<commit_message>
Ongoing work on Project Plan
</commit_message>
<xml_diff>
--- a/Project Plan.docx
+++ b/Project Plan.docx
@@ -461,7 +461,7 @@
               <w:sz w:val="32"/>
               <w:szCs w:val="32"/>
             </w:rPr>
-            <w:t>.1</w:t>
+            <w:t>.2</w:t>
           </w:r>
         </w:p>
         <w:sdt>
@@ -473,7 +473,7 @@
             <w:alias w:val="Date"/>
             <w:id w:val="14700083"/>
             <w:dataBinding w:prefixMappings="xmlns:ns0='http://schemas.microsoft.com/office/2006/coverPageProps'" w:xpath="/ns0:CoverPageProperties[1]/ns0:PublishDate[1]" w:storeItemID="{55AF091B-3C7A-41E3-B477-F2FDAA23CFDA}"/>
-            <w:date w:fullDate="2016-01-21T00:00:00Z">
+            <w:date w:fullDate="2016-01-23T00:00:00Z">
               <w:dateFormat w:val="M/d/yyyy"/>
               <w:lid w:val="en-US"/>
               <w:storeMappedDataAs w:val="dateTime"/>
@@ -497,7 +497,7 @@
                   <w:sz w:val="28"/>
                   <w:szCs w:val="28"/>
                 </w:rPr>
-                <w:t>1/21</w:t>
+                <w:t>1/23</w:t>
               </w:r>
               <w:r>
                 <w:rPr>
@@ -650,17 +650,6 @@
         </w:p>
       </w:sdtContent>
     </w:sdt>
-    <w:p>
-      <w:pPr>
-        <w:spacing w:after="160" w:line="259" w:lineRule="auto"/>
-        <w:ind w:left="0" w:right="0" w:firstLine="0"/>
-        <w:jc w:val="left"/>
-      </w:pPr>
-      <w:r>
-        <w:lastRenderedPageBreak/>
-        <w:br w:type="page"/>
-      </w:r>
-    </w:p>
     <w:sdt>
       <w:sdtPr>
         <w:rPr>
@@ -3198,6 +3187,96 @@
           </w:p>
         </w:tc>
       </w:tr>
+      <w:tr>
+        <w:trPr>
+          <w:cnfStyle w:val="000000010000" w:firstRow="0" w:lastRow="0" w:firstColumn="0" w:lastColumn="0" w:oddVBand="0" w:evenVBand="0" w:oddHBand="0" w:evenHBand="1" w:firstRowFirstColumn="0" w:firstRowLastColumn="0" w:lastRowFirstColumn="0" w:lastRowLastColumn="0"/>
+        </w:trPr>
+        <w:tc>
+          <w:tcPr>
+            <w:cnfStyle w:val="001000000000" w:firstRow="0" w:lastRow="0" w:firstColumn="1" w:lastColumn="0" w:oddVBand="0" w:evenVBand="0" w:oddHBand="0" w:evenHBand="0" w:firstRowFirstColumn="0" w:firstRowLastColumn="0" w:lastRowFirstColumn="0" w:lastRowLastColumn="0"/>
+            <w:tcW w:w="2215" w:type="dxa"/>
+          </w:tcPr>
+          <w:p>
+            <w:pPr>
+              <w:spacing w:after="0"/>
+              <w:ind w:left="0" w:firstLine="0"/>
+            </w:pPr>
+            <w:r>
+              <w:t>0.2</w:t>
+            </w:r>
+          </w:p>
+        </w:tc>
+        <w:tc>
+          <w:tcPr>
+            <w:tcW w:w="2215" w:type="dxa"/>
+          </w:tcPr>
+          <w:p>
+            <w:pPr>
+              <w:spacing w:after="0"/>
+              <w:ind w:left="0" w:firstLine="0"/>
+              <w:cnfStyle w:val="000000010000" w:firstRow="0" w:lastRow="0" w:firstColumn="0" w:lastColumn="0" w:oddVBand="0" w:evenVBand="0" w:oddHBand="0" w:evenHBand="1" w:firstRowFirstColumn="0" w:firstRowLastColumn="0" w:lastRowFirstColumn="0" w:lastRowLastColumn="0"/>
+            </w:pPr>
+            <w:r>
+              <w:t>23/01/2016</w:t>
+            </w:r>
+          </w:p>
+        </w:tc>
+        <w:tc>
+          <w:tcPr>
+            <w:tcW w:w="2216" w:type="dxa"/>
+          </w:tcPr>
+          <w:p>
+            <w:pPr>
+              <w:spacing w:after="0"/>
+              <w:ind w:left="0" w:firstLine="0"/>
+              <w:cnfStyle w:val="000000010000" w:firstRow="0" w:lastRow="0" w:firstColumn="0" w:lastColumn="0" w:oddVBand="0" w:evenVBand="0" w:oddHBand="0" w:evenHBand="1" w:firstRowFirstColumn="0" w:firstRowLastColumn="0" w:lastRowFirstColumn="0" w:lastRowLastColumn="0"/>
+            </w:pPr>
+            <w:proofErr w:type="spellStart"/>
+            <w:r>
+              <w:t>Pavle</w:t>
+            </w:r>
+            <w:proofErr w:type="spellEnd"/>
+            <w:r>
+              <w:t xml:space="preserve"> </w:t>
+            </w:r>
+            <w:proofErr w:type="spellStart"/>
+            <w:r>
+              <w:t>Vidanovic</w:t>
+            </w:r>
+            <w:proofErr w:type="spellEnd"/>
+          </w:p>
+          <w:p>
+            <w:pPr>
+              <w:spacing w:after="0"/>
+              <w:ind w:left="0" w:firstLine="0"/>
+              <w:cnfStyle w:val="000000010000" w:firstRow="0" w:lastRow="0" w:firstColumn="0" w:lastColumn="0" w:oddVBand="0" w:evenVBand="0" w:oddHBand="0" w:evenHBand="1" w:firstRowFirstColumn="0" w:firstRowLastColumn="0" w:lastRowFirstColumn="0" w:lastRowLastColumn="0"/>
+            </w:pPr>
+            <w:r>
+              <w:t xml:space="preserve">Milica </w:t>
+            </w:r>
+            <w:proofErr w:type="spellStart"/>
+            <w:r>
+              <w:t>Jovanovic</w:t>
+            </w:r>
+            <w:proofErr w:type="spellEnd"/>
+          </w:p>
+        </w:tc>
+        <w:tc>
+          <w:tcPr>
+            <w:tcW w:w="2216" w:type="dxa"/>
+          </w:tcPr>
+          <w:p>
+            <w:pPr>
+              <w:spacing w:after="0"/>
+              <w:ind w:left="0" w:firstLine="0"/>
+              <w:cnfStyle w:val="000000010000" w:firstRow="0" w:lastRow="0" w:firstColumn="0" w:lastColumn="0" w:oddVBand="0" w:evenVBand="0" w:oddHBand="0" w:evenHBand="1" w:firstRowFirstColumn="0" w:firstRowLastColumn="0" w:lastRowFirstColumn="0" w:lastRowLastColumn="0"/>
+            </w:pPr>
+            <w:r>
+              <w:t>Project Plan Version 0.2</w:t>
+            </w:r>
+          </w:p>
+        </w:tc>
+      </w:tr>
     </w:tbl>
     <w:p>
       <w:pPr>
@@ -3656,15 +3735,6 @@
         </w:rPr>
         <w:t xml:space="preserve">the passenger that made the reservation and the time of reservation and time of the ride. </w:t>
       </w:r>
-    </w:p>
-    <w:p>
-      <w:pPr>
-        <w:spacing w:after="342"/>
-        <w:ind w:left="0" w:right="4" w:firstLine="720"/>
-        <w:rPr>
-          <w:color w:val="auto"/>
-        </w:rPr>
-      </w:pPr>
     </w:p>
     <w:p>
       <w:pPr>
@@ -3713,7 +3783,7 @@
               <w:rPr>
                 <w:i/>
               </w:rPr>
-              <w:t>FP</w:t>
+              <w:t>DB</w:t>
             </w:r>
           </w:p>
         </w:tc>
@@ -3725,6 +3795,42 @@
             <w:pPr>
               <w:ind w:left="-84"/>
               <w:jc w:val="left"/>
+            </w:pPr>
+            <w:r>
+              <w:t>Data base</w:t>
+            </w:r>
+          </w:p>
+        </w:tc>
+      </w:tr>
+      <w:tr>
+        <w:tc>
+          <w:tcPr>
+            <w:tcW w:w="2424" w:type="dxa"/>
+          </w:tcPr>
+          <w:p>
+            <w:pPr>
+              <w:ind w:left="0" w:firstLine="0"/>
+              <w:rPr>
+                <w:i/>
+              </w:rPr>
+            </w:pPr>
+            <w:r>
+              <w:rPr>
+                <w:i/>
+              </w:rPr>
+              <w:lastRenderedPageBreak/>
+              <w:t>FP</w:t>
+            </w:r>
+          </w:p>
+        </w:tc>
+        <w:tc>
+          <w:tcPr>
+            <w:tcW w:w="5959" w:type="dxa"/>
+          </w:tcPr>
+          <w:p>
+            <w:pPr>
+              <w:ind w:left="-84"/>
+              <w:jc w:val="left"/>
               <w:rPr>
                 <w:i/>
                 <w:color w:val="auto"/>
@@ -3761,7 +3867,6 @@
               <w:rPr>
                 <w:i/>
               </w:rPr>
-              <w:lastRenderedPageBreak/>
               <w:t>COCOMO</w:t>
             </w:r>
           </w:p>
@@ -4290,27 +4395,42 @@
       <w:pPr>
         <w:pStyle w:val="Heading2"/>
         <w:ind w:left="709" w:hanging="709"/>
+        <w:rPr>
+          <w:color w:val="FF0000"/>
+        </w:rPr>
       </w:pPr>
       <w:bookmarkStart w:id="5" w:name="_Toc441332964"/>
       <w:r>
-        <w:t>Document</w:t>
-      </w:r>
-      <w:r>
-        <w:t xml:space="preserve"> Overview</w:t>
+        <w:rPr>
+          <w:color w:val="FF0000"/>
+        </w:rPr>
+        <w:t>Document Overview</w:t>
       </w:r>
       <w:bookmarkEnd w:id="5"/>
     </w:p>
     <w:p>
       <w:pPr>
         <w:ind w:left="0" w:firstLine="709"/>
-      </w:pPr>
-      <w:r>
+        <w:rPr>
+          <w:color w:val="FF0000"/>
+        </w:rPr>
+      </w:pPr>
+      <w:r>
+        <w:rPr>
+          <w:color w:val="FF0000"/>
+        </w:rPr>
         <w:t xml:space="preserve">The document is essentially structured in </w:t>
       </w:r>
       <w:r>
+        <w:rPr>
+          <w:color w:val="FF0000"/>
+        </w:rPr>
         <w:t>six</w:t>
       </w:r>
       <w:r>
+        <w:rPr>
+          <w:color w:val="FF0000"/>
+        </w:rPr>
         <w:t xml:space="preserve"> parts:</w:t>
       </w:r>
     </w:p>
@@ -4322,14 +4442,26 @@
           <w:numId w:val="4"/>
         </w:numPr>
         <w:ind w:left="1418"/>
-      </w:pPr>
-      <w:r>
+        <w:rPr>
+          <w:color w:val="FF0000"/>
+        </w:rPr>
+      </w:pPr>
+      <w:r>
+        <w:rPr>
+          <w:color w:val="FF0000"/>
+        </w:rPr>
         <w:t>Chapter 1: Introduction, gi</w:t>
       </w:r>
       <w:r>
+        <w:rPr>
+          <w:color w:val="FF0000"/>
+        </w:rPr>
         <w:t xml:space="preserve">ves </w:t>
       </w:r>
       <w:r>
+        <w:rPr>
+          <w:color w:val="FF0000"/>
+        </w:rPr>
         <w:t>description of document and some basic information about the software</w:t>
       </w:r>
     </w:p>
@@ -4341,32 +4473,62 @@
           <w:numId w:val="4"/>
         </w:numPr>
         <w:ind w:left="1418"/>
-      </w:pPr>
-      <w:r>
+        <w:rPr>
+          <w:color w:val="FF0000"/>
+        </w:rPr>
+      </w:pPr>
+      <w:r>
+        <w:rPr>
+          <w:color w:val="FF0000"/>
+        </w:rPr>
         <w:t xml:space="preserve">Chapter 2: </w:t>
       </w:r>
       <w:r>
+        <w:rPr>
+          <w:color w:val="FF0000"/>
+        </w:rPr>
         <w:t>Integration Strategy</w:t>
       </w:r>
       <w:r>
+        <w:rPr>
+          <w:color w:val="FF0000"/>
+        </w:rPr>
         <w:t xml:space="preserve">, gives an overview </w:t>
       </w:r>
       <w:r>
+        <w:rPr>
+          <w:color w:val="FF0000"/>
+        </w:rPr>
         <w:t xml:space="preserve"> of </w:t>
       </w:r>
       <w:r>
+        <w:rPr>
+          <w:color w:val="FF0000"/>
+        </w:rPr>
         <w:t>entry criteria for the integrating components and how</w:t>
       </w:r>
       <w:r>
+        <w:rPr>
+          <w:color w:val="FF0000"/>
+        </w:rPr>
         <w:t xml:space="preserve"> the elements will be integrated</w:t>
       </w:r>
       <w:r>
+        <w:rPr>
+          <w:color w:val="FF0000"/>
+        </w:rPr>
         <w:t xml:space="preserve"> as well as used testing strategy </w:t>
       </w:r>
       <w:r>
+        <w:rPr>
+          <w:color w:val="FF0000"/>
+        </w:rPr>
         <w:t xml:space="preserve">and  </w:t>
       </w:r>
       <w:r>
+        <w:rPr>
+          <w:color w:val="FF0000"/>
+        </w:rPr>
         <w:t>sequences of component/function integration</w:t>
       </w:r>
     </w:p>
@@ -4378,17 +4540,32 @@
           <w:numId w:val="4"/>
         </w:numPr>
         <w:ind w:left="1418"/>
-      </w:pPr>
-      <w:r>
+        <w:rPr>
+          <w:color w:val="FF0000"/>
+        </w:rPr>
+      </w:pPr>
+      <w:r>
+        <w:rPr>
+          <w:color w:val="FF0000"/>
+        </w:rPr>
         <w:t xml:space="preserve">Chapter 3: </w:t>
       </w:r>
       <w:r>
+        <w:rPr>
+          <w:color w:val="FF0000"/>
+        </w:rPr>
         <w:t>Individual Steps and Test Description</w:t>
       </w:r>
       <w:r>
+        <w:rPr>
+          <w:color w:val="FF0000"/>
+        </w:rPr>
         <w:t xml:space="preserve">, description of </w:t>
       </w:r>
       <w:r>
+        <w:rPr>
+          <w:color w:val="FF0000"/>
+        </w:rPr>
         <w:t>type of tests for verifying  elements defined in one step, verifying the results are as expected</w:t>
       </w:r>
     </w:p>
@@ -4400,18 +4577,41 @@
           <w:numId w:val="4"/>
         </w:numPr>
         <w:ind w:left="1418"/>
-      </w:pPr>
-      <w:r>
+        <w:rPr>
+          <w:color w:val="FF0000"/>
+        </w:rPr>
+      </w:pPr>
+      <w:r>
+        <w:rPr>
+          <w:color w:val="FF0000"/>
+        </w:rPr>
         <w:t>Chapter 4: Tool and Test Equipment Required</w:t>
       </w:r>
       <w:r>
+        <w:rPr>
+          <w:color w:val="FF0000"/>
+        </w:rPr>
         <w:t xml:space="preserve">, </w:t>
       </w:r>
       <w:r>
+        <w:rPr>
+          <w:color w:val="FF0000"/>
+        </w:rPr>
         <w:t xml:space="preserve">overview on </w:t>
       </w:r>
       <w:r>
-        <w:t>tools and equipment used to support integration test</w:t>
+        <w:rPr>
+          <w:color w:val="FF0000"/>
+        </w:rPr>
+        <w:t>tools and equipment used to support integratio</w:t>
+      </w:r>
+      <w:bookmarkStart w:id="6" w:name="_GoBack"/>
+      <w:bookmarkEnd w:id="6"/>
+      <w:r>
+        <w:rPr>
+          <w:color w:val="FF0000"/>
+        </w:rPr>
+        <w:t>n test</w:t>
       </w:r>
     </w:p>
     <w:p>
@@ -4422,20 +4622,38 @@
           <w:numId w:val="4"/>
         </w:numPr>
         <w:ind w:left="1418"/>
-      </w:pPr>
-      <w:r>
+        <w:rPr>
+          <w:color w:val="FF0000"/>
+        </w:rPr>
+      </w:pPr>
+      <w:r>
+        <w:rPr>
+          <w:color w:val="FF0000"/>
+        </w:rPr>
         <w:t>Chapter 5</w:t>
       </w:r>
       <w:r>
+        <w:rPr>
+          <w:color w:val="FF0000"/>
+        </w:rPr>
         <w:t xml:space="preserve">: </w:t>
       </w:r>
       <w:r>
+        <w:rPr>
+          <w:color w:val="FF0000"/>
+        </w:rPr>
         <w:t>Program Stubs and Test Data Required</w:t>
       </w:r>
       <w:r>
+        <w:rPr>
+          <w:color w:val="FF0000"/>
+        </w:rPr>
         <w:t xml:space="preserve">, </w:t>
       </w:r>
       <w:r>
+        <w:rPr>
+          <w:color w:val="FF0000"/>
+        </w:rPr>
         <w:t>gives an overview of how the requirements defined in RASD map into the design elements defined in DD.</w:t>
       </w:r>
     </w:p>
@@ -4451,6 +4669,9 @@
         <w:jc w:val="left"/>
       </w:pPr>
       <w:r>
+        <w:rPr>
+          <w:color w:val="FF0000"/>
+        </w:rPr>
         <w:t>Chapter 6: References</w:t>
       </w:r>
       <w:r>
@@ -4462,23 +4683,23 @@
         <w:pStyle w:val="Heading1"/>
         <w:spacing w:after="0"/>
       </w:pPr>
-      <w:bookmarkStart w:id="6" w:name="_Toc441332965"/>
+      <w:bookmarkStart w:id="7" w:name="_Toc441332965"/>
       <w:r>
         <w:lastRenderedPageBreak/>
         <w:t>Function Points</w:t>
       </w:r>
-      <w:bookmarkEnd w:id="6"/>
+      <w:bookmarkEnd w:id="7"/>
     </w:p>
     <w:p>
       <w:pPr>
         <w:pStyle w:val="Heading2"/>
         <w:ind w:left="720" w:hanging="720"/>
       </w:pPr>
-      <w:bookmarkStart w:id="7" w:name="_Toc441332966"/>
+      <w:bookmarkStart w:id="8" w:name="_Toc441332966"/>
       <w:r>
         <w:t>Brief Introduction</w:t>
       </w:r>
-      <w:bookmarkEnd w:id="7"/>
+      <w:bookmarkEnd w:id="8"/>
     </w:p>
     <w:p>
       <w:pPr>
@@ -5301,7 +5522,7 @@
     <w:p>
       <w:pPr>
         <w:spacing w:before="240"/>
-        <w:ind w:left="0" w:firstLine="720"/>
+        <w:ind w:left="0" w:firstLine="0"/>
         <w:jc w:val="center"/>
       </w:pPr>
       <w:proofErr w:type="gramStart"/>
@@ -5623,22 +5844,22 @@
         <w:pStyle w:val="Heading2"/>
         <w:ind w:left="720" w:hanging="720"/>
       </w:pPr>
-      <w:bookmarkStart w:id="8" w:name="_Toc441332967"/>
+      <w:bookmarkStart w:id="9" w:name="_Toc441332967"/>
       <w:r>
         <w:t>FP Estimation</w:t>
       </w:r>
-      <w:bookmarkEnd w:id="8"/>
+      <w:bookmarkEnd w:id="9"/>
     </w:p>
     <w:p>
       <w:pPr>
         <w:pStyle w:val="Heading3"/>
         <w:spacing w:after="240" w:line="240" w:lineRule="auto"/>
       </w:pPr>
-      <w:bookmarkStart w:id="9" w:name="_Toc441332968"/>
+      <w:bookmarkStart w:id="10" w:name="_Toc441332968"/>
       <w:r>
         <w:t>Internal Logic Files</w:t>
       </w:r>
-      <w:bookmarkEnd w:id="9"/>
+      <w:bookmarkEnd w:id="10"/>
     </w:p>
     <w:p>
       <w:pPr>
@@ -6441,14 +6662,37 @@
     </w:tbl>
     <w:p>
       <w:pPr>
+        <w:ind w:left="0" w:firstLine="0"/>
+        <w:jc w:val="center"/>
+      </w:pPr>
+      <w:bookmarkStart w:id="11" w:name="_Toc441332969"/>
+      <w:proofErr w:type="gramStart"/>
+      <w:r>
+        <w:t>Table</w:t>
+      </w:r>
+      <w:r>
+        <w:t xml:space="preserve"> 3.</w:t>
+      </w:r>
+      <w:proofErr w:type="gramEnd"/>
+      <w:r>
+        <w:t xml:space="preserve"> ILF function points</w:t>
+      </w:r>
+    </w:p>
+    <w:p>
+      <w:pPr>
         <w:pStyle w:val="Heading3"/>
         <w:spacing w:after="240" w:line="240" w:lineRule="auto"/>
       </w:pPr>
-      <w:bookmarkStart w:id="10" w:name="_Toc441332969"/>
-      <w:r>
-        <w:t>External Logic Files</w:t>
-      </w:r>
-      <w:bookmarkEnd w:id="10"/>
+      <w:r>
+        <w:t xml:space="preserve">External </w:t>
+      </w:r>
+      <w:r>
+        <w:t>Interface</w:t>
+      </w:r>
+      <w:r>
+        <w:t xml:space="preserve"> Files</w:t>
+      </w:r>
+      <w:bookmarkEnd w:id="11"/>
     </w:p>
     <w:p>
       <w:pPr>
@@ -6530,7 +6774,10 @@
               <w:ind w:left="0" w:firstLine="0"/>
             </w:pPr>
             <w:r>
-              <w:t>ELF</w:t>
+              <w:t>EI</w:t>
+            </w:r>
+            <w:r>
+              <w:t>F</w:t>
             </w:r>
           </w:p>
         </w:tc>
@@ -6817,26 +7064,53 @@
     </w:tbl>
     <w:p>
       <w:pPr>
+        <w:ind w:left="0" w:firstLine="0"/>
+        <w:jc w:val="center"/>
+      </w:pPr>
+      <w:bookmarkStart w:id="12" w:name="_Toc441332970"/>
+      <w:proofErr w:type="gramStart"/>
+      <w:r>
+        <w:t>Table</w:t>
+      </w:r>
+      <w:r>
+        <w:t xml:space="preserve"> 4</w:t>
+      </w:r>
+      <w:r>
+        <w:t>.</w:t>
+      </w:r>
+      <w:proofErr w:type="gramEnd"/>
+      <w:r>
+        <w:t xml:space="preserve"> </w:t>
+      </w:r>
+      <w:r>
+        <w:t>EIF</w:t>
+      </w:r>
+      <w:r>
+        <w:t xml:space="preserve"> function points</w:t>
+      </w:r>
+    </w:p>
+    <w:p>
+      <w:pPr>
         <w:pStyle w:val="Heading3"/>
         <w:spacing w:after="240"/>
       </w:pPr>
-      <w:bookmarkStart w:id="11" w:name="_Toc441332970"/>
       <w:r>
         <w:t>External Inputs</w:t>
       </w:r>
-      <w:bookmarkEnd w:id="11"/>
+      <w:bookmarkEnd w:id="12"/>
     </w:p>
     <w:p>
       <w:pPr>
+        <w:ind w:left="0" w:firstLine="720"/>
         <w:rPr>
-          <w:color w:val="FF0000"/>
+          <w:color w:val="auto"/>
         </w:rPr>
       </w:pPr>
       <w:r>
         <w:rPr>
-          <w:color w:val="FF0000"/>
+          <w:color w:val="auto"/>
         </w:rPr>
-        <w:t>OPIS!!!</w:t>
+        <w:t>Sign Up and Sign In are simple operations; we will adopt low weight for them. Report a user of the application is as well a simple operation, thus we will adopt low weight for it. Manage user’s profile we have considered as average weight operation because the user can change most of his information in his profile such as name, surname, email, phone number etc. Cancel ride is considered to be a low weight operation because user input is a simple click event, the same stands for driver’s Set Available operation. Admin’s ban User is considered as average weight operation because he has to choose a report from the list of reports and then appropriate user is removed from the system.</w:t>
       </w:r>
     </w:p>
     <w:tbl>
@@ -7291,6 +7565,7 @@
               <w:ind w:left="0" w:firstLine="0"/>
             </w:pPr>
             <w:r>
+              <w:lastRenderedPageBreak/>
               <w:t xml:space="preserve">Driver </w:t>
             </w:r>
           </w:p>
@@ -7686,26 +7961,82 @@
     </w:tbl>
     <w:p>
       <w:pPr>
-        <w:pStyle w:val="Heading3"/>
-      </w:pPr>
-      <w:bookmarkStart w:id="12" w:name="_Toc441332971"/>
-      <w:r>
-        <w:lastRenderedPageBreak/>
-        <w:t>External Inquiries</w:t>
-      </w:r>
-      <w:bookmarkEnd w:id="12"/>
+        <w:ind w:left="0" w:firstLine="0"/>
+        <w:jc w:val="center"/>
+      </w:pPr>
+      <w:bookmarkStart w:id="13" w:name="_Toc441332971"/>
+      <w:r>
+        <w:t>Table</w:t>
+      </w:r>
+      <w:r>
+        <w:t xml:space="preserve"> 5</w:t>
+      </w:r>
+      <w:r>
+        <w:t>.</w:t>
+      </w:r>
+      <w:r>
+        <w:t xml:space="preserve"> EI</w:t>
+      </w:r>
+      <w:r>
+        <w:t xml:space="preserve"> function points</w:t>
+      </w:r>
     </w:p>
     <w:p>
       <w:pPr>
+        <w:pStyle w:val="Heading3"/>
+        <w:spacing w:after="240"/>
+      </w:pPr>
+      <w:r>
+        <w:t>External Inquiries</w:t>
+      </w:r>
+      <w:bookmarkEnd w:id="13"/>
+    </w:p>
+    <w:p>
+      <w:pPr>
+        <w:ind w:left="0" w:firstLine="720"/>
         <w:rPr>
-          <w:color w:val="FF0000"/>
+          <w:color w:val="auto"/>
         </w:rPr>
       </w:pPr>
       <w:r>
         <w:rPr>
-          <w:color w:val="FF0000"/>
+          <w:color w:val="auto"/>
         </w:rPr>
-        <w:t>OPIS!!!</w:t>
+        <w:t xml:space="preserve">Make request inquiry is considered to be high weight operation because it involves user entity, the scheduler entity which has to create the request in the data base and contact the zone manager which is responsible for allocating a taxi vehicle for the requested ride. Similarly the Make reservation operation is considered to be of high weight. Check taxis available and check reservation are considered to be of low weight because they do not involve complex back end logic, they are just querying the data base with appropriate parameters. </w:t>
+      </w:r>
+      <w:r>
+        <w:rPr>
+          <w:color w:val="auto"/>
+        </w:rPr>
+        <w:t xml:space="preserve">Confirm or Decline Ride is considered to be of average weight because it involves the Scheduler activity and driver activity and is responsible for notifying the driver about a received request for a ride; thus the back end logic behind this function is quite complex. Check rides is average weight operation taking into consideration the possible size of previously driven rides or current or future rides of a taxi drive; </w:t>
+      </w:r>
+      <w:proofErr w:type="spellStart"/>
+      <w:r>
+        <w:rPr>
+          <w:color w:val="auto"/>
+        </w:rPr>
+        <w:t>i.e</w:t>
+      </w:r>
+      <w:proofErr w:type="spellEnd"/>
+      <w:r>
+        <w:rPr>
+          <w:color w:val="auto"/>
+        </w:rPr>
+        <w:t xml:space="preserve"> the number of rows in a DB could be high. View reports operation is considered as simple query to the DB which shows the admin user the list of all active reports; </w:t>
+      </w:r>
+      <w:proofErr w:type="spellStart"/>
+      <w:r>
+        <w:rPr>
+          <w:color w:val="auto"/>
+        </w:rPr>
+        <w:t>i.e</w:t>
+      </w:r>
+      <w:proofErr w:type="spellEnd"/>
+      <w:r>
+        <w:rPr>
+          <w:color w:val="auto"/>
+        </w:rPr>
+        <w:t xml:space="preserve"> this operation is simple so we have accepted low weight for it.</w:t>
       </w:r>
     </w:p>
     <w:tbl>
@@ -8346,14 +8677,37 @@
     </w:tbl>
     <w:p>
       <w:pPr>
+        <w:ind w:left="0" w:firstLine="0"/>
+        <w:jc w:val="center"/>
+      </w:pPr>
+      <w:bookmarkStart w:id="14" w:name="_Toc441332972"/>
+      <w:proofErr w:type="gramStart"/>
+      <w:r>
+        <w:t>Table</w:t>
+      </w:r>
+      <w:r>
+        <w:t xml:space="preserve"> 6</w:t>
+      </w:r>
+      <w:r>
+        <w:t>.</w:t>
+      </w:r>
+      <w:proofErr w:type="gramEnd"/>
+      <w:r>
+        <w:t xml:space="preserve"> EIQ</w:t>
+      </w:r>
+      <w:r>
+        <w:t xml:space="preserve"> function points</w:t>
+      </w:r>
+    </w:p>
+    <w:p>
+      <w:pPr>
         <w:pStyle w:val="Heading3"/>
         <w:spacing w:after="240"/>
       </w:pPr>
-      <w:bookmarkStart w:id="13" w:name="_Toc441332972"/>
       <w:r>
         <w:t>External Outputs</w:t>
       </w:r>
-      <w:bookmarkEnd w:id="13"/>
+      <w:bookmarkEnd w:id="14"/>
     </w:p>
     <w:p>
       <w:pPr>
@@ -8375,11 +8729,11 @@
         <w:pStyle w:val="Heading3"/>
         <w:spacing w:after="240"/>
       </w:pPr>
-      <w:bookmarkStart w:id="14" w:name="_Toc441332973"/>
+      <w:bookmarkStart w:id="15" w:name="_Toc441332973"/>
       <w:r>
         <w:t>Resuming</w:t>
       </w:r>
-      <w:bookmarkEnd w:id="14"/>
+      <w:bookmarkEnd w:id="15"/>
     </w:p>
     <w:p>
       <w:pPr>
@@ -8673,6 +9027,7 @@
               <w:ind w:left="0" w:firstLine="0"/>
             </w:pPr>
             <w:r>
+              <w:lastRenderedPageBreak/>
               <w:t>EIQ</w:t>
             </w:r>
           </w:p>
@@ -8853,29 +9208,37 @@
         <w:ind w:left="0" w:firstLine="0"/>
         <w:jc w:val="center"/>
       </w:pPr>
+      <w:proofErr w:type="gramStart"/>
       <w:r>
         <w:t>Table</w:t>
+      </w:r>
+      <w:r>
+        <w:t xml:space="preserve"> 7.</w:t>
+      </w:r>
+      <w:proofErr w:type="gramEnd"/>
+      <w:r>
+        <w:t xml:space="preserve"> Total FP</w:t>
       </w:r>
     </w:p>
     <w:p>
       <w:pPr>
         <w:pStyle w:val="Heading1"/>
       </w:pPr>
-      <w:bookmarkStart w:id="15" w:name="_Toc441332974"/>
+      <w:bookmarkStart w:id="16" w:name="_Toc441332974"/>
       <w:r>
         <w:t>Effort Estimation COCOMO II</w:t>
       </w:r>
-      <w:bookmarkEnd w:id="15"/>
+      <w:bookmarkEnd w:id="16"/>
     </w:p>
     <w:p>
       <w:pPr>
         <w:pStyle w:val="Heading2"/>
       </w:pPr>
-      <w:bookmarkStart w:id="16" w:name="_Toc441332975"/>
+      <w:bookmarkStart w:id="17" w:name="_Toc441332975"/>
       <w:r>
         <w:t>Brief Introduction</w:t>
       </w:r>
-      <w:bookmarkEnd w:id="16"/>
+      <w:bookmarkEnd w:id="17"/>
     </w:p>
     <w:p>
       <w:pPr>
@@ -9117,11 +9480,11 @@
       <w:pPr>
         <w:pStyle w:val="Heading2"/>
       </w:pPr>
-      <w:bookmarkStart w:id="17" w:name="_Toc441332976"/>
+      <w:bookmarkStart w:id="18" w:name="_Toc441332976"/>
       <w:r>
         <w:t>Scale Drivers</w:t>
       </w:r>
-      <w:bookmarkEnd w:id="17"/>
+      <w:bookmarkEnd w:id="18"/>
     </w:p>
     <w:p>
       <w:pPr>
@@ -9333,11 +9696,9 @@
         </w:rPr>
         <w:t xml:space="preserve">TEAM </w:t>
       </w:r>
-      <w:proofErr w:type="spellStart"/>
       <w:r>
         <w:t>Team</w:t>
       </w:r>
-      <w:proofErr w:type="spellEnd"/>
       <w:r>
         <w:t xml:space="preserve"> cohesion refl</w:t>
       </w:r>
@@ -10112,6 +10473,21 @@
     </w:tbl>
     <w:p>
       <w:pPr>
+        <w:ind w:left="24"/>
+        <w:jc w:val="center"/>
+      </w:pPr>
+      <w:proofErr w:type="gramStart"/>
+      <w:r>
+        <w:lastRenderedPageBreak/>
+        <w:t>Table 8.</w:t>
+      </w:r>
+      <w:proofErr w:type="gramEnd"/>
+      <w:r>
+        <w:t xml:space="preserve"> Scale drivers factors</w:t>
+      </w:r>
+    </w:p>
+    <w:p>
+      <w:pPr>
         <w:spacing w:before="240"/>
         <w:ind w:left="24"/>
       </w:pPr>
@@ -10130,11 +10506,11 @@
       <w:pPr>
         <w:pStyle w:val="Heading2"/>
       </w:pPr>
-      <w:bookmarkStart w:id="18" w:name="_Toc441332977"/>
+      <w:bookmarkStart w:id="19" w:name="_Toc441332977"/>
       <w:r>
         <w:t>Cost Drivers</w:t>
       </w:r>
-      <w:bookmarkEnd w:id="18"/>
+      <w:bookmarkEnd w:id="19"/>
     </w:p>
     <w:tbl>
       <w:tblPr>
@@ -11243,7 +11619,6 @@
               <w:ind w:left="0" w:firstLine="0"/>
             </w:pPr>
             <w:r>
-              <w:lastRenderedPageBreak/>
               <w:t>Required development schedule</w:t>
             </w:r>
           </w:p>
@@ -11360,14 +11735,34 @@
     </w:tbl>
     <w:p>
       <w:pPr>
+        <w:ind w:left="24"/>
+        <w:jc w:val="center"/>
+      </w:pPr>
+      <w:bookmarkStart w:id="20" w:name="_Toc441332978"/>
+      <w:proofErr w:type="gramStart"/>
+      <w:r>
+        <w:t>Table</w:t>
+      </w:r>
+      <w:r>
+        <w:t xml:space="preserve"> 9.</w:t>
+      </w:r>
+      <w:proofErr w:type="gramEnd"/>
+      <w:r>
+        <w:t xml:space="preserve"> Cost</w:t>
+      </w:r>
+      <w:r>
+        <w:t xml:space="preserve"> drivers factors</w:t>
+      </w:r>
+    </w:p>
+    <w:p>
+      <w:pPr>
         <w:pStyle w:val="Heading2"/>
         <w:spacing w:before="240"/>
       </w:pPr>
-      <w:bookmarkStart w:id="19" w:name="_Toc441332978"/>
       <w:r>
         <w:t>Effort Equation</w:t>
       </w:r>
-      <w:bookmarkEnd w:id="19"/>
+      <w:bookmarkEnd w:id="20"/>
     </w:p>
     <w:p>
       <w:pPr>
@@ -11594,11 +11989,11 @@
       <w:pPr>
         <w:pStyle w:val="Heading2"/>
       </w:pPr>
-      <w:bookmarkStart w:id="20" w:name="_Toc441332979"/>
+      <w:bookmarkStart w:id="21" w:name="_Toc441332979"/>
       <w:r>
         <w:t>Schedule Estimation</w:t>
       </w:r>
-      <w:bookmarkEnd w:id="20"/>
+      <w:bookmarkEnd w:id="21"/>
     </w:p>
     <w:p>
       <w:pPr>
@@ -11701,6 +12096,7 @@
         <w:ind w:left="0" w:firstLine="720"/>
       </w:pPr>
       <w:r>
+        <w:lastRenderedPageBreak/>
         <w:t>Taking into consideration the calculated parameters, the duration of project should be</w:t>
       </w:r>
       <w:r>
@@ -11925,31 +12321,41 @@
       <w:pPr>
         <w:pStyle w:val="Heading1"/>
       </w:pPr>
-      <w:bookmarkStart w:id="21" w:name="_Toc441332980"/>
+      <w:bookmarkStart w:id="22" w:name="_Toc441332980"/>
       <w:r>
         <w:t>Task Allocation</w:t>
-      </w:r>
-      <w:bookmarkEnd w:id="21"/>
-    </w:p>
-    <w:p>
-      <w:pPr>
-        <w:pStyle w:val="Heading1"/>
-      </w:pPr>
-      <w:bookmarkStart w:id="22" w:name="_Toc441332981"/>
-      <w:r>
-        <w:t>Resources Allocation</w:t>
       </w:r>
       <w:bookmarkEnd w:id="22"/>
     </w:p>
     <w:p>
       <w:pPr>
+        <w:ind w:left="0" w:firstLine="720"/>
+      </w:pPr>
+    </w:p>
+    <w:p>
+      <w:pPr>
         <w:pStyle w:val="Heading1"/>
       </w:pPr>
-      <w:bookmarkStart w:id="23" w:name="_Toc441332982"/>
+      <w:bookmarkStart w:id="23" w:name="_Toc441332981"/>
+      <w:r>
+        <w:t>Resources Allocation</w:t>
+      </w:r>
+      <w:bookmarkEnd w:id="23"/>
+    </w:p>
+    <w:p>
+      <w:pPr>
+        <w:ind w:left="0" w:firstLine="0"/>
+      </w:pPr>
+    </w:p>
+    <w:p>
+      <w:pPr>
+        <w:pStyle w:val="Heading1"/>
+      </w:pPr>
+      <w:bookmarkStart w:id="24" w:name="_Toc441332982"/>
       <w:r>
         <w:t>Risk Management</w:t>
       </w:r>
-      <w:bookmarkEnd w:id="23"/>
+      <w:bookmarkEnd w:id="24"/>
     </w:p>
     <w:tbl>
       <w:tblPr>
@@ -12081,7 +12487,6 @@
               <w:ind w:left="0" w:firstLine="0"/>
             </w:pPr>
             <w:r>
-              <w:lastRenderedPageBreak/>
               <w:t>Lack of communication between all the team members</w:t>
             </w:r>
           </w:p>
@@ -12507,25 +12912,47 @@
     </w:tbl>
     <w:p>
       <w:pPr>
+        <w:ind w:left="24"/>
+        <w:jc w:val="center"/>
+      </w:pPr>
+      <w:bookmarkStart w:id="25" w:name="_Toc441332983"/>
+      <w:proofErr w:type="gramStart"/>
+      <w:r>
+        <w:t xml:space="preserve">Table </w:t>
+      </w:r>
+      <w:r>
+        <w:t>10</w:t>
+      </w:r>
+      <w:r>
+        <w:t>.</w:t>
+      </w:r>
+      <w:proofErr w:type="gramEnd"/>
+      <w:r>
+        <w:t xml:space="preserve"> </w:t>
+      </w:r>
+      <w:r>
+        <w:t>Risk management</w:t>
+      </w:r>
+    </w:p>
+    <w:p>
+      <w:pPr>
         <w:pStyle w:val="Heading1"/>
         <w:spacing w:before="240"/>
         <w:rPr>
           <w:color w:val="000000" w:themeColor="text1"/>
         </w:rPr>
       </w:pPr>
-      <w:bookmarkStart w:id="24" w:name="_Toc441332983"/>
       <w:r>
         <w:rPr>
           <w:color w:val="000000" w:themeColor="text1"/>
         </w:rPr>
         <w:t>References</w:t>
       </w:r>
-      <w:bookmarkStart w:id="25" w:name="_GoBack"/>
-      <w:bookmarkEnd w:id="24"/>
       <w:bookmarkEnd w:id="25"/>
     </w:p>
     <w:p>
       <w:pPr>
+        <w:ind w:left="0" w:firstLine="0"/>
         <w:rPr>
           <w:color w:val="000000" w:themeColor="text1"/>
         </w:rPr>
@@ -12662,7 +13089,7 @@
       <w:rPr>
         <w:noProof/>
       </w:rPr>
-      <w:t>10</w:t>
+      <w:t>4</w:t>
     </w:r>
     <w:r>
       <w:fldChar w:fldCharType="end"/>
@@ -12692,7 +13119,7 @@
       <w:rPr>
         <w:noProof/>
       </w:rPr>
-      <w:t>9</w:t>
+      <w:t>3</w:t>
     </w:r>
     <w:r>
       <w:fldChar w:fldCharType="end"/>
@@ -15535,7 +15962,6 @@
   <w:style w:type="character" w:default="1" w:styleId="DefaultParagraphFont">
     <w:name w:val="Default Paragraph Font"/>
     <w:uiPriority w:val="1"/>
-    <w:semiHidden/>
     <w:unhideWhenUsed/>
   </w:style>
   <w:style w:type="table" w:default="1" w:styleId="TableNormal">
@@ -17176,7 +17602,6 @@
   <w:style w:type="character" w:default="1" w:styleId="DefaultParagraphFont">
     <w:name w:val="Default Paragraph Font"/>
     <w:uiPriority w:val="1"/>
-    <w:semiHidden/>
     <w:unhideWhenUsed/>
   </w:style>
   <w:style w:type="table" w:default="1" w:styleId="TableNormal">
@@ -19257,7 +19682,7 @@
 
 <file path=customXml/item1.xml><?xml version="1.0" encoding="utf-8"?>
 <CoverPageProperties xmlns="http://schemas.microsoft.com/office/2006/coverPageProps">
-  <PublishDate>2016-01-21T00:00:00</PublishDate>
+  <PublishDate>2016-01-23T00:00:00</PublishDate>
   <Abstract/>
   <CompanyAddress/>
   <CompanyPhone/>
@@ -19279,7 +19704,7 @@
 </file>
 
 <file path=customXml/itemProps2.xml><?xml version="1.0" encoding="utf-8"?>
-<ds:datastoreItem xmlns:ds="http://schemas.openxmlformats.org/officeDocument/2006/customXml" ds:itemID="{5A1F11DF-4581-4510-8E58-6A54BEE1C275}">
+<ds:datastoreItem xmlns:ds="http://schemas.openxmlformats.org/officeDocument/2006/customXml" ds:itemID="{187FFD49-D092-4228-B8FE-DCE6592B6F0F}">
   <ds:schemaRefs>
     <ds:schemaRef ds:uri="http://schemas.openxmlformats.org/officeDocument/2006/bibliography"/>
   </ds:schemaRefs>

</xml_diff>

<commit_message>
Project plan - task allocation chart added
</commit_message>
<xml_diff>
--- a/Project Plan.docx
+++ b/Project Plan.docx
@@ -703,7 +703,7 @@
           <w:r>
             <w:fldChar w:fldCharType="separate"/>
           </w:r>
-          <w:hyperlink w:anchor="_Toc441332959" w:history="1">
+          <w:hyperlink w:anchor="_Toc441348336" w:history="1">
             <w:r>
               <w:rPr>
                 <w:rStyle w:val="Hyperlink"/>
@@ -746,7 +746,7 @@
                 <w:noProof/>
                 <w:webHidden/>
               </w:rPr>
-              <w:instrText xml:space="preserve"> PAGEREF _Toc441332959 \h </w:instrText>
+              <w:instrText xml:space="preserve"> PAGEREF _Toc441348336 \h </w:instrText>
             </w:r>
             <w:r>
               <w:rPr>
@@ -766,7 +766,7 @@
                 <w:noProof/>
                 <w:webHidden/>
               </w:rPr>
-              <w:t>3</w:t>
+              <w:t>2</w:t>
             </w:r>
             <w:r>
               <w:rPr>
@@ -791,7 +791,7 @@
               <w:sz w:val="22"/>
             </w:rPr>
           </w:pPr>
-          <w:hyperlink w:anchor="_Toc441332960" w:history="1">
+          <w:hyperlink w:anchor="_Toc441348337" w:history="1">
             <w:r>
               <w:rPr>
                 <w:rStyle w:val="Hyperlink"/>
@@ -840,7 +840,7 @@
                 <w:noProof/>
                 <w:webHidden/>
               </w:rPr>
-              <w:instrText xml:space="preserve"> PAGEREF _Toc441332960 \h </w:instrText>
+              <w:instrText xml:space="preserve"> PAGEREF _Toc441348337 \h </w:instrText>
             </w:r>
             <w:r>
               <w:rPr>
@@ -860,7 +860,7 @@
                 <w:noProof/>
                 <w:webHidden/>
               </w:rPr>
-              <w:t>3</w:t>
+              <w:t>2</w:t>
             </w:r>
             <w:r>
               <w:rPr>
@@ -885,7 +885,7 @@
               <w:sz w:val="22"/>
             </w:rPr>
           </w:pPr>
-          <w:hyperlink w:anchor="_Toc441332961" w:history="1">
+          <w:hyperlink w:anchor="_Toc441348338" w:history="1">
             <w:r>
               <w:rPr>
                 <w:rStyle w:val="Hyperlink"/>
@@ -934,7 +934,7 @@
                 <w:noProof/>
                 <w:webHidden/>
               </w:rPr>
-              <w:instrText xml:space="preserve"> PAGEREF _Toc441332961 \h </w:instrText>
+              <w:instrText xml:space="preserve"> PAGEREF _Toc441348338 \h </w:instrText>
             </w:r>
             <w:r>
               <w:rPr>
@@ -954,7 +954,7 @@
                 <w:noProof/>
                 <w:webHidden/>
               </w:rPr>
-              <w:t>3</w:t>
+              <w:t>2</w:t>
             </w:r>
             <w:r>
               <w:rPr>
@@ -979,7 +979,7 @@
               <w:sz w:val="22"/>
             </w:rPr>
           </w:pPr>
-          <w:hyperlink w:anchor="_Toc441332962" w:history="1">
+          <w:hyperlink w:anchor="_Toc441348339" w:history="1">
             <w:r>
               <w:rPr>
                 <w:rStyle w:val="Hyperlink"/>
@@ -1028,7 +1028,7 @@
                 <w:noProof/>
                 <w:webHidden/>
               </w:rPr>
-              <w:instrText xml:space="preserve"> PAGEREF _Toc441332962 \h </w:instrText>
+              <w:instrText xml:space="preserve"> PAGEREF _Toc441348339 \h </w:instrText>
             </w:r>
             <w:r>
               <w:rPr>
@@ -1048,7 +1048,7 @@
                 <w:noProof/>
                 <w:webHidden/>
               </w:rPr>
-              <w:t>3</w:t>
+              <w:t>2</w:t>
             </w:r>
             <w:r>
               <w:rPr>
@@ -1073,7 +1073,7 @@
               <w:sz w:val="22"/>
             </w:rPr>
           </w:pPr>
-          <w:hyperlink w:anchor="_Toc441332963" w:history="1">
+          <w:hyperlink w:anchor="_Toc441348340" w:history="1">
             <w:r>
               <w:rPr>
                 <w:rStyle w:val="Hyperlink"/>
@@ -1122,7 +1122,7 @@
                 <w:noProof/>
                 <w:webHidden/>
               </w:rPr>
-              <w:instrText xml:space="preserve"> PAGEREF _Toc441332963 \h </w:instrText>
+              <w:instrText xml:space="preserve"> PAGEREF _Toc441348340 \h </w:instrText>
             </w:r>
             <w:r>
               <w:rPr>
@@ -1142,7 +1142,7 @@
                 <w:noProof/>
                 <w:webHidden/>
               </w:rPr>
-              <w:t>4</w:t>
+              <w:t>3</w:t>
             </w:r>
             <w:r>
               <w:rPr>
@@ -1167,7 +1167,7 @@
               <w:sz w:val="22"/>
             </w:rPr>
           </w:pPr>
-          <w:hyperlink w:anchor="_Toc441332964" w:history="1">
+          <w:hyperlink w:anchor="_Toc441348341" w:history="1">
             <w:r>
               <w:rPr>
                 <w:rStyle w:val="Hyperlink"/>
@@ -1216,7 +1216,7 @@
                 <w:noProof/>
                 <w:webHidden/>
               </w:rPr>
-              <w:instrText xml:space="preserve"> PAGEREF _Toc441332964 \h </w:instrText>
+              <w:instrText xml:space="preserve"> PAGEREF _Toc441348341 \h </w:instrText>
             </w:r>
             <w:r>
               <w:rPr>
@@ -1236,7 +1236,7 @@
                 <w:noProof/>
                 <w:webHidden/>
               </w:rPr>
-              <w:t>4</w:t>
+              <w:t>3</w:t>
             </w:r>
             <w:r>
               <w:rPr>
@@ -1261,7 +1261,7 @@
               <w:sz w:val="22"/>
             </w:rPr>
           </w:pPr>
-          <w:hyperlink w:anchor="_Toc441332965" w:history="1">
+          <w:hyperlink w:anchor="_Toc441348342" w:history="1">
             <w:r>
               <w:rPr>
                 <w:rStyle w:val="Hyperlink"/>
@@ -1304,7 +1304,7 @@
                 <w:noProof/>
                 <w:webHidden/>
               </w:rPr>
-              <w:instrText xml:space="preserve"> PAGEREF _Toc441332965 \h </w:instrText>
+              <w:instrText xml:space="preserve"> PAGEREF _Toc441348342 \h </w:instrText>
             </w:r>
             <w:r>
               <w:rPr>
@@ -1324,7 +1324,7 @@
                 <w:noProof/>
                 <w:webHidden/>
               </w:rPr>
-              <w:t>5</w:t>
+              <w:t>4</w:t>
             </w:r>
             <w:r>
               <w:rPr>
@@ -1349,7 +1349,7 @@
               <w:sz w:val="22"/>
             </w:rPr>
           </w:pPr>
-          <w:hyperlink w:anchor="_Toc441332966" w:history="1">
+          <w:hyperlink w:anchor="_Toc441348343" w:history="1">
             <w:r>
               <w:rPr>
                 <w:rStyle w:val="Hyperlink"/>
@@ -1398,7 +1398,7 @@
                 <w:noProof/>
                 <w:webHidden/>
               </w:rPr>
-              <w:instrText xml:space="preserve"> PAGEREF _Toc441332966 \h </w:instrText>
+              <w:instrText xml:space="preserve"> PAGEREF _Toc441348343 \h </w:instrText>
             </w:r>
             <w:r>
               <w:rPr>
@@ -1418,7 +1418,7 @@
                 <w:noProof/>
                 <w:webHidden/>
               </w:rPr>
-              <w:t>5</w:t>
+              <w:t>4</w:t>
             </w:r>
             <w:r>
               <w:rPr>
@@ -1443,7 +1443,7 @@
               <w:sz w:val="22"/>
             </w:rPr>
           </w:pPr>
-          <w:hyperlink w:anchor="_Toc441332967" w:history="1">
+          <w:hyperlink w:anchor="_Toc441348344" w:history="1">
             <w:r>
               <w:rPr>
                 <w:rStyle w:val="Hyperlink"/>
@@ -1492,7 +1492,7 @@
                 <w:noProof/>
                 <w:webHidden/>
               </w:rPr>
-              <w:instrText xml:space="preserve"> PAGEREF _Toc441332967 \h </w:instrText>
+              <w:instrText xml:space="preserve"> PAGEREF _Toc441348344 \h </w:instrText>
             </w:r>
             <w:r>
               <w:rPr>
@@ -1512,7 +1512,7 @@
                 <w:noProof/>
                 <w:webHidden/>
               </w:rPr>
-              <w:t>5</w:t>
+              <w:t>4</w:t>
             </w:r>
             <w:r>
               <w:rPr>
@@ -1537,7 +1537,7 @@
               <w:sz w:val="22"/>
             </w:rPr>
           </w:pPr>
-          <w:hyperlink w:anchor="_Toc441332968" w:history="1">
+          <w:hyperlink w:anchor="_Toc441348345" w:history="1">
             <w:r>
               <w:rPr>
                 <w:rStyle w:val="Hyperlink"/>
@@ -1580,7 +1580,7 @@
                 <w:noProof/>
                 <w:webHidden/>
               </w:rPr>
-              <w:instrText xml:space="preserve"> PAGEREF _Toc441332968 \h </w:instrText>
+              <w:instrText xml:space="preserve"> PAGEREF _Toc441348345 \h </w:instrText>
             </w:r>
             <w:r>
               <w:rPr>
@@ -1600,7 +1600,7 @@
                 <w:noProof/>
                 <w:webHidden/>
               </w:rPr>
-              <w:t>5</w:t>
+              <w:t>4</w:t>
             </w:r>
             <w:r>
               <w:rPr>
@@ -1625,7 +1625,7 @@
               <w:sz w:val="22"/>
             </w:rPr>
           </w:pPr>
-          <w:hyperlink w:anchor="_Toc441332969" w:history="1">
+          <w:hyperlink w:anchor="_Toc441348346" w:history="1">
             <w:r>
               <w:rPr>
                 <w:rStyle w:val="Hyperlink"/>
@@ -1647,7 +1647,7 @@
                 <w:rStyle w:val="Hyperlink"/>
                 <w:noProof/>
               </w:rPr>
-              <w:t>External Logic Files</w:t>
+              <w:t>External Interface Files</w:t>
             </w:r>
             <w:r>
               <w:rPr>
@@ -1668,7 +1668,7 @@
                 <w:noProof/>
                 <w:webHidden/>
               </w:rPr>
-              <w:instrText xml:space="preserve"> PAGEREF _Toc441332969 \h </w:instrText>
+              <w:instrText xml:space="preserve"> PAGEREF _Toc441348346 \h </w:instrText>
             </w:r>
             <w:r>
               <w:rPr>
@@ -1688,7 +1688,7 @@
                 <w:noProof/>
                 <w:webHidden/>
               </w:rPr>
-              <w:t>6</w:t>
+              <w:t>5</w:t>
             </w:r>
             <w:r>
               <w:rPr>
@@ -1713,7 +1713,7 @@
               <w:sz w:val="22"/>
             </w:rPr>
           </w:pPr>
-          <w:hyperlink w:anchor="_Toc441332970" w:history="1">
+          <w:hyperlink w:anchor="_Toc441348347" w:history="1">
             <w:r>
               <w:rPr>
                 <w:rStyle w:val="Hyperlink"/>
@@ -1756,7 +1756,7 @@
                 <w:noProof/>
                 <w:webHidden/>
               </w:rPr>
-              <w:instrText xml:space="preserve"> PAGEREF _Toc441332970 \h </w:instrText>
+              <w:instrText xml:space="preserve"> PAGEREF _Toc441348347 \h </w:instrText>
             </w:r>
             <w:r>
               <w:rPr>
@@ -1776,7 +1776,7 @@
                 <w:noProof/>
                 <w:webHidden/>
               </w:rPr>
-              <w:t>6</w:t>
+              <w:t>5</w:t>
             </w:r>
             <w:r>
               <w:rPr>
@@ -1801,7 +1801,7 @@
               <w:sz w:val="22"/>
             </w:rPr>
           </w:pPr>
-          <w:hyperlink w:anchor="_Toc441332971" w:history="1">
+          <w:hyperlink w:anchor="_Toc441348348" w:history="1">
             <w:r>
               <w:rPr>
                 <w:rStyle w:val="Hyperlink"/>
@@ -1844,7 +1844,7 @@
                 <w:noProof/>
                 <w:webHidden/>
               </w:rPr>
-              <w:instrText xml:space="preserve"> PAGEREF _Toc441332971 \h </w:instrText>
+              <w:instrText xml:space="preserve"> PAGEREF _Toc441348348 \h </w:instrText>
             </w:r>
             <w:r>
               <w:rPr>
@@ -1889,7 +1889,7 @@
               <w:sz w:val="22"/>
             </w:rPr>
           </w:pPr>
-          <w:hyperlink w:anchor="_Toc441332972" w:history="1">
+          <w:hyperlink w:anchor="_Toc441348349" w:history="1">
             <w:r>
               <w:rPr>
                 <w:rStyle w:val="Hyperlink"/>
@@ -1932,7 +1932,7 @@
                 <w:noProof/>
                 <w:webHidden/>
               </w:rPr>
-              <w:instrText xml:space="preserve"> PAGEREF _Toc441332972 \h </w:instrText>
+              <w:instrText xml:space="preserve"> PAGEREF _Toc441348349 \h </w:instrText>
             </w:r>
             <w:r>
               <w:rPr>
@@ -1952,7 +1952,7 @@
                 <w:noProof/>
                 <w:webHidden/>
               </w:rPr>
-              <w:t>7</w:t>
+              <w:t>6</w:t>
             </w:r>
             <w:r>
               <w:rPr>
@@ -1977,7 +1977,7 @@
               <w:sz w:val="22"/>
             </w:rPr>
           </w:pPr>
-          <w:hyperlink w:anchor="_Toc441332973" w:history="1">
+          <w:hyperlink w:anchor="_Toc441348350" w:history="1">
             <w:r>
               <w:rPr>
                 <w:rStyle w:val="Hyperlink"/>
@@ -2020,7 +2020,7 @@
                 <w:noProof/>
                 <w:webHidden/>
               </w:rPr>
-              <w:instrText xml:space="preserve"> PAGEREF _Toc441332973 \h </w:instrText>
+              <w:instrText xml:space="preserve"> PAGEREF _Toc441348350 \h </w:instrText>
             </w:r>
             <w:r>
               <w:rPr>
@@ -2040,7 +2040,7 @@
                 <w:noProof/>
                 <w:webHidden/>
               </w:rPr>
-              <w:t>7</w:t>
+              <w:t>6</w:t>
             </w:r>
             <w:r>
               <w:rPr>
@@ -2065,7 +2065,7 @@
               <w:sz w:val="22"/>
             </w:rPr>
           </w:pPr>
-          <w:hyperlink w:anchor="_Toc441332974" w:history="1">
+          <w:hyperlink w:anchor="_Toc441348351" w:history="1">
             <w:r>
               <w:rPr>
                 <w:rStyle w:val="Hyperlink"/>
@@ -2108,7 +2108,7 @@
                 <w:noProof/>
                 <w:webHidden/>
               </w:rPr>
-              <w:instrText xml:space="preserve"> PAGEREF _Toc441332974 \h </w:instrText>
+              <w:instrText xml:space="preserve"> PAGEREF _Toc441348351 \h </w:instrText>
             </w:r>
             <w:r>
               <w:rPr>
@@ -2128,7 +2128,7 @@
                 <w:noProof/>
                 <w:webHidden/>
               </w:rPr>
-              <w:t>8</w:t>
+              <w:t>7</w:t>
             </w:r>
             <w:r>
               <w:rPr>
@@ -2153,7 +2153,7 @@
               <w:sz w:val="22"/>
             </w:rPr>
           </w:pPr>
-          <w:hyperlink w:anchor="_Toc441332975" w:history="1">
+          <w:hyperlink w:anchor="_Toc441348352" w:history="1">
             <w:r>
               <w:rPr>
                 <w:rStyle w:val="Hyperlink"/>
@@ -2202,7 +2202,7 @@
                 <w:noProof/>
                 <w:webHidden/>
               </w:rPr>
-              <w:instrText xml:space="preserve"> PAGEREF _Toc441332975 \h </w:instrText>
+              <w:instrText xml:space="preserve"> PAGEREF _Toc441348352 \h </w:instrText>
             </w:r>
             <w:r>
               <w:rPr>
@@ -2222,7 +2222,7 @@
                 <w:noProof/>
                 <w:webHidden/>
               </w:rPr>
-              <w:t>8</w:t>
+              <w:t>7</w:t>
             </w:r>
             <w:r>
               <w:rPr>
@@ -2247,7 +2247,7 @@
               <w:sz w:val="22"/>
             </w:rPr>
           </w:pPr>
-          <w:hyperlink w:anchor="_Toc441332976" w:history="1">
+          <w:hyperlink w:anchor="_Toc441348353" w:history="1">
             <w:r>
               <w:rPr>
                 <w:rStyle w:val="Hyperlink"/>
@@ -2296,7 +2296,7 @@
                 <w:noProof/>
                 <w:webHidden/>
               </w:rPr>
-              <w:instrText xml:space="preserve"> PAGEREF _Toc441332976 \h </w:instrText>
+              <w:instrText xml:space="preserve"> PAGEREF _Toc441348353 \h </w:instrText>
             </w:r>
             <w:r>
               <w:rPr>
@@ -2316,7 +2316,7 @@
                 <w:noProof/>
                 <w:webHidden/>
               </w:rPr>
-              <w:t>8</w:t>
+              <w:t>7</w:t>
             </w:r>
             <w:r>
               <w:rPr>
@@ -2341,7 +2341,7 @@
               <w:sz w:val="22"/>
             </w:rPr>
           </w:pPr>
-          <w:hyperlink w:anchor="_Toc441332977" w:history="1">
+          <w:hyperlink w:anchor="_Toc441348354" w:history="1">
             <w:r>
               <w:rPr>
                 <w:rStyle w:val="Hyperlink"/>
@@ -2390,7 +2390,7 @@
                 <w:noProof/>
                 <w:webHidden/>
               </w:rPr>
-              <w:instrText xml:space="preserve"> PAGEREF _Toc441332977 \h </w:instrText>
+              <w:instrText xml:space="preserve"> PAGEREF _Toc441348354 \h </w:instrText>
             </w:r>
             <w:r>
               <w:rPr>
@@ -2435,7 +2435,7 @@
               <w:sz w:val="22"/>
             </w:rPr>
           </w:pPr>
-          <w:hyperlink w:anchor="_Toc441332978" w:history="1">
+          <w:hyperlink w:anchor="_Toc441348355" w:history="1">
             <w:r>
               <w:rPr>
                 <w:rStyle w:val="Hyperlink"/>
@@ -2484,7 +2484,7 @@
                 <w:noProof/>
                 <w:webHidden/>
               </w:rPr>
-              <w:instrText xml:space="preserve"> PAGEREF _Toc441332978 \h </w:instrText>
+              <w:instrText xml:space="preserve"> PAGEREF _Toc441348355 \h </w:instrText>
             </w:r>
             <w:r>
               <w:rPr>
@@ -2529,7 +2529,7 @@
               <w:sz w:val="22"/>
             </w:rPr>
           </w:pPr>
-          <w:hyperlink w:anchor="_Toc441332979" w:history="1">
+          <w:hyperlink w:anchor="_Toc441348356" w:history="1">
             <w:r>
               <w:rPr>
                 <w:rStyle w:val="Hyperlink"/>
@@ -2578,7 +2578,7 @@
                 <w:noProof/>
                 <w:webHidden/>
               </w:rPr>
-              <w:instrText xml:space="preserve"> PAGEREF _Toc441332979 \h </w:instrText>
+              <w:instrText xml:space="preserve"> PAGEREF _Toc441348356 \h </w:instrText>
             </w:r>
             <w:r>
               <w:rPr>
@@ -2623,7 +2623,7 @@
               <w:sz w:val="22"/>
             </w:rPr>
           </w:pPr>
-          <w:hyperlink w:anchor="_Toc441332980" w:history="1">
+          <w:hyperlink w:anchor="_Toc441348357" w:history="1">
             <w:r>
               <w:rPr>
                 <w:rStyle w:val="Hyperlink"/>
@@ -2666,7 +2666,7 @@
                 <w:noProof/>
                 <w:webHidden/>
               </w:rPr>
-              <w:instrText xml:space="preserve"> PAGEREF _Toc441332980 \h </w:instrText>
+              <w:instrText xml:space="preserve"> PAGEREF _Toc441348357 \h </w:instrText>
             </w:r>
             <w:r>
               <w:rPr>
@@ -2686,7 +2686,7 @@
                 <w:noProof/>
                 <w:webHidden/>
               </w:rPr>
-              <w:t>8</w:t>
+              <w:t>9</w:t>
             </w:r>
             <w:r>
               <w:rPr>
@@ -2711,7 +2711,7 @@
               <w:sz w:val="22"/>
             </w:rPr>
           </w:pPr>
-          <w:hyperlink w:anchor="_Toc441332981" w:history="1">
+          <w:hyperlink w:anchor="_Toc441348358" w:history="1">
             <w:r>
               <w:rPr>
                 <w:rStyle w:val="Hyperlink"/>
@@ -2754,7 +2754,7 @@
                 <w:noProof/>
                 <w:webHidden/>
               </w:rPr>
-              <w:instrText xml:space="preserve"> PAGEREF _Toc441332981 \h </w:instrText>
+              <w:instrText xml:space="preserve"> PAGEREF _Toc441348358 \h </w:instrText>
             </w:r>
             <w:r>
               <w:rPr>
@@ -2774,7 +2774,7 @@
                 <w:noProof/>
                 <w:webHidden/>
               </w:rPr>
-              <w:t>8</w:t>
+              <w:t>9</w:t>
             </w:r>
             <w:r>
               <w:rPr>
@@ -2799,7 +2799,7 @@
               <w:sz w:val="22"/>
             </w:rPr>
           </w:pPr>
-          <w:hyperlink w:anchor="_Toc441332982" w:history="1">
+          <w:hyperlink w:anchor="_Toc441348359" w:history="1">
             <w:r>
               <w:rPr>
                 <w:rStyle w:val="Hyperlink"/>
@@ -2842,7 +2842,7 @@
                 <w:noProof/>
                 <w:webHidden/>
               </w:rPr>
-              <w:instrText xml:space="preserve"> PAGEREF _Toc441332982 \h </w:instrText>
+              <w:instrText xml:space="preserve"> PAGEREF _Toc441348359 \h </w:instrText>
             </w:r>
             <w:r>
               <w:rPr>
@@ -2862,7 +2862,7 @@
                 <w:noProof/>
                 <w:webHidden/>
               </w:rPr>
-              <w:t>8</w:t>
+              <w:t>9</w:t>
             </w:r>
             <w:r>
               <w:rPr>
@@ -2887,7 +2887,7 @@
               <w:sz w:val="22"/>
             </w:rPr>
           </w:pPr>
-          <w:hyperlink w:anchor="_Toc441332983" w:history="1">
+          <w:hyperlink w:anchor="_Toc441348360" w:history="1">
             <w:r>
               <w:rPr>
                 <w:rStyle w:val="Hyperlink"/>
@@ -2930,7 +2930,7 @@
                 <w:noProof/>
                 <w:webHidden/>
               </w:rPr>
-              <w:instrText xml:space="preserve"> PAGEREF _Toc441332983 \h </w:instrText>
+              <w:instrText xml:space="preserve"> PAGEREF _Toc441348360 \h </w:instrText>
             </w:r>
             <w:r>
               <w:rPr>
@@ -2950,7 +2950,7 @@
                 <w:noProof/>
                 <w:webHidden/>
               </w:rPr>
-              <w:t>8</w:t>
+              <w:t>9</w:t>
             </w:r>
             <w:r>
               <w:rPr>
@@ -2999,7 +2999,7 @@
       <w:pPr>
         <w:pStyle w:val="Heading1"/>
       </w:pPr>
-      <w:bookmarkStart w:id="0" w:name="_Toc441332959"/>
+      <w:bookmarkStart w:id="0" w:name="_Toc441348336"/>
       <w:r>
         <w:lastRenderedPageBreak/>
         <w:t>Introduction</w:t>
@@ -3011,7 +3011,7 @@
         <w:pStyle w:val="Heading2"/>
         <w:ind w:left="720" w:hanging="720"/>
       </w:pPr>
-      <w:bookmarkStart w:id="1" w:name="_Toc441332960"/>
+      <w:bookmarkStart w:id="1" w:name="_Toc441348337"/>
       <w:r>
         <w:t>Revision History</w:t>
       </w:r>
@@ -3284,7 +3284,7 @@
         <w:spacing w:before="240"/>
         <w:ind w:left="709" w:hanging="709"/>
       </w:pPr>
-      <w:bookmarkStart w:id="2" w:name="_Toc441332961"/>
+      <w:bookmarkStart w:id="2" w:name="_Toc441348338"/>
       <w:r>
         <w:t>Purpose</w:t>
       </w:r>
@@ -3741,7 +3741,7 @@
         <w:pStyle w:val="Heading2"/>
         <w:ind w:left="720" w:hanging="720"/>
       </w:pPr>
-      <w:bookmarkStart w:id="3" w:name="_Toc441332962"/>
+      <w:bookmarkStart w:id="3" w:name="_Toc441348339"/>
       <w:r>
         <w:t>Definitions and Abbreviations</w:t>
       </w:r>
@@ -4311,7 +4311,7 @@
         <w:spacing w:before="240"/>
         <w:ind w:left="709" w:hanging="709"/>
       </w:pPr>
-      <w:bookmarkStart w:id="4" w:name="_Toc441332963"/>
+      <w:bookmarkStart w:id="4" w:name="_Toc441348340"/>
       <w:r>
         <w:t>Reference Documents</w:t>
       </w:r>
@@ -4399,7 +4399,7 @@
           <w:color w:val="FF0000"/>
         </w:rPr>
       </w:pPr>
-      <w:bookmarkStart w:id="5" w:name="_Toc441332964"/>
+      <w:bookmarkStart w:id="5" w:name="_Toc441348341"/>
       <w:r>
         <w:rPr>
           <w:color w:val="FF0000"/>
@@ -4603,15 +4603,7 @@
         <w:rPr>
           <w:color w:val="FF0000"/>
         </w:rPr>
-        <w:t>tools and equipment used to support integratio</w:t>
-      </w:r>
-      <w:bookmarkStart w:id="6" w:name="_GoBack"/>
-      <w:bookmarkEnd w:id="6"/>
-      <w:r>
-        <w:rPr>
-          <w:color w:val="FF0000"/>
-        </w:rPr>
-        <w:t>n test</w:t>
+        <w:t>tools and equipment used to support integration test</w:t>
       </w:r>
     </w:p>
     <w:p>
@@ -4683,23 +4675,23 @@
         <w:pStyle w:val="Heading1"/>
         <w:spacing w:after="0"/>
       </w:pPr>
-      <w:bookmarkStart w:id="7" w:name="_Toc441332965"/>
+      <w:bookmarkStart w:id="6" w:name="_Toc441348342"/>
       <w:r>
         <w:lastRenderedPageBreak/>
         <w:t>Function Points</w:t>
       </w:r>
-      <w:bookmarkEnd w:id="7"/>
+      <w:bookmarkEnd w:id="6"/>
     </w:p>
     <w:p>
       <w:pPr>
         <w:pStyle w:val="Heading2"/>
         <w:ind w:left="720" w:hanging="720"/>
       </w:pPr>
-      <w:bookmarkStart w:id="8" w:name="_Toc441332966"/>
+      <w:bookmarkStart w:id="7" w:name="_Toc441348343"/>
       <w:r>
         <w:t>Brief Introduction</w:t>
       </w:r>
-      <w:bookmarkEnd w:id="8"/>
+      <w:bookmarkEnd w:id="7"/>
     </w:p>
     <w:p>
       <w:pPr>
@@ -5844,22 +5836,22 @@
         <w:pStyle w:val="Heading2"/>
         <w:ind w:left="720" w:hanging="720"/>
       </w:pPr>
-      <w:bookmarkStart w:id="9" w:name="_Toc441332967"/>
+      <w:bookmarkStart w:id="8" w:name="_Toc441348344"/>
       <w:r>
         <w:t>FP Estimation</w:t>
       </w:r>
-      <w:bookmarkEnd w:id="9"/>
+      <w:bookmarkEnd w:id="8"/>
     </w:p>
     <w:p>
       <w:pPr>
         <w:pStyle w:val="Heading3"/>
         <w:spacing w:after="240" w:line="240" w:lineRule="auto"/>
       </w:pPr>
-      <w:bookmarkStart w:id="10" w:name="_Toc441332968"/>
+      <w:bookmarkStart w:id="9" w:name="_Toc441348345"/>
       <w:r>
         <w:t>Internal Logic Files</w:t>
       </w:r>
-      <w:bookmarkEnd w:id="10"/>
+      <w:bookmarkEnd w:id="9"/>
     </w:p>
     <w:p>
       <w:pPr>
@@ -6665,7 +6657,6 @@
         <w:ind w:left="0" w:firstLine="0"/>
         <w:jc w:val="center"/>
       </w:pPr>
-      <w:bookmarkStart w:id="11" w:name="_Toc441332969"/>
       <w:proofErr w:type="gramStart"/>
       <w:r>
         <w:t>Table</w:t>
@@ -6683,6 +6674,7 @@
         <w:pStyle w:val="Heading3"/>
         <w:spacing w:after="240" w:line="240" w:lineRule="auto"/>
       </w:pPr>
+      <w:bookmarkStart w:id="10" w:name="_Toc441348346"/>
       <w:r>
         <w:t xml:space="preserve">External </w:t>
       </w:r>
@@ -6692,7 +6684,7 @@
       <w:r>
         <w:t xml:space="preserve"> Files</w:t>
       </w:r>
-      <w:bookmarkEnd w:id="11"/>
+      <w:bookmarkEnd w:id="10"/>
     </w:p>
     <w:p>
       <w:pPr>
@@ -7067,26 +7059,16 @@
         <w:ind w:left="0" w:firstLine="0"/>
         <w:jc w:val="center"/>
       </w:pPr>
-      <w:bookmarkStart w:id="12" w:name="_Toc441332970"/>
       <w:proofErr w:type="gramStart"/>
       <w:r>
         <w:t>Table</w:t>
       </w:r>
       <w:r>
-        <w:t xml:space="preserve"> 4</w:t>
-      </w:r>
-      <w:r>
-        <w:t>.</w:t>
+        <w:t xml:space="preserve"> 4.</w:t>
       </w:r>
       <w:proofErr w:type="gramEnd"/>
       <w:r>
-        <w:t xml:space="preserve"> </w:t>
-      </w:r>
-      <w:r>
-        <w:t>EIF</w:t>
-      </w:r>
-      <w:r>
-        <w:t xml:space="preserve"> function points</w:t>
+        <w:t xml:space="preserve"> EIF function points</w:t>
       </w:r>
     </w:p>
     <w:p>
@@ -7094,10 +7076,11 @@
         <w:pStyle w:val="Heading3"/>
         <w:spacing w:after="240"/>
       </w:pPr>
+      <w:bookmarkStart w:id="11" w:name="_Toc441348347"/>
       <w:r>
         <w:t>External Inputs</w:t>
       </w:r>
-      <w:bookmarkEnd w:id="12"/>
+      <w:bookmarkEnd w:id="11"/>
     </w:p>
     <w:p>
       <w:pPr>
@@ -7964,21 +7947,11 @@
         <w:ind w:left="0" w:firstLine="0"/>
         <w:jc w:val="center"/>
       </w:pPr>
-      <w:bookmarkStart w:id="13" w:name="_Toc441332971"/>
       <w:r>
         <w:t>Table</w:t>
       </w:r>
       <w:r>
-        <w:t xml:space="preserve"> 5</w:t>
-      </w:r>
-      <w:r>
-        <w:t>.</w:t>
-      </w:r>
-      <w:r>
-        <w:t xml:space="preserve"> EI</w:t>
-      </w:r>
-      <w:r>
-        <w:t xml:space="preserve"> function points</w:t>
+        <w:t xml:space="preserve"> 5. EI function points</w:t>
       </w:r>
     </w:p>
     <w:p>
@@ -7986,10 +7959,11 @@
         <w:pStyle w:val="Heading3"/>
         <w:spacing w:after="240"/>
       </w:pPr>
+      <w:bookmarkStart w:id="12" w:name="_Toc441348348"/>
       <w:r>
         <w:t>External Inquiries</w:t>
       </w:r>
-      <w:bookmarkEnd w:id="13"/>
+      <w:bookmarkEnd w:id="12"/>
     </w:p>
     <w:p>
       <w:pPr>
@@ -8680,23 +8654,16 @@
         <w:ind w:left="0" w:firstLine="0"/>
         <w:jc w:val="center"/>
       </w:pPr>
-      <w:bookmarkStart w:id="14" w:name="_Toc441332972"/>
       <w:proofErr w:type="gramStart"/>
       <w:r>
         <w:t>Table</w:t>
       </w:r>
       <w:r>
-        <w:t xml:space="preserve"> 6</w:t>
-      </w:r>
-      <w:r>
-        <w:t>.</w:t>
+        <w:t xml:space="preserve"> 6.</w:t>
       </w:r>
       <w:proofErr w:type="gramEnd"/>
       <w:r>
-        <w:t xml:space="preserve"> EIQ</w:t>
-      </w:r>
-      <w:r>
-        <w:t xml:space="preserve"> function points</w:t>
+        <w:t xml:space="preserve"> EIQ function points</w:t>
       </w:r>
     </w:p>
     <w:p>
@@ -8704,10 +8671,11 @@
         <w:pStyle w:val="Heading3"/>
         <w:spacing w:after="240"/>
       </w:pPr>
+      <w:bookmarkStart w:id="13" w:name="_Toc441348349"/>
       <w:r>
         <w:t>External Outputs</w:t>
       </w:r>
-      <w:bookmarkEnd w:id="14"/>
+      <w:bookmarkEnd w:id="13"/>
     </w:p>
     <w:p>
       <w:pPr>
@@ -8729,11 +8697,11 @@
         <w:pStyle w:val="Heading3"/>
         <w:spacing w:after="240"/>
       </w:pPr>
-      <w:bookmarkStart w:id="15" w:name="_Toc441332973"/>
+      <w:bookmarkStart w:id="14" w:name="_Toc441348350"/>
       <w:r>
         <w:t>Resuming</w:t>
       </w:r>
-      <w:bookmarkEnd w:id="15"/>
+      <w:bookmarkEnd w:id="14"/>
     </w:p>
     <w:p>
       <w:pPr>
@@ -9224,87 +9192,54 @@
       <w:pPr>
         <w:pStyle w:val="Heading1"/>
       </w:pPr>
-      <w:bookmarkStart w:id="16" w:name="_Toc441332974"/>
+      <w:bookmarkStart w:id="15" w:name="_Toc441348351"/>
       <w:r>
         <w:t>Effort Estimation COCOMO II</w:t>
+      </w:r>
+      <w:bookmarkEnd w:id="15"/>
+    </w:p>
+    <w:p>
+      <w:pPr>
+        <w:pStyle w:val="Heading2"/>
+      </w:pPr>
+      <w:bookmarkStart w:id="16" w:name="_Toc441348352"/>
+      <w:r>
+        <w:t>Brief Introduction</w:t>
       </w:r>
       <w:bookmarkEnd w:id="16"/>
     </w:p>
     <w:p>
       <w:pPr>
-        <w:pStyle w:val="Heading2"/>
-      </w:pPr>
-      <w:bookmarkStart w:id="17" w:name="_Toc441332975"/>
-      <w:r>
-        <w:t>Brief Introduction</w:t>
-      </w:r>
-      <w:bookmarkEnd w:id="17"/>
+        <w:ind w:left="0" w:firstLine="720"/>
+      </w:pPr>
+      <w:r>
+        <w:t>The COCOMO II Technique is used to estimate the e</w:t>
+      </w:r>
+      <w:r>
+        <w:t>ff</w:t>
+      </w:r>
+      <w:r>
+        <w:t>ort, duration and people needed for the project.</w:t>
+      </w:r>
+      <w:r>
+        <w:t xml:space="preserve"> All the tables used in this analysis have been taken from COCOMO II, Model Definition; Manual at: http://csse.usc.edu/csse/research/COCOMOII/cocomo2000.0/CII_modelman2000.0.pdf</w:t>
+      </w:r>
     </w:p>
     <w:p>
       <w:pPr>
         <w:ind w:left="0" w:firstLine="720"/>
       </w:pPr>
       <w:r>
-        <w:t>The COCOMO II Technique is used to estimat</w:t>
-      </w:r>
-      <w:r>
-        <w:t>e the e</w:t>
-      </w:r>
-      <w:r>
-        <w:t>ff</w:t>
-      </w:r>
-      <w:r>
-        <w:t xml:space="preserve">ort, duration and people </w:t>
-      </w:r>
-      <w:r>
-        <w:t>needed for the project.</w:t>
-      </w:r>
-      <w:r>
-        <w:t xml:space="preserve"> </w:t>
-      </w:r>
-      <w:r>
-        <w:t>All the tables used in this analysis have been taken from COCOMO II, Model Definition</w:t>
-      </w:r>
-      <w:r>
-        <w:t xml:space="preserve">; </w:t>
-      </w:r>
-      <w:r>
-        <w:t>Manual at:</w:t>
-      </w:r>
-      <w:r>
-        <w:t xml:space="preserve"> </w:t>
-      </w:r>
-      <w:r>
-        <w:t>http://csse.usc.edu/csse/research/COCOMOII/cocomo2000.0/CII_modelman2000.0.pdf</w:t>
-      </w:r>
-    </w:p>
-    <w:p>
-      <w:pPr>
-        <w:ind w:left="0" w:firstLine="720"/>
-      </w:pPr>
-      <w:r>
-        <w:t>To estimate the eff</w:t>
-      </w:r>
-      <w:r>
-        <w:t xml:space="preserve">ort calculated in </w:t>
+        <w:t xml:space="preserve">To estimate the effort calculated in </w:t>
       </w:r>
       <w:r>
         <w:rPr>
           <w:i/>
         </w:rPr>
-        <w:t>Person/Mo</w:t>
-      </w:r>
-      <w:r>
-        <w:rPr>
-          <w:i/>
-        </w:rPr>
-        <w:t>nths</w:t>
-      </w:r>
-      <w:r>
-        <w:t xml:space="preserve"> needed, the following for</w:t>
-      </w:r>
-      <w:r>
-        <w:t>mula is used:</w:t>
+        <w:t>Person/Months</w:t>
+      </w:r>
+      <w:r>
+        <w:t xml:space="preserve"> needed, the following formula is used:</w:t>
       </w:r>
     </w:p>
     <w:p>
@@ -9447,19 +9382,7 @@
               <w:ind w:left="24"/>
             </w:pPr>
             <w:r>
-              <w:t>Effort Adjustment Factor derived from Cost Drivers (product of the</w:t>
-            </w:r>
-            <w:r>
-              <w:t xml:space="preserve"> </w:t>
-            </w:r>
-            <w:r>
-              <w:t>effort multipliers corresponding to ea</w:t>
-            </w:r>
-            <w:r>
-              <w:t xml:space="preserve">ch of the cost drivers for your </w:t>
-            </w:r>
-            <w:r>
-              <w:t>project)</w:t>
+              <w:t>Effort Adjustment Factor derived from Cost Drivers (product of the effort multipliers corresponding to each of the cost drivers for your project)</w:t>
             </w:r>
           </w:p>
           <w:p>
@@ -9480,11 +9403,11 @@
       <w:pPr>
         <w:pStyle w:val="Heading2"/>
       </w:pPr>
-      <w:bookmarkStart w:id="18" w:name="_Toc441332976"/>
+      <w:bookmarkStart w:id="17" w:name="_Toc441348353"/>
       <w:r>
         <w:t>Scale Drivers</w:t>
       </w:r>
-      <w:bookmarkEnd w:id="18"/>
+      <w:bookmarkEnd w:id="17"/>
     </w:p>
     <w:p>
       <w:pPr>
@@ -10506,11 +10429,11 @@
       <w:pPr>
         <w:pStyle w:val="Heading2"/>
       </w:pPr>
-      <w:bookmarkStart w:id="19" w:name="_Toc441332977"/>
+      <w:bookmarkStart w:id="18" w:name="_Toc441348354"/>
       <w:r>
         <w:t>Cost Drivers</w:t>
       </w:r>
-      <w:bookmarkEnd w:id="19"/>
+      <w:bookmarkEnd w:id="18"/>
     </w:p>
     <w:tbl>
       <w:tblPr>
@@ -10859,16 +10782,7 @@
               <w:jc w:val="left"/>
             </w:pPr>
             <w:r>
-              <w:t>Documentation match to life</w:t>
-            </w:r>
-            <w:r>
-              <w:t>cycle</w:t>
-            </w:r>
-            <w:r>
-              <w:t xml:space="preserve"> </w:t>
-            </w:r>
-            <w:r>
-              <w:t>needs</w:t>
+              <w:t>Documentation match to lifecycle needs</w:t>
             </w:r>
           </w:p>
         </w:tc>
@@ -11738,20 +11652,13 @@
         <w:ind w:left="24"/>
         <w:jc w:val="center"/>
       </w:pPr>
-      <w:bookmarkStart w:id="20" w:name="_Toc441332978"/>
       <w:proofErr w:type="gramStart"/>
       <w:r>
-        <w:t>Table</w:t>
-      </w:r>
-      <w:r>
-        <w:t xml:space="preserve"> 9.</w:t>
+        <w:t>Table 9.</w:t>
       </w:r>
       <w:proofErr w:type="gramEnd"/>
       <w:r>
-        <w:t xml:space="preserve"> Cost</w:t>
-      </w:r>
-      <w:r>
-        <w:t xml:space="preserve"> drivers factors</w:t>
+        <w:t xml:space="preserve"> Cost drivers factors</w:t>
       </w:r>
     </w:p>
     <w:p>
@@ -11759,20 +11666,18 @@
         <w:pStyle w:val="Heading2"/>
         <w:spacing w:before="240"/>
       </w:pPr>
+      <w:bookmarkStart w:id="19" w:name="_Toc441348355"/>
       <w:r>
         <w:t>Effort Equation</w:t>
       </w:r>
-      <w:bookmarkEnd w:id="20"/>
+      <w:bookmarkEnd w:id="19"/>
     </w:p>
     <w:p>
       <w:pPr>
         <w:ind w:left="0" w:firstLine="720"/>
       </w:pPr>
       <w:r>
-        <w:t xml:space="preserve">This final equation gives us the effort estimation measured in </w:t>
-      </w:r>
-      <w:r>
-        <w:t>PM</w:t>
+        <w:t>This final equation gives us the effort estimation measured in PM</w:t>
       </w:r>
     </w:p>
     <w:p>
@@ -11910,13 +11815,7 @@
         <w:t>these</w:t>
       </w:r>
       <w:r>
-        <w:t xml:space="preserve"> parameters we can compute the Effort value</w:t>
-      </w:r>
-      <w:r>
-        <w:t xml:space="preserve"> as following</w:t>
-      </w:r>
-      <w:r>
-        <w:t>:</w:t>
+        <w:t xml:space="preserve"> parameters we can compute the Effort value as following:</w:t>
       </w:r>
     </w:p>
     <w:p>
@@ -11930,7 +11829,13 @@
             <w:rPr>
               <w:rFonts w:ascii="Cambria Math" w:hAnsi="Cambria Math"/>
             </w:rPr>
-            <m:t>Effort=2.94*0.72*</m:t>
+            <m:t>Effor</m:t>
+          </m:r>
+          <m:r>
+            <w:rPr>
+              <w:rFonts w:ascii="Cambria Math" w:hAnsi="Cambria Math"/>
+            </w:rPr>
+            <m:t>t=2.94*0.72*</m:t>
           </m:r>
           <m:sSup>
             <m:sSupPr>
@@ -11989,11 +11894,11 @@
       <w:pPr>
         <w:pStyle w:val="Heading2"/>
       </w:pPr>
-      <w:bookmarkStart w:id="21" w:name="_Toc441332979"/>
+      <w:bookmarkStart w:id="20" w:name="_Toc441348356"/>
       <w:r>
         <w:t>Schedule Estimation</w:t>
       </w:r>
-      <w:bookmarkEnd w:id="21"/>
+      <w:bookmarkEnd w:id="20"/>
     </w:p>
     <w:p>
       <w:pPr>
@@ -12097,10 +12002,7 @@
       </w:pPr>
       <w:r>
         <w:lastRenderedPageBreak/>
-        <w:t>Taking into consideration the calculated parameters, the duration of project should be</w:t>
-      </w:r>
-      <w:r>
-        <w:t>:</w:t>
+        <w:t>Taking into consideration the calculated parameters, the duration of project should be:</w:t>
       </w:r>
     </w:p>
     <w:p>
@@ -12173,49 +12075,10 @@
         <w:ind w:left="0" w:firstLine="720"/>
       </w:pPr>
       <w:r>
-        <w:t xml:space="preserve">The duration calculated </w:t>
-      </w:r>
-      <w:r>
-        <w:t>above is not</w:t>
-      </w:r>
-      <w:r>
-        <w:t xml:space="preserve"> close to the actual time we had </w:t>
-      </w:r>
-      <w:r>
-        <w:t>at</w:t>
-      </w:r>
-      <w:r>
-        <w:t xml:space="preserve"> our disposal for</w:t>
-      </w:r>
-      <w:r>
-        <w:t xml:space="preserve"> Software Engineering II Project, which was around 3 months. </w:t>
-      </w:r>
-      <w:r>
-        <w:t>This</w:t>
-      </w:r>
-      <w:r>
-        <w:t xml:space="preserve"> may be because COCOMO II is an </w:t>
-      </w:r>
-      <w:r>
-        <w:t>industry oriented method where a lot more time is spent considering security</w:t>
-      </w:r>
-      <w:r>
-        <w:t xml:space="preserve"> </w:t>
-      </w:r>
-      <w:r>
-        <w:t>and scalability issues and projects go through many iterations as the team gets</w:t>
-      </w:r>
-      <w:r>
-        <w:t xml:space="preserve"> </w:t>
-      </w:r>
-      <w:r>
-        <w:t>more familiar with the domain of the problem they are facing and because the</w:t>
-      </w:r>
-      <w:r>
-        <w:t xml:space="preserve"> </w:t>
-      </w:r>
-      <w:r>
-        <w:t>client's requirements may change over time.</w:t>
+        <w:t xml:space="preserve">The duration calculated above is not close to the actual time we had at our disposal for Software Engineering II Project, which was around 3 months. </w:t>
+      </w:r>
+      <w:r>
+        <w:t>This may be because COCOMO II is an industry oriented method where a lot more time is spent considering security and scalability issues and projects go through many iterations as the team gets more familiar with the domain of the problem they are facing and because the client's requirements may change over time.</w:t>
       </w:r>
     </w:p>
     <w:p>
@@ -12308,38 +12171,81 @@
         <w:ind w:left="0" w:firstLine="720"/>
       </w:pPr>
       <w:r>
-        <w:t>This result, since we are actually a team of two persons, is c</w:t>
-      </w:r>
-      <w:r>
-        <w:t xml:space="preserve">oherent with the reality of the </w:t>
-      </w:r>
-      <w:r>
-        <w:t>development environment.</w:t>
+        <w:t>This result, since we are actually a team of two persons, is coherent with the reality of the development environment.</w:t>
       </w:r>
     </w:p>
     <w:p>
       <w:pPr>
         <w:pStyle w:val="Heading1"/>
       </w:pPr>
-      <w:bookmarkStart w:id="22" w:name="_Toc441332980"/>
+      <w:bookmarkStart w:id="21" w:name="_Toc441348357"/>
       <w:r>
         <w:t>Task Allocation</w:t>
       </w:r>
-      <w:bookmarkEnd w:id="22"/>
+      <w:bookmarkEnd w:id="21"/>
     </w:p>
     <w:p>
       <w:pPr>
-        <w:ind w:left="0" w:firstLine="720"/>
-      </w:pPr>
+        <w:ind w:left="-1080" w:firstLine="0"/>
+        <w:jc w:val="center"/>
+      </w:pPr>
+      <w:r>
+        <w:rPr>
+          <w:noProof/>
+        </w:rPr>
+        <w:drawing>
+          <wp:inline distT="0" distB="0" distL="0" distR="0" wp14:anchorId="7E35EB7B" wp14:editId="7597B6CE">
+            <wp:extent cx="6955335" cy="1371600"/>
+            <wp:effectExtent l="0" t="0" r="0" b="0"/>
+            <wp:docPr id="2" name="Picture 2"/>
+            <wp:cNvGraphicFramePr>
+              <a:graphicFrameLocks xmlns:a="http://schemas.openxmlformats.org/drawingml/2006/main" noChangeAspect="1"/>
+            </wp:cNvGraphicFramePr>
+            <a:graphic xmlns:a="http://schemas.openxmlformats.org/drawingml/2006/main">
+              <a:graphicData uri="http://schemas.openxmlformats.org/drawingml/2006/picture">
+                <pic:pic xmlns:pic="http://schemas.openxmlformats.org/drawingml/2006/picture">
+                  <pic:nvPicPr>
+                    <pic:cNvPr id="0" name="Task Allocation.jpg"/>
+                    <pic:cNvPicPr/>
+                  </pic:nvPicPr>
+                  <pic:blipFill>
+                    <a:blip r:embed="rId14">
+                      <a:extLst>
+                        <a:ext uri="{28A0092B-C50C-407E-A947-70E740481C1C}">
+                          <a14:useLocalDpi xmlns:a14="http://schemas.microsoft.com/office/drawing/2010/main" val="0"/>
+                        </a:ext>
+                      </a:extLst>
+                    </a:blip>
+                    <a:stretch>
+                      <a:fillRect/>
+                    </a:stretch>
+                  </pic:blipFill>
+                  <pic:spPr>
+                    <a:xfrm>
+                      <a:off x="0" y="0"/>
+                      <a:ext cx="6987253" cy="1377894"/>
+                    </a:xfrm>
+                    <a:prstGeom prst="rect">
+                      <a:avLst/>
+                    </a:prstGeom>
+                  </pic:spPr>
+                </pic:pic>
+              </a:graphicData>
+            </a:graphic>
+          </wp:inline>
+        </w:drawing>
+      </w:r>
     </w:p>
     <w:p>
       <w:pPr>
         <w:pStyle w:val="Heading1"/>
       </w:pPr>
-      <w:bookmarkStart w:id="23" w:name="_Toc441332981"/>
+      <w:bookmarkStart w:id="22" w:name="_Toc441348358"/>
       <w:r>
         <w:t>Resources Allocation</w:t>
       </w:r>
+      <w:bookmarkStart w:id="23" w:name="_GoBack"/>
+      <w:bookmarkEnd w:id="22"/>
       <w:bookmarkEnd w:id="23"/>
     </w:p>
     <w:p>
@@ -12351,7 +12257,7 @@
       <w:pPr>
         <w:pStyle w:val="Heading1"/>
       </w:pPr>
-      <w:bookmarkStart w:id="24" w:name="_Toc441332982"/>
+      <w:bookmarkStart w:id="24" w:name="_Toc441348359"/>
       <w:r>
         <w:t>Risk Management</w:t>
       </w:r>
@@ -12522,10 +12428,7 @@
               <w:cnfStyle w:val="000000100000" w:firstRow="0" w:lastRow="0" w:firstColumn="0" w:lastColumn="0" w:oddVBand="0" w:evenVBand="0" w:oddHBand="1" w:evenHBand="0" w:firstRowFirstColumn="0" w:firstRowLastColumn="0" w:lastRowFirstColumn="0" w:lastRowLastColumn="0"/>
             </w:pPr>
             <w:r>
-              <w:t xml:space="preserve">The team should meet </w:t>
-            </w:r>
-            <w:r>
-              <w:t>at least once a week</w:t>
+              <w:t>The team should meet at least once a week</w:t>
             </w:r>
           </w:p>
         </w:tc>
@@ -12619,10 +12522,7 @@
               <w:cnfStyle w:val="000000000000" w:firstRow="0" w:lastRow="0" w:firstColumn="0" w:lastColumn="0" w:oddVBand="0" w:evenVBand="0" w:oddHBand="0" w:evenHBand="0" w:firstRowFirstColumn="0" w:firstRowLastColumn="0" w:lastRowFirstColumn="0" w:lastRowLastColumn="0"/>
             </w:pPr>
             <w:r>
-              <w:t xml:space="preserve">The team should discuss about project scope </w:t>
-            </w:r>
-            <w:r>
-              <w:t>in every meeting</w:t>
+              <w:t>The team should discuss about project scope in every meeting</w:t>
             </w:r>
           </w:p>
         </w:tc>
@@ -12693,13 +12593,7 @@
               <w:ind w:left="0" w:firstLine="0"/>
             </w:pPr>
             <w:r>
-              <w:t>The developed solution doesn’t fit the final user</w:t>
-            </w:r>
-            <w:r>
-              <w:t>’</w:t>
-            </w:r>
-            <w:r>
-              <w:t>s needs</w:t>
+              <w:t>The developed solution doesn’t fit the final user’s needs</w:t>
             </w:r>
           </w:p>
         </w:tc>
@@ -12915,23 +12809,13 @@
         <w:ind w:left="24"/>
         <w:jc w:val="center"/>
       </w:pPr>
-      <w:bookmarkStart w:id="25" w:name="_Toc441332983"/>
       <w:proofErr w:type="gramStart"/>
       <w:r>
-        <w:t xml:space="preserve">Table </w:t>
-      </w:r>
-      <w:r>
-        <w:t>10</w:t>
-      </w:r>
-      <w:r>
-        <w:t>.</w:t>
+        <w:t>Table 10.</w:t>
       </w:r>
       <w:proofErr w:type="gramEnd"/>
       <w:r>
-        <w:t xml:space="preserve"> </w:t>
-      </w:r>
-      <w:r>
-        <w:t>Risk management</w:t>
+        <w:t xml:space="preserve"> Risk management</w:t>
       </w:r>
     </w:p>
     <w:p>
@@ -12942,6 +12826,7 @@
           <w:color w:val="000000" w:themeColor="text1"/>
         </w:rPr>
       </w:pPr>
+      <w:bookmarkStart w:id="25" w:name="_Toc441348360"/>
       <w:r>
         <w:rPr>
           <w:color w:val="000000" w:themeColor="text1"/>
@@ -12959,9 +12844,9 @@
       </w:pPr>
     </w:p>
     <w:sectPr>
-      <w:footerReference w:type="even" r:id="rId14"/>
-      <w:footerReference w:type="default" r:id="rId15"/>
-      <w:footerReference w:type="first" r:id="rId16"/>
+      <w:footerReference w:type="even" r:id="rId15"/>
+      <w:footerReference w:type="default" r:id="rId16"/>
+      <w:footerReference w:type="first" r:id="rId17"/>
       <w:pgSz w:w="12240" w:h="15840"/>
       <w:pgMar w:top="1134" w:right="1797" w:bottom="1080" w:left="1797" w:header="720" w:footer="751" w:gutter="0"/>
       <w:cols w:space="720"/>
@@ -13089,7 +12974,7 @@
       <w:rPr>
         <w:noProof/>
       </w:rPr>
-      <w:t>4</w:t>
+      <w:t>8</w:t>
     </w:r>
     <w:r>
       <w:fldChar w:fldCharType="end"/>
@@ -13119,7 +13004,7 @@
       <w:rPr>
         <w:noProof/>
       </w:rPr>
-      <w:t>3</w:t>
+      <w:t>9</w:t>
     </w:r>
     <w:r>
       <w:fldChar w:fldCharType="end"/>
@@ -19704,7 +19589,7 @@
 </file>
 
 <file path=customXml/itemProps2.xml><?xml version="1.0" encoding="utf-8"?>
-<ds:datastoreItem xmlns:ds="http://schemas.openxmlformats.org/officeDocument/2006/customXml" ds:itemID="{187FFD49-D092-4228-B8FE-DCE6592B6F0F}">
+<ds:datastoreItem xmlns:ds="http://schemas.openxmlformats.org/officeDocument/2006/customXml" ds:itemID="{5B5B0C59-E289-4599-9A6C-9D7C96952277}">
   <ds:schemaRefs>
     <ds:schemaRef ds:uri="http://schemas.openxmlformats.org/officeDocument/2006/bibliography"/>
   </ds:schemaRefs>

</xml_diff>

<commit_message>
Project Plan Document updated
</commit_message>
<xml_diff>
--- a/Project Plan.docx
+++ b/Project Plan.docx
@@ -1,6 +1,6 @@
 
 <file path=word/document.xml><?xml version="1.0" encoding="utf-8"?>
-<w:document xmlns:wpc="http://schemas.microsoft.com/office/word/2010/wordprocessingCanvas" xmlns:mc="http://schemas.openxmlformats.org/markup-compatibility/2006" xmlns:o="urn:schemas-microsoft-com:office:office" xmlns:r="http://schemas.openxmlformats.org/officeDocument/2006/relationships" xmlns:m="http://schemas.openxmlformats.org/officeDocument/2006/math" xmlns:v="urn:schemas-microsoft-com:vml" xmlns:wp14="http://schemas.microsoft.com/office/word/2010/wordprocessingDrawing" xmlns:wp="http://schemas.openxmlformats.org/drawingml/2006/wordprocessingDrawing" xmlns:w10="urn:schemas-microsoft-com:office:word" xmlns:w="http://schemas.openxmlformats.org/wordprocessingml/2006/main" xmlns:w14="http://schemas.microsoft.com/office/word/2010/wordml" xmlns:wpg="http://schemas.microsoft.com/office/word/2010/wordprocessingGroup" xmlns:wpi="http://schemas.microsoft.com/office/word/2010/wordprocessingInk" xmlns:wne="http://schemas.microsoft.com/office/word/2006/wordml" xmlns:wps="http://schemas.microsoft.com/office/word/2010/wordprocessingShape" mc:Ignorable="w14 wp14">
+<w:document xmlns:wpc="http://schemas.microsoft.com/office/word/2010/wordprocessingCanvas" xmlns:mc="http://schemas.openxmlformats.org/markup-compatibility/2006" xmlns:o="urn:schemas-microsoft-com:office:office" xmlns:r="http://schemas.openxmlformats.org/officeDocument/2006/relationships" xmlns:m="http://schemas.openxmlformats.org/officeDocument/2006/math" xmlns:v="urn:schemas-microsoft-com:vml" xmlns:wp14="http://schemas.microsoft.com/office/word/2010/wordprocessingDrawing" xmlns:wp="http://schemas.openxmlformats.org/drawingml/2006/wordprocessingDrawing" xmlns:w10="urn:schemas-microsoft-com:office:word" xmlns:w="http://schemas.openxmlformats.org/wordprocessingml/2006/main" xmlns:w14="http://schemas.microsoft.com/office/word/2010/wordml" xmlns:w15="http://schemas.microsoft.com/office/word/2012/wordml" xmlns:wpg="http://schemas.microsoft.com/office/word/2010/wordprocessingGroup" xmlns:wpi="http://schemas.microsoft.com/office/word/2010/wordprocessingInk" xmlns:wne="http://schemas.microsoft.com/office/word/2006/wordml" xmlns:wps="http://schemas.microsoft.com/office/word/2010/wordprocessingShape" mc:Ignorable="w14 w15 wp14">
   <w:body>
     <w:sdt>
       <w:sdtPr>
@@ -53,7 +53,7 @@
                         <pic:cNvPicPr/>
                       </pic:nvPicPr>
                       <pic:blipFill>
-                        <a:blip r:embed="rId10"/>
+                        <a:blip r:embed="rId9"/>
                         <a:stretch>
                           <a:fillRect/>
                         </a:stretch>
@@ -141,7 +141,7 @@
               </mc:Choice>
               <mc:Fallback>
                 <w:pict>
-                  <v:rect id="Rectangle 2" o:spid="_x0000_s1026" style="position:absolute;margin-left:0;margin-top:0;width:642.6pt;height:64.4pt;z-index:251659264;visibility:visible;mso-wrap-style:square;mso-width-percent:1050;mso-height-percent:900;mso-wrap-distance-left:9pt;mso-wrap-distance-top:0;mso-wrap-distance-right:9pt;mso-wrap-distance-bottom:0;mso-position-horizontal:center;mso-position-horizontal-relative:page;mso-position-vertical:bottom;mso-position-vertical-relative:page;mso-width-percent:1050;mso-height-percent:900;mso-width-relative:page;mso-height-relative:top-margin-area;v-text-anchor:top" o:gfxdata="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" o:allowincell="f" fillcolor="#9cc2e5 [1940]" strokecolor="#5b9bd5 [3204]">
+                  <v:rect w14:anchorId="16302C5A" id="Rectangle 2" o:spid="_x0000_s1026" style="position:absolute;margin-left:0;margin-top:0;width:642.6pt;height:64.4pt;z-index:251659264;visibility:visible;mso-wrap-style:square;mso-width-percent:1050;mso-height-percent:900;mso-wrap-distance-left:9pt;mso-wrap-distance-top:0;mso-wrap-distance-right:9pt;mso-wrap-distance-bottom:0;mso-position-horizontal:center;mso-position-horizontal-relative:page;mso-position-vertical:bottom;mso-position-vertical-relative:page;mso-width-percent:1050;mso-height-percent:900;mso-width-relative:page;mso-height-relative:top-margin-area;v-text-anchor:top" o:gfxdata="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" o:allowincell="f" fillcolor="#9cc2e5 [1940]" strokecolor="#5b9bd5 [3204]">
                     <w10:wrap anchorx="page" anchory="page"/>
                   </v:rect>
                 </w:pict>
@@ -213,7 +213,7 @@
               </mc:Choice>
               <mc:Fallback>
                 <w:pict>
-                  <v:rect id="Rectangle 5" o:spid="_x0000_s1026" style="position:absolute;margin-left:0;margin-top:0;width:7.15pt;height:831.2pt;z-index:251662336;visibility:visible;mso-wrap-style:square;mso-width-percent:0;mso-height-percent:1050;mso-wrap-distance-left:9pt;mso-wrap-distance-top:0;mso-wrap-distance-right:9pt;mso-wrap-distance-bottom:0;mso-position-horizontal:center;mso-position-horizontal-relative:left-margin-area;mso-position-vertical:center;mso-position-vertical-relative:page;mso-width-percent:0;mso-height-percent:1050;mso-width-relative:page;mso-height-relative:page;v-text-anchor:top" o:gfxdata="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" o:allowincell="f" strokecolor="#5b9bd5 [3204]">
+                  <v:rect w14:anchorId="48865C9D" id="Rectangle 5" o:spid="_x0000_s1026" style="position:absolute;margin-left:0;margin-top:0;width:7.15pt;height:831.2pt;z-index:251662336;visibility:visible;mso-wrap-style:square;mso-width-percent:0;mso-height-percent:1050;mso-wrap-distance-left:9pt;mso-wrap-distance-top:0;mso-wrap-distance-right:9pt;mso-wrap-distance-bottom:0;mso-position-horizontal:center;mso-position-horizontal-relative:left-margin-area;mso-position-vertical:center;mso-position-vertical-relative:page;mso-width-percent:0;mso-height-percent:1050;mso-width-relative:page;mso-height-relative:page;v-text-anchor:top" o:gfxdata="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" o:allowincell="f" strokecolor="#5b9bd5 [3204]">
                     <w10:wrap anchorx="margin" anchory="page"/>
                   </v:rect>
                 </w:pict>
@@ -285,7 +285,7 @@
               </mc:Choice>
               <mc:Fallback>
                 <w:pict>
-                  <v:rect id="Rectangle 4" o:spid="_x0000_s1026" style="position:absolute;margin-left:0;margin-top:0;width:7.15pt;height:831.2pt;z-index:251661312;visibility:visible;mso-wrap-style:square;mso-width-percent:0;mso-height-percent:1050;mso-wrap-distance-left:9pt;mso-wrap-distance-top:0;mso-wrap-distance-right:9pt;mso-wrap-distance-bottom:0;mso-position-horizontal:center;mso-position-horizontal-relative:right-margin-area;mso-position-vertical:center;mso-position-vertical-relative:page;mso-width-percent:0;mso-height-percent:1050;mso-width-relative:page;mso-height-relative:page;v-text-anchor:top" o:gfxdata="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" o:allowincell="f" strokecolor="#5b9bd5 [3204]">
+                  <v:rect w14:anchorId="4DDE4BFE" id="Rectangle 4" o:spid="_x0000_s1026" style="position:absolute;margin-left:0;margin-top:0;width:7.15pt;height:831.2pt;z-index:251661312;visibility:visible;mso-wrap-style:square;mso-width-percent:0;mso-height-percent:1050;mso-wrap-distance-left:9pt;mso-wrap-distance-top:0;mso-wrap-distance-right:9pt;mso-wrap-distance-bottom:0;mso-position-horizontal:center;mso-position-horizontal-relative:right-margin-area;mso-position-vertical:center;mso-position-vertical-relative:page;mso-width-percent:0;mso-height-percent:1050;mso-width-relative:page;mso-height-relative:page;v-text-anchor:top" o:gfxdata="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" o:allowincell="f" strokecolor="#5b9bd5 [3204]">
                     <w10:wrap anchorx="margin" anchory="page"/>
                   </v:rect>
                 </w:pict>
@@ -360,7 +360,7 @@
               </mc:Choice>
               <mc:Fallback>
                 <w:pict>
-                  <v:rect id="Rectangle 3" o:spid="_x0000_s1026" style="position:absolute;margin-left:0;margin-top:0;width:642.6pt;height:64.8pt;z-index:251660288;visibility:visible;mso-wrap-style:square;mso-width-percent:1050;mso-height-percent:900;mso-wrap-distance-left:9pt;mso-wrap-distance-top:0;mso-wrap-distance-right:9pt;mso-wrap-distance-bottom:0;mso-position-horizontal:center;mso-position-horizontal-relative:page;mso-position-vertical:top;mso-position-vertical-relative:top-margin-area;mso-width-percent:1050;mso-height-percent:900;mso-width-relative:page;mso-height-relative:top-margin-area;v-text-anchor:top" o:gfxdata="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" o:allowincell="f" fillcolor="#9cc2e5 [1940]" strokecolor="#5b9bd5 [3204]">
+                  <v:rect w14:anchorId="2BCF31C5" id="Rectangle 3" o:spid="_x0000_s1026" style="position:absolute;margin-left:0;margin-top:0;width:642.6pt;height:64.8pt;z-index:251660288;visibility:visible;mso-wrap-style:square;mso-width-percent:1050;mso-height-percent:900;mso-wrap-distance-left:9pt;mso-wrap-distance-top:0;mso-wrap-distance-right:9pt;mso-wrap-distance-bottom:0;mso-position-horizontal:center;mso-position-horizontal-relative:page;mso-position-vertical:top;mso-position-vertical-relative:top-margin-area;mso-width-percent:1050;mso-height-percent:900;mso-width-relative:page;mso-height-relative:top-margin-area;v-text-anchor:top" o:gfxdata="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" o:allowincell="f" fillcolor="#9cc2e5 [1940]" strokecolor="#5b9bd5 [3204]">
                     <w10:wrap anchorx="page" anchory="margin"/>
                   </v:rect>
                 </w:pict>
@@ -379,6 +379,7 @@
             <w:dataBinding w:prefixMappings="xmlns:ns0='http://schemas.openxmlformats.org/package/2006/metadata/core-properties' xmlns:ns1='http://purl.org/dc/elements/1.1/'" w:xpath="/ns0:coreProperties[1]/ns1:title[1]" w:storeItemID="{6C3C8BC8-F283-45AE-878A-BAB7291924A1}"/>
             <w:text/>
           </w:sdtPr>
+          <w:sdtEndPr/>
           <w:sdtContent>
             <w:p>
               <w:pPr>
@@ -397,23 +398,7 @@
                   <w:sz w:val="56"/>
                   <w:szCs w:val="56"/>
                 </w:rPr>
-                <w:t>Software Engineering 2 “</w:t>
-              </w:r>
-              <w:proofErr w:type="spellStart"/>
-              <w:r>
-                <w:rPr>
-                  <w:sz w:val="56"/>
-                  <w:szCs w:val="56"/>
-                </w:rPr>
-                <w:t>myTaxiService</w:t>
-              </w:r>
-              <w:proofErr w:type="spellEnd"/>
-              <w:r>
-                <w:rPr>
-                  <w:sz w:val="56"/>
-                  <w:szCs w:val="56"/>
-                </w:rPr>
-                <w:t>”</w:t>
+                <w:t>Software Engineering 2 “myTaxiService”</w:t>
               </w:r>
             </w:p>
           </w:sdtContent>
@@ -439,6 +424,7 @@
               <w:dataBinding w:prefixMappings="xmlns:ns0='http://schemas.openxmlformats.org/package/2006/metadata/core-properties' xmlns:ns1='http://purl.org/dc/elements/1.1/'" w:xpath="/ns0:coreProperties[1]/ns1:subject[1]" w:storeItemID="{6C3C8BC8-F283-45AE-878A-BAB7291924A1}"/>
               <w:text/>
             </w:sdtPr>
+            <w:sdtEndPr/>
             <w:sdtContent>
               <w:r>
                 <w:rPr>
@@ -480,6 +466,7 @@
               <w:calendar w:val="gregorian"/>
             </w:date>
           </w:sdtPr>
+          <w:sdtEndPr/>
           <w:sdtContent>
             <w:p>
               <w:pPr>
@@ -520,6 +507,7 @@
             <w:dataBinding w:prefixMappings="xmlns:ns0='http://schemas.openxmlformats.org/officeDocument/2006/extended-properties'" w:xpath="/ns0:Properties[1]/ns0:Company[1]" w:storeItemID="{6668398D-A668-4E3E-A5EB-62B293D839F1}"/>
             <w:text/>
           </w:sdtPr>
+          <w:sdtEndPr/>
           <w:sdtContent>
             <w:p>
               <w:pPr>
@@ -530,21 +518,12 @@
                   <w:szCs w:val="28"/>
                 </w:rPr>
               </w:pPr>
-              <w:proofErr w:type="spellStart"/>
               <w:r>
                 <w:rPr>
                   <w:sz w:val="28"/>
                   <w:szCs w:val="28"/>
                 </w:rPr>
-                <w:t>Politecnico</w:t>
-              </w:r>
-              <w:proofErr w:type="spellEnd"/>
-              <w:r>
-                <w:rPr>
-                  <w:sz w:val="28"/>
-                  <w:szCs w:val="28"/>
-                </w:rPr>
-                <w:t xml:space="preserve"> di Milano A.A. 2015-2016</w:t>
+                <w:t>Politecnico di Milano A.A. 2015-2016</w:t>
               </w:r>
             </w:p>
           </w:sdtContent>
@@ -560,6 +539,7 @@
             <w:dataBinding w:prefixMappings="xmlns:ns0='http://schemas.openxmlformats.org/package/2006/metadata/core-properties' xmlns:ns1='http://purl.org/dc/elements/1.1/'" w:xpath="/ns0:coreProperties[1]/ns1:creator[1]" w:storeItemID="{6C3C8BC8-F283-45AE-878A-BAB7291924A1}"/>
             <w:text/>
           </w:sdtPr>
+          <w:sdtEndPr/>
           <w:sdtContent>
             <w:p>
               <w:pPr>
@@ -575,64 +555,7 @@
                   <w:sz w:val="28"/>
                   <w:szCs w:val="28"/>
                 </w:rPr>
-                <w:t xml:space="preserve">Milica </w:t>
-              </w:r>
-              <w:proofErr w:type="spellStart"/>
-              <w:r>
-                <w:rPr>
-                  <w:sz w:val="28"/>
-                  <w:szCs w:val="28"/>
-                </w:rPr>
-                <w:t>Jovanovic</w:t>
-              </w:r>
-              <w:proofErr w:type="spellEnd"/>
-              <w:r>
-                <w:rPr>
-                  <w:sz w:val="28"/>
-                  <w:szCs w:val="28"/>
-                </w:rPr>
-                <w:t xml:space="preserve"> (mat. 835953)</w:t>
-              </w:r>
-              <w:proofErr w:type="gramStart"/>
-              <w:r>
-                <w:rPr>
-                  <w:sz w:val="28"/>
-                  <w:szCs w:val="28"/>
-                </w:rPr>
-                <w:t>;</w:t>
-              </w:r>
-              <w:proofErr w:type="spellStart"/>
-              <w:r>
-                <w:rPr>
-                  <w:sz w:val="28"/>
-                  <w:szCs w:val="28"/>
-                </w:rPr>
-                <w:t>Pavle</w:t>
-              </w:r>
-              <w:proofErr w:type="spellEnd"/>
-              <w:proofErr w:type="gramEnd"/>
-              <w:r>
-                <w:rPr>
-                  <w:sz w:val="28"/>
-                  <w:szCs w:val="28"/>
-                </w:rPr>
-                <w:t xml:space="preserve"> </w:t>
-              </w:r>
-              <w:proofErr w:type="spellStart"/>
-              <w:r>
-                <w:rPr>
-                  <w:sz w:val="28"/>
-                  <w:szCs w:val="28"/>
-                </w:rPr>
-                <w:t>Vidanovic</w:t>
-              </w:r>
-              <w:proofErr w:type="spellEnd"/>
-              <w:r>
-                <w:rPr>
-                  <w:sz w:val="28"/>
-                  <w:szCs w:val="28"/>
-                </w:rPr>
-                <w:t xml:space="preserve"> (mat. 854472)</w:t>
+                <w:t>Milica Jovanovic (mat. 835953);Pavle Vidanovic (mat. 854472)</w:t>
               </w:r>
             </w:p>
           </w:sdtContent>
@@ -2983,9 +2906,9 @@
     <w:p>
       <w:pPr>
         <w:sectPr>
-          <w:footerReference w:type="even" r:id="rId11"/>
-          <w:footerReference w:type="default" r:id="rId12"/>
-          <w:footerReference w:type="first" r:id="rId13"/>
+          <w:footerReference w:type="even" r:id="rId10"/>
+          <w:footerReference w:type="default" r:id="rId11"/>
+          <w:footerReference w:type="first" r:id="rId12"/>
           <w:pgSz w:w="12240" w:h="15840"/>
           <w:pgMar w:top="2497" w:right="2370" w:bottom="2705" w:left="2675" w:header="720" w:footer="720" w:gutter="0"/>
           <w:pgNumType w:start="0"/>
@@ -3141,19 +3064,9 @@
               <w:ind w:left="0" w:firstLine="0"/>
               <w:cnfStyle w:val="000000100000" w:firstRow="0" w:lastRow="0" w:firstColumn="0" w:lastColumn="0" w:oddVBand="0" w:evenVBand="0" w:oddHBand="1" w:evenHBand="0" w:firstRowFirstColumn="0" w:firstRowLastColumn="0" w:lastRowFirstColumn="0" w:lastRowLastColumn="0"/>
             </w:pPr>
-            <w:proofErr w:type="spellStart"/>
-            <w:r>
-              <w:t>Pavle</w:t>
-            </w:r>
-            <w:proofErr w:type="spellEnd"/>
-            <w:r>
-              <w:t xml:space="preserve"> </w:t>
-            </w:r>
-            <w:proofErr w:type="spellStart"/>
-            <w:r>
-              <w:t>Vidanovic</w:t>
-            </w:r>
-            <w:proofErr w:type="spellEnd"/>
+            <w:r>
+              <w:t>Pavle Vidanovic</w:t>
+            </w:r>
           </w:p>
           <w:p>
             <w:pPr>
@@ -3162,13 +3075,8 @@
               <w:cnfStyle w:val="000000100000" w:firstRow="0" w:lastRow="0" w:firstColumn="0" w:lastColumn="0" w:oddVBand="0" w:evenVBand="0" w:oddHBand="1" w:evenHBand="0" w:firstRowFirstColumn="0" w:firstRowLastColumn="0" w:lastRowFirstColumn="0" w:lastRowLastColumn="0"/>
             </w:pPr>
             <w:r>
-              <w:t xml:space="preserve">Milica </w:t>
-            </w:r>
-            <w:proofErr w:type="spellStart"/>
-            <w:r>
-              <w:t>Jovanovic</w:t>
-            </w:r>
-            <w:proofErr w:type="spellEnd"/>
+              <w:t>Milica Jovanovic</w:t>
+            </w:r>
           </w:p>
         </w:tc>
         <w:tc>
@@ -3231,19 +3139,9 @@
               <w:ind w:left="0" w:firstLine="0"/>
               <w:cnfStyle w:val="000000010000" w:firstRow="0" w:lastRow="0" w:firstColumn="0" w:lastColumn="0" w:oddVBand="0" w:evenVBand="0" w:oddHBand="0" w:evenHBand="1" w:firstRowFirstColumn="0" w:firstRowLastColumn="0" w:lastRowFirstColumn="0" w:lastRowLastColumn="0"/>
             </w:pPr>
-            <w:proofErr w:type="spellStart"/>
-            <w:r>
-              <w:t>Pavle</w:t>
-            </w:r>
-            <w:proofErr w:type="spellEnd"/>
-            <w:r>
-              <w:t xml:space="preserve"> </w:t>
-            </w:r>
-            <w:proofErr w:type="spellStart"/>
-            <w:r>
-              <w:t>Vidanovic</w:t>
-            </w:r>
-            <w:proofErr w:type="spellEnd"/>
+            <w:r>
+              <w:t>Pavle Vidanovic</w:t>
+            </w:r>
           </w:p>
           <w:p>
             <w:pPr>
@@ -3252,13 +3150,8 @@
               <w:cnfStyle w:val="000000010000" w:firstRow="0" w:lastRow="0" w:firstColumn="0" w:lastColumn="0" w:oddVBand="0" w:evenVBand="0" w:oddHBand="0" w:evenHBand="1" w:firstRowFirstColumn="0" w:firstRowLastColumn="0" w:lastRowFirstColumn="0" w:lastRowLastColumn="0"/>
             </w:pPr>
             <w:r>
-              <w:t xml:space="preserve">Milica </w:t>
-            </w:r>
-            <w:proofErr w:type="spellStart"/>
-            <w:r>
-              <w:t>Jovanovic</w:t>
-            </w:r>
-            <w:proofErr w:type="spellEnd"/>
+              <w:t>Milica Jovanovic</w:t>
+            </w:r>
           </w:p>
         </w:tc>
         <w:tc>
@@ -3316,21 +3209,7 @@
         <w:rPr>
           <w:color w:val="auto"/>
         </w:rPr>
-        <w:t xml:space="preserve">The aim of this project is to develop and implement </w:t>
-      </w:r>
-      <w:proofErr w:type="spellStart"/>
-      <w:r>
-        <w:rPr>
-          <w:color w:val="auto"/>
-        </w:rPr>
-        <w:t>myTaxiService</w:t>
-      </w:r>
-      <w:proofErr w:type="spellEnd"/>
-      <w:r>
-        <w:rPr>
-          <w:color w:val="auto"/>
-        </w:rPr>
-        <w:t xml:space="preserve">, </w:t>
+        <w:t xml:space="preserve">The aim of this project is to develop and implement myTaxiService, </w:t>
       </w:r>
       <w:r>
         <w:rPr>
@@ -4330,15 +4209,7 @@
         <w:t>RASD -</w:t>
       </w:r>
       <w:r>
-        <w:t xml:space="preserve"> RASD </w:t>
-      </w:r>
-      <w:proofErr w:type="spellStart"/>
-      <w:r>
-        <w:t>myTaxiService</w:t>
-      </w:r>
-      <w:proofErr w:type="spellEnd"/>
-      <w:r>
-        <w:t xml:space="preserve"> - final v2.0</w:t>
+        <w:t xml:space="preserve"> RASD myTaxiService - final v2.0</w:t>
       </w:r>
     </w:p>
     <w:p>
@@ -4354,15 +4225,7 @@
         <w:t xml:space="preserve">DD - </w:t>
       </w:r>
       <w:r>
-        <w:t xml:space="preserve">DD </w:t>
-      </w:r>
-      <w:proofErr w:type="spellStart"/>
-      <w:r>
-        <w:t>myTaxiService</w:t>
-      </w:r>
-      <w:proofErr w:type="spellEnd"/>
-      <w:r>
-        <w:t xml:space="preserve"> - final</w:t>
+        <w:t>DD myTaxiService - final</w:t>
       </w:r>
     </w:p>
     <w:p>
@@ -4930,14 +4793,12 @@
                 <w:sz w:val="22"/>
               </w:rPr>
             </w:pPr>
-            <w:proofErr w:type="spellStart"/>
             <w:r>
               <w:rPr>
                 <w:sz w:val="22"/>
               </w:rPr>
               <w:t>N.Inputs</w:t>
             </w:r>
-            <w:proofErr w:type="spellEnd"/>
           </w:p>
         </w:tc>
         <w:tc>
@@ -5052,14 +4913,12 @@
                 <w:sz w:val="22"/>
               </w:rPr>
             </w:pPr>
-            <w:proofErr w:type="spellStart"/>
             <w:r>
               <w:rPr>
                 <w:sz w:val="22"/>
               </w:rPr>
               <w:t>N.Outputs</w:t>
             </w:r>
-            <w:proofErr w:type="spellEnd"/>
           </w:p>
         </w:tc>
         <w:tc>
@@ -5171,14 +5030,12 @@
                 <w:sz w:val="22"/>
               </w:rPr>
             </w:pPr>
-            <w:proofErr w:type="spellStart"/>
             <w:r>
               <w:rPr>
                 <w:sz w:val="22"/>
               </w:rPr>
               <w:t>N.Inquiry</w:t>
             </w:r>
-            <w:proofErr w:type="spellEnd"/>
           </w:p>
         </w:tc>
         <w:tc>
@@ -5517,13 +5374,8 @@
         <w:ind w:left="0" w:firstLine="0"/>
         <w:jc w:val="center"/>
       </w:pPr>
-      <w:proofErr w:type="gramStart"/>
-      <w:r>
-        <w:t>Table 1.</w:t>
-      </w:r>
-      <w:proofErr w:type="gramEnd"/>
-      <w:r>
-        <w:t xml:space="preserve"> </w:t>
+      <w:r>
+        <w:t xml:space="preserve">Table 1. </w:t>
       </w:r>
       <w:r>
         <w:t>FP – Weighting Function Points</w:t>
@@ -5785,13 +5637,8 @@
         <w:ind w:left="0" w:firstLine="0"/>
         <w:jc w:val="center"/>
       </w:pPr>
-      <w:proofErr w:type="gramStart"/>
-      <w:r>
-        <w:t>Table 2.</w:t>
-      </w:r>
-      <w:proofErr w:type="gramEnd"/>
-      <w:r>
-        <w:t xml:space="preserve"> Programming Language SLOC correlation</w:t>
+      <w:r>
+        <w:t>Table 2. Programming Language SLOC correlation</w:t>
       </w:r>
     </w:p>
     <w:p>
@@ -5802,15 +5649,7 @@
       </w:pPr>
       <w:r>
         <w:tab/>
-        <w:t xml:space="preserve">Average SLOC per FP is </w:t>
-      </w:r>
-      <w:proofErr w:type="gramStart"/>
-      <w:r>
-        <w:t>49.33,</w:t>
-      </w:r>
-      <w:proofErr w:type="gramEnd"/>
-      <w:r>
-        <w:t xml:space="preserve"> we will round it at 50.</w:t>
+        <w:t>Average SLOC per FP is 49.33, we will round it at 50.</w:t>
       </w:r>
     </w:p>
     <w:p>
@@ -5858,15 +5697,7 @@
         <w:ind w:left="720" w:firstLine="0"/>
       </w:pPr>
       <w:r>
-        <w:t xml:space="preserve">The </w:t>
-      </w:r>
-      <w:proofErr w:type="spellStart"/>
-      <w:r>
-        <w:t>myTaxiService</w:t>
-      </w:r>
-      <w:proofErr w:type="spellEnd"/>
-      <w:r>
-        <w:t xml:space="preserve"> system stores information about:</w:t>
+        <w:t>The myTaxiService system stores information about:</w:t>
       </w:r>
     </w:p>
     <w:p>
@@ -5970,15 +5801,7 @@
         <w:ind w:left="0" w:firstLine="720"/>
       </w:pPr>
       <w:r>
-        <w:t xml:space="preserve">System stores information about users using </w:t>
-      </w:r>
-      <w:proofErr w:type="spellStart"/>
-      <w:r>
-        <w:t>myTaxiService</w:t>
-      </w:r>
-      <w:proofErr w:type="spellEnd"/>
-      <w:r>
-        <w:t xml:space="preserve"> system. It stores id, name, surname, phon</w:t>
+        <w:t>System stores information about users using myTaxiService system. It stores id, name, surname, phon</w:t>
       </w:r>
       <w:r>
         <w:t xml:space="preserve">e, email, password, image path. Considering the fields stored about the user we will assume its complexity is </w:t>
@@ -6657,16 +6480,11 @@
         <w:ind w:left="0" w:firstLine="0"/>
         <w:jc w:val="center"/>
       </w:pPr>
-      <w:proofErr w:type="gramStart"/>
       <w:r>
         <w:t>Table</w:t>
       </w:r>
       <w:r>
-        <w:t xml:space="preserve"> 3.</w:t>
-      </w:r>
-      <w:proofErr w:type="gramEnd"/>
-      <w:r>
-        <w:t xml:space="preserve"> ILF function points</w:t>
+        <w:t xml:space="preserve"> 3. ILF function points</w:t>
       </w:r>
     </w:p>
     <w:p>
@@ -6690,50 +6508,11 @@
       <w:pPr>
         <w:ind w:left="0" w:firstLine="720"/>
       </w:pPr>
-      <w:proofErr w:type="spellStart"/>
-      <w:proofErr w:type="gramStart"/>
-      <w:r>
-        <w:t>myTaxiService</w:t>
-      </w:r>
-      <w:proofErr w:type="spellEnd"/>
-      <w:proofErr w:type="gramEnd"/>
-      <w:r>
-        <w:t xml:space="preserve"> system user three external APIs: </w:t>
-      </w:r>
-      <w:proofErr w:type="spellStart"/>
-      <w:r>
-        <w:t>GoogleMaps</w:t>
-      </w:r>
-      <w:proofErr w:type="spellEnd"/>
-      <w:r>
-        <w:t xml:space="preserve"> API, </w:t>
-      </w:r>
-      <w:proofErr w:type="spellStart"/>
-      <w:r>
-        <w:t>GooglePlaces</w:t>
-      </w:r>
-      <w:proofErr w:type="spellEnd"/>
-      <w:r>
-        <w:t xml:space="preserve"> API and Gmail API. Invoking </w:t>
-      </w:r>
-      <w:proofErr w:type="spellStart"/>
-      <w:r>
-        <w:t>GoogleMaps</w:t>
-      </w:r>
-      <w:proofErr w:type="spellEnd"/>
-      <w:r>
-        <w:t xml:space="preserve"> API happens often</w:t>
-      </w:r>
-      <w:r>
-        <w:t xml:space="preserve">, at least once when user requests a taxi, or when checking on the map if there are taxi vehicles available near him. Google Places API is invoked when user request or reserve a taxi; when he specify his origin or destination address. Thus Google Places API is invoked often. Gmail API is invoked only once per user, when he creates account for </w:t>
-      </w:r>
-      <w:proofErr w:type="spellStart"/>
-      <w:r>
-        <w:t>myTaxiService</w:t>
-      </w:r>
-      <w:proofErr w:type="spellEnd"/>
-      <w:r>
-        <w:t>.</w:t>
+      <w:r>
+        <w:t>myTaxiService system user three external APIs: GoogleMaps API, GooglePlaces API and Gmail API. Invoking GoogleMaps API happens often</w:t>
+      </w:r>
+      <w:r>
+        <w:t>, at least once when user requests a taxi, or when checking on the map if there are taxi vehicles available near him. Google Places API is invoked when user request or reserve a taxi; when he specify his origin or destination address. Thus Google Places API is invoked often. Gmail API is invoked only once per user, when he creates account for myTaxiService.</w:t>
       </w:r>
     </w:p>
     <w:tbl>
@@ -7059,16 +6838,11 @@
         <w:ind w:left="0" w:firstLine="0"/>
         <w:jc w:val="center"/>
       </w:pPr>
-      <w:proofErr w:type="gramStart"/>
       <w:r>
         <w:t>Table</w:t>
       </w:r>
       <w:r>
-        <w:t xml:space="preserve"> 4.</w:t>
-      </w:r>
-      <w:proofErr w:type="gramEnd"/>
-      <w:r>
-        <w:t xml:space="preserve"> EIF function points</w:t>
+        <w:t xml:space="preserve"> 4. EIF function points</w:t>
       </w:r>
     </w:p>
     <w:p>
@@ -7269,13 +7043,8 @@
               <w:ind w:left="0" w:firstLine="0"/>
               <w:cnfStyle w:val="000000100000" w:firstRow="0" w:lastRow="0" w:firstColumn="0" w:lastColumn="0" w:oddVBand="0" w:evenVBand="0" w:oddHBand="1" w:evenHBand="0" w:firstRowFirstColumn="0" w:firstRowLastColumn="0" w:lastRowFirstColumn="0" w:lastRowLastColumn="0"/>
             </w:pPr>
-            <w:proofErr w:type="spellStart"/>
-            <w:r>
-              <w:t>signUp</w:t>
-            </w:r>
-            <w:proofErr w:type="spellEnd"/>
-            <w:r>
-              <w:t>()</w:t>
+            <w:r>
+              <w:t>signUp()</w:t>
             </w:r>
           </w:p>
           <w:p>
@@ -7284,13 +7053,8 @@
               <w:ind w:left="0" w:firstLine="0"/>
               <w:cnfStyle w:val="000000100000" w:firstRow="0" w:lastRow="0" w:firstColumn="0" w:lastColumn="0" w:oddVBand="0" w:evenVBand="0" w:oddHBand="1" w:evenHBand="0" w:firstRowFirstColumn="0" w:firstRowLastColumn="0" w:lastRowFirstColumn="0" w:lastRowLastColumn="0"/>
             </w:pPr>
-            <w:proofErr w:type="spellStart"/>
-            <w:r>
-              <w:t>signIn</w:t>
-            </w:r>
-            <w:proofErr w:type="spellEnd"/>
-            <w:r>
-              <w:t>()</w:t>
+            <w:r>
+              <w:t>signIn()</w:t>
             </w:r>
           </w:p>
         </w:tc>
@@ -7419,13 +7183,8 @@
               <w:ind w:left="0" w:firstLine="0"/>
               <w:cnfStyle w:val="000000000000" w:firstRow="0" w:lastRow="0" w:firstColumn="0" w:lastColumn="0" w:oddVBand="0" w:evenVBand="0" w:oddHBand="0" w:evenHBand="0" w:firstRowFirstColumn="0" w:firstRowLastColumn="0" w:lastRowFirstColumn="0" w:lastRowLastColumn="0"/>
             </w:pPr>
-            <w:proofErr w:type="spellStart"/>
-            <w:r>
-              <w:t>manageProfile</w:t>
-            </w:r>
-            <w:proofErr w:type="spellEnd"/>
-            <w:r>
-              <w:t>()</w:t>
+            <w:r>
+              <w:t>manageProfile()</w:t>
             </w:r>
           </w:p>
           <w:p>
@@ -7434,13 +7193,8 @@
               <w:ind w:left="0" w:firstLine="0"/>
               <w:cnfStyle w:val="000000000000" w:firstRow="0" w:lastRow="0" w:firstColumn="0" w:lastColumn="0" w:oddVBand="0" w:evenVBand="0" w:oddHBand="0" w:evenHBand="0" w:firstRowFirstColumn="0" w:firstRowLastColumn="0" w:lastRowFirstColumn="0" w:lastRowLastColumn="0"/>
             </w:pPr>
-            <w:proofErr w:type="spellStart"/>
-            <w:r>
-              <w:t>cancelRide</w:t>
-            </w:r>
-            <w:proofErr w:type="spellEnd"/>
-            <w:r>
-              <w:t>()</w:t>
+            <w:r>
+              <w:t>cancelRide()</w:t>
             </w:r>
           </w:p>
         </w:tc>
@@ -7585,13 +7339,8 @@
               <w:ind w:left="0" w:firstLine="0"/>
               <w:cnfStyle w:val="000000100000" w:firstRow="0" w:lastRow="0" w:firstColumn="0" w:lastColumn="0" w:oddVBand="0" w:evenVBand="0" w:oddHBand="1" w:evenHBand="0" w:firstRowFirstColumn="0" w:firstRowLastColumn="0" w:lastRowFirstColumn="0" w:lastRowLastColumn="0"/>
             </w:pPr>
-            <w:proofErr w:type="spellStart"/>
-            <w:r>
-              <w:t>setAvailable</w:t>
-            </w:r>
-            <w:proofErr w:type="spellEnd"/>
-            <w:r>
-              <w:t>()</w:t>
+            <w:r>
+              <w:t>setAvailable()</w:t>
             </w:r>
           </w:p>
           <w:p>
@@ -7600,13 +7349,8 @@
               <w:ind w:left="0" w:firstLine="0"/>
               <w:cnfStyle w:val="000000100000" w:firstRow="0" w:lastRow="0" w:firstColumn="0" w:lastColumn="0" w:oddVBand="0" w:evenVBand="0" w:oddHBand="1" w:evenHBand="0" w:firstRowFirstColumn="0" w:firstRowLastColumn="0" w:lastRowFirstColumn="0" w:lastRowLastColumn="0"/>
             </w:pPr>
-            <w:proofErr w:type="spellStart"/>
-            <w:r>
-              <w:t>manageProfile</w:t>
-            </w:r>
-            <w:proofErr w:type="spellEnd"/>
-            <w:r>
-              <w:t>()</w:t>
+            <w:r>
+              <w:t>manageProfile()</w:t>
             </w:r>
           </w:p>
           <w:p>
@@ -7625,13 +7369,8 @@
               <w:ind w:left="0" w:firstLine="0"/>
               <w:cnfStyle w:val="000000100000" w:firstRow="0" w:lastRow="0" w:firstColumn="0" w:lastColumn="0" w:oddVBand="0" w:evenVBand="0" w:oddHBand="1" w:evenHBand="0" w:firstRowFirstColumn="0" w:firstRowLastColumn="0" w:lastRowFirstColumn="0" w:lastRowLastColumn="0"/>
             </w:pPr>
-            <w:proofErr w:type="spellStart"/>
-            <w:r>
-              <w:t>cancelRide</w:t>
-            </w:r>
-            <w:proofErr w:type="spellEnd"/>
-            <w:r>
-              <w:t>()</w:t>
+            <w:r>
+              <w:t>cancelRide()</w:t>
             </w:r>
           </w:p>
         </w:tc>
@@ -7797,13 +7536,8 @@
               <w:ind w:left="0" w:firstLine="0"/>
               <w:cnfStyle w:val="000000000000" w:firstRow="0" w:lastRow="0" w:firstColumn="0" w:lastColumn="0" w:oddVBand="0" w:evenVBand="0" w:oddHBand="0" w:evenHBand="0" w:firstRowFirstColumn="0" w:firstRowLastColumn="0" w:lastRowFirstColumn="0" w:lastRowLastColumn="0"/>
             </w:pPr>
-            <w:proofErr w:type="spellStart"/>
-            <w:r>
-              <w:t>banUser</w:t>
-            </w:r>
-            <w:proofErr w:type="spellEnd"/>
-            <w:r>
-              <w:t>()</w:t>
+            <w:r>
+              <w:t>banUser()</w:t>
             </w:r>
           </w:p>
           <w:p>
@@ -7812,13 +7546,8 @@
               <w:ind w:left="0" w:firstLine="0"/>
               <w:cnfStyle w:val="000000000000" w:firstRow="0" w:lastRow="0" w:firstColumn="0" w:lastColumn="0" w:oddVBand="0" w:evenVBand="0" w:oddHBand="0" w:evenHBand="0" w:firstRowFirstColumn="0" w:firstRowLastColumn="0" w:lastRowFirstColumn="0" w:lastRowLastColumn="0"/>
             </w:pPr>
-            <w:proofErr w:type="spellStart"/>
-            <w:r>
-              <w:t>signIn</w:t>
-            </w:r>
-            <w:proofErr w:type="spellEnd"/>
-            <w:r>
-              <w:t>()</w:t>
+            <w:r>
+              <w:t>signIn()</w:t>
             </w:r>
           </w:p>
         </w:tc>
@@ -7982,35 +7711,7 @@
         <w:rPr>
           <w:color w:val="auto"/>
         </w:rPr>
-        <w:t xml:space="preserve">Confirm or Decline Ride is considered to be of average weight because it involves the Scheduler activity and driver activity and is responsible for notifying the driver about a received request for a ride; thus the back end logic behind this function is quite complex. Check rides is average weight operation taking into consideration the possible size of previously driven rides or current or future rides of a taxi drive; </w:t>
-      </w:r>
-      <w:proofErr w:type="spellStart"/>
-      <w:r>
-        <w:rPr>
-          <w:color w:val="auto"/>
-        </w:rPr>
-        <w:t>i.e</w:t>
-      </w:r>
-      <w:proofErr w:type="spellEnd"/>
-      <w:r>
-        <w:rPr>
-          <w:color w:val="auto"/>
-        </w:rPr>
-        <w:t xml:space="preserve"> the number of rows in a DB could be high. View reports operation is considered as simple query to the DB which shows the admin user the list of all active reports; </w:t>
-      </w:r>
-      <w:proofErr w:type="spellStart"/>
-      <w:r>
-        <w:rPr>
-          <w:color w:val="auto"/>
-        </w:rPr>
-        <w:t>i.e</w:t>
-      </w:r>
-      <w:proofErr w:type="spellEnd"/>
-      <w:r>
-        <w:rPr>
-          <w:color w:val="auto"/>
-        </w:rPr>
-        <w:t xml:space="preserve"> this operation is simple so we have accepted low weight for it.</w:t>
+        <w:t>Confirm or Decline Ride is considered to be of average weight because it involves the Scheduler activity and driver activity and is responsible for notifying the driver about a received request for a ride; thus the back end logic behind this function is quite complex. Check rides is average weight operation taking into consideration the possible size of previously driven rides or current or future rides of a taxi drive; i.e the number of rows in a DB could be high. View reports operation is considered as simple query to the DB which shows the admin user the list of all active reports; i.e this operation is simple so we have accepted low weight for it.</w:t>
       </w:r>
     </w:p>
     <w:tbl>
@@ -8187,13 +7888,8 @@
               <w:ind w:left="0" w:firstLine="0"/>
               <w:cnfStyle w:val="000000100000" w:firstRow="0" w:lastRow="0" w:firstColumn="0" w:lastColumn="0" w:oddVBand="0" w:evenVBand="0" w:oddHBand="1" w:evenHBand="0" w:firstRowFirstColumn="0" w:firstRowLastColumn="0" w:lastRowFirstColumn="0" w:lastRowLastColumn="0"/>
             </w:pPr>
-            <w:proofErr w:type="spellStart"/>
-            <w:r>
-              <w:t>makeRequest</w:t>
-            </w:r>
-            <w:proofErr w:type="spellEnd"/>
-            <w:r>
-              <w:t>()</w:t>
+            <w:r>
+              <w:t>makeRequest()</w:t>
             </w:r>
           </w:p>
           <w:p>
@@ -8202,13 +7898,8 @@
               <w:ind w:left="0" w:firstLine="0"/>
               <w:cnfStyle w:val="000000100000" w:firstRow="0" w:lastRow="0" w:firstColumn="0" w:lastColumn="0" w:oddVBand="0" w:evenVBand="0" w:oddHBand="1" w:evenHBand="0" w:firstRowFirstColumn="0" w:firstRowLastColumn="0" w:lastRowFirstColumn="0" w:lastRowLastColumn="0"/>
             </w:pPr>
-            <w:proofErr w:type="spellStart"/>
-            <w:r>
-              <w:t>makeReservation</w:t>
-            </w:r>
-            <w:proofErr w:type="spellEnd"/>
-            <w:r>
-              <w:t>()</w:t>
+            <w:r>
+              <w:t>makeReservation()</w:t>
             </w:r>
           </w:p>
           <w:p>
@@ -8217,13 +7908,8 @@
               <w:ind w:left="0" w:firstLine="0"/>
               <w:cnfStyle w:val="000000100000" w:firstRow="0" w:lastRow="0" w:firstColumn="0" w:lastColumn="0" w:oddVBand="0" w:evenVBand="0" w:oddHBand="1" w:evenHBand="0" w:firstRowFirstColumn="0" w:firstRowLastColumn="0" w:lastRowFirstColumn="0" w:lastRowLastColumn="0"/>
             </w:pPr>
-            <w:proofErr w:type="spellStart"/>
-            <w:r>
-              <w:t>checkTaxisAvailable</w:t>
-            </w:r>
-            <w:proofErr w:type="spellEnd"/>
-            <w:r>
-              <w:t>()</w:t>
+            <w:r>
+              <w:t>checkTaxisAvailable()</w:t>
             </w:r>
           </w:p>
           <w:p>
@@ -8232,13 +7918,8 @@
               <w:ind w:left="0" w:firstLine="0"/>
               <w:cnfStyle w:val="000000100000" w:firstRow="0" w:lastRow="0" w:firstColumn="0" w:lastColumn="0" w:oddVBand="0" w:evenVBand="0" w:oddHBand="1" w:evenHBand="0" w:firstRowFirstColumn="0" w:firstRowLastColumn="0" w:lastRowFirstColumn="0" w:lastRowLastColumn="0"/>
             </w:pPr>
-            <w:proofErr w:type="spellStart"/>
-            <w:r>
-              <w:t>checkReservation</w:t>
-            </w:r>
-            <w:proofErr w:type="spellEnd"/>
-            <w:r>
-              <w:t>()</w:t>
+            <w:r>
+              <w:t>checkReservation()</w:t>
             </w:r>
           </w:p>
         </w:tc>
@@ -8398,13 +8079,8 @@
               <w:ind w:left="0" w:firstLine="0"/>
               <w:cnfStyle w:val="000000000000" w:firstRow="0" w:lastRow="0" w:firstColumn="0" w:lastColumn="0" w:oddVBand="0" w:evenVBand="0" w:oddHBand="0" w:evenHBand="0" w:firstRowFirstColumn="0" w:firstRowLastColumn="0" w:lastRowFirstColumn="0" w:lastRowLastColumn="0"/>
             </w:pPr>
-            <w:proofErr w:type="spellStart"/>
-            <w:r>
-              <w:t>confirmDeclineRide</w:t>
-            </w:r>
-            <w:proofErr w:type="spellEnd"/>
-            <w:r>
-              <w:t>()</w:t>
+            <w:r>
+              <w:t>confirmDeclineRide()</w:t>
             </w:r>
           </w:p>
           <w:p>
@@ -8413,13 +8089,8 @@
               <w:ind w:left="0" w:firstLine="0"/>
               <w:cnfStyle w:val="000000000000" w:firstRow="0" w:lastRow="0" w:firstColumn="0" w:lastColumn="0" w:oddVBand="0" w:evenVBand="0" w:oddHBand="0" w:evenHBand="0" w:firstRowFirstColumn="0" w:firstRowLastColumn="0" w:lastRowFirstColumn="0" w:lastRowLastColumn="0"/>
             </w:pPr>
-            <w:proofErr w:type="spellStart"/>
-            <w:r>
-              <w:t>checkRides</w:t>
-            </w:r>
-            <w:proofErr w:type="spellEnd"/>
-            <w:r>
-              <w:t>()</w:t>
+            <w:r>
+              <w:t>checkRides()</w:t>
             </w:r>
           </w:p>
         </w:tc>
@@ -8544,13 +8215,8 @@
               <w:ind w:left="0" w:firstLine="0"/>
               <w:cnfStyle w:val="000000100000" w:firstRow="0" w:lastRow="0" w:firstColumn="0" w:lastColumn="0" w:oddVBand="0" w:evenVBand="0" w:oddHBand="1" w:evenHBand="0" w:firstRowFirstColumn="0" w:firstRowLastColumn="0" w:lastRowFirstColumn="0" w:lastRowLastColumn="0"/>
             </w:pPr>
-            <w:proofErr w:type="spellStart"/>
-            <w:r>
-              <w:t>viewReports</w:t>
-            </w:r>
-            <w:proofErr w:type="spellEnd"/>
-            <w:r>
-              <w:t>()</w:t>
+            <w:r>
+              <w:t>viewReports()</w:t>
             </w:r>
           </w:p>
         </w:tc>
@@ -8654,16 +8320,11 @@
         <w:ind w:left="0" w:firstLine="0"/>
         <w:jc w:val="center"/>
       </w:pPr>
-      <w:proofErr w:type="gramStart"/>
       <w:r>
         <w:t>Table</w:t>
       </w:r>
       <w:r>
-        <w:t xml:space="preserve"> 6.</w:t>
-      </w:r>
-      <w:proofErr w:type="gramEnd"/>
-      <w:r>
-        <w:t xml:space="preserve"> EIQ function points</w:t>
+        <w:t xml:space="preserve"> 6. EIQ function points</w:t>
       </w:r>
     </w:p>
     <w:p>
@@ -8681,15 +8342,8 @@
       <w:pPr>
         <w:ind w:left="0" w:firstLine="720"/>
       </w:pPr>
-      <w:proofErr w:type="spellStart"/>
-      <w:proofErr w:type="gramStart"/>
-      <w:r>
-        <w:t>myTaxiService</w:t>
-      </w:r>
-      <w:proofErr w:type="spellEnd"/>
-      <w:proofErr w:type="gramEnd"/>
-      <w:r>
-        <w:t xml:space="preserve"> system does not have external outputs, it might be added later on as further improvement. For example: notification to the user if the taxi vehicle will arrive in 2 min, or receiving notification about special offers for particular dates or hours of ride. </w:t>
+      <w:r>
+        <w:t xml:space="preserve">myTaxiService system does not have external outputs, it might be added later on as further improvement. For example: notification to the user if the taxi vehicle will arrive in 2 min, or receiving notification about special offers for particular dates or hours of ride. </w:t>
       </w:r>
     </w:p>
     <w:p>
@@ -9176,16 +8830,11 @@
         <w:ind w:left="0" w:firstLine="0"/>
         <w:jc w:val="center"/>
       </w:pPr>
-      <w:proofErr w:type="gramStart"/>
       <w:r>
         <w:t>Table</w:t>
       </w:r>
       <w:r>
-        <w:t xml:space="preserve"> 7.</w:t>
-      </w:r>
-      <w:proofErr w:type="gramEnd"/>
-      <w:r>
-        <w:t xml:space="preserve"> Total FP</w:t>
+        <w:t xml:space="preserve"> 7. Total FP</w:t>
       </w:r>
     </w:p>
     <w:p>
@@ -9434,23 +9083,7 @@
         <w:t>PREC</w:t>
       </w:r>
       <w:r>
-        <w:t xml:space="preserve"> </w:t>
-      </w:r>
-      <w:proofErr w:type="spellStart"/>
-      <w:r>
-        <w:t>Precedentedness</w:t>
-      </w:r>
-      <w:proofErr w:type="spellEnd"/>
-      <w:r>
-        <w:t xml:space="preserve"> reflects the previous experience of the organization with this type of project. Very low means no previous experience, </w:t>
-      </w:r>
-      <w:proofErr w:type="gramStart"/>
-      <w:r>
-        <w:t>Extra</w:t>
-      </w:r>
-      <w:proofErr w:type="gramEnd"/>
-      <w:r>
-        <w:t xml:space="preserve"> high means that the organization is completely familiar with this application domain. </w:t>
+        <w:t xml:space="preserve"> Precedentedness reflects the previous experience of the organization with this type of project. Very low means no previous experience, Extra high means that the organization is completely familiar with this application domain. </w:t>
       </w:r>
       <w:r>
         <w:rPr>
@@ -9499,9 +9132,6 @@
         <w:t xml:space="preserve">ects the degree of </w:t>
       </w:r>
       <w:r>
-        <w:t/>
-      </w:r>
-      <w:r>
         <w:t>fl</w:t>
       </w:r>
       <w:r>
@@ -9560,15 +9190,7 @@
         <w:t>out. Very low means little a</w:t>
       </w:r>
       <w:r>
-        <w:t xml:space="preserve">nalysis, </w:t>
-      </w:r>
-      <w:proofErr w:type="gramStart"/>
-      <w:r>
-        <w:t>Extra</w:t>
-      </w:r>
-      <w:proofErr w:type="gramEnd"/>
-      <w:r>
-        <w:t xml:space="preserve"> high means a com</w:t>
+        <w:t>nalysis, Extra high means a com</w:t>
       </w:r>
       <w:r>
         <w:t>plete a thorough risk analysis.</w:t>
@@ -9736,7 +9358,6 @@
         <w:tblStyle w:val="LightShading-Accent1"/>
         <w:tblW w:w="0" w:type="auto"/>
         <w:jc w:val="center"/>
-        <w:tblInd w:w="-764" w:type="dxa"/>
         <w:tblLook w:val="04A0" w:firstRow="1" w:lastRow="0" w:firstColumn="1" w:lastColumn="0" w:noHBand="0" w:noVBand="1"/>
       </w:tblPr>
       <w:tblGrid>
@@ -10399,14 +10020,9 @@
         <w:ind w:left="24"/>
         <w:jc w:val="center"/>
       </w:pPr>
-      <w:proofErr w:type="gramStart"/>
       <w:r>
         <w:lastRenderedPageBreak/>
-        <w:t>Table 8.</w:t>
-      </w:r>
-      <w:proofErr w:type="gramEnd"/>
-      <w:r>
-        <w:t xml:space="preserve"> Scale drivers factors</w:t>
+        <w:t>Table 8. Scale drivers factors</w:t>
       </w:r>
     </w:p>
     <w:p>
@@ -11652,13 +11268,8 @@
         <w:ind w:left="24"/>
         <w:jc w:val="center"/>
       </w:pPr>
-      <w:proofErr w:type="gramStart"/>
-      <w:r>
-        <w:t>Table 9.</w:t>
-      </w:r>
-      <w:proofErr w:type="gramEnd"/>
-      <w:r>
-        <w:t xml:space="preserve"> Cost drivers factors</w:t>
+      <w:r>
+        <w:t>Table 9. Cost drivers factors</w:t>
       </w:r>
     </w:p>
     <w:p>
@@ -11829,13 +11440,7 @@
             <w:rPr>
               <w:rFonts w:ascii="Cambria Math" w:hAnsi="Cambria Math"/>
             </w:rPr>
-            <m:t>Effor</m:t>
-          </m:r>
-          <m:r>
-            <w:rPr>
-              <w:rFonts w:ascii="Cambria Math" w:hAnsi="Cambria Math"/>
-            </w:rPr>
-            <m:t>t=2.94*0.72*</m:t>
+            <m:t>Effort=2.94*0.72*</m:t>
           </m:r>
           <m:sSup>
             <m:sSupPr>
@@ -12056,16 +11661,7 @@
             <w:rPr>
               <w:rFonts w:ascii="Cambria Math" w:hAnsi="Cambria Math"/>
             </w:rPr>
-            <m:t>9.5</m:t>
-          </m:r>
-          <m:r>
-            <m:rPr>
-              <m:sty m:val="bi"/>
-            </m:rPr>
-            <w:rPr>
-              <w:rFonts w:ascii="Cambria Math" w:hAnsi="Cambria Math"/>
-            </w:rPr>
-            <m:t xml:space="preserve"> Months</m:t>
+            <m:t>9.5 Months</m:t>
           </m:r>
         </m:oMath>
       </m:oMathPara>
@@ -12143,25 +11739,7 @@
             <w:rPr>
               <w:rFonts w:ascii="Cambria Math" w:hAnsi="Cambria Math"/>
             </w:rPr>
-            <m:t xml:space="preserve">2.086 </m:t>
-          </m:r>
-          <m:r>
-            <m:rPr>
-              <m:sty m:val="bi"/>
-            </m:rPr>
-            <w:rPr>
-              <w:rFonts w:ascii="Cambria Math" w:hAnsi="Cambria Math"/>
-            </w:rPr>
-            <m:t>P</m:t>
-          </m:r>
-          <m:r>
-            <m:rPr>
-              <m:sty m:val="bi"/>
-            </m:rPr>
-            <w:rPr>
-              <w:rFonts w:ascii="Cambria Math" w:hAnsi="Cambria Math"/>
-            </w:rPr>
-            <m:t>eople</m:t>
+            <m:t>2.086 People</m:t>
           </m:r>
         </m:oMath>
       </m:oMathPara>
@@ -12189,63 +11767,43 @@
         <w:ind w:left="-1080" w:firstLine="0"/>
         <w:jc w:val="center"/>
       </w:pPr>
-      <w:r>
-        <w:rPr>
-          <w:noProof/>
-        </w:rPr>
-        <w:drawing>
-          <wp:inline distT="0" distB="0" distL="0" distR="0" wp14:anchorId="7E35EB7B" wp14:editId="7597B6CE">
-            <wp:extent cx="6955335" cy="1371600"/>
-            <wp:effectExtent l="0" t="0" r="0" b="0"/>
-            <wp:docPr id="2" name="Picture 2"/>
-            <wp:cNvGraphicFramePr>
-              <a:graphicFrameLocks xmlns:a="http://schemas.openxmlformats.org/drawingml/2006/main" noChangeAspect="1"/>
-            </wp:cNvGraphicFramePr>
-            <a:graphic xmlns:a="http://schemas.openxmlformats.org/drawingml/2006/main">
-              <a:graphicData uri="http://schemas.openxmlformats.org/drawingml/2006/picture">
-                <pic:pic xmlns:pic="http://schemas.openxmlformats.org/drawingml/2006/picture">
-                  <pic:nvPicPr>
-                    <pic:cNvPr id="0" name="Task Allocation.jpg"/>
-                    <pic:cNvPicPr/>
-                  </pic:nvPicPr>
-                  <pic:blipFill>
-                    <a:blip r:embed="rId14">
-                      <a:extLst>
-                        <a:ext uri="{28A0092B-C50C-407E-A947-70E740481C1C}">
-                          <a14:useLocalDpi xmlns:a14="http://schemas.microsoft.com/office/drawing/2010/main" val="0"/>
-                        </a:ext>
-                      </a:extLst>
-                    </a:blip>
-                    <a:stretch>
-                      <a:fillRect/>
-                    </a:stretch>
-                  </pic:blipFill>
-                  <pic:spPr>
-                    <a:xfrm>
-                      <a:off x="0" y="0"/>
-                      <a:ext cx="6987253" cy="1377894"/>
-                    </a:xfrm>
-                    <a:prstGeom prst="rect">
-                      <a:avLst/>
-                    </a:prstGeom>
-                  </pic:spPr>
-                </pic:pic>
-              </a:graphicData>
-            </a:graphic>
-          </wp:inline>
-        </w:drawing>
+      <w:bookmarkStart w:id="22" w:name="_GoBack"/>
+      <w:bookmarkEnd w:id="22"/>
+      <w:r>
+        <w:pict>
+          <v:shapetype id="_x0000_t75" coordsize="21600,21600" o:spt="75" o:preferrelative="t" path="m@4@5l@4@11@9@11@9@5xe" filled="f" stroked="f">
+            <v:stroke joinstyle="miter"/>
+            <v:formulas>
+              <v:f eqn="if lineDrawn pixelLineWidth 0"/>
+              <v:f eqn="sum @0 1 0"/>
+              <v:f eqn="sum 0 0 @1"/>
+              <v:f eqn="prod @2 1 2"/>
+              <v:f eqn="prod @3 21600 pixelWidth"/>
+              <v:f eqn="prod @3 21600 pixelHeight"/>
+              <v:f eqn="sum @0 0 1"/>
+              <v:f eqn="prod @6 1 2"/>
+              <v:f eqn="prod @7 21600 pixelWidth"/>
+              <v:f eqn="sum @8 21600 0"/>
+              <v:f eqn="prod @7 21600 pixelHeight"/>
+              <v:f eqn="sum @10 21600 0"/>
+            </v:formulas>
+            <v:path o:extrusionok="f" gradientshapeok="t" o:connecttype="rect"/>
+            <o:lock v:ext="edit" aspectratio="t"/>
+          </v:shapetype>
+          <v:shape id="_x0000_i1025" type="#_x0000_t75" style="width:505.5pt;height:105pt">
+            <v:imagedata r:id="rId13" o:title="Task Allocation1 (2)"/>
+          </v:shape>
+        </w:pict>
       </w:r>
     </w:p>
     <w:p>
       <w:pPr>
         <w:pStyle w:val="Heading1"/>
       </w:pPr>
-      <w:bookmarkStart w:id="22" w:name="_Toc441348358"/>
+      <w:bookmarkStart w:id="23" w:name="_Toc441348358"/>
       <w:r>
         <w:t>Resources Allocation</w:t>
       </w:r>
-      <w:bookmarkStart w:id="23" w:name="_GoBack"/>
-      <w:bookmarkEnd w:id="22"/>
       <w:bookmarkEnd w:id="23"/>
     </w:p>
     <w:p>
@@ -12809,13 +12367,8 @@
         <w:ind w:left="24"/>
         <w:jc w:val="center"/>
       </w:pPr>
-      <w:proofErr w:type="gramStart"/>
-      <w:r>
-        <w:t>Table 10.</w:t>
-      </w:r>
-      <w:proofErr w:type="gramEnd"/>
-      <w:r>
-        <w:t xml:space="preserve"> Risk management</w:t>
+      <w:r>
+        <w:t>Table 10. Risk management</w:t>
       </w:r>
     </w:p>
     <w:p>
@@ -12844,9 +12397,9 @@
       </w:pPr>
     </w:p>
     <w:sectPr>
-      <w:footerReference w:type="even" r:id="rId15"/>
-      <w:footerReference w:type="default" r:id="rId16"/>
-      <w:footerReference w:type="first" r:id="rId17"/>
+      <w:footerReference w:type="even" r:id="rId14"/>
+      <w:footerReference w:type="default" r:id="rId15"/>
+      <w:footerReference w:type="first" r:id="rId16"/>
       <w:pgSz w:w="12240" w:h="15840"/>
       <w:pgMar w:top="1134" w:right="1797" w:bottom="1080" w:left="1797" w:header="720" w:footer="751" w:gutter="0"/>
       <w:cols w:space="720"/>
@@ -12857,7 +12410,7 @@
 </file>
 
 <file path=word/endnotes.xml><?xml version="1.0" encoding="utf-8"?>
-<w:endnotes xmlns:wpc="http://schemas.microsoft.com/office/word/2010/wordprocessingCanvas" xmlns:mc="http://schemas.openxmlformats.org/markup-compatibility/2006" xmlns:o="urn:schemas-microsoft-com:office:office" xmlns:r="http://schemas.openxmlformats.org/officeDocument/2006/relationships" xmlns:m="http://schemas.openxmlformats.org/officeDocument/2006/math" xmlns:v="urn:schemas-microsoft-com:vml" xmlns:wp14="http://schemas.microsoft.com/office/word/2010/wordprocessingDrawing" xmlns:wp="http://schemas.openxmlformats.org/drawingml/2006/wordprocessingDrawing" xmlns:w10="urn:schemas-microsoft-com:office:word" xmlns:w="http://schemas.openxmlformats.org/wordprocessingml/2006/main" xmlns:w14="http://schemas.microsoft.com/office/word/2010/wordml" xmlns:wpg="http://schemas.microsoft.com/office/word/2010/wordprocessingGroup" xmlns:wpi="http://schemas.microsoft.com/office/word/2010/wordprocessingInk" xmlns:wne="http://schemas.microsoft.com/office/word/2006/wordml" xmlns:wps="http://schemas.microsoft.com/office/word/2010/wordprocessingShape" mc:Ignorable="w14 wp14">
+<w:endnotes xmlns:wpc="http://schemas.microsoft.com/office/word/2010/wordprocessingCanvas" xmlns:mc="http://schemas.openxmlformats.org/markup-compatibility/2006" xmlns:o="urn:schemas-microsoft-com:office:office" xmlns:r="http://schemas.openxmlformats.org/officeDocument/2006/relationships" xmlns:m="http://schemas.openxmlformats.org/officeDocument/2006/math" xmlns:v="urn:schemas-microsoft-com:vml" xmlns:wp14="http://schemas.microsoft.com/office/word/2010/wordprocessingDrawing" xmlns:wp="http://schemas.openxmlformats.org/drawingml/2006/wordprocessingDrawing" xmlns:w10="urn:schemas-microsoft-com:office:word" xmlns:w="http://schemas.openxmlformats.org/wordprocessingml/2006/main" xmlns:w14="http://schemas.microsoft.com/office/word/2010/wordml" xmlns:w15="http://schemas.microsoft.com/office/word/2012/wordml" xmlns:wpg="http://schemas.microsoft.com/office/word/2010/wordprocessingGroup" xmlns:wpi="http://schemas.microsoft.com/office/word/2010/wordprocessingInk" xmlns:wne="http://schemas.microsoft.com/office/word/2006/wordml" xmlns:wps="http://schemas.microsoft.com/office/word/2010/wordprocessingShape" mc:Ignorable="w14 w15 wp14">
   <w:endnote w:type="separator" w:id="-1">
     <w:p>
       <w:pPr>
@@ -12882,7 +12435,7 @@
 </file>
 
 <file path=word/footer1.xml><?xml version="1.0" encoding="utf-8"?>
-<w:ftr xmlns:wpc="http://schemas.microsoft.com/office/word/2010/wordprocessingCanvas" xmlns:mc="http://schemas.openxmlformats.org/markup-compatibility/2006" xmlns:o="urn:schemas-microsoft-com:office:office" xmlns:r="http://schemas.openxmlformats.org/officeDocument/2006/relationships" xmlns:m="http://schemas.openxmlformats.org/officeDocument/2006/math" xmlns:v="urn:schemas-microsoft-com:vml" xmlns:wp14="http://schemas.microsoft.com/office/word/2010/wordprocessingDrawing" xmlns:wp="http://schemas.openxmlformats.org/drawingml/2006/wordprocessingDrawing" xmlns:w10="urn:schemas-microsoft-com:office:word" xmlns:w="http://schemas.openxmlformats.org/wordprocessingml/2006/main" xmlns:w14="http://schemas.microsoft.com/office/word/2010/wordml" xmlns:wpg="http://schemas.microsoft.com/office/word/2010/wordprocessingGroup" xmlns:wpi="http://schemas.microsoft.com/office/word/2010/wordprocessingInk" xmlns:wne="http://schemas.microsoft.com/office/word/2006/wordml" xmlns:wps="http://schemas.microsoft.com/office/word/2010/wordprocessingShape" mc:Ignorable="w14 wp14">
+<w:ftr xmlns:wpc="http://schemas.microsoft.com/office/word/2010/wordprocessingCanvas" xmlns:mc="http://schemas.openxmlformats.org/markup-compatibility/2006" xmlns:o="urn:schemas-microsoft-com:office:office" xmlns:r="http://schemas.openxmlformats.org/officeDocument/2006/relationships" xmlns:m="http://schemas.openxmlformats.org/officeDocument/2006/math" xmlns:v="urn:schemas-microsoft-com:vml" xmlns:wp14="http://schemas.microsoft.com/office/word/2010/wordprocessingDrawing" xmlns:wp="http://schemas.openxmlformats.org/drawingml/2006/wordprocessingDrawing" xmlns:w10="urn:schemas-microsoft-com:office:word" xmlns:w="http://schemas.openxmlformats.org/wordprocessingml/2006/main" xmlns:w14="http://schemas.microsoft.com/office/word/2010/wordml" xmlns:w15="http://schemas.microsoft.com/office/word/2012/wordml" xmlns:wpg="http://schemas.microsoft.com/office/word/2010/wordprocessingGroup" xmlns:wpi="http://schemas.microsoft.com/office/word/2010/wordprocessingInk" xmlns:wne="http://schemas.microsoft.com/office/word/2006/wordml" xmlns:wps="http://schemas.microsoft.com/office/word/2010/wordprocessingShape" mc:Ignorable="w14 w15 wp14">
   <w:p>
     <w:pPr>
       <w:spacing w:after="0" w:line="276" w:lineRule="auto"/>
@@ -12894,7 +12447,7 @@
 </file>
 
 <file path=word/footer2.xml><?xml version="1.0" encoding="utf-8"?>
-<w:ftr xmlns:wpc="http://schemas.microsoft.com/office/word/2010/wordprocessingCanvas" xmlns:mc="http://schemas.openxmlformats.org/markup-compatibility/2006" xmlns:o="urn:schemas-microsoft-com:office:office" xmlns:r="http://schemas.openxmlformats.org/officeDocument/2006/relationships" xmlns:m="http://schemas.openxmlformats.org/officeDocument/2006/math" xmlns:v="urn:schemas-microsoft-com:vml" xmlns:wp14="http://schemas.microsoft.com/office/word/2010/wordprocessingDrawing" xmlns:wp="http://schemas.openxmlformats.org/drawingml/2006/wordprocessingDrawing" xmlns:w10="urn:schemas-microsoft-com:office:word" xmlns:w="http://schemas.openxmlformats.org/wordprocessingml/2006/main" xmlns:w14="http://schemas.microsoft.com/office/word/2010/wordml" xmlns:wpg="http://schemas.microsoft.com/office/word/2010/wordprocessingGroup" xmlns:wpi="http://schemas.microsoft.com/office/word/2010/wordprocessingInk" xmlns:wne="http://schemas.microsoft.com/office/word/2006/wordml" xmlns:wps="http://schemas.microsoft.com/office/word/2010/wordprocessingShape" mc:Ignorable="w14 wp14">
+<w:ftr xmlns:wpc="http://schemas.microsoft.com/office/word/2010/wordprocessingCanvas" xmlns:mc="http://schemas.openxmlformats.org/markup-compatibility/2006" xmlns:o="urn:schemas-microsoft-com:office:office" xmlns:r="http://schemas.openxmlformats.org/officeDocument/2006/relationships" xmlns:m="http://schemas.openxmlformats.org/officeDocument/2006/math" xmlns:v="urn:schemas-microsoft-com:vml" xmlns:wp14="http://schemas.microsoft.com/office/word/2010/wordprocessingDrawing" xmlns:wp="http://schemas.openxmlformats.org/drawingml/2006/wordprocessingDrawing" xmlns:w10="urn:schemas-microsoft-com:office:word" xmlns:w="http://schemas.openxmlformats.org/wordprocessingml/2006/main" xmlns:w14="http://schemas.microsoft.com/office/word/2010/wordml" xmlns:w15="http://schemas.microsoft.com/office/word/2012/wordml" xmlns:wpg="http://schemas.microsoft.com/office/word/2010/wordprocessingGroup" xmlns:wpi="http://schemas.microsoft.com/office/word/2010/wordprocessingInk" xmlns:wne="http://schemas.microsoft.com/office/word/2006/wordml" xmlns:wps="http://schemas.microsoft.com/office/word/2010/wordprocessingShape" mc:Ignorable="w14 w15 wp14">
   <w:p>
     <w:pPr>
       <w:spacing w:after="0" w:line="240" w:lineRule="auto"/>
@@ -12924,7 +12477,7 @@
 </file>
 
 <file path=word/footer3.xml><?xml version="1.0" encoding="utf-8"?>
-<w:ftr xmlns:wpc="http://schemas.microsoft.com/office/word/2010/wordprocessingCanvas" xmlns:mc="http://schemas.openxmlformats.org/markup-compatibility/2006" xmlns:o="urn:schemas-microsoft-com:office:office" xmlns:r="http://schemas.openxmlformats.org/officeDocument/2006/relationships" xmlns:m="http://schemas.openxmlformats.org/officeDocument/2006/math" xmlns:v="urn:schemas-microsoft-com:vml" xmlns:wp14="http://schemas.microsoft.com/office/word/2010/wordprocessingDrawing" xmlns:wp="http://schemas.openxmlformats.org/drawingml/2006/wordprocessingDrawing" xmlns:w10="urn:schemas-microsoft-com:office:word" xmlns:w="http://schemas.openxmlformats.org/wordprocessingml/2006/main" xmlns:w14="http://schemas.microsoft.com/office/word/2010/wordml" xmlns:wpg="http://schemas.microsoft.com/office/word/2010/wordprocessingGroup" xmlns:wpi="http://schemas.microsoft.com/office/word/2010/wordprocessingInk" xmlns:wne="http://schemas.microsoft.com/office/word/2006/wordml" xmlns:wps="http://schemas.microsoft.com/office/word/2010/wordprocessingShape" mc:Ignorable="w14 wp14">
+<w:ftr xmlns:wpc="http://schemas.microsoft.com/office/word/2010/wordprocessingCanvas" xmlns:mc="http://schemas.openxmlformats.org/markup-compatibility/2006" xmlns:o="urn:schemas-microsoft-com:office:office" xmlns:r="http://schemas.openxmlformats.org/officeDocument/2006/relationships" xmlns:m="http://schemas.openxmlformats.org/officeDocument/2006/math" xmlns:v="urn:schemas-microsoft-com:vml" xmlns:wp14="http://schemas.microsoft.com/office/word/2010/wordprocessingDrawing" xmlns:wp="http://schemas.openxmlformats.org/drawingml/2006/wordprocessingDrawing" xmlns:w10="urn:schemas-microsoft-com:office:word" xmlns:w="http://schemas.openxmlformats.org/wordprocessingml/2006/main" xmlns:w14="http://schemas.microsoft.com/office/word/2010/wordml" xmlns:w15="http://schemas.microsoft.com/office/word/2012/wordml" xmlns:wpg="http://schemas.microsoft.com/office/word/2010/wordprocessingGroup" xmlns:wpi="http://schemas.microsoft.com/office/word/2010/wordprocessingInk" xmlns:wne="http://schemas.microsoft.com/office/word/2006/wordml" xmlns:wps="http://schemas.microsoft.com/office/word/2010/wordprocessingShape" mc:Ignorable="w14 w15 wp14">
   <w:p>
     <w:pPr>
       <w:spacing w:after="0" w:line="240" w:lineRule="auto"/>
@@ -12954,7 +12507,7 @@
 </file>
 
 <file path=word/footer4.xml><?xml version="1.0" encoding="utf-8"?>
-<w:ftr xmlns:wpc="http://schemas.microsoft.com/office/word/2010/wordprocessingCanvas" xmlns:mc="http://schemas.openxmlformats.org/markup-compatibility/2006" xmlns:o="urn:schemas-microsoft-com:office:office" xmlns:r="http://schemas.openxmlformats.org/officeDocument/2006/relationships" xmlns:m="http://schemas.openxmlformats.org/officeDocument/2006/math" xmlns:v="urn:schemas-microsoft-com:vml" xmlns:wp14="http://schemas.microsoft.com/office/word/2010/wordprocessingDrawing" xmlns:wp="http://schemas.openxmlformats.org/drawingml/2006/wordprocessingDrawing" xmlns:w10="urn:schemas-microsoft-com:office:word" xmlns:w="http://schemas.openxmlformats.org/wordprocessingml/2006/main" xmlns:w14="http://schemas.microsoft.com/office/word/2010/wordml" xmlns:wpg="http://schemas.microsoft.com/office/word/2010/wordprocessingGroup" xmlns:wpi="http://schemas.microsoft.com/office/word/2010/wordprocessingInk" xmlns:wne="http://schemas.microsoft.com/office/word/2006/wordml" xmlns:wps="http://schemas.microsoft.com/office/word/2010/wordprocessingShape" mc:Ignorable="w14 wp14">
+<w:ftr xmlns:wpc="http://schemas.microsoft.com/office/word/2010/wordprocessingCanvas" xmlns:mc="http://schemas.openxmlformats.org/markup-compatibility/2006" xmlns:o="urn:schemas-microsoft-com:office:office" xmlns:r="http://schemas.openxmlformats.org/officeDocument/2006/relationships" xmlns:m="http://schemas.openxmlformats.org/officeDocument/2006/math" xmlns:v="urn:schemas-microsoft-com:vml" xmlns:wp14="http://schemas.microsoft.com/office/word/2010/wordprocessingDrawing" xmlns:wp="http://schemas.openxmlformats.org/drawingml/2006/wordprocessingDrawing" xmlns:w10="urn:schemas-microsoft-com:office:word" xmlns:w="http://schemas.openxmlformats.org/wordprocessingml/2006/main" xmlns:w14="http://schemas.microsoft.com/office/word/2010/wordml" xmlns:w15="http://schemas.microsoft.com/office/word/2012/wordml" xmlns:wpg="http://schemas.microsoft.com/office/word/2010/wordprocessingGroup" xmlns:wpi="http://schemas.microsoft.com/office/word/2010/wordprocessingInk" xmlns:wne="http://schemas.microsoft.com/office/word/2006/wordml" xmlns:wps="http://schemas.microsoft.com/office/word/2010/wordprocessingShape" mc:Ignorable="w14 w15 wp14">
   <w:p>
     <w:pPr>
       <w:spacing w:after="0" w:line="240" w:lineRule="auto"/>
@@ -12984,7 +12537,7 @@
 </file>
 
 <file path=word/footer5.xml><?xml version="1.0" encoding="utf-8"?>
-<w:ftr xmlns:wpc="http://schemas.microsoft.com/office/word/2010/wordprocessingCanvas" xmlns:mc="http://schemas.openxmlformats.org/markup-compatibility/2006" xmlns:o="urn:schemas-microsoft-com:office:office" xmlns:r="http://schemas.openxmlformats.org/officeDocument/2006/relationships" xmlns:m="http://schemas.openxmlformats.org/officeDocument/2006/math" xmlns:v="urn:schemas-microsoft-com:vml" xmlns:wp14="http://schemas.microsoft.com/office/word/2010/wordprocessingDrawing" xmlns:wp="http://schemas.openxmlformats.org/drawingml/2006/wordprocessingDrawing" xmlns:w10="urn:schemas-microsoft-com:office:word" xmlns:w="http://schemas.openxmlformats.org/wordprocessingml/2006/main" xmlns:w14="http://schemas.microsoft.com/office/word/2010/wordml" xmlns:wpg="http://schemas.microsoft.com/office/word/2010/wordprocessingGroup" xmlns:wpi="http://schemas.microsoft.com/office/word/2010/wordprocessingInk" xmlns:wne="http://schemas.microsoft.com/office/word/2006/wordml" xmlns:wps="http://schemas.microsoft.com/office/word/2010/wordprocessingShape" mc:Ignorable="w14 wp14">
+<w:ftr xmlns:wpc="http://schemas.microsoft.com/office/word/2010/wordprocessingCanvas" xmlns:mc="http://schemas.openxmlformats.org/markup-compatibility/2006" xmlns:o="urn:schemas-microsoft-com:office:office" xmlns:r="http://schemas.openxmlformats.org/officeDocument/2006/relationships" xmlns:m="http://schemas.openxmlformats.org/officeDocument/2006/math" xmlns:v="urn:schemas-microsoft-com:vml" xmlns:wp14="http://schemas.microsoft.com/office/word/2010/wordprocessingDrawing" xmlns:wp="http://schemas.openxmlformats.org/drawingml/2006/wordprocessingDrawing" xmlns:w10="urn:schemas-microsoft-com:office:word" xmlns:w="http://schemas.openxmlformats.org/wordprocessingml/2006/main" xmlns:w14="http://schemas.microsoft.com/office/word/2010/wordml" xmlns:w15="http://schemas.microsoft.com/office/word/2012/wordml" xmlns:wpg="http://schemas.microsoft.com/office/word/2010/wordprocessingGroup" xmlns:wpi="http://schemas.microsoft.com/office/word/2010/wordprocessingInk" xmlns:wne="http://schemas.microsoft.com/office/word/2006/wordml" xmlns:wps="http://schemas.microsoft.com/office/word/2010/wordprocessingShape" mc:Ignorable="w14 w15 wp14">
   <w:p>
     <w:pPr>
       <w:spacing w:after="0" w:line="240" w:lineRule="auto"/>
@@ -13014,7 +12567,7 @@
 </file>
 
 <file path=word/footer6.xml><?xml version="1.0" encoding="utf-8"?>
-<w:ftr xmlns:wpc="http://schemas.microsoft.com/office/word/2010/wordprocessingCanvas" xmlns:mc="http://schemas.openxmlformats.org/markup-compatibility/2006" xmlns:o="urn:schemas-microsoft-com:office:office" xmlns:r="http://schemas.openxmlformats.org/officeDocument/2006/relationships" xmlns:m="http://schemas.openxmlformats.org/officeDocument/2006/math" xmlns:v="urn:schemas-microsoft-com:vml" xmlns:wp14="http://schemas.microsoft.com/office/word/2010/wordprocessingDrawing" xmlns:wp="http://schemas.openxmlformats.org/drawingml/2006/wordprocessingDrawing" xmlns:w10="urn:schemas-microsoft-com:office:word" xmlns:w="http://schemas.openxmlformats.org/wordprocessingml/2006/main" xmlns:w14="http://schemas.microsoft.com/office/word/2010/wordml" xmlns:wpg="http://schemas.microsoft.com/office/word/2010/wordprocessingGroup" xmlns:wpi="http://schemas.microsoft.com/office/word/2010/wordprocessingInk" xmlns:wne="http://schemas.microsoft.com/office/word/2006/wordml" xmlns:wps="http://schemas.microsoft.com/office/word/2010/wordprocessingShape" mc:Ignorable="w14 wp14">
+<w:ftr xmlns:wpc="http://schemas.microsoft.com/office/word/2010/wordprocessingCanvas" xmlns:mc="http://schemas.openxmlformats.org/markup-compatibility/2006" xmlns:o="urn:schemas-microsoft-com:office:office" xmlns:r="http://schemas.openxmlformats.org/officeDocument/2006/relationships" xmlns:m="http://schemas.openxmlformats.org/officeDocument/2006/math" xmlns:v="urn:schemas-microsoft-com:vml" xmlns:wp14="http://schemas.microsoft.com/office/word/2010/wordprocessingDrawing" xmlns:wp="http://schemas.openxmlformats.org/drawingml/2006/wordprocessingDrawing" xmlns:w10="urn:schemas-microsoft-com:office:word" xmlns:w="http://schemas.openxmlformats.org/wordprocessingml/2006/main" xmlns:w14="http://schemas.microsoft.com/office/word/2010/wordml" xmlns:w15="http://schemas.microsoft.com/office/word/2012/wordml" xmlns:wpg="http://schemas.microsoft.com/office/word/2010/wordprocessingGroup" xmlns:wpi="http://schemas.microsoft.com/office/word/2010/wordprocessingInk" xmlns:wne="http://schemas.microsoft.com/office/word/2006/wordml" xmlns:wps="http://schemas.microsoft.com/office/word/2010/wordprocessingShape" mc:Ignorable="w14 w15 wp14">
   <w:p>
     <w:pPr>
       <w:spacing w:after="0" w:line="240" w:lineRule="auto"/>
@@ -13041,7 +12594,7 @@
 </file>
 
 <file path=word/footnotes.xml><?xml version="1.0" encoding="utf-8"?>
-<w:footnotes xmlns:wpc="http://schemas.microsoft.com/office/word/2010/wordprocessingCanvas" xmlns:mc="http://schemas.openxmlformats.org/markup-compatibility/2006" xmlns:o="urn:schemas-microsoft-com:office:office" xmlns:r="http://schemas.openxmlformats.org/officeDocument/2006/relationships" xmlns:m="http://schemas.openxmlformats.org/officeDocument/2006/math" xmlns:v="urn:schemas-microsoft-com:vml" xmlns:wp14="http://schemas.microsoft.com/office/word/2010/wordprocessingDrawing" xmlns:wp="http://schemas.openxmlformats.org/drawingml/2006/wordprocessingDrawing" xmlns:w10="urn:schemas-microsoft-com:office:word" xmlns:w="http://schemas.openxmlformats.org/wordprocessingml/2006/main" xmlns:w14="http://schemas.microsoft.com/office/word/2010/wordml" xmlns:wpg="http://schemas.microsoft.com/office/word/2010/wordprocessingGroup" xmlns:wpi="http://schemas.microsoft.com/office/word/2010/wordprocessingInk" xmlns:wne="http://schemas.microsoft.com/office/word/2006/wordml" xmlns:wps="http://schemas.microsoft.com/office/word/2010/wordprocessingShape" mc:Ignorable="w14 wp14">
+<w:footnotes xmlns:wpc="http://schemas.microsoft.com/office/word/2010/wordprocessingCanvas" xmlns:mc="http://schemas.openxmlformats.org/markup-compatibility/2006" xmlns:o="urn:schemas-microsoft-com:office:office" xmlns:r="http://schemas.openxmlformats.org/officeDocument/2006/relationships" xmlns:m="http://schemas.openxmlformats.org/officeDocument/2006/math" xmlns:v="urn:schemas-microsoft-com:vml" xmlns:wp14="http://schemas.microsoft.com/office/word/2010/wordprocessingDrawing" xmlns:wp="http://schemas.openxmlformats.org/drawingml/2006/wordprocessingDrawing" xmlns:w10="urn:schemas-microsoft-com:office:word" xmlns:w="http://schemas.openxmlformats.org/wordprocessingml/2006/main" xmlns:w14="http://schemas.microsoft.com/office/word/2010/wordml" xmlns:w15="http://schemas.microsoft.com/office/word/2012/wordml" xmlns:wpg="http://schemas.microsoft.com/office/word/2010/wordprocessingGroup" xmlns:wpi="http://schemas.microsoft.com/office/word/2010/wordprocessingInk" xmlns:wne="http://schemas.microsoft.com/office/word/2006/wordml" xmlns:wps="http://schemas.microsoft.com/office/word/2010/wordprocessingShape" mc:Ignorable="w14 w15 wp14">
   <w:footnote w:type="separator" w:id="-1">
     <w:p>
       <w:pPr>
@@ -13066,7 +12619,7 @@
 </file>
 
 <file path=word/numbering.xml><?xml version="1.0" encoding="utf-8"?>
-<w:numbering xmlns:wpc="http://schemas.microsoft.com/office/word/2010/wordprocessingCanvas" xmlns:mc="http://schemas.openxmlformats.org/markup-compatibility/2006" xmlns:o="urn:schemas-microsoft-com:office:office" xmlns:r="http://schemas.openxmlformats.org/officeDocument/2006/relationships" xmlns:m="http://schemas.openxmlformats.org/officeDocument/2006/math" xmlns:v="urn:schemas-microsoft-com:vml" xmlns:wp14="http://schemas.microsoft.com/office/word/2010/wordprocessingDrawing" xmlns:wp="http://schemas.openxmlformats.org/drawingml/2006/wordprocessingDrawing" xmlns:w10="urn:schemas-microsoft-com:office:word" xmlns:w="http://schemas.openxmlformats.org/wordprocessingml/2006/main" xmlns:w14="http://schemas.microsoft.com/office/word/2010/wordml" xmlns:wpg="http://schemas.microsoft.com/office/word/2010/wordprocessingGroup" xmlns:wpi="http://schemas.microsoft.com/office/word/2010/wordprocessingInk" xmlns:wne="http://schemas.microsoft.com/office/word/2006/wordml" xmlns:wps="http://schemas.microsoft.com/office/word/2010/wordprocessingShape" mc:Ignorable="w14 wp14">
+<w:numbering xmlns:wpc="http://schemas.microsoft.com/office/word/2010/wordprocessingCanvas" xmlns:mc="http://schemas.openxmlformats.org/markup-compatibility/2006" xmlns:o="urn:schemas-microsoft-com:office:office" xmlns:r="http://schemas.openxmlformats.org/officeDocument/2006/relationships" xmlns:m="http://schemas.openxmlformats.org/officeDocument/2006/math" xmlns:v="urn:schemas-microsoft-com:vml" xmlns:wp14="http://schemas.microsoft.com/office/word/2010/wordprocessingDrawing" xmlns:wp="http://schemas.openxmlformats.org/drawingml/2006/wordprocessingDrawing" xmlns:w10="urn:schemas-microsoft-com:office:word" xmlns:w="http://schemas.openxmlformats.org/wordprocessingml/2006/main" xmlns:w14="http://schemas.microsoft.com/office/word/2010/wordml" xmlns:w15="http://schemas.microsoft.com/office/word/2012/wordml" xmlns:wpg="http://schemas.microsoft.com/office/word/2010/wordprocessingGroup" xmlns:wpi="http://schemas.microsoft.com/office/word/2010/wordprocessingInk" xmlns:wne="http://schemas.microsoft.com/office/word/2006/wordml" xmlns:wps="http://schemas.microsoft.com/office/word/2010/wordprocessingShape" mc:Ignorable="w14 w15 wp14">
   <w:abstractNum w:abstractNumId="0">
     <w:nsid w:val="008F1B31"/>
     <w:multiLevelType w:val="multilevel"/>
@@ -15451,7 +15004,7 @@
 </file>
 
 <file path=word/styles.xml><?xml version="1.0" encoding="utf-8"?>
-<w:styles xmlns:mc="http://schemas.openxmlformats.org/markup-compatibility/2006" xmlns:r="http://schemas.openxmlformats.org/officeDocument/2006/relationships" xmlns:w="http://schemas.openxmlformats.org/wordprocessingml/2006/main" xmlns:w14="http://schemas.microsoft.com/office/word/2010/wordml" mc:Ignorable="w14">
+<w:styles xmlns:mc="http://schemas.openxmlformats.org/markup-compatibility/2006" xmlns:r="http://schemas.openxmlformats.org/officeDocument/2006/relationships" xmlns:w="http://schemas.openxmlformats.org/wordprocessingml/2006/main" xmlns:w14="http://schemas.microsoft.com/office/word/2010/wordml" xmlns:w15="http://schemas.microsoft.com/office/word/2012/wordml" mc:Ignorable="w14 w15">
   <w:docDefaults>
     <w:rPrDefault>
       <w:rPr>
@@ -15467,144 +15020,378 @@
       </w:pPr>
     </w:pPrDefault>
   </w:docDefaults>
-  <w:latentStyles w:defLockedState="0" w:defUIPriority="99" w:defSemiHidden="1" w:defUnhideWhenUsed="1" w:defQFormat="0" w:count="267">
-    <w:lsdException w:name="Normal" w:semiHidden="0" w:uiPriority="0" w:unhideWhenUsed="0" w:qFormat="1"/>
-    <w:lsdException w:name="heading 1" w:semiHidden="0" w:uiPriority="9" w:unhideWhenUsed="0" w:qFormat="1"/>
-    <w:lsdException w:name="heading 2" w:uiPriority="9" w:qFormat="1"/>
-    <w:lsdException w:name="heading 3" w:uiPriority="9" w:qFormat="1"/>
-    <w:lsdException w:name="heading 4" w:uiPriority="9" w:qFormat="1"/>
-    <w:lsdException w:name="heading 5" w:uiPriority="9" w:qFormat="1"/>
-    <w:lsdException w:name="heading 6" w:uiPriority="9" w:qFormat="1"/>
-    <w:lsdException w:name="heading 7" w:uiPriority="9" w:qFormat="1"/>
-    <w:lsdException w:name="heading 8" w:uiPriority="9" w:qFormat="1"/>
-    <w:lsdException w:name="heading 9" w:uiPriority="9" w:qFormat="1"/>
-    <w:lsdException w:name="toc 1" w:uiPriority="39"/>
-    <w:lsdException w:name="toc 2" w:uiPriority="39"/>
-    <w:lsdException w:name="toc 3" w:uiPriority="39"/>
-    <w:lsdException w:name="toc 4" w:uiPriority="39"/>
-    <w:lsdException w:name="toc 5" w:uiPriority="39"/>
-    <w:lsdException w:name="toc 6" w:uiPriority="39"/>
-    <w:lsdException w:name="toc 7" w:uiPriority="39"/>
-    <w:lsdException w:name="toc 8" w:uiPriority="39"/>
-    <w:lsdException w:name="toc 9" w:uiPriority="39"/>
-    <w:lsdException w:name="caption" w:uiPriority="35" w:qFormat="1"/>
-    <w:lsdException w:name="Title" w:semiHidden="0" w:uiPriority="10" w:unhideWhenUsed="0" w:qFormat="1"/>
-    <w:lsdException w:name="Default Paragraph Font" w:uiPriority="1"/>
-    <w:lsdException w:name="Subtitle" w:semiHidden="0" w:uiPriority="11" w:unhideWhenUsed="0" w:qFormat="1"/>
-    <w:lsdException w:name="Strong" w:semiHidden="0" w:uiPriority="22" w:unhideWhenUsed="0" w:qFormat="1"/>
-    <w:lsdException w:name="Emphasis" w:semiHidden="0" w:uiPriority="20" w:unhideWhenUsed="0" w:qFormat="1"/>
-    <w:lsdException w:name="Table Grid" w:semiHidden="0" w:uiPriority="39" w:unhideWhenUsed="0"/>
-    <w:lsdException w:name="Placeholder Text" w:unhideWhenUsed="0"/>
-    <w:lsdException w:name="No Spacing" w:semiHidden="0" w:uiPriority="1" w:unhideWhenUsed="0" w:qFormat="1"/>
-    <w:lsdException w:name="Light Shading" w:semiHidden="0" w:uiPriority="60" w:unhideWhenUsed="0"/>
-    <w:lsdException w:name="Light List" w:semiHidden="0" w:uiPriority="61" w:unhideWhenUsed="0"/>
-    <w:lsdException w:name="Light Grid" w:semiHidden="0" w:uiPriority="62" w:unhideWhenUsed="0"/>
-    <w:lsdException w:name="Medium Shading 1" w:semiHidden="0" w:uiPriority="63" w:unhideWhenUsed="0"/>
-    <w:lsdException w:name="Medium Shading 2" w:semiHidden="0" w:uiPriority="64" w:unhideWhenUsed="0"/>
-    <w:lsdException w:name="Medium List 1" w:semiHidden="0" w:uiPriority="65" w:unhideWhenUsed="0"/>
-    <w:lsdException w:name="Medium List 2" w:semiHidden="0" w:uiPriority="66" w:unhideWhenUsed="0"/>
-    <w:lsdException w:name="Medium Grid 1" w:semiHidden="0" w:uiPriority="67" w:unhideWhenUsed="0"/>
-    <w:lsdException w:name="Medium Grid 2" w:semiHidden="0" w:uiPriority="68" w:unhideWhenUsed="0"/>
-    <w:lsdException w:name="Medium Grid 3" w:semiHidden="0" w:uiPriority="69" w:unhideWhenUsed="0"/>
-    <w:lsdException w:name="Dark List" w:semiHidden="0" w:uiPriority="70" w:unhideWhenUsed="0"/>
-    <w:lsdException w:name="Colorful Shading" w:semiHidden="0" w:uiPriority="71" w:unhideWhenUsed="0"/>
-    <w:lsdException w:name="Colorful List" w:semiHidden="0" w:uiPriority="72" w:unhideWhenUsed="0"/>
-    <w:lsdException w:name="Colorful Grid" w:semiHidden="0" w:uiPriority="73" w:unhideWhenUsed="0"/>
-    <w:lsdException w:name="Light Shading Accent 1" w:semiHidden="0" w:uiPriority="60" w:unhideWhenUsed="0"/>
-    <w:lsdException w:name="Light List Accent 1" w:semiHidden="0" w:uiPriority="61" w:unhideWhenUsed="0"/>
-    <w:lsdException w:name="Light Grid Accent 1" w:semiHidden="0" w:uiPriority="62" w:unhideWhenUsed="0"/>
-    <w:lsdException w:name="Medium Shading 1 Accent 1" w:semiHidden="0" w:uiPriority="63" w:unhideWhenUsed="0"/>
-    <w:lsdException w:name="Medium Shading 2 Accent 1" w:semiHidden="0" w:uiPriority="64" w:unhideWhenUsed="0"/>
-    <w:lsdException w:name="Medium List 1 Accent 1" w:semiHidden="0" w:uiPriority="65" w:unhideWhenUsed="0"/>
-    <w:lsdException w:name="Revision" w:unhideWhenUsed="0"/>
-    <w:lsdException w:name="List Paragraph" w:semiHidden="0" w:uiPriority="34" w:unhideWhenUsed="0" w:qFormat="1"/>
-    <w:lsdException w:name="Quote" w:semiHidden="0" w:uiPriority="29" w:unhideWhenUsed="0" w:qFormat="1"/>
-    <w:lsdException w:name="Intense Quote" w:semiHidden="0" w:uiPriority="30" w:unhideWhenUsed="0" w:qFormat="1"/>
-    <w:lsdException w:name="Medium List 2 Accent 1" w:semiHidden="0" w:uiPriority="66" w:unhideWhenUsed="0"/>
-    <w:lsdException w:name="Medium Grid 1 Accent 1" w:semiHidden="0" w:uiPriority="67" w:unhideWhenUsed="0"/>
-    <w:lsdException w:name="Medium Grid 2 Accent 1" w:semiHidden="0" w:uiPriority="68" w:unhideWhenUsed="0"/>
-    <w:lsdException w:name="Medium Grid 3 Accent 1" w:semiHidden="0" w:uiPriority="69" w:unhideWhenUsed="0"/>
-    <w:lsdException w:name="Dark List Accent 1" w:semiHidden="0" w:uiPriority="70" w:unhideWhenUsed="0"/>
-    <w:lsdException w:name="Colorful Shading Accent 1" w:semiHidden="0" w:uiPriority="71" w:unhideWhenUsed="0"/>
-    <w:lsdException w:name="Colorful List Accent 1" w:semiHidden="0" w:uiPriority="72" w:unhideWhenUsed="0"/>
-    <w:lsdException w:name="Colorful Grid Accent 1" w:semiHidden="0" w:uiPriority="73" w:unhideWhenUsed="0"/>
-    <w:lsdException w:name="Light Shading Accent 2" w:semiHidden="0" w:uiPriority="60" w:unhideWhenUsed="0"/>
-    <w:lsdException w:name="Light List Accent 2" w:semiHidden="0" w:uiPriority="61" w:unhideWhenUsed="0"/>
-    <w:lsdException w:name="Light Grid Accent 2" w:semiHidden="0" w:uiPriority="62" w:unhideWhenUsed="0"/>
-    <w:lsdException w:name="Medium Shading 1 Accent 2" w:semiHidden="0" w:uiPriority="63" w:unhideWhenUsed="0"/>
-    <w:lsdException w:name="Medium Shading 2 Accent 2" w:semiHidden="0" w:uiPriority="64" w:unhideWhenUsed="0"/>
-    <w:lsdException w:name="Medium List 1 Accent 2" w:semiHidden="0" w:uiPriority="65" w:unhideWhenUsed="0"/>
-    <w:lsdException w:name="Medium List 2 Accent 2" w:semiHidden="0" w:uiPriority="66" w:unhideWhenUsed="0"/>
-    <w:lsdException w:name="Medium Grid 1 Accent 2" w:semiHidden="0" w:uiPriority="67" w:unhideWhenUsed="0"/>
-    <w:lsdException w:name="Medium Grid 2 Accent 2" w:semiHidden="0" w:uiPriority="68" w:unhideWhenUsed="0"/>
-    <w:lsdException w:name="Medium Grid 3 Accent 2" w:semiHidden="0" w:uiPriority="69" w:unhideWhenUsed="0"/>
-    <w:lsdException w:name="Dark List Accent 2" w:semiHidden="0" w:uiPriority="70" w:unhideWhenUsed="0"/>
-    <w:lsdException w:name="Colorful Shading Accent 2" w:semiHidden="0" w:uiPriority="71" w:unhideWhenUsed="0"/>
-    <w:lsdException w:name="Colorful List Accent 2" w:semiHidden="0" w:uiPriority="72" w:unhideWhenUsed="0"/>
-    <w:lsdException w:name="Colorful Grid Accent 2" w:semiHidden="0" w:uiPriority="73" w:unhideWhenUsed="0"/>
-    <w:lsdException w:name="Light Shading Accent 3" w:semiHidden="0" w:uiPriority="60" w:unhideWhenUsed="0"/>
-    <w:lsdException w:name="Light List Accent 3" w:semiHidden="0" w:uiPriority="61" w:unhideWhenUsed="0"/>
-    <w:lsdException w:name="Light Grid Accent 3" w:semiHidden="0" w:uiPriority="62" w:unhideWhenUsed="0"/>
-    <w:lsdException w:name="Medium Shading 1 Accent 3" w:semiHidden="0" w:uiPriority="63" w:unhideWhenUsed="0"/>
-    <w:lsdException w:name="Medium Shading 2 Accent 3" w:semiHidden="0" w:uiPriority="64" w:unhideWhenUsed="0"/>
-    <w:lsdException w:name="Medium List 1 Accent 3" w:semiHidden="0" w:uiPriority="65" w:unhideWhenUsed="0"/>
-    <w:lsdException w:name="Medium List 2 Accent 3" w:semiHidden="0" w:uiPriority="66" w:unhideWhenUsed="0"/>
-    <w:lsdException w:name="Medium Grid 1 Accent 3" w:semiHidden="0" w:uiPriority="67" w:unhideWhenUsed="0"/>
-    <w:lsdException w:name="Medium Grid 2 Accent 3" w:semiHidden="0" w:uiPriority="68" w:unhideWhenUsed="0"/>
-    <w:lsdException w:name="Medium Grid 3 Accent 3" w:semiHidden="0" w:uiPriority="69" w:unhideWhenUsed="0"/>
-    <w:lsdException w:name="Dark List Accent 3" w:semiHidden="0" w:uiPriority="70" w:unhideWhenUsed="0"/>
-    <w:lsdException w:name="Colorful Shading Accent 3" w:semiHidden="0" w:uiPriority="71" w:unhideWhenUsed="0"/>
-    <w:lsdException w:name="Colorful List Accent 3" w:semiHidden="0" w:uiPriority="72" w:unhideWhenUsed="0"/>
-    <w:lsdException w:name="Colorful Grid Accent 3" w:semiHidden="0" w:uiPriority="73" w:unhideWhenUsed="0"/>
-    <w:lsdException w:name="Light Shading Accent 4" w:semiHidden="0" w:uiPriority="60" w:unhideWhenUsed="0"/>
-    <w:lsdException w:name="Light List Accent 4" w:semiHidden="0" w:uiPriority="61" w:unhideWhenUsed="0"/>
-    <w:lsdException w:name="Light Grid Accent 4" w:semiHidden="0" w:uiPriority="62" w:unhideWhenUsed="0"/>
-    <w:lsdException w:name="Medium Shading 1 Accent 4" w:semiHidden="0" w:uiPriority="63" w:unhideWhenUsed="0"/>
-    <w:lsdException w:name="Medium Shading 2 Accent 4" w:semiHidden="0" w:uiPriority="64" w:unhideWhenUsed="0"/>
-    <w:lsdException w:name="Medium List 1 Accent 4" w:semiHidden="0" w:uiPriority="65" w:unhideWhenUsed="0"/>
-    <w:lsdException w:name="Medium List 2 Accent 4" w:semiHidden="0" w:uiPriority="66" w:unhideWhenUsed="0"/>
-    <w:lsdException w:name="Medium Grid 1 Accent 4" w:semiHidden="0" w:uiPriority="67" w:unhideWhenUsed="0"/>
-    <w:lsdException w:name="Medium Grid 2 Accent 4" w:semiHidden="0" w:uiPriority="68" w:unhideWhenUsed="0"/>
-    <w:lsdException w:name="Medium Grid 3 Accent 4" w:semiHidden="0" w:uiPriority="69" w:unhideWhenUsed="0"/>
-    <w:lsdException w:name="Dark List Accent 4" w:semiHidden="0" w:uiPriority="70" w:unhideWhenUsed="0"/>
-    <w:lsdException w:name="Colorful Shading Accent 4" w:semiHidden="0" w:uiPriority="71" w:unhideWhenUsed="0"/>
-    <w:lsdException w:name="Colorful List Accent 4" w:semiHidden="0" w:uiPriority="72" w:unhideWhenUsed="0"/>
-    <w:lsdException w:name="Colorful Grid Accent 4" w:semiHidden="0" w:uiPriority="73" w:unhideWhenUsed="0"/>
-    <w:lsdException w:name="Light Shading Accent 5" w:semiHidden="0" w:uiPriority="60" w:unhideWhenUsed="0"/>
-    <w:lsdException w:name="Light List Accent 5" w:semiHidden="0" w:uiPriority="61" w:unhideWhenUsed="0"/>
-    <w:lsdException w:name="Light Grid Accent 5" w:semiHidden="0" w:uiPriority="62" w:unhideWhenUsed="0"/>
-    <w:lsdException w:name="Medium Shading 1 Accent 5" w:semiHidden="0" w:uiPriority="63" w:unhideWhenUsed="0"/>
-    <w:lsdException w:name="Medium Shading 2 Accent 5" w:semiHidden="0" w:uiPriority="64" w:unhideWhenUsed="0"/>
-    <w:lsdException w:name="Medium List 1 Accent 5" w:semiHidden="0" w:uiPriority="65" w:unhideWhenUsed="0"/>
-    <w:lsdException w:name="Medium List 2 Accent 5" w:semiHidden="0" w:uiPriority="66" w:unhideWhenUsed="0"/>
-    <w:lsdException w:name="Medium Grid 1 Accent 5" w:semiHidden="0" w:uiPriority="67" w:unhideWhenUsed="0"/>
-    <w:lsdException w:name="Medium Grid 2 Accent 5" w:semiHidden="0" w:uiPriority="68" w:unhideWhenUsed="0"/>
-    <w:lsdException w:name="Medium Grid 3 Accent 5" w:semiHidden="0" w:uiPriority="69" w:unhideWhenUsed="0"/>
-    <w:lsdException w:name="Dark List Accent 5" w:semiHidden="0" w:uiPriority="70" w:unhideWhenUsed="0"/>
-    <w:lsdException w:name="Colorful Shading Accent 5" w:semiHidden="0" w:uiPriority="71" w:unhideWhenUsed="0"/>
-    <w:lsdException w:name="Colorful List Accent 5" w:semiHidden="0" w:uiPriority="72" w:unhideWhenUsed="0"/>
-    <w:lsdException w:name="Colorful Grid Accent 5" w:semiHidden="0" w:uiPriority="73" w:unhideWhenUsed="0"/>
-    <w:lsdException w:name="Light Shading Accent 6" w:semiHidden="0" w:uiPriority="60" w:unhideWhenUsed="0"/>
-    <w:lsdException w:name="Light List Accent 6" w:semiHidden="0" w:uiPriority="61" w:unhideWhenUsed="0"/>
-    <w:lsdException w:name="Light Grid Accent 6" w:semiHidden="0" w:uiPriority="62" w:unhideWhenUsed="0"/>
-    <w:lsdException w:name="Medium Shading 1 Accent 6" w:semiHidden="0" w:uiPriority="63" w:unhideWhenUsed="0"/>
-    <w:lsdException w:name="Medium Shading 2 Accent 6" w:semiHidden="0" w:uiPriority="64" w:unhideWhenUsed="0"/>
-    <w:lsdException w:name="Medium List 1 Accent 6" w:semiHidden="0" w:uiPriority="65" w:unhideWhenUsed="0"/>
-    <w:lsdException w:name="Medium List 2 Accent 6" w:semiHidden="0" w:uiPriority="66" w:unhideWhenUsed="0"/>
-    <w:lsdException w:name="Medium Grid 1 Accent 6" w:semiHidden="0" w:uiPriority="67" w:unhideWhenUsed="0"/>
-    <w:lsdException w:name="Medium Grid 2 Accent 6" w:semiHidden="0" w:uiPriority="68" w:unhideWhenUsed="0"/>
-    <w:lsdException w:name="Medium Grid 3 Accent 6" w:semiHidden="0" w:uiPriority="69" w:unhideWhenUsed="0"/>
-    <w:lsdException w:name="Dark List Accent 6" w:semiHidden="0" w:uiPriority="70" w:unhideWhenUsed="0"/>
-    <w:lsdException w:name="Colorful Shading Accent 6" w:semiHidden="0" w:uiPriority="71" w:unhideWhenUsed="0"/>
-    <w:lsdException w:name="Colorful List Accent 6" w:semiHidden="0" w:uiPriority="72" w:unhideWhenUsed="0"/>
-    <w:lsdException w:name="Colorful Grid Accent 6" w:semiHidden="0" w:uiPriority="73" w:unhideWhenUsed="0"/>
-    <w:lsdException w:name="Subtle Emphasis" w:semiHidden="0" w:uiPriority="19" w:unhideWhenUsed="0" w:qFormat="1"/>
-    <w:lsdException w:name="Intense Emphasis" w:semiHidden="0" w:uiPriority="21" w:unhideWhenUsed="0" w:qFormat="1"/>
-    <w:lsdException w:name="Subtle Reference" w:semiHidden="0" w:uiPriority="31" w:unhideWhenUsed="0" w:qFormat="1"/>
-    <w:lsdException w:name="Intense Reference" w:semiHidden="0" w:uiPriority="32" w:unhideWhenUsed="0" w:qFormat="1"/>
-    <w:lsdException w:name="Book Title" w:semiHidden="0" w:uiPriority="33" w:unhideWhenUsed="0" w:qFormat="1"/>
-    <w:lsdException w:name="Bibliography" w:uiPriority="37"/>
-    <w:lsdException w:name="TOC Heading" w:uiPriority="39" w:qFormat="1"/>
+  <w:latentStyles w:defLockedState="0" w:defUIPriority="99" w:defSemiHidden="0" w:defUnhideWhenUsed="0" w:defQFormat="0" w:count="371">
+    <w:lsdException w:name="Normal" w:uiPriority="0" w:qFormat="1"/>
+    <w:lsdException w:name="heading 1" w:uiPriority="9" w:qFormat="1"/>
+    <w:lsdException w:name="heading 2" w:semiHidden="1" w:uiPriority="9" w:unhideWhenUsed="1" w:qFormat="1"/>
+    <w:lsdException w:name="heading 3" w:semiHidden="1" w:uiPriority="9" w:unhideWhenUsed="1" w:qFormat="1"/>
+    <w:lsdException w:name="heading 4" w:semiHidden="1" w:uiPriority="9" w:unhideWhenUsed="1" w:qFormat="1"/>
+    <w:lsdException w:name="heading 5" w:semiHidden="1" w:uiPriority="9" w:unhideWhenUsed="1" w:qFormat="1"/>
+    <w:lsdException w:name="heading 6" w:semiHidden="1" w:uiPriority="9" w:unhideWhenUsed="1" w:qFormat="1"/>
+    <w:lsdException w:name="heading 7" w:semiHidden="1" w:uiPriority="9" w:unhideWhenUsed="1" w:qFormat="1"/>
+    <w:lsdException w:name="heading 8" w:semiHidden="1" w:uiPriority="9" w:unhideWhenUsed="1" w:qFormat="1"/>
+    <w:lsdException w:name="heading 9" w:semiHidden="1" w:uiPriority="9" w:unhideWhenUsed="1" w:qFormat="1"/>
+    <w:lsdException w:name="index 1" w:semiHidden="1" w:unhideWhenUsed="1"/>
+    <w:lsdException w:name="index 2" w:semiHidden="1" w:unhideWhenUsed="1"/>
+    <w:lsdException w:name="index 3" w:semiHidden="1" w:unhideWhenUsed="1"/>
+    <w:lsdException w:name="index 4" w:semiHidden="1" w:unhideWhenUsed="1"/>
+    <w:lsdException w:name="index 5" w:semiHidden="1" w:unhideWhenUsed="1"/>
+    <w:lsdException w:name="index 6" w:semiHidden="1" w:unhideWhenUsed="1"/>
+    <w:lsdException w:name="index 7" w:semiHidden="1" w:unhideWhenUsed="1"/>
+    <w:lsdException w:name="index 8" w:semiHidden="1" w:unhideWhenUsed="1"/>
+    <w:lsdException w:name="index 9" w:semiHidden="1" w:unhideWhenUsed="1"/>
+    <w:lsdException w:name="toc 1" w:semiHidden="1" w:uiPriority="39" w:unhideWhenUsed="1"/>
+    <w:lsdException w:name="toc 2" w:semiHidden="1" w:uiPriority="39" w:unhideWhenUsed="1"/>
+    <w:lsdException w:name="toc 3" w:semiHidden="1" w:uiPriority="39" w:unhideWhenUsed="1"/>
+    <w:lsdException w:name="toc 4" w:semiHidden="1" w:uiPriority="39" w:unhideWhenUsed="1"/>
+    <w:lsdException w:name="toc 5" w:semiHidden="1" w:uiPriority="39" w:unhideWhenUsed="1"/>
+    <w:lsdException w:name="toc 6" w:semiHidden="1" w:uiPriority="39" w:unhideWhenUsed="1"/>
+    <w:lsdException w:name="toc 7" w:semiHidden="1" w:uiPriority="39" w:unhideWhenUsed="1"/>
+    <w:lsdException w:name="toc 8" w:semiHidden="1" w:uiPriority="39" w:unhideWhenUsed="1"/>
+    <w:lsdException w:name="toc 9" w:semiHidden="1" w:uiPriority="39" w:unhideWhenUsed="1"/>
+    <w:lsdException w:name="Normal Indent" w:semiHidden="1" w:unhideWhenUsed="1"/>
+    <w:lsdException w:name="footnote text" w:semiHidden="1" w:unhideWhenUsed="1"/>
+    <w:lsdException w:name="annotation text" w:semiHidden="1" w:unhideWhenUsed="1"/>
+    <w:lsdException w:name="header" w:semiHidden="1" w:unhideWhenUsed="1"/>
+    <w:lsdException w:name="footer" w:semiHidden="1" w:unhideWhenUsed="1"/>
+    <w:lsdException w:name="index heading" w:semiHidden="1" w:unhideWhenUsed="1"/>
+    <w:lsdException w:name="caption" w:semiHidden="1" w:uiPriority="35" w:unhideWhenUsed="1" w:qFormat="1"/>
+    <w:lsdException w:name="table of figures" w:semiHidden="1" w:unhideWhenUsed="1"/>
+    <w:lsdException w:name="envelope address" w:semiHidden="1" w:unhideWhenUsed="1"/>
+    <w:lsdException w:name="envelope return" w:semiHidden="1" w:unhideWhenUsed="1"/>
+    <w:lsdException w:name="footnote reference" w:semiHidden="1" w:unhideWhenUsed="1"/>
+    <w:lsdException w:name="annotation reference" w:semiHidden="1" w:unhideWhenUsed="1"/>
+    <w:lsdException w:name="line number" w:semiHidden="1" w:unhideWhenUsed="1"/>
+    <w:lsdException w:name="page number" w:semiHidden="1" w:unhideWhenUsed="1"/>
+    <w:lsdException w:name="endnote reference" w:semiHidden="1" w:unhideWhenUsed="1"/>
+    <w:lsdException w:name="endnote text" w:semiHidden="1" w:unhideWhenUsed="1"/>
+    <w:lsdException w:name="table of authorities" w:semiHidden="1" w:unhideWhenUsed="1"/>
+    <w:lsdException w:name="macro" w:semiHidden="1" w:unhideWhenUsed="1"/>
+    <w:lsdException w:name="toa heading" w:semiHidden="1" w:unhideWhenUsed="1"/>
+    <w:lsdException w:name="List" w:semiHidden="1" w:unhideWhenUsed="1"/>
+    <w:lsdException w:name="List Bullet" w:semiHidden="1" w:unhideWhenUsed="1"/>
+    <w:lsdException w:name="List Number" w:semiHidden="1" w:unhideWhenUsed="1"/>
+    <w:lsdException w:name="List 2" w:semiHidden="1" w:unhideWhenUsed="1"/>
+    <w:lsdException w:name="List 3" w:semiHidden="1" w:unhideWhenUsed="1"/>
+    <w:lsdException w:name="List 4" w:semiHidden="1" w:unhideWhenUsed="1"/>
+    <w:lsdException w:name="List 5" w:semiHidden="1" w:unhideWhenUsed="1"/>
+    <w:lsdException w:name="List Bullet 2" w:semiHidden="1" w:unhideWhenUsed="1"/>
+    <w:lsdException w:name="List Bullet 3" w:semiHidden="1" w:unhideWhenUsed="1"/>
+    <w:lsdException w:name="List Bullet 4" w:semiHidden="1" w:unhideWhenUsed="1"/>
+    <w:lsdException w:name="List Bullet 5" w:semiHidden="1" w:unhideWhenUsed="1"/>
+    <w:lsdException w:name="List Number 2" w:semiHidden="1" w:unhideWhenUsed="1"/>
+    <w:lsdException w:name="List Number 3" w:semiHidden="1" w:unhideWhenUsed="1"/>
+    <w:lsdException w:name="List Number 4" w:semiHidden="1" w:unhideWhenUsed="1"/>
+    <w:lsdException w:name="List Number 5" w:semiHidden="1" w:unhideWhenUsed="1"/>
+    <w:lsdException w:name="Title" w:uiPriority="10" w:qFormat="1"/>
+    <w:lsdException w:name="Closing" w:semiHidden="1" w:unhideWhenUsed="1"/>
+    <w:lsdException w:name="Signature" w:semiHidden="1" w:unhideWhenUsed="1"/>
+    <w:lsdException w:name="Default Paragraph Font" w:semiHidden="1" w:uiPriority="1" w:unhideWhenUsed="1"/>
+    <w:lsdException w:name="Body Text" w:semiHidden="1" w:unhideWhenUsed="1"/>
+    <w:lsdException w:name="Body Text Indent" w:semiHidden="1" w:unhideWhenUsed="1"/>
+    <w:lsdException w:name="List Continue" w:semiHidden="1" w:unhideWhenUsed="1"/>
+    <w:lsdException w:name="List Continue 2" w:semiHidden="1" w:unhideWhenUsed="1"/>
+    <w:lsdException w:name="List Continue 3" w:semiHidden="1" w:unhideWhenUsed="1"/>
+    <w:lsdException w:name="List Continue 4" w:semiHidden="1" w:unhideWhenUsed="1"/>
+    <w:lsdException w:name="List Continue 5" w:semiHidden="1" w:unhideWhenUsed="1"/>
+    <w:lsdException w:name="Message Header" w:semiHidden="1" w:unhideWhenUsed="1"/>
+    <w:lsdException w:name="Subtitle" w:uiPriority="11" w:qFormat="1"/>
+    <w:lsdException w:name="Salutation" w:semiHidden="1" w:unhideWhenUsed="1"/>
+    <w:lsdException w:name="Date" w:semiHidden="1" w:unhideWhenUsed="1"/>
+    <w:lsdException w:name="Body Text First Indent" w:semiHidden="1" w:unhideWhenUsed="1"/>
+    <w:lsdException w:name="Body Text First Indent 2" w:semiHidden="1" w:unhideWhenUsed="1"/>
+    <w:lsdException w:name="Note Heading" w:semiHidden="1" w:unhideWhenUsed="1"/>
+    <w:lsdException w:name="Body Text 2" w:semiHidden="1" w:unhideWhenUsed="1"/>
+    <w:lsdException w:name="Body Text 3" w:semiHidden="1" w:unhideWhenUsed="1"/>
+    <w:lsdException w:name="Body Text Indent 2" w:semiHidden="1" w:unhideWhenUsed="1"/>
+    <w:lsdException w:name="Body Text Indent 3" w:semiHidden="1" w:unhideWhenUsed="1"/>
+    <w:lsdException w:name="Block Text" w:semiHidden="1" w:unhideWhenUsed="1"/>
+    <w:lsdException w:name="Hyperlink" w:semiHidden="1" w:unhideWhenUsed="1"/>
+    <w:lsdException w:name="FollowedHyperlink" w:semiHidden="1" w:unhideWhenUsed="1"/>
+    <w:lsdException w:name="Strong" w:uiPriority="22" w:qFormat="1"/>
+    <w:lsdException w:name="Emphasis" w:uiPriority="20" w:qFormat="1"/>
+    <w:lsdException w:name="Document Map" w:semiHidden="1" w:unhideWhenUsed="1"/>
+    <w:lsdException w:name="Plain Text" w:semiHidden="1" w:unhideWhenUsed="1"/>
+    <w:lsdException w:name="E-mail Signature" w:semiHidden="1" w:unhideWhenUsed="1"/>
+    <w:lsdException w:name="HTML Top of Form" w:semiHidden="1" w:unhideWhenUsed="1"/>
+    <w:lsdException w:name="HTML Bottom of Form" w:semiHidden="1" w:unhideWhenUsed="1"/>
+    <w:lsdException w:name="Normal (Web)" w:semiHidden="1" w:unhideWhenUsed="1"/>
+    <w:lsdException w:name="HTML Acronym" w:semiHidden="1" w:unhideWhenUsed="1"/>
+    <w:lsdException w:name="HTML Address" w:semiHidden="1" w:unhideWhenUsed="1"/>
+    <w:lsdException w:name="HTML Cite" w:semiHidden="1" w:unhideWhenUsed="1"/>
+    <w:lsdException w:name="HTML Code" w:semiHidden="1" w:unhideWhenUsed="1"/>
+    <w:lsdException w:name="HTML Definition" w:semiHidden="1" w:unhideWhenUsed="1"/>
+    <w:lsdException w:name="HTML Keyboard" w:semiHidden="1" w:unhideWhenUsed="1"/>
+    <w:lsdException w:name="HTML Preformatted" w:semiHidden="1" w:unhideWhenUsed="1"/>
+    <w:lsdException w:name="HTML Sample" w:semiHidden="1" w:unhideWhenUsed="1"/>
+    <w:lsdException w:name="HTML Typewriter" w:semiHidden="1" w:unhideWhenUsed="1"/>
+    <w:lsdException w:name="HTML Variable" w:semiHidden="1" w:unhideWhenUsed="1"/>
+    <w:lsdException w:name="Normal Table" w:semiHidden="1" w:unhideWhenUsed="1"/>
+    <w:lsdException w:name="annotation subject" w:semiHidden="1" w:unhideWhenUsed="1"/>
+    <w:lsdException w:name="No List" w:semiHidden="1" w:unhideWhenUsed="1"/>
+    <w:lsdException w:name="Outline List 1" w:semiHidden="1" w:unhideWhenUsed="1"/>
+    <w:lsdException w:name="Outline List 2" w:semiHidden="1" w:unhideWhenUsed="1"/>
+    <w:lsdException w:name="Outline List 3" w:semiHidden="1" w:unhideWhenUsed="1"/>
+    <w:lsdException w:name="Table Simple 1" w:semiHidden="1" w:unhideWhenUsed="1"/>
+    <w:lsdException w:name="Table Simple 2" w:semiHidden="1" w:unhideWhenUsed="1"/>
+    <w:lsdException w:name="Table Simple 3" w:semiHidden="1" w:unhideWhenUsed="1"/>
+    <w:lsdException w:name="Table Classic 1" w:semiHidden="1" w:unhideWhenUsed="1"/>
+    <w:lsdException w:name="Table Classic 2" w:semiHidden="1" w:unhideWhenUsed="1"/>
+    <w:lsdException w:name="Table Classic 3" w:semiHidden="1" w:unhideWhenUsed="1"/>
+    <w:lsdException w:name="Table Classic 4" w:semiHidden="1" w:unhideWhenUsed="1"/>
+    <w:lsdException w:name="Table Colorful 1" w:semiHidden="1" w:unhideWhenUsed="1"/>
+    <w:lsdException w:name="Table Colorful 2" w:semiHidden="1" w:unhideWhenUsed="1"/>
+    <w:lsdException w:name="Table Colorful 3" w:semiHidden="1" w:unhideWhenUsed="1"/>
+    <w:lsdException w:name="Table Columns 1" w:semiHidden="1" w:unhideWhenUsed="1"/>
+    <w:lsdException w:name="Table Columns 2" w:semiHidden="1" w:unhideWhenUsed="1"/>
+    <w:lsdException w:name="Table Columns 3" w:semiHidden="1" w:unhideWhenUsed="1"/>
+    <w:lsdException w:name="Table Columns 4" w:semiHidden="1" w:unhideWhenUsed="1"/>
+    <w:lsdException w:name="Table Columns 5" w:semiHidden="1" w:unhideWhenUsed="1"/>
+    <w:lsdException w:name="Table Grid 1" w:semiHidden="1" w:unhideWhenUsed="1"/>
+    <w:lsdException w:name="Table Grid 2" w:semiHidden="1" w:unhideWhenUsed="1"/>
+    <w:lsdException w:name="Table Grid 3" w:semiHidden="1" w:unhideWhenUsed="1"/>
+    <w:lsdException w:name="Table Grid 4" w:semiHidden="1" w:unhideWhenUsed="1"/>
+    <w:lsdException w:name="Table Grid 5" w:semiHidden="1" w:unhideWhenUsed="1"/>
+    <w:lsdException w:name="Table Grid 6" w:semiHidden="1" w:unhideWhenUsed="1"/>
+    <w:lsdException w:name="Table Grid 7" w:semiHidden="1" w:unhideWhenUsed="1"/>
+    <w:lsdException w:name="Table Grid 8" w:semiHidden="1" w:unhideWhenUsed="1"/>
+    <w:lsdException w:name="Table List 1" w:semiHidden="1" w:unhideWhenUsed="1"/>
+    <w:lsdException w:name="Table List 2" w:semiHidden="1" w:unhideWhenUsed="1"/>
+    <w:lsdException w:name="Table List 3" w:semiHidden="1" w:unhideWhenUsed="1"/>
+    <w:lsdException w:name="Table List 4" w:semiHidden="1" w:unhideWhenUsed="1"/>
+    <w:lsdException w:name="Table List 5" w:semiHidden="1" w:unhideWhenUsed="1"/>
+    <w:lsdException w:name="Table List 6" w:semiHidden="1" w:unhideWhenUsed="1"/>
+    <w:lsdException w:name="Table List 7" w:semiHidden="1" w:unhideWhenUsed="1"/>
+    <w:lsdException w:name="Table List 8" w:semiHidden="1" w:unhideWhenUsed="1"/>
+    <w:lsdException w:name="Table 3D effects 1" w:semiHidden="1" w:unhideWhenUsed="1"/>
+    <w:lsdException w:name="Table 3D effects 2" w:semiHidden="1" w:unhideWhenUsed="1"/>
+    <w:lsdException w:name="Table 3D effects 3" w:semiHidden="1" w:unhideWhenUsed="1"/>
+    <w:lsdException w:name="Table Contemporary" w:semiHidden="1" w:unhideWhenUsed="1"/>
+    <w:lsdException w:name="Table Elegant" w:semiHidden="1" w:unhideWhenUsed="1"/>
+    <w:lsdException w:name="Table Professional" w:semiHidden="1" w:unhideWhenUsed="1"/>
+    <w:lsdException w:name="Table Subtle 1" w:semiHidden="1" w:unhideWhenUsed="1"/>
+    <w:lsdException w:name="Table Subtle 2" w:semiHidden="1" w:unhideWhenUsed="1"/>
+    <w:lsdException w:name="Table Web 1" w:semiHidden="1" w:unhideWhenUsed="1"/>
+    <w:lsdException w:name="Table Web 2" w:semiHidden="1" w:unhideWhenUsed="1"/>
+    <w:lsdException w:name="Table Web 3" w:semiHidden="1" w:unhideWhenUsed="1"/>
+    <w:lsdException w:name="Balloon Text" w:semiHidden="1" w:unhideWhenUsed="1"/>
+    <w:lsdException w:name="Table Grid" w:uiPriority="39"/>
+    <w:lsdException w:name="Table Theme" w:semiHidden="1" w:unhideWhenUsed="1"/>
+    <w:lsdException w:name="Placeholder Text" w:semiHidden="1"/>
+    <w:lsdException w:name="No Spacing" w:uiPriority="1" w:qFormat="1"/>
+    <w:lsdException w:name="Light Shading" w:uiPriority="60"/>
+    <w:lsdException w:name="Light List" w:uiPriority="61"/>
+    <w:lsdException w:name="Light Grid" w:uiPriority="62"/>
+    <w:lsdException w:name="Medium Shading 1" w:uiPriority="63"/>
+    <w:lsdException w:name="Medium Shading 2" w:uiPriority="64"/>
+    <w:lsdException w:name="Medium List 1" w:uiPriority="65"/>
+    <w:lsdException w:name="Medium List 2" w:uiPriority="66"/>
+    <w:lsdException w:name="Medium Grid 1" w:uiPriority="67"/>
+    <w:lsdException w:name="Medium Grid 2" w:uiPriority="68"/>
+    <w:lsdException w:name="Medium Grid 3" w:uiPriority="69"/>
+    <w:lsdException w:name="Dark List" w:uiPriority="70"/>
+    <w:lsdException w:name="Colorful Shading" w:uiPriority="71"/>
+    <w:lsdException w:name="Colorful List" w:uiPriority="72"/>
+    <w:lsdException w:name="Colorful Grid" w:uiPriority="73"/>
+    <w:lsdException w:name="Light Shading Accent 1" w:uiPriority="60"/>
+    <w:lsdException w:name="Light List Accent 1" w:uiPriority="61"/>
+    <w:lsdException w:name="Light Grid Accent 1" w:uiPriority="62"/>
+    <w:lsdException w:name="Medium Shading 1 Accent 1" w:uiPriority="63"/>
+    <w:lsdException w:name="Medium Shading 2 Accent 1" w:uiPriority="64"/>
+    <w:lsdException w:name="Medium List 1 Accent 1" w:uiPriority="65"/>
+    <w:lsdException w:name="Revision" w:semiHidden="1"/>
+    <w:lsdException w:name="List Paragraph" w:uiPriority="34" w:qFormat="1"/>
+    <w:lsdException w:name="Quote" w:uiPriority="29" w:qFormat="1"/>
+    <w:lsdException w:name="Intense Quote" w:uiPriority="30" w:qFormat="1"/>
+    <w:lsdException w:name="Medium List 2 Accent 1" w:uiPriority="66"/>
+    <w:lsdException w:name="Medium Grid 1 Accent 1" w:uiPriority="67"/>
+    <w:lsdException w:name="Medium Grid 2 Accent 1" w:uiPriority="68"/>
+    <w:lsdException w:name="Medium Grid 3 Accent 1" w:uiPriority="69"/>
+    <w:lsdException w:name="Dark List Accent 1" w:uiPriority="70"/>
+    <w:lsdException w:name="Colorful Shading Accent 1" w:uiPriority="71"/>
+    <w:lsdException w:name="Colorful List Accent 1" w:uiPriority="72"/>
+    <w:lsdException w:name="Colorful Grid Accent 1" w:uiPriority="73"/>
+    <w:lsdException w:name="Light Shading Accent 2" w:uiPriority="60"/>
+    <w:lsdException w:name="Light List Accent 2" w:uiPriority="61"/>
+    <w:lsdException w:name="Light Grid Accent 2" w:uiPriority="62"/>
+    <w:lsdException w:name="Medium Shading 1 Accent 2" w:uiPriority="63"/>
+    <w:lsdException w:name="Medium Shading 2 Accent 2" w:uiPriority="64"/>
+    <w:lsdException w:name="Medium List 1 Accent 2" w:uiPriority="65"/>
+    <w:lsdException w:name="Medium List 2 Accent 2" w:uiPriority="66"/>
+    <w:lsdException w:name="Medium Grid 1 Accent 2" w:uiPriority="67"/>
+    <w:lsdException w:name="Medium Grid 2 Accent 2" w:uiPriority="68"/>
+    <w:lsdException w:name="Medium Grid 3 Accent 2" w:uiPriority="69"/>
+    <w:lsdException w:name="Dark List Accent 2" w:uiPriority="70"/>
+    <w:lsdException w:name="Colorful Shading Accent 2" w:uiPriority="71"/>
+    <w:lsdException w:name="Colorful List Accent 2" w:uiPriority="72"/>
+    <w:lsdException w:name="Colorful Grid Accent 2" w:uiPriority="73"/>
+    <w:lsdException w:name="Light Shading Accent 3" w:uiPriority="60"/>
+    <w:lsdException w:name="Light List Accent 3" w:uiPriority="61"/>
+    <w:lsdException w:name="Light Grid Accent 3" w:uiPriority="62"/>
+    <w:lsdException w:name="Medium Shading 1 Accent 3" w:uiPriority="63"/>
+    <w:lsdException w:name="Medium Shading 2 Accent 3" w:uiPriority="64"/>
+    <w:lsdException w:name="Medium List 1 Accent 3" w:uiPriority="65"/>
+    <w:lsdException w:name="Medium List 2 Accent 3" w:uiPriority="66"/>
+    <w:lsdException w:name="Medium Grid 1 Accent 3" w:uiPriority="67"/>
+    <w:lsdException w:name="Medium Grid 2 Accent 3" w:uiPriority="68"/>
+    <w:lsdException w:name="Medium Grid 3 Accent 3" w:uiPriority="69"/>
+    <w:lsdException w:name="Dark List Accent 3" w:uiPriority="70"/>
+    <w:lsdException w:name="Colorful Shading Accent 3" w:uiPriority="71"/>
+    <w:lsdException w:name="Colorful List Accent 3" w:uiPriority="72"/>
+    <w:lsdException w:name="Colorful Grid Accent 3" w:uiPriority="73"/>
+    <w:lsdException w:name="Light Shading Accent 4" w:uiPriority="60"/>
+    <w:lsdException w:name="Light List Accent 4" w:uiPriority="61"/>
+    <w:lsdException w:name="Light Grid Accent 4" w:uiPriority="62"/>
+    <w:lsdException w:name="Medium Shading 1 Accent 4" w:uiPriority="63"/>
+    <w:lsdException w:name="Medium Shading 2 Accent 4" w:uiPriority="64"/>
+    <w:lsdException w:name="Medium List 1 Accent 4" w:uiPriority="65"/>
+    <w:lsdException w:name="Medium List 2 Accent 4" w:uiPriority="66"/>
+    <w:lsdException w:name="Medium Grid 1 Accent 4" w:uiPriority="67"/>
+    <w:lsdException w:name="Medium Grid 2 Accent 4" w:uiPriority="68"/>
+    <w:lsdException w:name="Medium Grid 3 Accent 4" w:uiPriority="69"/>
+    <w:lsdException w:name="Dark List Accent 4" w:uiPriority="70"/>
+    <w:lsdException w:name="Colorful Shading Accent 4" w:uiPriority="71"/>
+    <w:lsdException w:name="Colorful List Accent 4" w:uiPriority="72"/>
+    <w:lsdException w:name="Colorful Grid Accent 4" w:uiPriority="73"/>
+    <w:lsdException w:name="Light Shading Accent 5" w:uiPriority="60"/>
+    <w:lsdException w:name="Light List Accent 5" w:uiPriority="61"/>
+    <w:lsdException w:name="Light Grid Accent 5" w:uiPriority="62"/>
+    <w:lsdException w:name="Medium Shading 1 Accent 5" w:uiPriority="63"/>
+    <w:lsdException w:name="Medium Shading 2 Accent 5" w:uiPriority="64"/>
+    <w:lsdException w:name="Medium List 1 Accent 5" w:uiPriority="65"/>
+    <w:lsdException w:name="Medium List 2 Accent 5" w:uiPriority="66"/>
+    <w:lsdException w:name="Medium Grid 1 Accent 5" w:uiPriority="67"/>
+    <w:lsdException w:name="Medium Grid 2 Accent 5" w:uiPriority="68"/>
+    <w:lsdException w:name="Medium Grid 3 Accent 5" w:uiPriority="69"/>
+    <w:lsdException w:name="Dark List Accent 5" w:uiPriority="70"/>
+    <w:lsdException w:name="Colorful Shading Accent 5" w:uiPriority="71"/>
+    <w:lsdException w:name="Colorful List Accent 5" w:uiPriority="72"/>
+    <w:lsdException w:name="Colorful Grid Accent 5" w:uiPriority="73"/>
+    <w:lsdException w:name="Light Shading Accent 6" w:uiPriority="60"/>
+    <w:lsdException w:name="Light List Accent 6" w:uiPriority="61"/>
+    <w:lsdException w:name="Light Grid Accent 6" w:uiPriority="62"/>
+    <w:lsdException w:name="Medium Shading 1 Accent 6" w:uiPriority="63"/>
+    <w:lsdException w:name="Medium Shading 2 Accent 6" w:uiPriority="64"/>
+    <w:lsdException w:name="Medium List 1 Accent 6" w:uiPriority="65"/>
+    <w:lsdException w:name="Medium List 2 Accent 6" w:uiPriority="66"/>
+    <w:lsdException w:name="Medium Grid 1 Accent 6" w:uiPriority="67"/>
+    <w:lsdException w:name="Medium Grid 2 Accent 6" w:uiPriority="68"/>
+    <w:lsdException w:name="Medium Grid 3 Accent 6" w:uiPriority="69"/>
+    <w:lsdException w:name="Dark List Accent 6" w:uiPriority="70"/>
+    <w:lsdException w:name="Colorful Shading Accent 6" w:uiPriority="71"/>
+    <w:lsdException w:name="Colorful List Accent 6" w:uiPriority="72"/>
+    <w:lsdException w:name="Colorful Grid Accent 6" w:uiPriority="73"/>
+    <w:lsdException w:name="Subtle Emphasis" w:uiPriority="19" w:qFormat="1"/>
+    <w:lsdException w:name="Intense Emphasis" w:uiPriority="21" w:qFormat="1"/>
+    <w:lsdException w:name="Subtle Reference" w:uiPriority="31" w:qFormat="1"/>
+    <w:lsdException w:name="Intense Reference" w:uiPriority="32" w:qFormat="1"/>
+    <w:lsdException w:name="Book Title" w:uiPriority="33" w:qFormat="1"/>
+    <w:lsdException w:name="Bibliography" w:semiHidden="1" w:uiPriority="37" w:unhideWhenUsed="1"/>
+    <w:lsdException w:name="TOC Heading" w:semiHidden="1" w:uiPriority="39" w:unhideWhenUsed="1" w:qFormat="1"/>
+    <w:lsdException w:name="Plain Table 1" w:uiPriority="41"/>
+    <w:lsdException w:name="Plain Table 2" w:uiPriority="42"/>
+    <w:lsdException w:name="Plain Table 3" w:uiPriority="43"/>
+    <w:lsdException w:name="Plain Table 4" w:uiPriority="44"/>
+    <w:lsdException w:name="Plain Table 5" w:uiPriority="45"/>
+    <w:lsdException w:name="Grid Table Light" w:uiPriority="40"/>
+    <w:lsdException w:name="Grid Table 1 Light" w:uiPriority="46"/>
+    <w:lsdException w:name="Grid Table 2" w:uiPriority="47"/>
+    <w:lsdException w:name="Grid Table 3" w:uiPriority="48"/>
+    <w:lsdException w:name="Grid Table 4" w:uiPriority="49"/>
+    <w:lsdException w:name="Grid Table 5 Dark" w:uiPriority="50"/>
+    <w:lsdException w:name="Grid Table 6 Colorful" w:uiPriority="51"/>
+    <w:lsdException w:name="Grid Table 7 Colorful" w:uiPriority="52"/>
+    <w:lsdException w:name="Grid Table 1 Light Accent 1" w:uiPriority="46"/>
+    <w:lsdException w:name="Grid Table 2 Accent 1" w:uiPriority="47"/>
+    <w:lsdException w:name="Grid Table 3 Accent 1" w:uiPriority="48"/>
+    <w:lsdException w:name="Grid Table 4 Accent 1" w:uiPriority="49"/>
+    <w:lsdException w:name="Grid Table 5 Dark Accent 1" w:uiPriority="50"/>
+    <w:lsdException w:name="Grid Table 6 Colorful Accent 1" w:uiPriority="51"/>
+    <w:lsdException w:name="Grid Table 7 Colorful Accent 1" w:uiPriority="52"/>
+    <w:lsdException w:name="Grid Table 1 Light Accent 2" w:uiPriority="46"/>
+    <w:lsdException w:name="Grid Table 2 Accent 2" w:uiPriority="47"/>
+    <w:lsdException w:name="Grid Table 3 Accent 2" w:uiPriority="48"/>
+    <w:lsdException w:name="Grid Table 4 Accent 2" w:uiPriority="49"/>
+    <w:lsdException w:name="Grid Table 5 Dark Accent 2" w:uiPriority="50"/>
+    <w:lsdException w:name="Grid Table 6 Colorful Accent 2" w:uiPriority="51"/>
+    <w:lsdException w:name="Grid Table 7 Colorful Accent 2" w:uiPriority="52"/>
+    <w:lsdException w:name="Grid Table 1 Light Accent 3" w:uiPriority="46"/>
+    <w:lsdException w:name="Grid Table 2 Accent 3" w:uiPriority="47"/>
+    <w:lsdException w:name="Grid Table 3 Accent 3" w:uiPriority="48"/>
+    <w:lsdException w:name="Grid Table 4 Accent 3" w:uiPriority="49"/>
+    <w:lsdException w:name="Grid Table 5 Dark Accent 3" w:uiPriority="50"/>
+    <w:lsdException w:name="Grid Table 6 Colorful Accent 3" w:uiPriority="51"/>
+    <w:lsdException w:name="Grid Table 7 Colorful Accent 3" w:uiPriority="52"/>
+    <w:lsdException w:name="Grid Table 1 Light Accent 4" w:uiPriority="46"/>
+    <w:lsdException w:name="Grid Table 2 Accent 4" w:uiPriority="47"/>
+    <w:lsdException w:name="Grid Table 3 Accent 4" w:uiPriority="48"/>
+    <w:lsdException w:name="Grid Table 4 Accent 4" w:uiPriority="49"/>
+    <w:lsdException w:name="Grid Table 5 Dark Accent 4" w:uiPriority="50"/>
+    <w:lsdException w:name="Grid Table 6 Colorful Accent 4" w:uiPriority="51"/>
+    <w:lsdException w:name="Grid Table 7 Colorful Accent 4" w:uiPriority="52"/>
+    <w:lsdException w:name="Grid Table 1 Light Accent 5" w:uiPriority="46"/>
+    <w:lsdException w:name="Grid Table 2 Accent 5" w:uiPriority="47"/>
+    <w:lsdException w:name="Grid Table 3 Accent 5" w:uiPriority="48"/>
+    <w:lsdException w:name="Grid Table 4 Accent 5" w:uiPriority="49"/>
+    <w:lsdException w:name="Grid Table 5 Dark Accent 5" w:uiPriority="50"/>
+    <w:lsdException w:name="Grid Table 6 Colorful Accent 5" w:uiPriority="51"/>
+    <w:lsdException w:name="Grid Table 7 Colorful Accent 5" w:uiPriority="52"/>
+    <w:lsdException w:name="Grid Table 1 Light Accent 6" w:uiPriority="46"/>
+    <w:lsdException w:name="Grid Table 2 Accent 6" w:uiPriority="47"/>
+    <w:lsdException w:name="Grid Table 3 Accent 6" w:uiPriority="48"/>
+    <w:lsdException w:name="Grid Table 4 Accent 6" w:uiPriority="49"/>
+    <w:lsdException w:name="Grid Table 5 Dark Accent 6" w:uiPriority="50"/>
+    <w:lsdException w:name="Grid Table 6 Colorful Accent 6" w:uiPriority="51"/>
+    <w:lsdException w:name="Grid Table 7 Colorful Accent 6" w:uiPriority="52"/>
+    <w:lsdException w:name="List Table 1 Light" w:uiPriority="46"/>
+    <w:lsdException w:name="List Table 2" w:uiPriority="47"/>
+    <w:lsdException w:name="List Table 3" w:uiPriority="48"/>
+    <w:lsdException w:name="List Table 4" w:uiPriority="49"/>
+    <w:lsdException w:name="List Table 5 Dark" w:uiPriority="50"/>
+    <w:lsdException w:name="List Table 6 Colorful" w:uiPriority="51"/>
+    <w:lsdException w:name="List Table 7 Colorful" w:uiPriority="52"/>
+    <w:lsdException w:name="List Table 1 Light Accent 1" w:uiPriority="46"/>
+    <w:lsdException w:name="List Table 2 Accent 1" w:uiPriority="47"/>
+    <w:lsdException w:name="List Table 3 Accent 1" w:uiPriority="48"/>
+    <w:lsdException w:name="List Table 4 Accent 1" w:uiPriority="49"/>
+    <w:lsdException w:name="List Table 5 Dark Accent 1" w:uiPriority="50"/>
+    <w:lsdException w:name="List Table 6 Colorful Accent 1" w:uiPriority="51"/>
+    <w:lsdException w:name="List Table 7 Colorful Accent 1" w:uiPriority="52"/>
+    <w:lsdException w:name="List Table 1 Light Accent 2" w:uiPriority="46"/>
+    <w:lsdException w:name="List Table 2 Accent 2" w:uiPriority="47"/>
+    <w:lsdException w:name="List Table 3 Accent 2" w:uiPriority="48"/>
+    <w:lsdException w:name="List Table 4 Accent 2" w:uiPriority="49"/>
+    <w:lsdException w:name="List Table 5 Dark Accent 2" w:uiPriority="50"/>
+    <w:lsdException w:name="List Table 6 Colorful Accent 2" w:uiPriority="51"/>
+    <w:lsdException w:name="List Table 7 Colorful Accent 2" w:uiPriority="52"/>
+    <w:lsdException w:name="List Table 1 Light Accent 3" w:uiPriority="46"/>
+    <w:lsdException w:name="List Table 2 Accent 3" w:uiPriority="47"/>
+    <w:lsdException w:name="List Table 3 Accent 3" w:uiPriority="48"/>
+    <w:lsdException w:name="List Table 4 Accent 3" w:uiPriority="49"/>
+    <w:lsdException w:name="List Table 5 Dark Accent 3" w:uiPriority="50"/>
+    <w:lsdException w:name="List Table 6 Colorful Accent 3" w:uiPriority="51"/>
+    <w:lsdException w:name="List Table 7 Colorful Accent 3" w:uiPriority="52"/>
+    <w:lsdException w:name="List Table 1 Light Accent 4" w:uiPriority="46"/>
+    <w:lsdException w:name="List Table 2 Accent 4" w:uiPriority="47"/>
+    <w:lsdException w:name="List Table 3 Accent 4" w:uiPriority="48"/>
+    <w:lsdException w:name="List Table 4 Accent 4" w:uiPriority="49"/>
+    <w:lsdException w:name="List Table 5 Dark Accent 4" w:uiPriority="50"/>
+    <w:lsdException w:name="List Table 6 Colorful Accent 4" w:uiPriority="51"/>
+    <w:lsdException w:name="List Table 7 Colorful Accent 4" w:uiPriority="52"/>
+    <w:lsdException w:name="List Table 1 Light Accent 5" w:uiPriority="46"/>
+    <w:lsdException w:name="List Table 2 Accent 5" w:uiPriority="47"/>
+    <w:lsdException w:name="List Table 3 Accent 5" w:uiPriority="48"/>
+    <w:lsdException w:name="List Table 4 Accent 5" w:uiPriority="49"/>
+    <w:lsdException w:name="List Table 5 Dark Accent 5" w:uiPriority="50"/>
+    <w:lsdException w:name="List Table 6 Colorful Accent 5" w:uiPriority="51"/>
+    <w:lsdException w:name="List Table 7 Colorful Accent 5" w:uiPriority="52"/>
+    <w:lsdException w:name="List Table 1 Light Accent 6" w:uiPriority="46"/>
+    <w:lsdException w:name="List Table 2 Accent 6" w:uiPriority="47"/>
+    <w:lsdException w:name="List Table 3 Accent 6" w:uiPriority="48"/>
+    <w:lsdException w:name="List Table 4 Accent 6" w:uiPriority="49"/>
+    <w:lsdException w:name="List Table 5 Dark Accent 6" w:uiPriority="50"/>
+    <w:lsdException w:name="List Table 6 Colorful Accent 6" w:uiPriority="51"/>
+    <w:lsdException w:name="List Table 7 Colorful Accent 6" w:uiPriority="52"/>
   </w:latentStyles>
   <w:style w:type="paragraph" w:default="1" w:styleId="Normal">
     <w:name w:val="Normal"/>
@@ -15847,6 +15634,7 @@
   <w:style w:type="character" w:default="1" w:styleId="DefaultParagraphFont">
     <w:name w:val="Default Paragraph Font"/>
     <w:uiPriority w:val="1"/>
+    <w:semiHidden/>
     <w:unhideWhenUsed/>
   </w:style>
   <w:style w:type="table" w:default="1" w:styleId="TableNormal">
@@ -15924,6 +15712,7 @@
       <w:spacing w:after="0" w:line="240" w:lineRule="auto"/>
     </w:pPr>
     <w:tblPr>
+      <w:tblInd w:w="0" w:type="dxa"/>
       <w:tblBorders>
         <w:top w:val="single" w:sz="4" w:space="0" w:color="auto"/>
         <w:left w:val="single" w:sz="4" w:space="0" w:color="auto"/>
@@ -15932,6 +15721,12 @@
         <w:insideH w:val="single" w:sz="4" w:space="0" w:color="auto"/>
         <w:insideV w:val="single" w:sz="4" w:space="0" w:color="auto"/>
       </w:tblBorders>
+      <w:tblCellMar>
+        <w:top w:w="0" w:type="dxa"/>
+        <w:left w:w="108" w:type="dxa"/>
+        <w:bottom w:w="0" w:type="dxa"/>
+        <w:right w:w="108" w:type="dxa"/>
+      </w:tblCellMar>
     </w:tblPr>
   </w:style>
   <w:style w:type="paragraph" w:styleId="TOCHeading">
@@ -16201,12 +15996,19 @@
     <w:tblPr>
       <w:tblStyleRowBandSize w:val="1"/>
       <w:tblStyleColBandSize w:val="1"/>
+      <w:tblInd w:w="0" w:type="dxa"/>
       <w:tblBorders>
         <w:top w:val="single" w:sz="8" w:space="0" w:color="5B9BD5" w:themeColor="accent1"/>
         <w:left w:val="single" w:sz="8" w:space="0" w:color="5B9BD5" w:themeColor="accent1"/>
         <w:bottom w:val="single" w:sz="8" w:space="0" w:color="5B9BD5" w:themeColor="accent1"/>
         <w:right w:val="single" w:sz="8" w:space="0" w:color="5B9BD5" w:themeColor="accent1"/>
       </w:tblBorders>
+      <w:tblCellMar>
+        <w:top w:w="0" w:type="dxa"/>
+        <w:left w:w="108" w:type="dxa"/>
+        <w:bottom w:w="0" w:type="dxa"/>
+        <w:right w:w="108" w:type="dxa"/>
+      </w:tblCellMar>
     </w:tblPr>
     <w:tblStylePr w:type="firstRow">
       <w:pPr>
@@ -16289,10 +16091,17 @@
     <w:tblPr>
       <w:tblStyleRowBandSize w:val="1"/>
       <w:tblStyleColBandSize w:val="1"/>
+      <w:tblInd w:w="0" w:type="dxa"/>
       <w:tblBorders>
         <w:top w:val="single" w:sz="8" w:space="0" w:color="4472C4" w:themeColor="accent5"/>
         <w:bottom w:val="single" w:sz="8" w:space="0" w:color="4472C4" w:themeColor="accent5"/>
       </w:tblBorders>
+      <w:tblCellMar>
+        <w:top w:w="0" w:type="dxa"/>
+        <w:left w:w="108" w:type="dxa"/>
+        <w:bottom w:w="0" w:type="dxa"/>
+        <w:right w:w="108" w:type="dxa"/>
+      </w:tblCellMar>
     </w:tblPr>
     <w:tblStylePr w:type="firstRow">
       <w:pPr>
@@ -16382,6 +16191,7 @@
     <w:tblPr>
       <w:tblStyleRowBandSize w:val="1"/>
       <w:tblStyleColBandSize w:val="1"/>
+      <w:tblInd w:w="0" w:type="dxa"/>
       <w:tblBorders>
         <w:top w:val="single" w:sz="8" w:space="0" w:color="FFFFFF" w:themeColor="background1"/>
         <w:left w:val="single" w:sz="8" w:space="0" w:color="FFFFFF" w:themeColor="background1"/>
@@ -16390,6 +16200,12 @@
         <w:insideH w:val="single" w:sz="6" w:space="0" w:color="FFFFFF" w:themeColor="background1"/>
         <w:insideV w:val="single" w:sz="6" w:space="0" w:color="FFFFFF" w:themeColor="background1"/>
       </w:tblBorders>
+      <w:tblCellMar>
+        <w:top w:w="0" w:type="dxa"/>
+        <w:left w:w="108" w:type="dxa"/>
+        <w:bottom w:w="0" w:type="dxa"/>
+        <w:right w:w="108" w:type="dxa"/>
+      </w:tblCellMar>
     </w:tblPr>
     <w:tcPr>
       <w:shd w:val="clear" w:color="auto" w:fill="D6E6F4" w:themeFill="accent1" w:themeFillTint="3F"/>
@@ -16516,6 +16332,7 @@
     <w:tblPr>
       <w:tblStyleRowBandSize w:val="1"/>
       <w:tblStyleColBandSize w:val="1"/>
+      <w:tblInd w:w="0" w:type="dxa"/>
       <w:tblBorders>
         <w:top w:val="single" w:sz="8" w:space="0" w:color="7295D2" w:themeColor="accent5" w:themeTint="BF"/>
         <w:left w:val="single" w:sz="8" w:space="0" w:color="7295D2" w:themeColor="accent5" w:themeTint="BF"/>
@@ -16524,6 +16341,12 @@
         <w:insideH w:val="single" w:sz="8" w:space="0" w:color="7295D2" w:themeColor="accent5" w:themeTint="BF"/>
         <w:insideV w:val="single" w:sz="8" w:space="0" w:color="7295D2" w:themeColor="accent5" w:themeTint="BF"/>
       </w:tblBorders>
+      <w:tblCellMar>
+        <w:top w:w="0" w:type="dxa"/>
+        <w:left w:w="108" w:type="dxa"/>
+        <w:bottom w:w="0" w:type="dxa"/>
+        <w:right w:w="108" w:type="dxa"/>
+      </w:tblCellMar>
     </w:tblPr>
     <w:tcPr>
       <w:shd w:val="clear" w:color="auto" w:fill="D0DBF0" w:themeFill="accent5" w:themeFillTint="3F"/>
@@ -16585,10 +16408,17 @@
     <w:tblPr>
       <w:tblStyleRowBandSize w:val="1"/>
       <w:tblStyleColBandSize w:val="1"/>
+      <w:tblInd w:w="0" w:type="dxa"/>
       <w:tblBorders>
         <w:top w:val="single" w:sz="8" w:space="0" w:color="4472C4" w:themeColor="accent5"/>
         <w:bottom w:val="single" w:sz="8" w:space="0" w:color="4472C4" w:themeColor="accent5"/>
       </w:tblBorders>
+      <w:tblCellMar>
+        <w:top w:w="0" w:type="dxa"/>
+        <w:left w:w="108" w:type="dxa"/>
+        <w:bottom w:w="0" w:type="dxa"/>
+        <w:right w:w="108" w:type="dxa"/>
+      </w:tblCellMar>
     </w:tblPr>
     <w:tblStylePr w:type="firstRow">
       <w:rPr>
@@ -16671,6 +16501,7 @@
     <w:tblPr>
       <w:tblStyleRowBandSize w:val="1"/>
       <w:tblStyleColBandSize w:val="1"/>
+      <w:tblInd w:w="0" w:type="dxa"/>
       <w:tblBorders>
         <w:top w:val="single" w:sz="8" w:space="0" w:color="5B9BD5" w:themeColor="accent1"/>
         <w:left w:val="single" w:sz="8" w:space="0" w:color="5B9BD5" w:themeColor="accent1"/>
@@ -16679,6 +16510,12 @@
         <w:insideH w:val="single" w:sz="8" w:space="0" w:color="5B9BD5" w:themeColor="accent1"/>
         <w:insideV w:val="single" w:sz="8" w:space="0" w:color="5B9BD5" w:themeColor="accent1"/>
       </w:tblBorders>
+      <w:tblCellMar>
+        <w:top w:w="0" w:type="dxa"/>
+        <w:left w:w="108" w:type="dxa"/>
+        <w:bottom w:w="0" w:type="dxa"/>
+        <w:right w:w="108" w:type="dxa"/>
+      </w:tblCellMar>
     </w:tblPr>
     <w:tblStylePr w:type="firstRow">
       <w:pPr>
@@ -16794,6 +16631,7 @@
     <w:tblPr>
       <w:tblStyleRowBandSize w:val="1"/>
       <w:tblStyleColBandSize w:val="1"/>
+      <w:tblInd w:w="0" w:type="dxa"/>
       <w:tblBorders>
         <w:top w:val="single" w:sz="8" w:space="0" w:color="7295D2" w:themeColor="accent5" w:themeTint="BF"/>
         <w:left w:val="single" w:sz="8" w:space="0" w:color="7295D2" w:themeColor="accent5" w:themeTint="BF"/>
@@ -16801,6 +16639,12 @@
         <w:right w:val="single" w:sz="8" w:space="0" w:color="7295D2" w:themeColor="accent5" w:themeTint="BF"/>
         <w:insideH w:val="single" w:sz="8" w:space="0" w:color="7295D2" w:themeColor="accent5" w:themeTint="BF"/>
       </w:tblBorders>
+      <w:tblCellMar>
+        <w:top w:w="0" w:type="dxa"/>
+        <w:left w:w="108" w:type="dxa"/>
+        <w:bottom w:w="0" w:type="dxa"/>
+        <w:right w:w="108" w:type="dxa"/>
+      </w:tblCellMar>
     </w:tblPr>
     <w:tblStylePr w:type="firstRow">
       <w:pPr>
@@ -16903,6 +16747,7 @@
     <w:tblPr>
       <w:tblStyleRowBandSize w:val="1"/>
       <w:tblStyleColBandSize w:val="1"/>
+      <w:tblInd w:w="0" w:type="dxa"/>
       <w:tblBorders>
         <w:top w:val="single" w:sz="8" w:space="0" w:color="84B3DF" w:themeColor="accent1" w:themeTint="BF"/>
         <w:left w:val="single" w:sz="8" w:space="0" w:color="84B3DF" w:themeColor="accent1" w:themeTint="BF"/>
@@ -16910,6 +16755,12 @@
         <w:right w:val="single" w:sz="8" w:space="0" w:color="84B3DF" w:themeColor="accent1" w:themeTint="BF"/>
         <w:insideH w:val="single" w:sz="8" w:space="0" w:color="84B3DF" w:themeColor="accent1" w:themeTint="BF"/>
       </w:tblBorders>
+      <w:tblCellMar>
+        <w:top w:w="0" w:type="dxa"/>
+        <w:left w:w="108" w:type="dxa"/>
+        <w:bottom w:w="0" w:type="dxa"/>
+        <w:right w:w="108" w:type="dxa"/>
+      </w:tblCellMar>
     </w:tblPr>
     <w:tblStylePr w:type="firstRow">
       <w:pPr>
@@ -17005,10 +16856,17 @@
     <w:tblPr>
       <w:tblStyleRowBandSize w:val="1"/>
       <w:tblStyleColBandSize w:val="1"/>
+      <w:tblInd w:w="0" w:type="dxa"/>
       <w:tblBorders>
         <w:top w:val="single" w:sz="8" w:space="0" w:color="5B9BD5" w:themeColor="accent1"/>
         <w:bottom w:val="single" w:sz="8" w:space="0" w:color="5B9BD5" w:themeColor="accent1"/>
       </w:tblBorders>
+      <w:tblCellMar>
+        <w:top w:w="0" w:type="dxa"/>
+        <w:left w:w="108" w:type="dxa"/>
+        <w:bottom w:w="0" w:type="dxa"/>
+        <w:right w:w="108" w:type="dxa"/>
+      </w:tblCellMar>
     </w:tblPr>
     <w:tblStylePr w:type="firstRow">
       <w:pPr>
@@ -17088,2220 +16946,6 @@
     </w:tblStylePr>
   </w:style>
 </w:styles>
-</file>
-
-<file path=word/stylesWithEffects.xml><?xml version="1.0" encoding="utf-8"?>
-<w:styles xmlns:wpc="http://schemas.microsoft.com/office/word/2010/wordprocessingCanvas" xmlns:mc="http://schemas.openxmlformats.org/markup-compatibility/2006" xmlns:o="urn:schemas-microsoft-com:office:office" xmlns:r="http://schemas.openxmlformats.org/officeDocument/2006/relationships" xmlns:m="http://schemas.openxmlformats.org/officeDocument/2006/math" xmlns:v="urn:schemas-microsoft-com:vml" xmlns:wp14="http://schemas.microsoft.com/office/word/2010/wordprocessingDrawing" xmlns:wp="http://schemas.openxmlformats.org/drawingml/2006/wordprocessingDrawing" xmlns:w10="urn:schemas-microsoft-com:office:word" xmlns:w="http://schemas.openxmlformats.org/wordprocessingml/2006/main" xmlns:w14="http://schemas.microsoft.com/office/word/2010/wordml" xmlns:wpg="http://schemas.microsoft.com/office/word/2010/wordprocessingGroup" xmlns:wpi="http://schemas.microsoft.com/office/word/2010/wordprocessingInk" xmlns:wne="http://schemas.microsoft.com/office/word/2006/wordml" xmlns:wps="http://schemas.microsoft.com/office/word/2010/wordprocessingShape" mc:Ignorable="w14 wp14">
-  <w:docDefaults>
-    <w:rPrDefault>
-      <w:rPr>
-        <w:rFonts w:asciiTheme="minorHAnsi" w:eastAsiaTheme="minorEastAsia" w:hAnsiTheme="minorHAnsi" w:cstheme="minorBidi"/>
-        <w:sz w:val="22"/>
-        <w:szCs w:val="22"/>
-        <w:lang w:val="en-US" w:eastAsia="en-US" w:bidi="ar-SA"/>
-      </w:rPr>
-    </w:rPrDefault>
-    <w:pPrDefault>
-      <w:pPr>
-        <w:spacing w:after="160" w:line="259" w:lineRule="auto"/>
-      </w:pPr>
-    </w:pPrDefault>
-  </w:docDefaults>
-  <w:latentStyles w:defLockedState="0" w:defUIPriority="99" w:defSemiHidden="1" w:defUnhideWhenUsed="1" w:defQFormat="0" w:count="267">
-    <w:lsdException w:name="Normal" w:semiHidden="0" w:uiPriority="0" w:unhideWhenUsed="0" w:qFormat="1"/>
-    <w:lsdException w:name="heading 1" w:semiHidden="0" w:uiPriority="9" w:unhideWhenUsed="0" w:qFormat="1"/>
-    <w:lsdException w:name="heading 2" w:uiPriority="9" w:qFormat="1"/>
-    <w:lsdException w:name="heading 3" w:uiPriority="9" w:qFormat="1"/>
-    <w:lsdException w:name="heading 4" w:uiPriority="9" w:qFormat="1"/>
-    <w:lsdException w:name="heading 5" w:uiPriority="9" w:qFormat="1"/>
-    <w:lsdException w:name="heading 6" w:uiPriority="9" w:qFormat="1"/>
-    <w:lsdException w:name="heading 7" w:uiPriority="9" w:qFormat="1"/>
-    <w:lsdException w:name="heading 8" w:uiPriority="9" w:qFormat="1"/>
-    <w:lsdException w:name="heading 9" w:uiPriority="9" w:qFormat="1"/>
-    <w:lsdException w:name="toc 1" w:uiPriority="39"/>
-    <w:lsdException w:name="toc 2" w:uiPriority="39"/>
-    <w:lsdException w:name="toc 3" w:uiPriority="39"/>
-    <w:lsdException w:name="toc 4" w:uiPriority="39"/>
-    <w:lsdException w:name="toc 5" w:uiPriority="39"/>
-    <w:lsdException w:name="toc 6" w:uiPriority="39"/>
-    <w:lsdException w:name="toc 7" w:uiPriority="39"/>
-    <w:lsdException w:name="toc 8" w:uiPriority="39"/>
-    <w:lsdException w:name="toc 9" w:uiPriority="39"/>
-    <w:lsdException w:name="caption" w:uiPriority="35" w:qFormat="1"/>
-    <w:lsdException w:name="Title" w:semiHidden="0" w:uiPriority="10" w:unhideWhenUsed="0" w:qFormat="1"/>
-    <w:lsdException w:name="Default Paragraph Font" w:uiPriority="1"/>
-    <w:lsdException w:name="Subtitle" w:semiHidden="0" w:uiPriority="11" w:unhideWhenUsed="0" w:qFormat="1"/>
-    <w:lsdException w:name="Strong" w:semiHidden="0" w:uiPriority="22" w:unhideWhenUsed="0" w:qFormat="1"/>
-    <w:lsdException w:name="Emphasis" w:semiHidden="0" w:uiPriority="20" w:unhideWhenUsed="0" w:qFormat="1"/>
-    <w:lsdException w:name="Table Grid" w:semiHidden="0" w:uiPriority="39" w:unhideWhenUsed="0"/>
-    <w:lsdException w:name="Placeholder Text" w:unhideWhenUsed="0"/>
-    <w:lsdException w:name="No Spacing" w:semiHidden="0" w:uiPriority="1" w:unhideWhenUsed="0" w:qFormat="1"/>
-    <w:lsdException w:name="Light Shading" w:semiHidden="0" w:uiPriority="60" w:unhideWhenUsed="0"/>
-    <w:lsdException w:name="Light List" w:semiHidden="0" w:uiPriority="61" w:unhideWhenUsed="0"/>
-    <w:lsdException w:name="Light Grid" w:semiHidden="0" w:uiPriority="62" w:unhideWhenUsed="0"/>
-    <w:lsdException w:name="Medium Shading 1" w:semiHidden="0" w:uiPriority="63" w:unhideWhenUsed="0"/>
-    <w:lsdException w:name="Medium Shading 2" w:semiHidden="0" w:uiPriority="64" w:unhideWhenUsed="0"/>
-    <w:lsdException w:name="Medium List 1" w:semiHidden="0" w:uiPriority="65" w:unhideWhenUsed="0"/>
-    <w:lsdException w:name="Medium List 2" w:semiHidden="0" w:uiPriority="66" w:unhideWhenUsed="0"/>
-    <w:lsdException w:name="Medium Grid 1" w:semiHidden="0" w:uiPriority="67" w:unhideWhenUsed="0"/>
-    <w:lsdException w:name="Medium Grid 2" w:semiHidden="0" w:uiPriority="68" w:unhideWhenUsed="0"/>
-    <w:lsdException w:name="Medium Grid 3" w:semiHidden="0" w:uiPriority="69" w:unhideWhenUsed="0"/>
-    <w:lsdException w:name="Dark List" w:semiHidden="0" w:uiPriority="70" w:unhideWhenUsed="0"/>
-    <w:lsdException w:name="Colorful Shading" w:semiHidden="0" w:uiPriority="71" w:unhideWhenUsed="0"/>
-    <w:lsdException w:name="Colorful List" w:semiHidden="0" w:uiPriority="72" w:unhideWhenUsed="0"/>
-    <w:lsdException w:name="Colorful Grid" w:semiHidden="0" w:uiPriority="73" w:unhideWhenUsed="0"/>
-    <w:lsdException w:name="Light Shading Accent 1" w:semiHidden="0" w:uiPriority="60" w:unhideWhenUsed="0"/>
-    <w:lsdException w:name="Light List Accent 1" w:semiHidden="0" w:uiPriority="61" w:unhideWhenUsed="0"/>
-    <w:lsdException w:name="Light Grid Accent 1" w:semiHidden="0" w:uiPriority="62" w:unhideWhenUsed="0"/>
-    <w:lsdException w:name="Medium Shading 1 Accent 1" w:semiHidden="0" w:uiPriority="63" w:unhideWhenUsed="0"/>
-    <w:lsdException w:name="Medium Shading 2 Accent 1" w:semiHidden="0" w:uiPriority="64" w:unhideWhenUsed="0"/>
-    <w:lsdException w:name="Medium List 1 Accent 1" w:semiHidden="0" w:uiPriority="65" w:unhideWhenUsed="0"/>
-    <w:lsdException w:name="Revision" w:unhideWhenUsed="0"/>
-    <w:lsdException w:name="List Paragraph" w:semiHidden="0" w:uiPriority="34" w:unhideWhenUsed="0" w:qFormat="1"/>
-    <w:lsdException w:name="Quote" w:semiHidden="0" w:uiPriority="29" w:unhideWhenUsed="0" w:qFormat="1"/>
-    <w:lsdException w:name="Intense Quote" w:semiHidden="0" w:uiPriority="30" w:unhideWhenUsed="0" w:qFormat="1"/>
-    <w:lsdException w:name="Medium List 2 Accent 1" w:semiHidden="0" w:uiPriority="66" w:unhideWhenUsed="0"/>
-    <w:lsdException w:name="Medium Grid 1 Accent 1" w:semiHidden="0" w:uiPriority="67" w:unhideWhenUsed="0"/>
-    <w:lsdException w:name="Medium Grid 2 Accent 1" w:semiHidden="0" w:uiPriority="68" w:unhideWhenUsed="0"/>
-    <w:lsdException w:name="Medium Grid 3 Accent 1" w:semiHidden="0" w:uiPriority="69" w:unhideWhenUsed="0"/>
-    <w:lsdException w:name="Dark List Accent 1" w:semiHidden="0" w:uiPriority="70" w:unhideWhenUsed="0"/>
-    <w:lsdException w:name="Colorful Shading Accent 1" w:semiHidden="0" w:uiPriority="71" w:unhideWhenUsed="0"/>
-    <w:lsdException w:name="Colorful List Accent 1" w:semiHidden="0" w:uiPriority="72" w:unhideWhenUsed="0"/>
-    <w:lsdException w:name="Colorful Grid Accent 1" w:semiHidden="0" w:uiPriority="73" w:unhideWhenUsed="0"/>
-    <w:lsdException w:name="Light Shading Accent 2" w:semiHidden="0" w:uiPriority="60" w:unhideWhenUsed="0"/>
-    <w:lsdException w:name="Light List Accent 2" w:semiHidden="0" w:uiPriority="61" w:unhideWhenUsed="0"/>
-    <w:lsdException w:name="Light Grid Accent 2" w:semiHidden="0" w:uiPriority="62" w:unhideWhenUsed="0"/>
-    <w:lsdException w:name="Medium Shading 1 Accent 2" w:semiHidden="0" w:uiPriority="63" w:unhideWhenUsed="0"/>
-    <w:lsdException w:name="Medium Shading 2 Accent 2" w:semiHidden="0" w:uiPriority="64" w:unhideWhenUsed="0"/>
-    <w:lsdException w:name="Medium List 1 Accent 2" w:semiHidden="0" w:uiPriority="65" w:unhideWhenUsed="0"/>
-    <w:lsdException w:name="Medium List 2 Accent 2" w:semiHidden="0" w:uiPriority="66" w:unhideWhenUsed="0"/>
-    <w:lsdException w:name="Medium Grid 1 Accent 2" w:semiHidden="0" w:uiPriority="67" w:unhideWhenUsed="0"/>
-    <w:lsdException w:name="Medium Grid 2 Accent 2" w:semiHidden="0" w:uiPriority="68" w:unhideWhenUsed="0"/>
-    <w:lsdException w:name="Medium Grid 3 Accent 2" w:semiHidden="0" w:uiPriority="69" w:unhideWhenUsed="0"/>
-    <w:lsdException w:name="Dark List Accent 2" w:semiHidden="0" w:uiPriority="70" w:unhideWhenUsed="0"/>
-    <w:lsdException w:name="Colorful Shading Accent 2" w:semiHidden="0" w:uiPriority="71" w:unhideWhenUsed="0"/>
-    <w:lsdException w:name="Colorful List Accent 2" w:semiHidden="0" w:uiPriority="72" w:unhideWhenUsed="0"/>
-    <w:lsdException w:name="Colorful Grid Accent 2" w:semiHidden="0" w:uiPriority="73" w:unhideWhenUsed="0"/>
-    <w:lsdException w:name="Light Shading Accent 3" w:semiHidden="0" w:uiPriority="60" w:unhideWhenUsed="0"/>
-    <w:lsdException w:name="Light List Accent 3" w:semiHidden="0" w:uiPriority="61" w:unhideWhenUsed="0"/>
-    <w:lsdException w:name="Light Grid Accent 3" w:semiHidden="0" w:uiPriority="62" w:unhideWhenUsed="0"/>
-    <w:lsdException w:name="Medium Shading 1 Accent 3" w:semiHidden="0" w:uiPriority="63" w:unhideWhenUsed="0"/>
-    <w:lsdException w:name="Medium Shading 2 Accent 3" w:semiHidden="0" w:uiPriority="64" w:unhideWhenUsed="0"/>
-    <w:lsdException w:name="Medium List 1 Accent 3" w:semiHidden="0" w:uiPriority="65" w:unhideWhenUsed="0"/>
-    <w:lsdException w:name="Medium List 2 Accent 3" w:semiHidden="0" w:uiPriority="66" w:unhideWhenUsed="0"/>
-    <w:lsdException w:name="Medium Grid 1 Accent 3" w:semiHidden="0" w:uiPriority="67" w:unhideWhenUsed="0"/>
-    <w:lsdException w:name="Medium Grid 2 Accent 3" w:semiHidden="0" w:uiPriority="68" w:unhideWhenUsed="0"/>
-    <w:lsdException w:name="Medium Grid 3 Accent 3" w:semiHidden="0" w:uiPriority="69" w:unhideWhenUsed="0"/>
-    <w:lsdException w:name="Dark List Accent 3" w:semiHidden="0" w:uiPriority="70" w:unhideWhenUsed="0"/>
-    <w:lsdException w:name="Colorful Shading Accent 3" w:semiHidden="0" w:uiPriority="71" w:unhideWhenUsed="0"/>
-    <w:lsdException w:name="Colorful List Accent 3" w:semiHidden="0" w:uiPriority="72" w:unhideWhenUsed="0"/>
-    <w:lsdException w:name="Colorful Grid Accent 3" w:semiHidden="0" w:uiPriority="73" w:unhideWhenUsed="0"/>
-    <w:lsdException w:name="Light Shading Accent 4" w:semiHidden="0" w:uiPriority="60" w:unhideWhenUsed="0"/>
-    <w:lsdException w:name="Light List Accent 4" w:semiHidden="0" w:uiPriority="61" w:unhideWhenUsed="0"/>
-    <w:lsdException w:name="Light Grid Accent 4" w:semiHidden="0" w:uiPriority="62" w:unhideWhenUsed="0"/>
-    <w:lsdException w:name="Medium Shading 1 Accent 4" w:semiHidden="0" w:uiPriority="63" w:unhideWhenUsed="0"/>
-    <w:lsdException w:name="Medium Shading 2 Accent 4" w:semiHidden="0" w:uiPriority="64" w:unhideWhenUsed="0"/>
-    <w:lsdException w:name="Medium List 1 Accent 4" w:semiHidden="0" w:uiPriority="65" w:unhideWhenUsed="0"/>
-    <w:lsdException w:name="Medium List 2 Accent 4" w:semiHidden="0" w:uiPriority="66" w:unhideWhenUsed="0"/>
-    <w:lsdException w:name="Medium Grid 1 Accent 4" w:semiHidden="0" w:uiPriority="67" w:unhideWhenUsed="0"/>
-    <w:lsdException w:name="Medium Grid 2 Accent 4" w:semiHidden="0" w:uiPriority="68" w:unhideWhenUsed="0"/>
-    <w:lsdException w:name="Medium Grid 3 Accent 4" w:semiHidden="0" w:uiPriority="69" w:unhideWhenUsed="0"/>
-    <w:lsdException w:name="Dark List Accent 4" w:semiHidden="0" w:uiPriority="70" w:unhideWhenUsed="0"/>
-    <w:lsdException w:name="Colorful Shading Accent 4" w:semiHidden="0" w:uiPriority="71" w:unhideWhenUsed="0"/>
-    <w:lsdException w:name="Colorful List Accent 4" w:semiHidden="0" w:uiPriority="72" w:unhideWhenUsed="0"/>
-    <w:lsdException w:name="Colorful Grid Accent 4" w:semiHidden="0" w:uiPriority="73" w:unhideWhenUsed="0"/>
-    <w:lsdException w:name="Light Shading Accent 5" w:semiHidden="0" w:uiPriority="60" w:unhideWhenUsed="0"/>
-    <w:lsdException w:name="Light List Accent 5" w:semiHidden="0" w:uiPriority="61" w:unhideWhenUsed="0"/>
-    <w:lsdException w:name="Light Grid Accent 5" w:semiHidden="0" w:uiPriority="62" w:unhideWhenUsed="0"/>
-    <w:lsdException w:name="Medium Shading 1 Accent 5" w:semiHidden="0" w:uiPriority="63" w:unhideWhenUsed="0"/>
-    <w:lsdException w:name="Medium Shading 2 Accent 5" w:semiHidden="0" w:uiPriority="64" w:unhideWhenUsed="0"/>
-    <w:lsdException w:name="Medium List 1 Accent 5" w:semiHidden="0" w:uiPriority="65" w:unhideWhenUsed="0"/>
-    <w:lsdException w:name="Medium List 2 Accent 5" w:semiHidden="0" w:uiPriority="66" w:unhideWhenUsed="0"/>
-    <w:lsdException w:name="Medium Grid 1 Accent 5" w:semiHidden="0" w:uiPriority="67" w:unhideWhenUsed="0"/>
-    <w:lsdException w:name="Medium Grid 2 Accent 5" w:semiHidden="0" w:uiPriority="68" w:unhideWhenUsed="0"/>
-    <w:lsdException w:name="Medium Grid 3 Accent 5" w:semiHidden="0" w:uiPriority="69" w:unhideWhenUsed="0"/>
-    <w:lsdException w:name="Dark List Accent 5" w:semiHidden="0" w:uiPriority="70" w:unhideWhenUsed="0"/>
-    <w:lsdException w:name="Colorful Shading Accent 5" w:semiHidden="0" w:uiPriority="71" w:unhideWhenUsed="0"/>
-    <w:lsdException w:name="Colorful List Accent 5" w:semiHidden="0" w:uiPriority="72" w:unhideWhenUsed="0"/>
-    <w:lsdException w:name="Colorful Grid Accent 5" w:semiHidden="0" w:uiPriority="73" w:unhideWhenUsed="0"/>
-    <w:lsdException w:name="Light Shading Accent 6" w:semiHidden="0" w:uiPriority="60" w:unhideWhenUsed="0"/>
-    <w:lsdException w:name="Light List Accent 6" w:semiHidden="0" w:uiPriority="61" w:unhideWhenUsed="0"/>
-    <w:lsdException w:name="Light Grid Accent 6" w:semiHidden="0" w:uiPriority="62" w:unhideWhenUsed="0"/>
-    <w:lsdException w:name="Medium Shading 1 Accent 6" w:semiHidden="0" w:uiPriority="63" w:unhideWhenUsed="0"/>
-    <w:lsdException w:name="Medium Shading 2 Accent 6" w:semiHidden="0" w:uiPriority="64" w:unhideWhenUsed="0"/>
-    <w:lsdException w:name="Medium List 1 Accent 6" w:semiHidden="0" w:uiPriority="65" w:unhideWhenUsed="0"/>
-    <w:lsdException w:name="Medium List 2 Accent 6" w:semiHidden="0" w:uiPriority="66" w:unhideWhenUsed="0"/>
-    <w:lsdException w:name="Medium Grid 1 Accent 6" w:semiHidden="0" w:uiPriority="67" w:unhideWhenUsed="0"/>
-    <w:lsdException w:name="Medium Grid 2 Accent 6" w:semiHidden="0" w:uiPriority="68" w:unhideWhenUsed="0"/>
-    <w:lsdException w:name="Medium Grid 3 Accent 6" w:semiHidden="0" w:uiPriority="69" w:unhideWhenUsed="0"/>
-    <w:lsdException w:name="Dark List Accent 6" w:semiHidden="0" w:uiPriority="70" w:unhideWhenUsed="0"/>
-    <w:lsdException w:name="Colorful Shading Accent 6" w:semiHidden="0" w:uiPriority="71" w:unhideWhenUsed="0"/>
-    <w:lsdException w:name="Colorful List Accent 6" w:semiHidden="0" w:uiPriority="72" w:unhideWhenUsed="0"/>
-    <w:lsdException w:name="Colorful Grid Accent 6" w:semiHidden="0" w:uiPriority="73" w:unhideWhenUsed="0"/>
-    <w:lsdException w:name="Subtle Emphasis" w:semiHidden="0" w:uiPriority="19" w:unhideWhenUsed="0" w:qFormat="1"/>
-    <w:lsdException w:name="Intense Emphasis" w:semiHidden="0" w:uiPriority="21" w:unhideWhenUsed="0" w:qFormat="1"/>
-    <w:lsdException w:name="Subtle Reference" w:semiHidden="0" w:uiPriority="31" w:unhideWhenUsed="0" w:qFormat="1"/>
-    <w:lsdException w:name="Intense Reference" w:semiHidden="0" w:uiPriority="32" w:unhideWhenUsed="0" w:qFormat="1"/>
-    <w:lsdException w:name="Book Title" w:semiHidden="0" w:uiPriority="33" w:unhideWhenUsed="0" w:qFormat="1"/>
-    <w:lsdException w:name="Bibliography" w:uiPriority="37"/>
-    <w:lsdException w:name="TOC Heading" w:uiPriority="39" w:qFormat="1"/>
-  </w:latentStyles>
-  <w:style w:type="paragraph" w:default="1" w:styleId="Normal">
-    <w:name w:val="Normal"/>
-    <w:qFormat/>
-    <w:pPr>
-      <w:spacing w:after="216" w:line="246" w:lineRule="auto"/>
-      <w:ind w:left="1529" w:right="-15" w:hanging="10"/>
-      <w:jc w:val="both"/>
-    </w:pPr>
-    <w:rPr>
-      <w:rFonts w:ascii="Calibri" w:eastAsia="Calibri" w:hAnsi="Calibri" w:cs="Calibri"/>
-      <w:color w:val="000000"/>
-      <w:sz w:val="20"/>
-    </w:rPr>
-  </w:style>
-  <w:style w:type="paragraph" w:styleId="Heading1">
-    <w:name w:val="heading 1"/>
-    <w:next w:val="Normal"/>
-    <w:link w:val="Heading1Char"/>
-    <w:uiPriority w:val="9"/>
-    <w:unhideWhenUsed/>
-    <w:qFormat/>
-    <w:pPr>
-      <w:keepNext/>
-      <w:keepLines/>
-      <w:numPr>
-        <w:numId w:val="5"/>
-      </w:numPr>
-      <w:spacing w:after="237" w:line="246" w:lineRule="auto"/>
-      <w:ind w:right="-15"/>
-      <w:outlineLvl w:val="0"/>
-    </w:pPr>
-    <w:rPr>
-      <w:rFonts w:ascii="Calibri" w:eastAsia="Calibri" w:hAnsi="Calibri" w:cs="Calibri"/>
-      <w:color w:val="000000"/>
-      <w:sz w:val="29"/>
-    </w:rPr>
-  </w:style>
-  <w:style w:type="paragraph" w:styleId="Heading2">
-    <w:name w:val="heading 2"/>
-    <w:next w:val="Normal"/>
-    <w:link w:val="Heading2Char"/>
-    <w:uiPriority w:val="9"/>
-    <w:unhideWhenUsed/>
-    <w:qFormat/>
-    <w:pPr>
-      <w:keepNext/>
-      <w:keepLines/>
-      <w:numPr>
-        <w:ilvl w:val="1"/>
-        <w:numId w:val="5"/>
-      </w:numPr>
-      <w:spacing w:after="172" w:line="240" w:lineRule="auto"/>
-      <w:ind w:right="-15"/>
-      <w:outlineLvl w:val="1"/>
-    </w:pPr>
-    <w:rPr>
-      <w:rFonts w:ascii="Calibri" w:eastAsia="Calibri" w:hAnsi="Calibri" w:cs="Calibri"/>
-      <w:color w:val="000000"/>
-      <w:sz w:val="24"/>
-    </w:rPr>
-  </w:style>
-  <w:style w:type="paragraph" w:styleId="Heading3">
-    <w:name w:val="heading 3"/>
-    <w:basedOn w:val="Normal"/>
-    <w:next w:val="Normal"/>
-    <w:link w:val="Heading3Char"/>
-    <w:uiPriority w:val="9"/>
-    <w:unhideWhenUsed/>
-    <w:qFormat/>
-    <w:rsid w:val="0074710B"/>
-    <w:pPr>
-      <w:keepNext/>
-      <w:keepLines/>
-      <w:numPr>
-        <w:ilvl w:val="2"/>
-        <w:numId w:val="5"/>
-      </w:numPr>
-      <w:spacing w:before="40" w:after="0"/>
-      <w:outlineLvl w:val="2"/>
-    </w:pPr>
-    <w:rPr>
-      <w:rFonts w:asciiTheme="majorHAnsi" w:eastAsiaTheme="majorEastAsia" w:hAnsiTheme="majorHAnsi" w:cstheme="majorBidi"/>
-      <w:color w:val="1F4D78" w:themeColor="accent1" w:themeShade="7F"/>
-      <w:sz w:val="22"/>
-      <w:szCs w:val="24"/>
-    </w:rPr>
-  </w:style>
-  <w:style w:type="paragraph" w:styleId="Heading4">
-    <w:name w:val="heading 4"/>
-    <w:basedOn w:val="Normal"/>
-    <w:next w:val="Normal"/>
-    <w:link w:val="Heading4Char"/>
-    <w:uiPriority w:val="9"/>
-    <w:unhideWhenUsed/>
-    <w:qFormat/>
-    <w:rsid w:val="00E95A2E"/>
-    <w:pPr>
-      <w:keepNext/>
-      <w:keepLines/>
-      <w:spacing w:before="40" w:after="0"/>
-      <w:ind w:left="0" w:firstLine="0"/>
-      <w:outlineLvl w:val="3"/>
-    </w:pPr>
-    <w:rPr>
-      <w:rFonts w:asciiTheme="majorHAnsi" w:eastAsiaTheme="majorEastAsia" w:hAnsiTheme="majorHAnsi" w:cstheme="majorBidi"/>
-      <w:i/>
-      <w:iCs/>
-      <w:color w:val="2E74B5" w:themeColor="accent1" w:themeShade="BF"/>
-    </w:rPr>
-  </w:style>
-  <w:style w:type="paragraph" w:styleId="Heading5">
-    <w:name w:val="heading 5"/>
-    <w:basedOn w:val="Normal"/>
-    <w:next w:val="Normal"/>
-    <w:link w:val="Heading5Char"/>
-    <w:uiPriority w:val="9"/>
-    <w:unhideWhenUsed/>
-    <w:qFormat/>
-    <w:rsid w:val="00F64239"/>
-    <w:pPr>
-      <w:keepNext/>
-      <w:keepLines/>
-      <w:numPr>
-        <w:ilvl w:val="4"/>
-        <w:numId w:val="5"/>
-      </w:numPr>
-      <w:spacing w:before="40" w:after="0"/>
-      <w:outlineLvl w:val="4"/>
-    </w:pPr>
-    <w:rPr>
-      <w:rFonts w:asciiTheme="majorHAnsi" w:eastAsiaTheme="majorEastAsia" w:hAnsiTheme="majorHAnsi" w:cstheme="majorBidi"/>
-      <w:color w:val="2E74B5" w:themeColor="accent1" w:themeShade="BF"/>
-    </w:rPr>
-  </w:style>
-  <w:style w:type="paragraph" w:styleId="Heading6">
-    <w:name w:val="heading 6"/>
-    <w:basedOn w:val="Normal"/>
-    <w:next w:val="Normal"/>
-    <w:link w:val="Heading6Char"/>
-    <w:uiPriority w:val="9"/>
-    <w:unhideWhenUsed/>
-    <w:qFormat/>
-    <w:rsid w:val="00F64239"/>
-    <w:pPr>
-      <w:keepNext/>
-      <w:keepLines/>
-      <w:numPr>
-        <w:ilvl w:val="5"/>
-        <w:numId w:val="5"/>
-      </w:numPr>
-      <w:spacing w:before="40" w:after="0"/>
-      <w:outlineLvl w:val="5"/>
-    </w:pPr>
-    <w:rPr>
-      <w:rFonts w:asciiTheme="majorHAnsi" w:eastAsiaTheme="majorEastAsia" w:hAnsiTheme="majorHAnsi" w:cstheme="majorBidi"/>
-      <w:color w:val="1F4D78" w:themeColor="accent1" w:themeShade="7F"/>
-    </w:rPr>
-  </w:style>
-  <w:style w:type="paragraph" w:styleId="Heading7">
-    <w:name w:val="heading 7"/>
-    <w:basedOn w:val="Normal"/>
-    <w:next w:val="Normal"/>
-    <w:link w:val="Heading7Char"/>
-    <w:uiPriority w:val="9"/>
-    <w:unhideWhenUsed/>
-    <w:qFormat/>
-    <w:rsid w:val="00F64239"/>
-    <w:pPr>
-      <w:keepNext/>
-      <w:keepLines/>
-      <w:numPr>
-        <w:ilvl w:val="6"/>
-        <w:numId w:val="5"/>
-      </w:numPr>
-      <w:spacing w:before="40" w:after="0"/>
-      <w:outlineLvl w:val="6"/>
-    </w:pPr>
-    <w:rPr>
-      <w:rFonts w:asciiTheme="majorHAnsi" w:eastAsiaTheme="majorEastAsia" w:hAnsiTheme="majorHAnsi" w:cstheme="majorBidi"/>
-      <w:i/>
-      <w:iCs/>
-      <w:color w:val="1F4D78" w:themeColor="accent1" w:themeShade="7F"/>
-    </w:rPr>
-  </w:style>
-  <w:style w:type="paragraph" w:styleId="Heading8">
-    <w:name w:val="heading 8"/>
-    <w:basedOn w:val="Normal"/>
-    <w:next w:val="Normal"/>
-    <w:link w:val="Heading8Char"/>
-    <w:uiPriority w:val="9"/>
-    <w:unhideWhenUsed/>
-    <w:qFormat/>
-    <w:rsid w:val="00F64239"/>
-    <w:pPr>
-      <w:keepNext/>
-      <w:keepLines/>
-      <w:numPr>
-        <w:ilvl w:val="7"/>
-        <w:numId w:val="5"/>
-      </w:numPr>
-      <w:spacing w:before="40" w:after="0"/>
-      <w:outlineLvl w:val="7"/>
-    </w:pPr>
-    <w:rPr>
-      <w:rFonts w:asciiTheme="majorHAnsi" w:eastAsiaTheme="majorEastAsia" w:hAnsiTheme="majorHAnsi" w:cstheme="majorBidi"/>
-      <w:color w:val="272727" w:themeColor="text1" w:themeTint="D8"/>
-      <w:sz w:val="21"/>
-      <w:szCs w:val="21"/>
-    </w:rPr>
-  </w:style>
-  <w:style w:type="paragraph" w:styleId="Heading9">
-    <w:name w:val="heading 9"/>
-    <w:basedOn w:val="Normal"/>
-    <w:next w:val="Normal"/>
-    <w:link w:val="Heading9Char"/>
-    <w:uiPriority w:val="9"/>
-    <w:unhideWhenUsed/>
-    <w:qFormat/>
-    <w:rsid w:val="00F64239"/>
-    <w:pPr>
-      <w:keepNext/>
-      <w:keepLines/>
-      <w:numPr>
-        <w:ilvl w:val="8"/>
-        <w:numId w:val="5"/>
-      </w:numPr>
-      <w:spacing w:before="40" w:after="0"/>
-      <w:outlineLvl w:val="8"/>
-    </w:pPr>
-    <w:rPr>
-      <w:rFonts w:asciiTheme="majorHAnsi" w:eastAsiaTheme="majorEastAsia" w:hAnsiTheme="majorHAnsi" w:cstheme="majorBidi"/>
-      <w:i/>
-      <w:iCs/>
-      <w:color w:val="272727" w:themeColor="text1" w:themeTint="D8"/>
-      <w:sz w:val="21"/>
-      <w:szCs w:val="21"/>
-    </w:rPr>
-  </w:style>
-  <w:style w:type="character" w:default="1" w:styleId="DefaultParagraphFont">
-    <w:name w:val="Default Paragraph Font"/>
-    <w:uiPriority w:val="1"/>
-    <w:unhideWhenUsed/>
-  </w:style>
-  <w:style w:type="table" w:default="1" w:styleId="TableNormal">
-    <w:name w:val="Normal Table"/>
-    <w:uiPriority w:val="99"/>
-    <w:semiHidden/>
-    <w:unhideWhenUsed/>
-    <w:tblPr>
-      <w:tblInd w:w="0" w:type="dxa"/>
-      <w:tblCellMar>
-        <w:top w:w="0" w:type="dxa"/>
-        <w:left w:w="108" w:type="dxa"/>
-        <w:bottom w:w="0" w:type="dxa"/>
-        <w:right w:w="108" w:type="dxa"/>
-      </w:tblCellMar>
-    </w:tblPr>
-  </w:style>
-  <w:style w:type="numbering" w:default="1" w:styleId="NoList">
-    <w:name w:val="No List"/>
-    <w:uiPriority w:val="99"/>
-    <w:semiHidden/>
-    <w:unhideWhenUsed/>
-  </w:style>
-  <w:style w:type="character" w:customStyle="1" w:styleId="Heading2Char">
-    <w:name w:val="Heading 2 Char"/>
-    <w:link w:val="Heading2"/>
-    <w:uiPriority w:val="9"/>
-    <w:rPr>
-      <w:rFonts w:ascii="Calibri" w:eastAsia="Calibri" w:hAnsi="Calibri" w:cs="Calibri"/>
-      <w:color w:val="000000"/>
-      <w:sz w:val="24"/>
-    </w:rPr>
-  </w:style>
-  <w:style w:type="character" w:customStyle="1" w:styleId="Heading1Char">
-    <w:name w:val="Heading 1 Char"/>
-    <w:link w:val="Heading1"/>
-    <w:uiPriority w:val="9"/>
-    <w:rPr>
-      <w:rFonts w:ascii="Calibri" w:eastAsia="Calibri" w:hAnsi="Calibri" w:cs="Calibri"/>
-      <w:color w:val="000000"/>
-      <w:sz w:val="29"/>
-    </w:rPr>
-  </w:style>
-  <w:style w:type="table" w:customStyle="1" w:styleId="TableGrid">
-    <w:name w:val="TableGrid"/>
-    <w:pPr>
-      <w:spacing w:after="0" w:line="240" w:lineRule="auto"/>
-    </w:pPr>
-    <w:tblPr>
-      <w:tblCellMar>
-        <w:top w:w="0" w:type="dxa"/>
-        <w:left w:w="0" w:type="dxa"/>
-        <w:bottom w:w="0" w:type="dxa"/>
-        <w:right w:w="0" w:type="dxa"/>
-      </w:tblCellMar>
-    </w:tblPr>
-  </w:style>
-  <w:style w:type="paragraph" w:styleId="ListParagraph">
-    <w:name w:val="List Paragraph"/>
-    <w:basedOn w:val="Normal"/>
-    <w:uiPriority w:val="34"/>
-    <w:qFormat/>
-    <w:rsid w:val="008B17A9"/>
-    <w:pPr>
-      <w:ind w:left="720"/>
-      <w:contextualSpacing/>
-    </w:pPr>
-  </w:style>
-  <w:style w:type="table" w:styleId="TableGrid0">
-    <w:name w:val="Table Grid"/>
-    <w:basedOn w:val="TableNormal"/>
-    <w:uiPriority w:val="39"/>
-    <w:rsid w:val="00CB4B5C"/>
-    <w:pPr>
-      <w:spacing w:after="0" w:line="240" w:lineRule="auto"/>
-    </w:pPr>
-    <w:tblPr>
-      <w:tblBorders>
-        <w:top w:val="single" w:sz="4" w:space="0" w:color="auto"/>
-        <w:left w:val="single" w:sz="4" w:space="0" w:color="auto"/>
-        <w:bottom w:val="single" w:sz="4" w:space="0" w:color="auto"/>
-        <w:right w:val="single" w:sz="4" w:space="0" w:color="auto"/>
-        <w:insideH w:val="single" w:sz="4" w:space="0" w:color="auto"/>
-        <w:insideV w:val="single" w:sz="4" w:space="0" w:color="auto"/>
-      </w:tblBorders>
-    </w:tblPr>
-  </w:style>
-  <w:style w:type="paragraph" w:styleId="TOCHeading">
-    <w:name w:val="TOC Heading"/>
-    <w:basedOn w:val="Heading1"/>
-    <w:next w:val="Normal"/>
-    <w:uiPriority w:val="39"/>
-    <w:unhideWhenUsed/>
-    <w:qFormat/>
-    <w:rsid w:val="005115D1"/>
-    <w:pPr>
-      <w:numPr>
-        <w:numId w:val="0"/>
-      </w:numPr>
-      <w:spacing w:before="240" w:after="0" w:line="259" w:lineRule="auto"/>
-      <w:ind w:right="0"/>
-      <w:outlineLvl w:val="9"/>
-    </w:pPr>
-    <w:rPr>
-      <w:rFonts w:asciiTheme="majorHAnsi" w:eastAsiaTheme="majorEastAsia" w:hAnsiTheme="majorHAnsi" w:cstheme="majorBidi"/>
-      <w:color w:val="2E74B5" w:themeColor="accent1" w:themeShade="BF"/>
-      <w:sz w:val="32"/>
-      <w:szCs w:val="32"/>
-    </w:rPr>
-  </w:style>
-  <w:style w:type="paragraph" w:styleId="TOC1">
-    <w:name w:val="toc 1"/>
-    <w:basedOn w:val="Normal"/>
-    <w:next w:val="Normal"/>
-    <w:autoRedefine/>
-    <w:uiPriority w:val="39"/>
-    <w:unhideWhenUsed/>
-    <w:rsid w:val="005115D1"/>
-    <w:pPr>
-      <w:spacing w:after="100"/>
-      <w:ind w:left="0"/>
-    </w:pPr>
-  </w:style>
-  <w:style w:type="paragraph" w:styleId="TOC2">
-    <w:name w:val="toc 2"/>
-    <w:basedOn w:val="Normal"/>
-    <w:next w:val="Normal"/>
-    <w:autoRedefine/>
-    <w:uiPriority w:val="39"/>
-    <w:unhideWhenUsed/>
-    <w:rsid w:val="005115D1"/>
-    <w:pPr>
-      <w:spacing w:after="100"/>
-      <w:ind w:left="200"/>
-    </w:pPr>
-  </w:style>
-  <w:style w:type="character" w:styleId="Hyperlink">
-    <w:name w:val="Hyperlink"/>
-    <w:basedOn w:val="DefaultParagraphFont"/>
-    <w:uiPriority w:val="99"/>
-    <w:unhideWhenUsed/>
-    <w:rsid w:val="005115D1"/>
-    <w:rPr>
-      <w:color w:val="0563C1" w:themeColor="hyperlink"/>
-      <w:u w:val="single"/>
-    </w:rPr>
-  </w:style>
-  <w:style w:type="paragraph" w:styleId="NoSpacing">
-    <w:name w:val="No Spacing"/>
-    <w:link w:val="NoSpacingChar"/>
-    <w:uiPriority w:val="1"/>
-    <w:qFormat/>
-    <w:rsid w:val="005115D1"/>
-    <w:pPr>
-      <w:spacing w:after="0" w:line="240" w:lineRule="auto"/>
-      <w:ind w:left="1529" w:right="-15" w:hanging="10"/>
-      <w:jc w:val="both"/>
-    </w:pPr>
-    <w:rPr>
-      <w:rFonts w:ascii="Calibri" w:eastAsia="Calibri" w:hAnsi="Calibri" w:cs="Calibri"/>
-      <w:color w:val="000000"/>
-      <w:sz w:val="20"/>
-    </w:rPr>
-  </w:style>
-  <w:style w:type="character" w:customStyle="1" w:styleId="Heading3Char">
-    <w:name w:val="Heading 3 Char"/>
-    <w:basedOn w:val="DefaultParagraphFont"/>
-    <w:link w:val="Heading3"/>
-    <w:uiPriority w:val="9"/>
-    <w:rsid w:val="0074710B"/>
-    <w:rPr>
-      <w:rFonts w:asciiTheme="majorHAnsi" w:eastAsiaTheme="majorEastAsia" w:hAnsiTheme="majorHAnsi" w:cstheme="majorBidi"/>
-      <w:color w:val="1F4D78" w:themeColor="accent1" w:themeShade="7F"/>
-      <w:szCs w:val="24"/>
-    </w:rPr>
-  </w:style>
-  <w:style w:type="character" w:customStyle="1" w:styleId="Heading4Char">
-    <w:name w:val="Heading 4 Char"/>
-    <w:basedOn w:val="DefaultParagraphFont"/>
-    <w:link w:val="Heading4"/>
-    <w:uiPriority w:val="9"/>
-    <w:rsid w:val="00F64239"/>
-    <w:rPr>
-      <w:rFonts w:asciiTheme="majorHAnsi" w:eastAsiaTheme="majorEastAsia" w:hAnsiTheme="majorHAnsi" w:cstheme="majorBidi"/>
-      <w:i/>
-      <w:iCs/>
-      <w:color w:val="2E74B5" w:themeColor="accent1" w:themeShade="BF"/>
-      <w:sz w:val="20"/>
-    </w:rPr>
-  </w:style>
-  <w:style w:type="character" w:customStyle="1" w:styleId="Heading5Char">
-    <w:name w:val="Heading 5 Char"/>
-    <w:basedOn w:val="DefaultParagraphFont"/>
-    <w:link w:val="Heading5"/>
-    <w:uiPriority w:val="9"/>
-    <w:rsid w:val="00F64239"/>
-    <w:rPr>
-      <w:rFonts w:asciiTheme="majorHAnsi" w:eastAsiaTheme="majorEastAsia" w:hAnsiTheme="majorHAnsi" w:cstheme="majorBidi"/>
-      <w:color w:val="2E74B5" w:themeColor="accent1" w:themeShade="BF"/>
-      <w:sz w:val="20"/>
-    </w:rPr>
-  </w:style>
-  <w:style w:type="character" w:customStyle="1" w:styleId="Heading6Char">
-    <w:name w:val="Heading 6 Char"/>
-    <w:basedOn w:val="DefaultParagraphFont"/>
-    <w:link w:val="Heading6"/>
-    <w:uiPriority w:val="9"/>
-    <w:rsid w:val="00F64239"/>
-    <w:rPr>
-      <w:rFonts w:asciiTheme="majorHAnsi" w:eastAsiaTheme="majorEastAsia" w:hAnsiTheme="majorHAnsi" w:cstheme="majorBidi"/>
-      <w:color w:val="1F4D78" w:themeColor="accent1" w:themeShade="7F"/>
-      <w:sz w:val="20"/>
-    </w:rPr>
-  </w:style>
-  <w:style w:type="character" w:customStyle="1" w:styleId="Heading7Char">
-    <w:name w:val="Heading 7 Char"/>
-    <w:basedOn w:val="DefaultParagraphFont"/>
-    <w:link w:val="Heading7"/>
-    <w:uiPriority w:val="9"/>
-    <w:rsid w:val="00F64239"/>
-    <w:rPr>
-      <w:rFonts w:asciiTheme="majorHAnsi" w:eastAsiaTheme="majorEastAsia" w:hAnsiTheme="majorHAnsi" w:cstheme="majorBidi"/>
-      <w:i/>
-      <w:iCs/>
-      <w:color w:val="1F4D78" w:themeColor="accent1" w:themeShade="7F"/>
-      <w:sz w:val="20"/>
-    </w:rPr>
-  </w:style>
-  <w:style w:type="character" w:customStyle="1" w:styleId="Heading8Char">
-    <w:name w:val="Heading 8 Char"/>
-    <w:basedOn w:val="DefaultParagraphFont"/>
-    <w:link w:val="Heading8"/>
-    <w:uiPriority w:val="9"/>
-    <w:rsid w:val="00F64239"/>
-    <w:rPr>
-      <w:rFonts w:asciiTheme="majorHAnsi" w:eastAsiaTheme="majorEastAsia" w:hAnsiTheme="majorHAnsi" w:cstheme="majorBidi"/>
-      <w:color w:val="272727" w:themeColor="text1" w:themeTint="D8"/>
-      <w:sz w:val="21"/>
-      <w:szCs w:val="21"/>
-    </w:rPr>
-  </w:style>
-  <w:style w:type="character" w:customStyle="1" w:styleId="Heading9Char">
-    <w:name w:val="Heading 9 Char"/>
-    <w:basedOn w:val="DefaultParagraphFont"/>
-    <w:link w:val="Heading9"/>
-    <w:uiPriority w:val="9"/>
-    <w:rsid w:val="00F64239"/>
-    <w:rPr>
-      <w:rFonts w:asciiTheme="majorHAnsi" w:eastAsiaTheme="majorEastAsia" w:hAnsiTheme="majorHAnsi" w:cstheme="majorBidi"/>
-      <w:i/>
-      <w:iCs/>
-      <w:color w:val="272727" w:themeColor="text1" w:themeTint="D8"/>
-      <w:sz w:val="21"/>
-      <w:szCs w:val="21"/>
-    </w:rPr>
-  </w:style>
-  <w:style w:type="paragraph" w:styleId="TOC3">
-    <w:name w:val="toc 3"/>
-    <w:basedOn w:val="Normal"/>
-    <w:next w:val="Normal"/>
-    <w:autoRedefine/>
-    <w:uiPriority w:val="39"/>
-    <w:unhideWhenUsed/>
-    <w:rsid w:val="00386C32"/>
-    <w:pPr>
-      <w:spacing w:after="100"/>
-      <w:ind w:left="400"/>
-    </w:pPr>
-  </w:style>
-  <w:style w:type="paragraph" w:styleId="BalloonText">
-    <w:name w:val="Balloon Text"/>
-    <w:basedOn w:val="Normal"/>
-    <w:link w:val="BalloonTextChar"/>
-    <w:uiPriority w:val="99"/>
-    <w:semiHidden/>
-    <w:unhideWhenUsed/>
-    <w:rsid w:val="002D52D3"/>
-    <w:pPr>
-      <w:spacing w:after="0" w:line="240" w:lineRule="auto"/>
-    </w:pPr>
-    <w:rPr>
-      <w:rFonts w:ascii="Tahoma" w:hAnsi="Tahoma" w:cs="Tahoma"/>
-      <w:sz w:val="16"/>
-      <w:szCs w:val="16"/>
-    </w:rPr>
-  </w:style>
-  <w:style w:type="character" w:customStyle="1" w:styleId="BalloonTextChar">
-    <w:name w:val="Balloon Text Char"/>
-    <w:basedOn w:val="DefaultParagraphFont"/>
-    <w:link w:val="BalloonText"/>
-    <w:uiPriority w:val="99"/>
-    <w:semiHidden/>
-    <w:rsid w:val="002D52D3"/>
-    <w:rPr>
-      <w:rFonts w:ascii="Tahoma" w:eastAsia="Calibri" w:hAnsi="Tahoma" w:cs="Tahoma"/>
-      <w:color w:val="000000"/>
-      <w:sz w:val="16"/>
-      <w:szCs w:val="16"/>
-    </w:rPr>
-  </w:style>
-  <w:style w:type="paragraph" w:styleId="Header">
-    <w:name w:val="header"/>
-    <w:basedOn w:val="Normal"/>
-    <w:link w:val="HeaderChar"/>
-    <w:uiPriority w:val="99"/>
-    <w:unhideWhenUsed/>
-    <w:rsid w:val="006E1848"/>
-    <w:pPr>
-      <w:tabs>
-        <w:tab w:val="center" w:pos="4680"/>
-        <w:tab w:val="right" w:pos="9360"/>
-      </w:tabs>
-      <w:spacing w:after="0" w:line="240" w:lineRule="auto"/>
-    </w:pPr>
-  </w:style>
-  <w:style w:type="character" w:customStyle="1" w:styleId="HeaderChar">
-    <w:name w:val="Header Char"/>
-    <w:basedOn w:val="DefaultParagraphFont"/>
-    <w:link w:val="Header"/>
-    <w:uiPriority w:val="99"/>
-    <w:rsid w:val="006E1848"/>
-    <w:rPr>
-      <w:rFonts w:ascii="Calibri" w:eastAsia="Calibri" w:hAnsi="Calibri" w:cs="Calibri"/>
-      <w:color w:val="000000"/>
-      <w:sz w:val="20"/>
-    </w:rPr>
-  </w:style>
-  <w:style w:type="paragraph" w:customStyle="1" w:styleId="Default">
-    <w:name w:val="Default"/>
-    <w:rsid w:val="00661255"/>
-    <w:pPr>
-      <w:autoSpaceDE w:val="0"/>
-      <w:autoSpaceDN w:val="0"/>
-      <w:adjustRightInd w:val="0"/>
-      <w:spacing w:after="0" w:line="240" w:lineRule="auto"/>
-    </w:pPr>
-    <w:rPr>
-      <w:rFonts w:ascii="Cambria" w:hAnsi="Cambria" w:cs="Cambria"/>
-      <w:color w:val="000000"/>
-      <w:sz w:val="24"/>
-      <w:szCs w:val="24"/>
-    </w:rPr>
-  </w:style>
-  <w:style w:type="table" w:styleId="LightList-Accent1">
-    <w:name w:val="Light List Accent 1"/>
-    <w:basedOn w:val="TableNormal"/>
-    <w:uiPriority w:val="61"/>
-    <w:rsid w:val="00A15A53"/>
-    <w:pPr>
-      <w:spacing w:after="0" w:line="240" w:lineRule="auto"/>
-    </w:pPr>
-    <w:tblPr>
-      <w:tblStyleRowBandSize w:val="1"/>
-      <w:tblStyleColBandSize w:val="1"/>
-      <w:tblBorders>
-        <w:top w:val="single" w:sz="8" w:space="0" w:color="5B9BD5" w:themeColor="accent1"/>
-        <w:left w:val="single" w:sz="8" w:space="0" w:color="5B9BD5" w:themeColor="accent1"/>
-        <w:bottom w:val="single" w:sz="8" w:space="0" w:color="5B9BD5" w:themeColor="accent1"/>
-        <w:right w:val="single" w:sz="8" w:space="0" w:color="5B9BD5" w:themeColor="accent1"/>
-      </w:tblBorders>
-    </w:tblPr>
-    <w:tblStylePr w:type="firstRow">
-      <w:pPr>
-        <w:spacing w:before="0" w:after="0" w:line="240" w:lineRule="auto"/>
-      </w:pPr>
-      <w:rPr>
-        <w:b/>
-        <w:bCs/>
-        <w:color w:val="FFFFFF" w:themeColor="background1"/>
-      </w:rPr>
-      <w:tblPr/>
-      <w:tcPr>
-        <w:shd w:val="clear" w:color="auto" w:fill="5B9BD5" w:themeFill="accent1"/>
-      </w:tcPr>
-    </w:tblStylePr>
-    <w:tblStylePr w:type="lastRow">
-      <w:pPr>
-        <w:spacing w:before="0" w:after="0" w:line="240" w:lineRule="auto"/>
-      </w:pPr>
-      <w:rPr>
-        <w:b/>
-        <w:bCs/>
-      </w:rPr>
-      <w:tblPr/>
-      <w:tcPr>
-        <w:tcBorders>
-          <w:top w:val="double" w:sz="6" w:space="0" w:color="5B9BD5" w:themeColor="accent1"/>
-          <w:left w:val="single" w:sz="8" w:space="0" w:color="5B9BD5" w:themeColor="accent1"/>
-          <w:bottom w:val="single" w:sz="8" w:space="0" w:color="5B9BD5" w:themeColor="accent1"/>
-          <w:right w:val="single" w:sz="8" w:space="0" w:color="5B9BD5" w:themeColor="accent1"/>
-        </w:tcBorders>
-      </w:tcPr>
-    </w:tblStylePr>
-    <w:tblStylePr w:type="firstCol">
-      <w:rPr>
-        <w:b/>
-        <w:bCs/>
-      </w:rPr>
-    </w:tblStylePr>
-    <w:tblStylePr w:type="lastCol">
-      <w:rPr>
-        <w:b/>
-        <w:bCs/>
-      </w:rPr>
-    </w:tblStylePr>
-    <w:tblStylePr w:type="band1Vert">
-      <w:tblPr/>
-      <w:tcPr>
-        <w:tcBorders>
-          <w:top w:val="single" w:sz="8" w:space="0" w:color="5B9BD5" w:themeColor="accent1"/>
-          <w:left w:val="single" w:sz="8" w:space="0" w:color="5B9BD5" w:themeColor="accent1"/>
-          <w:bottom w:val="single" w:sz="8" w:space="0" w:color="5B9BD5" w:themeColor="accent1"/>
-          <w:right w:val="single" w:sz="8" w:space="0" w:color="5B9BD5" w:themeColor="accent1"/>
-        </w:tcBorders>
-      </w:tcPr>
-    </w:tblStylePr>
-    <w:tblStylePr w:type="band1Horz">
-      <w:tblPr/>
-      <w:tcPr>
-        <w:tcBorders>
-          <w:top w:val="single" w:sz="8" w:space="0" w:color="5B9BD5" w:themeColor="accent1"/>
-          <w:left w:val="single" w:sz="8" w:space="0" w:color="5B9BD5" w:themeColor="accent1"/>
-          <w:bottom w:val="single" w:sz="8" w:space="0" w:color="5B9BD5" w:themeColor="accent1"/>
-          <w:right w:val="single" w:sz="8" w:space="0" w:color="5B9BD5" w:themeColor="accent1"/>
-        </w:tcBorders>
-      </w:tcPr>
-    </w:tblStylePr>
-  </w:style>
-  <w:style w:type="table" w:styleId="LightShading-Accent5">
-    <w:name w:val="Light Shading Accent 5"/>
-    <w:basedOn w:val="TableNormal"/>
-    <w:uiPriority w:val="60"/>
-    <w:rsid w:val="00A15A53"/>
-    <w:pPr>
-      <w:spacing w:after="0" w:line="240" w:lineRule="auto"/>
-    </w:pPr>
-    <w:rPr>
-      <w:color w:val="2F5496" w:themeColor="accent5" w:themeShade="BF"/>
-    </w:rPr>
-    <w:tblPr>
-      <w:tblStyleRowBandSize w:val="1"/>
-      <w:tblStyleColBandSize w:val="1"/>
-      <w:tblBorders>
-        <w:top w:val="single" w:sz="8" w:space="0" w:color="4472C4" w:themeColor="accent5"/>
-        <w:bottom w:val="single" w:sz="8" w:space="0" w:color="4472C4" w:themeColor="accent5"/>
-      </w:tblBorders>
-    </w:tblPr>
-    <w:tblStylePr w:type="firstRow">
-      <w:pPr>
-        <w:spacing w:before="0" w:after="0" w:line="240" w:lineRule="auto"/>
-      </w:pPr>
-      <w:rPr>
-        <w:b/>
-        <w:bCs/>
-      </w:rPr>
-      <w:tblPr/>
-      <w:tcPr>
-        <w:tcBorders>
-          <w:top w:val="single" w:sz="8" w:space="0" w:color="4472C4" w:themeColor="accent5"/>
-          <w:left w:val="nil"/>
-          <w:bottom w:val="single" w:sz="8" w:space="0" w:color="4472C4" w:themeColor="accent5"/>
-          <w:right w:val="nil"/>
-          <w:insideH w:val="nil"/>
-          <w:insideV w:val="nil"/>
-        </w:tcBorders>
-      </w:tcPr>
-    </w:tblStylePr>
-    <w:tblStylePr w:type="lastRow">
-      <w:pPr>
-        <w:spacing w:before="0" w:after="0" w:line="240" w:lineRule="auto"/>
-      </w:pPr>
-      <w:rPr>
-        <w:b/>
-        <w:bCs/>
-      </w:rPr>
-      <w:tblPr/>
-      <w:tcPr>
-        <w:tcBorders>
-          <w:top w:val="single" w:sz="8" w:space="0" w:color="4472C4" w:themeColor="accent5"/>
-          <w:left w:val="nil"/>
-          <w:bottom w:val="single" w:sz="8" w:space="0" w:color="4472C4" w:themeColor="accent5"/>
-          <w:right w:val="nil"/>
-          <w:insideH w:val="nil"/>
-          <w:insideV w:val="nil"/>
-        </w:tcBorders>
-      </w:tcPr>
-    </w:tblStylePr>
-    <w:tblStylePr w:type="firstCol">
-      <w:rPr>
-        <w:b/>
-        <w:bCs/>
-      </w:rPr>
-    </w:tblStylePr>
-    <w:tblStylePr w:type="lastCol">
-      <w:rPr>
-        <w:b/>
-        <w:bCs/>
-      </w:rPr>
-    </w:tblStylePr>
-    <w:tblStylePr w:type="band1Vert">
-      <w:tblPr/>
-      <w:tcPr>
-        <w:tcBorders>
-          <w:left w:val="nil"/>
-          <w:right w:val="nil"/>
-          <w:insideH w:val="nil"/>
-          <w:insideV w:val="nil"/>
-        </w:tcBorders>
-        <w:shd w:val="clear" w:color="auto" w:fill="D0DBF0" w:themeFill="accent5" w:themeFillTint="3F"/>
-      </w:tcPr>
-    </w:tblStylePr>
-    <w:tblStylePr w:type="band1Horz">
-      <w:tblPr/>
-      <w:tcPr>
-        <w:tcBorders>
-          <w:left w:val="nil"/>
-          <w:right w:val="nil"/>
-          <w:insideH w:val="nil"/>
-          <w:insideV w:val="nil"/>
-        </w:tcBorders>
-        <w:shd w:val="clear" w:color="auto" w:fill="D0DBF0" w:themeFill="accent5" w:themeFillTint="3F"/>
-      </w:tcPr>
-    </w:tblStylePr>
-  </w:style>
-  <w:style w:type="table" w:styleId="MediumGrid3-Accent1">
-    <w:name w:val="Medium Grid 3 Accent 1"/>
-    <w:basedOn w:val="TableNormal"/>
-    <w:uiPriority w:val="69"/>
-    <w:rsid w:val="00A15A53"/>
-    <w:pPr>
-      <w:spacing w:after="0" w:line="240" w:lineRule="auto"/>
-    </w:pPr>
-    <w:tblPr>
-      <w:tblStyleRowBandSize w:val="1"/>
-      <w:tblStyleColBandSize w:val="1"/>
-      <w:tblBorders>
-        <w:top w:val="single" w:sz="8" w:space="0" w:color="FFFFFF" w:themeColor="background1"/>
-        <w:left w:val="single" w:sz="8" w:space="0" w:color="FFFFFF" w:themeColor="background1"/>
-        <w:bottom w:val="single" w:sz="8" w:space="0" w:color="FFFFFF" w:themeColor="background1"/>
-        <w:right w:val="single" w:sz="8" w:space="0" w:color="FFFFFF" w:themeColor="background1"/>
-        <w:insideH w:val="single" w:sz="6" w:space="0" w:color="FFFFFF" w:themeColor="background1"/>
-        <w:insideV w:val="single" w:sz="6" w:space="0" w:color="FFFFFF" w:themeColor="background1"/>
-      </w:tblBorders>
-    </w:tblPr>
-    <w:tcPr>
-      <w:shd w:val="clear" w:color="auto" w:fill="D6E6F4" w:themeFill="accent1" w:themeFillTint="3F"/>
-    </w:tcPr>
-    <w:tblStylePr w:type="firstRow">
-      <w:rPr>
-        <w:b/>
-        <w:bCs/>
-        <w:i w:val="0"/>
-        <w:iCs w:val="0"/>
-        <w:color w:val="FFFFFF" w:themeColor="background1"/>
-      </w:rPr>
-      <w:tblPr/>
-      <w:tcPr>
-        <w:tcBorders>
-          <w:top w:val="single" w:sz="8" w:space="0" w:color="FFFFFF" w:themeColor="background1"/>
-          <w:left w:val="single" w:sz="8" w:space="0" w:color="FFFFFF" w:themeColor="background1"/>
-          <w:bottom w:val="single" w:sz="24" w:space="0" w:color="FFFFFF" w:themeColor="background1"/>
-          <w:right w:val="single" w:sz="8" w:space="0" w:color="FFFFFF" w:themeColor="background1"/>
-          <w:insideH w:val="nil"/>
-          <w:insideV w:val="single" w:sz="8" w:space="0" w:color="FFFFFF" w:themeColor="background1"/>
-        </w:tcBorders>
-        <w:shd w:val="clear" w:color="auto" w:fill="5B9BD5" w:themeFill="accent1"/>
-      </w:tcPr>
-    </w:tblStylePr>
-    <w:tblStylePr w:type="lastRow">
-      <w:rPr>
-        <w:b/>
-        <w:bCs/>
-        <w:i w:val="0"/>
-        <w:iCs w:val="0"/>
-        <w:color w:val="FFFFFF" w:themeColor="background1"/>
-      </w:rPr>
-      <w:tblPr/>
-      <w:tcPr>
-        <w:tcBorders>
-          <w:top w:val="single" w:sz="24" w:space="0" w:color="FFFFFF" w:themeColor="background1"/>
-          <w:left w:val="single" w:sz="8" w:space="0" w:color="FFFFFF" w:themeColor="background1"/>
-          <w:bottom w:val="single" w:sz="8" w:space="0" w:color="FFFFFF" w:themeColor="background1"/>
-          <w:right w:val="single" w:sz="8" w:space="0" w:color="FFFFFF" w:themeColor="background1"/>
-          <w:insideH w:val="nil"/>
-          <w:insideV w:val="single" w:sz="8" w:space="0" w:color="FFFFFF" w:themeColor="background1"/>
-        </w:tcBorders>
-        <w:shd w:val="clear" w:color="auto" w:fill="5B9BD5" w:themeFill="accent1"/>
-      </w:tcPr>
-    </w:tblStylePr>
-    <w:tblStylePr w:type="firstCol">
-      <w:rPr>
-        <w:b/>
-        <w:bCs/>
-        <w:i w:val="0"/>
-        <w:iCs w:val="0"/>
-        <w:color w:val="FFFFFF" w:themeColor="background1"/>
-      </w:rPr>
-      <w:tblPr/>
-      <w:tcPr>
-        <w:tcBorders>
-          <w:left w:val="single" w:sz="8" w:space="0" w:color="FFFFFF" w:themeColor="background1"/>
-          <w:right w:val="single" w:sz="24" w:space="0" w:color="FFFFFF" w:themeColor="background1"/>
-          <w:insideH w:val="nil"/>
-          <w:insideV w:val="nil"/>
-        </w:tcBorders>
-        <w:shd w:val="clear" w:color="auto" w:fill="5B9BD5" w:themeFill="accent1"/>
-      </w:tcPr>
-    </w:tblStylePr>
-    <w:tblStylePr w:type="lastCol">
-      <w:rPr>
-        <w:b/>
-        <w:bCs/>
-        <w:i w:val="0"/>
-        <w:iCs w:val="0"/>
-        <w:color w:val="FFFFFF" w:themeColor="background1"/>
-      </w:rPr>
-      <w:tblPr/>
-      <w:tcPr>
-        <w:tcBorders>
-          <w:top w:val="nil"/>
-          <w:left w:val="single" w:sz="24" w:space="0" w:color="FFFFFF" w:themeColor="background1"/>
-          <w:bottom w:val="nil"/>
-          <w:right w:val="nil"/>
-          <w:insideH w:val="nil"/>
-          <w:insideV w:val="nil"/>
-        </w:tcBorders>
-        <w:shd w:val="clear" w:color="auto" w:fill="5B9BD5" w:themeFill="accent1"/>
-      </w:tcPr>
-    </w:tblStylePr>
-    <w:tblStylePr w:type="band1Vert">
-      <w:tblPr/>
-      <w:tcPr>
-        <w:tcBorders>
-          <w:top w:val="single" w:sz="8" w:space="0" w:color="FFFFFF" w:themeColor="background1"/>
-          <w:left w:val="single" w:sz="8" w:space="0" w:color="FFFFFF" w:themeColor="background1"/>
-          <w:bottom w:val="single" w:sz="8" w:space="0" w:color="FFFFFF" w:themeColor="background1"/>
-          <w:right w:val="single" w:sz="8" w:space="0" w:color="FFFFFF" w:themeColor="background1"/>
-          <w:insideH w:val="nil"/>
-          <w:insideV w:val="nil"/>
-        </w:tcBorders>
-        <w:shd w:val="clear" w:color="auto" w:fill="ADCCEA" w:themeFill="accent1" w:themeFillTint="7F"/>
-      </w:tcPr>
-    </w:tblStylePr>
-    <w:tblStylePr w:type="band1Horz">
-      <w:tblPr/>
-      <w:tcPr>
-        <w:tcBorders>
-          <w:top w:val="single" w:sz="8" w:space="0" w:color="FFFFFF" w:themeColor="background1"/>
-          <w:left w:val="single" w:sz="8" w:space="0" w:color="FFFFFF" w:themeColor="background1"/>
-          <w:bottom w:val="single" w:sz="8" w:space="0" w:color="FFFFFF" w:themeColor="background1"/>
-          <w:right w:val="single" w:sz="8" w:space="0" w:color="FFFFFF" w:themeColor="background1"/>
-          <w:insideH w:val="single" w:sz="8" w:space="0" w:color="FFFFFF" w:themeColor="background1"/>
-          <w:insideV w:val="single" w:sz="8" w:space="0" w:color="FFFFFF" w:themeColor="background1"/>
-        </w:tcBorders>
-        <w:shd w:val="clear" w:color="auto" w:fill="ADCCEA" w:themeFill="accent1" w:themeFillTint="7F"/>
-      </w:tcPr>
-    </w:tblStylePr>
-  </w:style>
-  <w:style w:type="table" w:styleId="MediumGrid1-Accent5">
-    <w:name w:val="Medium Grid 1 Accent 5"/>
-    <w:basedOn w:val="TableNormal"/>
-    <w:uiPriority w:val="67"/>
-    <w:rsid w:val="00A15A53"/>
-    <w:pPr>
-      <w:spacing w:after="0" w:line="240" w:lineRule="auto"/>
-    </w:pPr>
-    <w:tblPr>
-      <w:tblStyleRowBandSize w:val="1"/>
-      <w:tblStyleColBandSize w:val="1"/>
-      <w:tblBorders>
-        <w:top w:val="single" w:sz="8" w:space="0" w:color="7295D2" w:themeColor="accent5" w:themeTint="BF"/>
-        <w:left w:val="single" w:sz="8" w:space="0" w:color="7295D2" w:themeColor="accent5" w:themeTint="BF"/>
-        <w:bottom w:val="single" w:sz="8" w:space="0" w:color="7295D2" w:themeColor="accent5" w:themeTint="BF"/>
-        <w:right w:val="single" w:sz="8" w:space="0" w:color="7295D2" w:themeColor="accent5" w:themeTint="BF"/>
-        <w:insideH w:val="single" w:sz="8" w:space="0" w:color="7295D2" w:themeColor="accent5" w:themeTint="BF"/>
-        <w:insideV w:val="single" w:sz="8" w:space="0" w:color="7295D2" w:themeColor="accent5" w:themeTint="BF"/>
-      </w:tblBorders>
-    </w:tblPr>
-    <w:tcPr>
-      <w:shd w:val="clear" w:color="auto" w:fill="D0DBF0" w:themeFill="accent5" w:themeFillTint="3F"/>
-    </w:tcPr>
-    <w:tblStylePr w:type="firstRow">
-      <w:rPr>
-        <w:b/>
-        <w:bCs/>
-      </w:rPr>
-    </w:tblStylePr>
-    <w:tblStylePr w:type="lastRow">
-      <w:rPr>
-        <w:b/>
-        <w:bCs/>
-      </w:rPr>
-      <w:tblPr/>
-      <w:tcPr>
-        <w:tcBorders>
-          <w:top w:val="single" w:sz="18" w:space="0" w:color="7295D2" w:themeColor="accent5" w:themeTint="BF"/>
-        </w:tcBorders>
-      </w:tcPr>
-    </w:tblStylePr>
-    <w:tblStylePr w:type="firstCol">
-      <w:rPr>
-        <w:b/>
-        <w:bCs/>
-      </w:rPr>
-    </w:tblStylePr>
-    <w:tblStylePr w:type="lastCol">
-      <w:rPr>
-        <w:b/>
-        <w:bCs/>
-      </w:rPr>
-    </w:tblStylePr>
-    <w:tblStylePr w:type="band1Vert">
-      <w:tblPr/>
-      <w:tcPr>
-        <w:shd w:val="clear" w:color="auto" w:fill="A1B8E1" w:themeFill="accent5" w:themeFillTint="7F"/>
-      </w:tcPr>
-    </w:tblStylePr>
-    <w:tblStylePr w:type="band1Horz">
-      <w:tblPr/>
-      <w:tcPr>
-        <w:shd w:val="clear" w:color="auto" w:fill="A1B8E1" w:themeFill="accent5" w:themeFillTint="7F"/>
-      </w:tcPr>
-    </w:tblStylePr>
-  </w:style>
-  <w:style w:type="table" w:styleId="MediumList1-Accent5">
-    <w:name w:val="Medium List 1 Accent 5"/>
-    <w:basedOn w:val="TableNormal"/>
-    <w:uiPriority w:val="65"/>
-    <w:rsid w:val="00A15A53"/>
-    <w:pPr>
-      <w:spacing w:after="0" w:line="240" w:lineRule="auto"/>
-    </w:pPr>
-    <w:rPr>
-      <w:color w:val="000000" w:themeColor="text1"/>
-    </w:rPr>
-    <w:tblPr>
-      <w:tblStyleRowBandSize w:val="1"/>
-      <w:tblStyleColBandSize w:val="1"/>
-      <w:tblBorders>
-        <w:top w:val="single" w:sz="8" w:space="0" w:color="4472C4" w:themeColor="accent5"/>
-        <w:bottom w:val="single" w:sz="8" w:space="0" w:color="4472C4" w:themeColor="accent5"/>
-      </w:tblBorders>
-    </w:tblPr>
-    <w:tblStylePr w:type="firstRow">
-      <w:rPr>
-        <w:rFonts w:asciiTheme="majorHAnsi" w:eastAsiaTheme="majorEastAsia" w:hAnsiTheme="majorHAnsi" w:cstheme="majorBidi"/>
-      </w:rPr>
-      <w:tblPr/>
-      <w:tcPr>
-        <w:tcBorders>
-          <w:top w:val="nil"/>
-          <w:bottom w:val="single" w:sz="8" w:space="0" w:color="4472C4" w:themeColor="accent5"/>
-        </w:tcBorders>
-      </w:tcPr>
-    </w:tblStylePr>
-    <w:tblStylePr w:type="lastRow">
-      <w:rPr>
-        <w:b/>
-        <w:bCs/>
-        <w:color w:val="44546A" w:themeColor="text2"/>
-      </w:rPr>
-      <w:tblPr/>
-      <w:tcPr>
-        <w:tcBorders>
-          <w:top w:val="single" w:sz="8" w:space="0" w:color="4472C4" w:themeColor="accent5"/>
-          <w:bottom w:val="single" w:sz="8" w:space="0" w:color="4472C4" w:themeColor="accent5"/>
-        </w:tcBorders>
-      </w:tcPr>
-    </w:tblStylePr>
-    <w:tblStylePr w:type="firstCol">
-      <w:rPr>
-        <w:b/>
-        <w:bCs/>
-      </w:rPr>
-    </w:tblStylePr>
-    <w:tblStylePr w:type="lastCol">
-      <w:rPr>
-        <w:b/>
-        <w:bCs/>
-      </w:rPr>
-      <w:tblPr/>
-      <w:tcPr>
-        <w:tcBorders>
-          <w:top w:val="single" w:sz="8" w:space="0" w:color="4472C4" w:themeColor="accent5"/>
-          <w:bottom w:val="single" w:sz="8" w:space="0" w:color="4472C4" w:themeColor="accent5"/>
-        </w:tcBorders>
-      </w:tcPr>
-    </w:tblStylePr>
-    <w:tblStylePr w:type="band1Vert">
-      <w:tblPr/>
-      <w:tcPr>
-        <w:shd w:val="clear" w:color="auto" w:fill="D0DBF0" w:themeFill="accent5" w:themeFillTint="3F"/>
-      </w:tcPr>
-    </w:tblStylePr>
-    <w:tblStylePr w:type="band1Horz">
-      <w:tblPr/>
-      <w:tcPr>
-        <w:shd w:val="clear" w:color="auto" w:fill="D0DBF0" w:themeFill="accent5" w:themeFillTint="3F"/>
-      </w:tcPr>
-    </w:tblStylePr>
-  </w:style>
-  <w:style w:type="character" w:customStyle="1" w:styleId="NoSpacingChar">
-    <w:name w:val="No Spacing Char"/>
-    <w:basedOn w:val="DefaultParagraphFont"/>
-    <w:link w:val="NoSpacing"/>
-    <w:uiPriority w:val="1"/>
-    <w:rsid w:val="000730D7"/>
-    <w:rPr>
-      <w:rFonts w:ascii="Calibri" w:eastAsia="Calibri" w:hAnsi="Calibri" w:cs="Calibri"/>
-      <w:color w:val="000000"/>
-      <w:sz w:val="20"/>
-    </w:rPr>
-  </w:style>
-  <w:style w:type="table" w:styleId="LightGrid-Accent1">
-    <w:name w:val="Light Grid Accent 1"/>
-    <w:basedOn w:val="TableNormal"/>
-    <w:uiPriority w:val="62"/>
-    <w:rsid w:val="00195626"/>
-    <w:pPr>
-      <w:spacing w:after="0" w:line="240" w:lineRule="auto"/>
-    </w:pPr>
-    <w:tblPr>
-      <w:tblStyleRowBandSize w:val="1"/>
-      <w:tblStyleColBandSize w:val="1"/>
-      <w:tblBorders>
-        <w:top w:val="single" w:sz="8" w:space="0" w:color="5B9BD5" w:themeColor="accent1"/>
-        <w:left w:val="single" w:sz="8" w:space="0" w:color="5B9BD5" w:themeColor="accent1"/>
-        <w:bottom w:val="single" w:sz="8" w:space="0" w:color="5B9BD5" w:themeColor="accent1"/>
-        <w:right w:val="single" w:sz="8" w:space="0" w:color="5B9BD5" w:themeColor="accent1"/>
-        <w:insideH w:val="single" w:sz="8" w:space="0" w:color="5B9BD5" w:themeColor="accent1"/>
-        <w:insideV w:val="single" w:sz="8" w:space="0" w:color="5B9BD5" w:themeColor="accent1"/>
-      </w:tblBorders>
-    </w:tblPr>
-    <w:tblStylePr w:type="firstRow">
-      <w:pPr>
-        <w:spacing w:before="0" w:after="0" w:line="240" w:lineRule="auto"/>
-      </w:pPr>
-      <w:rPr>
-        <w:rFonts w:asciiTheme="majorHAnsi" w:eastAsiaTheme="majorEastAsia" w:hAnsiTheme="majorHAnsi" w:cstheme="majorBidi"/>
-        <w:b/>
-        <w:bCs/>
-      </w:rPr>
-      <w:tblPr/>
-      <w:tcPr>
-        <w:tcBorders>
-          <w:top w:val="single" w:sz="8" w:space="0" w:color="5B9BD5" w:themeColor="accent1"/>
-          <w:left w:val="single" w:sz="8" w:space="0" w:color="5B9BD5" w:themeColor="accent1"/>
-          <w:bottom w:val="single" w:sz="18" w:space="0" w:color="5B9BD5" w:themeColor="accent1"/>
-          <w:right w:val="single" w:sz="8" w:space="0" w:color="5B9BD5" w:themeColor="accent1"/>
-          <w:insideH w:val="nil"/>
-          <w:insideV w:val="single" w:sz="8" w:space="0" w:color="5B9BD5" w:themeColor="accent1"/>
-        </w:tcBorders>
-      </w:tcPr>
-    </w:tblStylePr>
-    <w:tblStylePr w:type="lastRow">
-      <w:pPr>
-        <w:spacing w:before="0" w:after="0" w:line="240" w:lineRule="auto"/>
-      </w:pPr>
-      <w:rPr>
-        <w:rFonts w:asciiTheme="majorHAnsi" w:eastAsiaTheme="majorEastAsia" w:hAnsiTheme="majorHAnsi" w:cstheme="majorBidi"/>
-        <w:b/>
-        <w:bCs/>
-      </w:rPr>
-      <w:tblPr/>
-      <w:tcPr>
-        <w:tcBorders>
-          <w:top w:val="double" w:sz="6" w:space="0" w:color="5B9BD5" w:themeColor="accent1"/>
-          <w:left w:val="single" w:sz="8" w:space="0" w:color="5B9BD5" w:themeColor="accent1"/>
-          <w:bottom w:val="single" w:sz="8" w:space="0" w:color="5B9BD5" w:themeColor="accent1"/>
-          <w:right w:val="single" w:sz="8" w:space="0" w:color="5B9BD5" w:themeColor="accent1"/>
-          <w:insideH w:val="nil"/>
-          <w:insideV w:val="single" w:sz="8" w:space="0" w:color="5B9BD5" w:themeColor="accent1"/>
-        </w:tcBorders>
-      </w:tcPr>
-    </w:tblStylePr>
-    <w:tblStylePr w:type="firstCol">
-      <w:rPr>
-        <w:rFonts w:asciiTheme="majorHAnsi" w:eastAsiaTheme="majorEastAsia" w:hAnsiTheme="majorHAnsi" w:cstheme="majorBidi"/>
-        <w:b/>
-        <w:bCs/>
-      </w:rPr>
-    </w:tblStylePr>
-    <w:tblStylePr w:type="lastCol">
-      <w:rPr>
-        <w:rFonts w:asciiTheme="majorHAnsi" w:eastAsiaTheme="majorEastAsia" w:hAnsiTheme="majorHAnsi" w:cstheme="majorBidi"/>
-        <w:b/>
-        <w:bCs/>
-      </w:rPr>
-      <w:tblPr/>
-      <w:tcPr>
-        <w:tcBorders>
-          <w:top w:val="single" w:sz="8" w:space="0" w:color="5B9BD5" w:themeColor="accent1"/>
-          <w:left w:val="single" w:sz="8" w:space="0" w:color="5B9BD5" w:themeColor="accent1"/>
-          <w:bottom w:val="single" w:sz="8" w:space="0" w:color="5B9BD5" w:themeColor="accent1"/>
-          <w:right w:val="single" w:sz="8" w:space="0" w:color="5B9BD5" w:themeColor="accent1"/>
-        </w:tcBorders>
-      </w:tcPr>
-    </w:tblStylePr>
-    <w:tblStylePr w:type="band1Vert">
-      <w:tblPr/>
-      <w:tcPr>
-        <w:tcBorders>
-          <w:top w:val="single" w:sz="8" w:space="0" w:color="5B9BD5" w:themeColor="accent1"/>
-          <w:left w:val="single" w:sz="8" w:space="0" w:color="5B9BD5" w:themeColor="accent1"/>
-          <w:bottom w:val="single" w:sz="8" w:space="0" w:color="5B9BD5" w:themeColor="accent1"/>
-          <w:right w:val="single" w:sz="8" w:space="0" w:color="5B9BD5" w:themeColor="accent1"/>
-        </w:tcBorders>
-        <w:shd w:val="clear" w:color="auto" w:fill="D6E6F4" w:themeFill="accent1" w:themeFillTint="3F"/>
-      </w:tcPr>
-    </w:tblStylePr>
-    <w:tblStylePr w:type="band1Horz">
-      <w:tblPr/>
-      <w:tcPr>
-        <w:tcBorders>
-          <w:top w:val="single" w:sz="8" w:space="0" w:color="5B9BD5" w:themeColor="accent1"/>
-          <w:left w:val="single" w:sz="8" w:space="0" w:color="5B9BD5" w:themeColor="accent1"/>
-          <w:bottom w:val="single" w:sz="8" w:space="0" w:color="5B9BD5" w:themeColor="accent1"/>
-          <w:right w:val="single" w:sz="8" w:space="0" w:color="5B9BD5" w:themeColor="accent1"/>
-          <w:insideV w:val="single" w:sz="8" w:space="0" w:color="5B9BD5" w:themeColor="accent1"/>
-        </w:tcBorders>
-        <w:shd w:val="clear" w:color="auto" w:fill="D6E6F4" w:themeFill="accent1" w:themeFillTint="3F"/>
-      </w:tcPr>
-    </w:tblStylePr>
-    <w:tblStylePr w:type="band2Horz">
-      <w:tblPr/>
-      <w:tcPr>
-        <w:tcBorders>
-          <w:top w:val="single" w:sz="8" w:space="0" w:color="5B9BD5" w:themeColor="accent1"/>
-          <w:left w:val="single" w:sz="8" w:space="0" w:color="5B9BD5" w:themeColor="accent1"/>
-          <w:bottom w:val="single" w:sz="8" w:space="0" w:color="5B9BD5" w:themeColor="accent1"/>
-          <w:right w:val="single" w:sz="8" w:space="0" w:color="5B9BD5" w:themeColor="accent1"/>
-          <w:insideV w:val="single" w:sz="8" w:space="0" w:color="5B9BD5" w:themeColor="accent1"/>
-        </w:tcBorders>
-      </w:tcPr>
-    </w:tblStylePr>
-  </w:style>
-  <w:style w:type="table" w:styleId="MediumShading1-Accent5">
-    <w:name w:val="Medium Shading 1 Accent 5"/>
-    <w:basedOn w:val="TableNormal"/>
-    <w:uiPriority w:val="63"/>
-    <w:rsid w:val="00195626"/>
-    <w:pPr>
-      <w:spacing w:after="0" w:line="240" w:lineRule="auto"/>
-    </w:pPr>
-    <w:tblPr>
-      <w:tblStyleRowBandSize w:val="1"/>
-      <w:tblStyleColBandSize w:val="1"/>
-      <w:tblBorders>
-        <w:top w:val="single" w:sz="8" w:space="0" w:color="7295D2" w:themeColor="accent5" w:themeTint="BF"/>
-        <w:left w:val="single" w:sz="8" w:space="0" w:color="7295D2" w:themeColor="accent5" w:themeTint="BF"/>
-        <w:bottom w:val="single" w:sz="8" w:space="0" w:color="7295D2" w:themeColor="accent5" w:themeTint="BF"/>
-        <w:right w:val="single" w:sz="8" w:space="0" w:color="7295D2" w:themeColor="accent5" w:themeTint="BF"/>
-        <w:insideH w:val="single" w:sz="8" w:space="0" w:color="7295D2" w:themeColor="accent5" w:themeTint="BF"/>
-      </w:tblBorders>
-    </w:tblPr>
-    <w:tblStylePr w:type="firstRow">
-      <w:pPr>
-        <w:spacing w:before="0" w:after="0" w:line="240" w:lineRule="auto"/>
-      </w:pPr>
-      <w:rPr>
-        <w:b/>
-        <w:bCs/>
-        <w:color w:val="FFFFFF" w:themeColor="background1"/>
-      </w:rPr>
-      <w:tblPr/>
-      <w:tcPr>
-        <w:tcBorders>
-          <w:top w:val="single" w:sz="8" w:space="0" w:color="7295D2" w:themeColor="accent5" w:themeTint="BF"/>
-          <w:left w:val="single" w:sz="8" w:space="0" w:color="7295D2" w:themeColor="accent5" w:themeTint="BF"/>
-          <w:bottom w:val="single" w:sz="8" w:space="0" w:color="7295D2" w:themeColor="accent5" w:themeTint="BF"/>
-          <w:right w:val="single" w:sz="8" w:space="0" w:color="7295D2" w:themeColor="accent5" w:themeTint="BF"/>
-          <w:insideH w:val="nil"/>
-          <w:insideV w:val="nil"/>
-        </w:tcBorders>
-        <w:shd w:val="clear" w:color="auto" w:fill="4472C4" w:themeFill="accent5"/>
-      </w:tcPr>
-    </w:tblStylePr>
-    <w:tblStylePr w:type="lastRow">
-      <w:pPr>
-        <w:spacing w:before="0" w:after="0" w:line="240" w:lineRule="auto"/>
-      </w:pPr>
-      <w:rPr>
-        <w:b/>
-        <w:bCs/>
-      </w:rPr>
-      <w:tblPr/>
-      <w:tcPr>
-        <w:tcBorders>
-          <w:top w:val="double" w:sz="6" w:space="0" w:color="7295D2" w:themeColor="accent5" w:themeTint="BF"/>
-          <w:left w:val="single" w:sz="8" w:space="0" w:color="7295D2" w:themeColor="accent5" w:themeTint="BF"/>
-          <w:bottom w:val="single" w:sz="8" w:space="0" w:color="7295D2" w:themeColor="accent5" w:themeTint="BF"/>
-          <w:right w:val="single" w:sz="8" w:space="0" w:color="7295D2" w:themeColor="accent5" w:themeTint="BF"/>
-          <w:insideH w:val="nil"/>
-          <w:insideV w:val="nil"/>
-        </w:tcBorders>
-      </w:tcPr>
-    </w:tblStylePr>
-    <w:tblStylePr w:type="firstCol">
-      <w:rPr>
-        <w:b/>
-        <w:bCs/>
-      </w:rPr>
-    </w:tblStylePr>
-    <w:tblStylePr w:type="lastCol">
-      <w:rPr>
-        <w:b/>
-        <w:bCs/>
-      </w:rPr>
-    </w:tblStylePr>
-    <w:tblStylePr w:type="band1Vert">
-      <w:tblPr/>
-      <w:tcPr>
-        <w:shd w:val="clear" w:color="auto" w:fill="D0DBF0" w:themeFill="accent5" w:themeFillTint="3F"/>
-      </w:tcPr>
-    </w:tblStylePr>
-    <w:tblStylePr w:type="band1Horz">
-      <w:tblPr/>
-      <w:tcPr>
-        <w:tcBorders>
-          <w:insideH w:val="nil"/>
-          <w:insideV w:val="nil"/>
-        </w:tcBorders>
-        <w:shd w:val="clear" w:color="auto" w:fill="D0DBF0" w:themeFill="accent5" w:themeFillTint="3F"/>
-      </w:tcPr>
-    </w:tblStylePr>
-    <w:tblStylePr w:type="band2Horz">
-      <w:tblPr/>
-      <w:tcPr>
-        <w:tcBorders>
-          <w:insideH w:val="nil"/>
-          <w:insideV w:val="nil"/>
-        </w:tcBorders>
-      </w:tcPr>
-    </w:tblStylePr>
-  </w:style>
-  <w:style w:type="character" w:styleId="PlaceholderText">
-    <w:name w:val="Placeholder Text"/>
-    <w:basedOn w:val="DefaultParagraphFont"/>
-    <w:uiPriority w:val="99"/>
-    <w:semiHidden/>
-    <w:rsid w:val="003B0CEA"/>
-    <w:rPr>
-      <w:color w:val="808080"/>
-    </w:rPr>
-  </w:style>
-  <w:style w:type="table" w:styleId="MediumShading1-Accent1">
-    <w:name w:val="Medium Shading 1 Accent 1"/>
-    <w:basedOn w:val="TableNormal"/>
-    <w:uiPriority w:val="63"/>
-    <w:rsid w:val="00906301"/>
-    <w:pPr>
-      <w:spacing w:after="0" w:line="240" w:lineRule="auto"/>
-    </w:pPr>
-    <w:tblPr>
-      <w:tblStyleRowBandSize w:val="1"/>
-      <w:tblStyleColBandSize w:val="1"/>
-      <w:tblBorders>
-        <w:top w:val="single" w:sz="8" w:space="0" w:color="84B3DF" w:themeColor="accent1" w:themeTint="BF"/>
-        <w:left w:val="single" w:sz="8" w:space="0" w:color="84B3DF" w:themeColor="accent1" w:themeTint="BF"/>
-        <w:bottom w:val="single" w:sz="8" w:space="0" w:color="84B3DF" w:themeColor="accent1" w:themeTint="BF"/>
-        <w:right w:val="single" w:sz="8" w:space="0" w:color="84B3DF" w:themeColor="accent1" w:themeTint="BF"/>
-        <w:insideH w:val="single" w:sz="8" w:space="0" w:color="84B3DF" w:themeColor="accent1" w:themeTint="BF"/>
-      </w:tblBorders>
-    </w:tblPr>
-    <w:tblStylePr w:type="firstRow">
-      <w:pPr>
-        <w:spacing w:before="0" w:after="0" w:line="240" w:lineRule="auto"/>
-      </w:pPr>
-      <w:rPr>
-        <w:b/>
-        <w:bCs/>
-        <w:color w:val="FFFFFF" w:themeColor="background1"/>
-      </w:rPr>
-      <w:tblPr/>
-      <w:tcPr>
-        <w:tcBorders>
-          <w:top w:val="single" w:sz="8" w:space="0" w:color="84B3DF" w:themeColor="accent1" w:themeTint="BF"/>
-          <w:left w:val="single" w:sz="8" w:space="0" w:color="84B3DF" w:themeColor="accent1" w:themeTint="BF"/>
-          <w:bottom w:val="single" w:sz="8" w:space="0" w:color="84B3DF" w:themeColor="accent1" w:themeTint="BF"/>
-          <w:right w:val="single" w:sz="8" w:space="0" w:color="84B3DF" w:themeColor="accent1" w:themeTint="BF"/>
-          <w:insideH w:val="nil"/>
-          <w:insideV w:val="nil"/>
-        </w:tcBorders>
-        <w:shd w:val="clear" w:color="auto" w:fill="5B9BD5" w:themeFill="accent1"/>
-      </w:tcPr>
-    </w:tblStylePr>
-    <w:tblStylePr w:type="lastRow">
-      <w:pPr>
-        <w:spacing w:before="0" w:after="0" w:line="240" w:lineRule="auto"/>
-      </w:pPr>
-      <w:rPr>
-        <w:b/>
-        <w:bCs/>
-      </w:rPr>
-      <w:tblPr/>
-      <w:tcPr>
-        <w:tcBorders>
-          <w:top w:val="double" w:sz="6" w:space="0" w:color="84B3DF" w:themeColor="accent1" w:themeTint="BF"/>
-          <w:left w:val="single" w:sz="8" w:space="0" w:color="84B3DF" w:themeColor="accent1" w:themeTint="BF"/>
-          <w:bottom w:val="single" w:sz="8" w:space="0" w:color="84B3DF" w:themeColor="accent1" w:themeTint="BF"/>
-          <w:right w:val="single" w:sz="8" w:space="0" w:color="84B3DF" w:themeColor="accent1" w:themeTint="BF"/>
-          <w:insideH w:val="nil"/>
-          <w:insideV w:val="nil"/>
-        </w:tcBorders>
-      </w:tcPr>
-    </w:tblStylePr>
-    <w:tblStylePr w:type="firstCol">
-      <w:rPr>
-        <w:b/>
-        <w:bCs/>
-      </w:rPr>
-    </w:tblStylePr>
-    <w:tblStylePr w:type="lastCol">
-      <w:rPr>
-        <w:b/>
-        <w:bCs/>
-      </w:rPr>
-    </w:tblStylePr>
-    <w:tblStylePr w:type="band1Vert">
-      <w:tblPr/>
-      <w:tcPr>
-        <w:shd w:val="clear" w:color="auto" w:fill="D6E6F4" w:themeFill="accent1" w:themeFillTint="3F"/>
-      </w:tcPr>
-    </w:tblStylePr>
-    <w:tblStylePr w:type="band1Horz">
-      <w:tblPr/>
-      <w:tcPr>
-        <w:tcBorders>
-          <w:insideH w:val="nil"/>
-          <w:insideV w:val="nil"/>
-        </w:tcBorders>
-        <w:shd w:val="clear" w:color="auto" w:fill="D6E6F4" w:themeFill="accent1" w:themeFillTint="3F"/>
-      </w:tcPr>
-    </w:tblStylePr>
-    <w:tblStylePr w:type="band2Horz">
-      <w:tblPr/>
-      <w:tcPr>
-        <w:tcBorders>
-          <w:insideH w:val="nil"/>
-          <w:insideV w:val="nil"/>
-        </w:tcBorders>
-      </w:tcPr>
-    </w:tblStylePr>
-  </w:style>
-  <w:style w:type="table" w:styleId="LightShading-Accent1">
-    <w:name w:val="Light Shading Accent 1"/>
-    <w:basedOn w:val="TableNormal"/>
-    <w:uiPriority w:val="60"/>
-    <w:rsid w:val="00DD573C"/>
-    <w:pPr>
-      <w:spacing w:after="0" w:line="240" w:lineRule="auto"/>
-    </w:pPr>
-    <w:rPr>
-      <w:color w:val="2E74B5" w:themeColor="accent1" w:themeShade="BF"/>
-    </w:rPr>
-    <w:tblPr>
-      <w:tblStyleRowBandSize w:val="1"/>
-      <w:tblStyleColBandSize w:val="1"/>
-      <w:tblBorders>
-        <w:top w:val="single" w:sz="8" w:space="0" w:color="5B9BD5" w:themeColor="accent1"/>
-        <w:bottom w:val="single" w:sz="8" w:space="0" w:color="5B9BD5" w:themeColor="accent1"/>
-      </w:tblBorders>
-    </w:tblPr>
-    <w:tblStylePr w:type="firstRow">
-      <w:pPr>
-        <w:spacing w:before="0" w:after="0" w:line="240" w:lineRule="auto"/>
-      </w:pPr>
-      <w:rPr>
-        <w:b/>
-        <w:bCs/>
-      </w:rPr>
-      <w:tblPr/>
-      <w:tcPr>
-        <w:tcBorders>
-          <w:top w:val="single" w:sz="8" w:space="0" w:color="5B9BD5" w:themeColor="accent1"/>
-          <w:left w:val="nil"/>
-          <w:bottom w:val="single" w:sz="8" w:space="0" w:color="5B9BD5" w:themeColor="accent1"/>
-          <w:right w:val="nil"/>
-          <w:insideH w:val="nil"/>
-          <w:insideV w:val="nil"/>
-        </w:tcBorders>
-      </w:tcPr>
-    </w:tblStylePr>
-    <w:tblStylePr w:type="lastRow">
-      <w:pPr>
-        <w:spacing w:before="0" w:after="0" w:line="240" w:lineRule="auto"/>
-      </w:pPr>
-      <w:rPr>
-        <w:b/>
-        <w:bCs/>
-      </w:rPr>
-      <w:tblPr/>
-      <w:tcPr>
-        <w:tcBorders>
-          <w:top w:val="single" w:sz="8" w:space="0" w:color="5B9BD5" w:themeColor="accent1"/>
-          <w:left w:val="nil"/>
-          <w:bottom w:val="single" w:sz="8" w:space="0" w:color="5B9BD5" w:themeColor="accent1"/>
-          <w:right w:val="nil"/>
-          <w:insideH w:val="nil"/>
-          <w:insideV w:val="nil"/>
-        </w:tcBorders>
-      </w:tcPr>
-    </w:tblStylePr>
-    <w:tblStylePr w:type="firstCol">
-      <w:rPr>
-        <w:b/>
-        <w:bCs/>
-      </w:rPr>
-    </w:tblStylePr>
-    <w:tblStylePr w:type="lastCol">
-      <w:rPr>
-        <w:b/>
-        <w:bCs/>
-      </w:rPr>
-    </w:tblStylePr>
-    <w:tblStylePr w:type="band1Vert">
-      <w:tblPr/>
-      <w:tcPr>
-        <w:tcBorders>
-          <w:left w:val="nil"/>
-          <w:right w:val="nil"/>
-          <w:insideH w:val="nil"/>
-          <w:insideV w:val="nil"/>
-        </w:tcBorders>
-        <w:shd w:val="clear" w:color="auto" w:fill="D6E6F4" w:themeFill="accent1" w:themeFillTint="3F"/>
-      </w:tcPr>
-    </w:tblStylePr>
-    <w:tblStylePr w:type="band1Horz">
-      <w:tblPr/>
-      <w:tcPr>
-        <w:tcBorders>
-          <w:left w:val="nil"/>
-          <w:right w:val="nil"/>
-          <w:insideH w:val="nil"/>
-          <w:insideV w:val="nil"/>
-        </w:tcBorders>
-        <w:shd w:val="clear" w:color="auto" w:fill="D6E6F4" w:themeFill="accent1" w:themeFillTint="3F"/>
-      </w:tcPr>
-    </w:tblStylePr>
-  </w:style>
-</w:styles>
-</file>
-
-<file path=word/glossary/document.xml><?xml version="1.0" encoding="utf-8"?>
-<w:glossaryDocument xmlns:wpc="http://schemas.microsoft.com/office/word/2010/wordprocessingCanvas" xmlns:mc="http://schemas.openxmlformats.org/markup-compatibility/2006" xmlns:o="urn:schemas-microsoft-com:office:office" xmlns:r="http://schemas.openxmlformats.org/officeDocument/2006/relationships" xmlns:m="http://schemas.openxmlformats.org/officeDocument/2006/math" xmlns:v="urn:schemas-microsoft-com:vml" xmlns:wp14="http://schemas.microsoft.com/office/word/2010/wordprocessingDrawing" xmlns:wp="http://schemas.openxmlformats.org/drawingml/2006/wordprocessingDrawing" xmlns:w10="urn:schemas-microsoft-com:office:word" xmlns:w="http://schemas.openxmlformats.org/wordprocessingml/2006/main" xmlns:w14="http://schemas.microsoft.com/office/word/2010/wordml" xmlns:wpg="http://schemas.microsoft.com/office/word/2010/wordprocessingGroup" xmlns:wpi="http://schemas.microsoft.com/office/word/2010/wordprocessingInk" xmlns:wne="http://schemas.microsoft.com/office/word/2006/wordml" xmlns:wps="http://schemas.microsoft.com/office/word/2010/wordprocessingShape" mc:Ignorable="w14 wp14"/>
-</file>
-
-<file path=word/glossary/fontTable.xml><?xml version="1.0" encoding="utf-8"?>
-<w:fonts xmlns:mc="http://schemas.openxmlformats.org/markup-compatibility/2006" xmlns:r="http://schemas.openxmlformats.org/officeDocument/2006/relationships" xmlns:w="http://schemas.openxmlformats.org/wordprocessingml/2006/main" xmlns:w14="http://schemas.microsoft.com/office/word/2010/wordml" mc:Ignorable="w14">
-  <w:font w:name="Times New Roman">
-    <w:panose1 w:val="02020603050405020304"/>
-    <w:charset w:val="00"/>
-    <w:family w:val="roman"/>
-    <w:pitch w:val="variable"/>
-    <w:sig w:usb0="E0002EFF" w:usb1="C0007843" w:usb2="00000009" w:usb3="00000000" w:csb0="000001FF" w:csb1="00000000"/>
-  </w:font>
-  <w:font w:name="Symbol">
-    <w:panose1 w:val="05050102010706020507"/>
-    <w:charset w:val="02"/>
-    <w:family w:val="roman"/>
-    <w:pitch w:val="variable"/>
-    <w:sig w:usb0="00000000" w:usb1="10000000" w:usb2="00000000" w:usb3="00000000" w:csb0="80000000" w:csb1="00000000"/>
-  </w:font>
-  <w:font w:name="Courier New">
-    <w:panose1 w:val="02070309020205020404"/>
-    <w:charset w:val="00"/>
-    <w:family w:val="modern"/>
-    <w:pitch w:val="fixed"/>
-    <w:sig w:usb0="E0002EFF" w:usb1="C0007843" w:usb2="00000009" w:usb3="00000000" w:csb0="000001FF" w:csb1="00000000"/>
-  </w:font>
-  <w:font w:name="Wingdings">
-    <w:panose1 w:val="05000000000000000000"/>
-    <w:charset w:val="02"/>
-    <w:family w:val="auto"/>
-    <w:pitch w:val="variable"/>
-    <w:sig w:usb0="00000000" w:usb1="10000000" w:usb2="00000000" w:usb3="00000000" w:csb0="80000000" w:csb1="00000000"/>
-  </w:font>
-  <w:font w:name="Calibri">
-    <w:panose1 w:val="020F0502020204030204"/>
-    <w:charset w:val="00"/>
-    <w:family w:val="swiss"/>
-    <w:pitch w:val="variable"/>
-    <w:sig w:usb0="E00002FF" w:usb1="4000ACFF" w:usb2="00000001" w:usb3="00000000" w:csb0="0000019F" w:csb1="00000000"/>
-  </w:font>
-  <w:font w:name="Calibri Light">
-    <w:panose1 w:val="020F0302020204030204"/>
-    <w:charset w:val="00"/>
-    <w:family w:val="swiss"/>
-    <w:pitch w:val="variable"/>
-    <w:sig w:usb0="A00002EF" w:usb1="4000207B" w:usb2="00000000" w:usb3="00000000" w:csb0="0000019F" w:csb1="00000000"/>
-  </w:font>
-  <w:font w:name="Tahoma">
-    <w:panose1 w:val="020B0604030504040204"/>
-    <w:charset w:val="00"/>
-    <w:family w:val="swiss"/>
-    <w:pitch w:val="variable"/>
-    <w:sig w:usb0="E1002EFF" w:usb1="C000605B" w:usb2="00000029" w:usb3="00000000" w:csb0="000101FF" w:csb1="00000000"/>
-  </w:font>
-  <w:font w:name="Cambria">
-    <w:panose1 w:val="02040503050406030204"/>
-    <w:charset w:val="00"/>
-    <w:family w:val="roman"/>
-    <w:pitch w:val="variable"/>
-    <w:sig w:usb0="E00002FF" w:usb1="400004FF" w:usb2="00000000" w:usb3="00000000" w:csb0="0000019F" w:csb1="00000000"/>
-  </w:font>
-  <w:font w:name="Cambria Math">
-    <w:panose1 w:val="02040503050406030204"/>
-    <w:charset w:val="00"/>
-    <w:family w:val="roman"/>
-    <w:pitch w:val="variable"/>
-    <w:sig w:usb0="E00002FF" w:usb1="420024FF" w:usb2="00000000" w:usb3="00000000" w:csb0="0000019F" w:csb1="00000000"/>
-  </w:font>
-</w:fonts>
-</file>
-
-<file path=word/glossary/settings.xml><?xml version="1.0" encoding="utf-8"?>
-<w:settings xmlns:mc="http://schemas.openxmlformats.org/markup-compatibility/2006" xmlns:o="urn:schemas-microsoft-com:office:office" xmlns:r="http://schemas.openxmlformats.org/officeDocument/2006/relationships" xmlns:m="http://schemas.openxmlformats.org/officeDocument/2006/math" xmlns:v="urn:schemas-microsoft-com:vml" xmlns:w10="urn:schemas-microsoft-com:office:word" xmlns:w="http://schemas.openxmlformats.org/wordprocessingml/2006/main" xmlns:w14="http://schemas.microsoft.com/office/word/2010/wordml" xmlns:sl="http://schemas.openxmlformats.org/schemaLibrary/2006/main" mc:Ignorable="w14">
-  <w:view w:val="normal"/>
-  <w:defaultTabStop w:val="720"/>
-  <w:characterSpacingControl w:val="doNotCompress"/>
-  <w:compat>
-    <w:useFELayout/>
-    <w:compatSetting w:name="compatibilityMode" w:uri="http://schemas.microsoft.com/office/word" w:val="14"/>
-    <w:compatSetting w:name="overrideTableStyleFontSizeAndJustification" w:uri="http://schemas.microsoft.com/office/word" w:val="1"/>
-    <w:compatSetting w:name="enableOpenTypeFeatures" w:uri="http://schemas.microsoft.com/office/word" w:val="1"/>
-    <w:compatSetting w:name="doNotFlipMirrorIndents" w:uri="http://schemas.microsoft.com/office/word" w:val="1"/>
-  </w:compat>
-  <w:rsids>
-    <w:rsidRoot w:val="00F33B66"/>
-    <w:rsid w:val="00146D04"/>
-    <w:rsid w:val="00306C89"/>
-    <w:rsid w:val="003E44D1"/>
-    <w:rsid w:val="00457D6D"/>
-    <w:rsid w:val="004B0541"/>
-    <w:rsid w:val="00531543"/>
-    <w:rsid w:val="00587841"/>
-    <w:rsid w:val="007E73EB"/>
-    <w:rsid w:val="00A91243"/>
-    <w:rsid w:val="00BF26BC"/>
-    <w:rsid w:val="00D02173"/>
-    <w:rsid w:val="00F33B66"/>
-  </w:rsids>
-  <m:mathPr>
-    <m:mathFont m:val="Cambria Math"/>
-    <m:brkBin m:val="before"/>
-    <m:brkBinSub m:val="--"/>
-    <m:smallFrac m:val="0"/>
-    <m:dispDef/>
-    <m:lMargin m:val="0"/>
-    <m:rMargin m:val="0"/>
-    <m:defJc m:val="centerGroup"/>
-    <m:wrapIndent m:val="1440"/>
-    <m:intLim m:val="subSup"/>
-    <m:naryLim m:val="undOvr"/>
-  </m:mathPr>
-  <w:themeFontLang w:val="en-US"/>
-  <w:clrSchemeMapping w:bg1="light1" w:t1="dark1" w:bg2="light2" w:t2="dark2" w:accent1="accent1" w:accent2="accent2" w:accent3="accent3" w:accent4="accent4" w:accent5="accent5" w:accent6="accent6" w:hyperlink="hyperlink" w:followedHyperlink="followedHyperlink"/>
-  <w:decimalSymbol w:val="."/>
-  <w:listSeparator w:val=","/>
-</w:settings>
-</file>
-
-<file path=word/glossary/styles.xml><?xml version="1.0" encoding="utf-8"?>
-<w:styles xmlns:mc="http://schemas.openxmlformats.org/markup-compatibility/2006" xmlns:r="http://schemas.openxmlformats.org/officeDocument/2006/relationships" xmlns:w="http://schemas.openxmlformats.org/wordprocessingml/2006/main" xmlns:w14="http://schemas.microsoft.com/office/word/2010/wordml" mc:Ignorable="w14">
-  <w:docDefaults>
-    <w:rPrDefault>
-      <w:rPr>
-        <w:rFonts w:asciiTheme="minorHAnsi" w:eastAsiaTheme="minorEastAsia" w:hAnsiTheme="minorHAnsi" w:cstheme="minorBidi"/>
-        <w:sz w:val="22"/>
-        <w:szCs w:val="22"/>
-        <w:lang w:val="en-US" w:eastAsia="en-US" w:bidi="ar-SA"/>
-      </w:rPr>
-    </w:rPrDefault>
-    <w:pPrDefault>
-      <w:pPr>
-        <w:spacing w:after="200" w:line="276" w:lineRule="auto"/>
-      </w:pPr>
-    </w:pPrDefault>
-  </w:docDefaults>
-  <w:latentStyles w:defLockedState="0" w:defUIPriority="99" w:defSemiHidden="1" w:defUnhideWhenUsed="1" w:defQFormat="0" w:count="267">
-    <w:lsdException w:name="Normal" w:semiHidden="0" w:uiPriority="0" w:unhideWhenUsed="0" w:qFormat="1"/>
-    <w:lsdException w:name="heading 1" w:semiHidden="0" w:uiPriority="9" w:unhideWhenUsed="0" w:qFormat="1"/>
-    <w:lsdException w:name="heading 2" w:uiPriority="9" w:qFormat="1"/>
-    <w:lsdException w:name="heading 3" w:uiPriority="9" w:qFormat="1"/>
-    <w:lsdException w:name="heading 4" w:uiPriority="9" w:qFormat="1"/>
-    <w:lsdException w:name="heading 5" w:uiPriority="9" w:qFormat="1"/>
-    <w:lsdException w:name="heading 6" w:uiPriority="9" w:qFormat="1"/>
-    <w:lsdException w:name="heading 7" w:uiPriority="9" w:qFormat="1"/>
-    <w:lsdException w:name="heading 8" w:uiPriority="9" w:qFormat="1"/>
-    <w:lsdException w:name="heading 9" w:uiPriority="9" w:qFormat="1"/>
-    <w:lsdException w:name="toc 1" w:uiPriority="39"/>
-    <w:lsdException w:name="toc 2" w:uiPriority="39"/>
-    <w:lsdException w:name="toc 3" w:uiPriority="39"/>
-    <w:lsdException w:name="toc 4" w:uiPriority="39"/>
-    <w:lsdException w:name="toc 5" w:uiPriority="39"/>
-    <w:lsdException w:name="toc 6" w:uiPriority="39"/>
-    <w:lsdException w:name="toc 7" w:uiPriority="39"/>
-    <w:lsdException w:name="toc 8" w:uiPriority="39"/>
-    <w:lsdException w:name="toc 9" w:uiPriority="39"/>
-    <w:lsdException w:name="caption" w:uiPriority="35" w:qFormat="1"/>
-    <w:lsdException w:name="Title" w:semiHidden="0" w:uiPriority="10" w:unhideWhenUsed="0" w:qFormat="1"/>
-    <w:lsdException w:name="Default Paragraph Font" w:uiPriority="1"/>
-    <w:lsdException w:name="Subtitle" w:semiHidden="0" w:uiPriority="11" w:unhideWhenUsed="0" w:qFormat="1"/>
-    <w:lsdException w:name="Strong" w:semiHidden="0" w:uiPriority="22" w:unhideWhenUsed="0" w:qFormat="1"/>
-    <w:lsdException w:name="Emphasis" w:semiHidden="0" w:uiPriority="20" w:unhideWhenUsed="0" w:qFormat="1"/>
-    <w:lsdException w:name="Table Grid" w:semiHidden="0" w:uiPriority="59" w:unhideWhenUsed="0"/>
-    <w:lsdException w:name="Placeholder Text" w:unhideWhenUsed="0"/>
-    <w:lsdException w:name="No Spacing" w:semiHidden="0" w:uiPriority="1" w:unhideWhenUsed="0" w:qFormat="1"/>
-    <w:lsdException w:name="Light Shading" w:semiHidden="0" w:uiPriority="60" w:unhideWhenUsed="0"/>
-    <w:lsdException w:name="Light List" w:semiHidden="0" w:uiPriority="61" w:unhideWhenUsed="0"/>
-    <w:lsdException w:name="Light Grid" w:semiHidden="0" w:uiPriority="62" w:unhideWhenUsed="0"/>
-    <w:lsdException w:name="Medium Shading 1" w:semiHidden="0" w:uiPriority="63" w:unhideWhenUsed="0"/>
-    <w:lsdException w:name="Medium Shading 2" w:semiHidden="0" w:uiPriority="64" w:unhideWhenUsed="0"/>
-    <w:lsdException w:name="Medium List 1" w:semiHidden="0" w:uiPriority="65" w:unhideWhenUsed="0"/>
-    <w:lsdException w:name="Medium List 2" w:semiHidden="0" w:uiPriority="66" w:unhideWhenUsed="0"/>
-    <w:lsdException w:name="Medium Grid 1" w:semiHidden="0" w:uiPriority="67" w:unhideWhenUsed="0"/>
-    <w:lsdException w:name="Medium Grid 2" w:semiHidden="0" w:uiPriority="68" w:unhideWhenUsed="0"/>
-    <w:lsdException w:name="Medium Grid 3" w:semiHidden="0" w:uiPriority="69" w:unhideWhenUsed="0"/>
-    <w:lsdException w:name="Dark List" w:semiHidden="0" w:uiPriority="70" w:unhideWhenUsed="0"/>
-    <w:lsdException w:name="Colorful Shading" w:semiHidden="0" w:uiPriority="71" w:unhideWhenUsed="0"/>
-    <w:lsdException w:name="Colorful List" w:semiHidden="0" w:uiPriority="72" w:unhideWhenUsed="0"/>
-    <w:lsdException w:name="Colorful Grid" w:semiHidden="0" w:uiPriority="73" w:unhideWhenUsed="0"/>
-    <w:lsdException w:name="Light Shading Accent 1" w:semiHidden="0" w:uiPriority="60" w:unhideWhenUsed="0"/>
-    <w:lsdException w:name="Light List Accent 1" w:semiHidden="0" w:uiPriority="61" w:unhideWhenUsed="0"/>
-    <w:lsdException w:name="Light Grid Accent 1" w:semiHidden="0" w:uiPriority="62" w:unhideWhenUsed="0"/>
-    <w:lsdException w:name="Medium Shading 1 Accent 1" w:semiHidden="0" w:uiPriority="63" w:unhideWhenUsed="0"/>
-    <w:lsdException w:name="Medium Shading 2 Accent 1" w:semiHidden="0" w:uiPriority="64" w:unhideWhenUsed="0"/>
-    <w:lsdException w:name="Medium List 1 Accent 1" w:semiHidden="0" w:uiPriority="65" w:unhideWhenUsed="0"/>
-    <w:lsdException w:name="Revision" w:unhideWhenUsed="0"/>
-    <w:lsdException w:name="List Paragraph" w:semiHidden="0" w:uiPriority="34" w:unhideWhenUsed="0" w:qFormat="1"/>
-    <w:lsdException w:name="Quote" w:semiHidden="0" w:uiPriority="29" w:unhideWhenUsed="0" w:qFormat="1"/>
-    <w:lsdException w:name="Intense Quote" w:semiHidden="0" w:uiPriority="30" w:unhideWhenUsed="0" w:qFormat="1"/>
-    <w:lsdException w:name="Medium List 2 Accent 1" w:semiHidden="0" w:uiPriority="66" w:unhideWhenUsed="0"/>
-    <w:lsdException w:name="Medium Grid 1 Accent 1" w:semiHidden="0" w:uiPriority="67" w:unhideWhenUsed="0"/>
-    <w:lsdException w:name="Medium Grid 2 Accent 1" w:semiHidden="0" w:uiPriority="68" w:unhideWhenUsed="0"/>
-    <w:lsdException w:name="Medium Grid 3 Accent 1" w:semiHidden="0" w:uiPriority="69" w:unhideWhenUsed="0"/>
-    <w:lsdException w:name="Dark List Accent 1" w:semiHidden="0" w:uiPriority="70" w:unhideWhenUsed="0"/>
-    <w:lsdException w:name="Colorful Shading Accent 1" w:semiHidden="0" w:uiPriority="71" w:unhideWhenUsed="0"/>
-    <w:lsdException w:name="Colorful List Accent 1" w:semiHidden="0" w:uiPriority="72" w:unhideWhenUsed="0"/>
-    <w:lsdException w:name="Colorful Grid Accent 1" w:semiHidden="0" w:uiPriority="73" w:unhideWhenUsed="0"/>
-    <w:lsdException w:name="Light Shading Accent 2" w:semiHidden="0" w:uiPriority="60" w:unhideWhenUsed="0"/>
-    <w:lsdException w:name="Light List Accent 2" w:semiHidden="0" w:uiPriority="61" w:unhideWhenUsed="0"/>
-    <w:lsdException w:name="Light Grid Accent 2" w:semiHidden="0" w:uiPriority="62" w:unhideWhenUsed="0"/>
-    <w:lsdException w:name="Medium Shading 1 Accent 2" w:semiHidden="0" w:uiPriority="63" w:unhideWhenUsed="0"/>
-    <w:lsdException w:name="Medium Shading 2 Accent 2" w:semiHidden="0" w:uiPriority="64" w:unhideWhenUsed="0"/>
-    <w:lsdException w:name="Medium List 1 Accent 2" w:semiHidden="0" w:uiPriority="65" w:unhideWhenUsed="0"/>
-    <w:lsdException w:name="Medium List 2 Accent 2" w:semiHidden="0" w:uiPriority="66" w:unhideWhenUsed="0"/>
-    <w:lsdException w:name="Medium Grid 1 Accent 2" w:semiHidden="0" w:uiPriority="67" w:unhideWhenUsed="0"/>
-    <w:lsdException w:name="Medium Grid 2 Accent 2" w:semiHidden="0" w:uiPriority="68" w:unhideWhenUsed="0"/>
-    <w:lsdException w:name="Medium Grid 3 Accent 2" w:semiHidden="0" w:uiPriority="69" w:unhideWhenUsed="0"/>
-    <w:lsdException w:name="Dark List Accent 2" w:semiHidden="0" w:uiPriority="70" w:unhideWhenUsed="0"/>
-    <w:lsdException w:name="Colorful Shading Accent 2" w:semiHidden="0" w:uiPriority="71" w:unhideWhenUsed="0"/>
-    <w:lsdException w:name="Colorful List Accent 2" w:semiHidden="0" w:uiPriority="72" w:unhideWhenUsed="0"/>
-    <w:lsdException w:name="Colorful Grid Accent 2" w:semiHidden="0" w:uiPriority="73" w:unhideWhenUsed="0"/>
-    <w:lsdException w:name="Light Shading Accent 3" w:semiHidden="0" w:uiPriority="60" w:unhideWhenUsed="0"/>
-    <w:lsdException w:name="Light List Accent 3" w:semiHidden="0" w:uiPriority="61" w:unhideWhenUsed="0"/>
-    <w:lsdException w:name="Light Grid Accent 3" w:semiHidden="0" w:uiPriority="62" w:unhideWhenUsed="0"/>
-    <w:lsdException w:name="Medium Shading 1 Accent 3" w:semiHidden="0" w:uiPriority="63" w:unhideWhenUsed="0"/>
-    <w:lsdException w:name="Medium Shading 2 Accent 3" w:semiHidden="0" w:uiPriority="64" w:unhideWhenUsed="0"/>
-    <w:lsdException w:name="Medium List 1 Accent 3" w:semiHidden="0" w:uiPriority="65" w:unhideWhenUsed="0"/>
-    <w:lsdException w:name="Medium List 2 Accent 3" w:semiHidden="0" w:uiPriority="66" w:unhideWhenUsed="0"/>
-    <w:lsdException w:name="Medium Grid 1 Accent 3" w:semiHidden="0" w:uiPriority="67" w:unhideWhenUsed="0"/>
-    <w:lsdException w:name="Medium Grid 2 Accent 3" w:semiHidden="0" w:uiPriority="68" w:unhideWhenUsed="0"/>
-    <w:lsdException w:name="Medium Grid 3 Accent 3" w:semiHidden="0" w:uiPriority="69" w:unhideWhenUsed="0"/>
-    <w:lsdException w:name="Dark List Accent 3" w:semiHidden="0" w:uiPriority="70" w:unhideWhenUsed="0"/>
-    <w:lsdException w:name="Colorful Shading Accent 3" w:semiHidden="0" w:uiPriority="71" w:unhideWhenUsed="0"/>
-    <w:lsdException w:name="Colorful List Accent 3" w:semiHidden="0" w:uiPriority="72" w:unhideWhenUsed="0"/>
-    <w:lsdException w:name="Colorful Grid Accent 3" w:semiHidden="0" w:uiPriority="73" w:unhideWhenUsed="0"/>
-    <w:lsdException w:name="Light Shading Accent 4" w:semiHidden="0" w:uiPriority="60" w:unhideWhenUsed="0"/>
-    <w:lsdException w:name="Light List Accent 4" w:semiHidden="0" w:uiPriority="61" w:unhideWhenUsed="0"/>
-    <w:lsdException w:name="Light Grid Accent 4" w:semiHidden="0" w:uiPriority="62" w:unhideWhenUsed="0"/>
-    <w:lsdException w:name="Medium Shading 1 Accent 4" w:semiHidden="0" w:uiPriority="63" w:unhideWhenUsed="0"/>
-    <w:lsdException w:name="Medium Shading 2 Accent 4" w:semiHidden="0" w:uiPriority="64" w:unhideWhenUsed="0"/>
-    <w:lsdException w:name="Medium List 1 Accent 4" w:semiHidden="0" w:uiPriority="65" w:unhideWhenUsed="0"/>
-    <w:lsdException w:name="Medium List 2 Accent 4" w:semiHidden="0" w:uiPriority="66" w:unhideWhenUsed="0"/>
-    <w:lsdException w:name="Medium Grid 1 Accent 4" w:semiHidden="0" w:uiPriority="67" w:unhideWhenUsed="0"/>
-    <w:lsdException w:name="Medium Grid 2 Accent 4" w:semiHidden="0" w:uiPriority="68" w:unhideWhenUsed="0"/>
-    <w:lsdException w:name="Medium Grid 3 Accent 4" w:semiHidden="0" w:uiPriority="69" w:unhideWhenUsed="0"/>
-    <w:lsdException w:name="Dark List Accent 4" w:semiHidden="0" w:uiPriority="70" w:unhideWhenUsed="0"/>
-    <w:lsdException w:name="Colorful Shading Accent 4" w:semiHidden="0" w:uiPriority="71" w:unhideWhenUsed="0"/>
-    <w:lsdException w:name="Colorful List Accent 4" w:semiHidden="0" w:uiPriority="72" w:unhideWhenUsed="0"/>
-    <w:lsdException w:name="Colorful Grid Accent 4" w:semiHidden="0" w:uiPriority="73" w:unhideWhenUsed="0"/>
-    <w:lsdException w:name="Light Shading Accent 5" w:semiHidden="0" w:uiPriority="60" w:unhideWhenUsed="0"/>
-    <w:lsdException w:name="Light List Accent 5" w:semiHidden="0" w:uiPriority="61" w:unhideWhenUsed="0"/>
-    <w:lsdException w:name="Light Grid Accent 5" w:semiHidden="0" w:uiPriority="62" w:unhideWhenUsed="0"/>
-    <w:lsdException w:name="Medium Shading 1 Accent 5" w:semiHidden="0" w:uiPriority="63" w:unhideWhenUsed="0"/>
-    <w:lsdException w:name="Medium Shading 2 Accent 5" w:semiHidden="0" w:uiPriority="64" w:unhideWhenUsed="0"/>
-    <w:lsdException w:name="Medium List 1 Accent 5" w:semiHidden="0" w:uiPriority="65" w:unhideWhenUsed="0"/>
-    <w:lsdException w:name="Medium List 2 Accent 5" w:semiHidden="0" w:uiPriority="66" w:unhideWhenUsed="0"/>
-    <w:lsdException w:name="Medium Grid 1 Accent 5" w:semiHidden="0" w:uiPriority="67" w:unhideWhenUsed="0"/>
-    <w:lsdException w:name="Medium Grid 2 Accent 5" w:semiHidden="0" w:uiPriority="68" w:unhideWhenUsed="0"/>
-    <w:lsdException w:name="Medium Grid 3 Accent 5" w:semiHidden="0" w:uiPriority="69" w:unhideWhenUsed="0"/>
-    <w:lsdException w:name="Dark List Accent 5" w:semiHidden="0" w:uiPriority="70" w:unhideWhenUsed="0"/>
-    <w:lsdException w:name="Colorful Shading Accent 5" w:semiHidden="0" w:uiPriority="71" w:unhideWhenUsed="0"/>
-    <w:lsdException w:name="Colorful List Accent 5" w:semiHidden="0" w:uiPriority="72" w:unhideWhenUsed="0"/>
-    <w:lsdException w:name="Colorful Grid Accent 5" w:semiHidden="0" w:uiPriority="73" w:unhideWhenUsed="0"/>
-    <w:lsdException w:name="Light Shading Accent 6" w:semiHidden="0" w:uiPriority="60" w:unhideWhenUsed="0"/>
-    <w:lsdException w:name="Light List Accent 6" w:semiHidden="0" w:uiPriority="61" w:unhideWhenUsed="0"/>
-    <w:lsdException w:name="Light Grid Accent 6" w:semiHidden="0" w:uiPriority="62" w:unhideWhenUsed="0"/>
-    <w:lsdException w:name="Medium Shading 1 Accent 6" w:semiHidden="0" w:uiPriority="63" w:unhideWhenUsed="0"/>
-    <w:lsdException w:name="Medium Shading 2 Accent 6" w:semiHidden="0" w:uiPriority="64" w:unhideWhenUsed="0"/>
-    <w:lsdException w:name="Medium List 1 Accent 6" w:semiHidden="0" w:uiPriority="65" w:unhideWhenUsed="0"/>
-    <w:lsdException w:name="Medium List 2 Accent 6" w:semiHidden="0" w:uiPriority="66" w:unhideWhenUsed="0"/>
-    <w:lsdException w:name="Medium Grid 1 Accent 6" w:semiHidden="0" w:uiPriority="67" w:unhideWhenUsed="0"/>
-    <w:lsdException w:name="Medium Grid 2 Accent 6" w:semiHidden="0" w:uiPriority="68" w:unhideWhenUsed="0"/>
-    <w:lsdException w:name="Medium Grid 3 Accent 6" w:semiHidden="0" w:uiPriority="69" w:unhideWhenUsed="0"/>
-    <w:lsdException w:name="Dark List Accent 6" w:semiHidden="0" w:uiPriority="70" w:unhideWhenUsed="0"/>
-    <w:lsdException w:name="Colorful Shading Accent 6" w:semiHidden="0" w:uiPriority="71" w:unhideWhenUsed="0"/>
-    <w:lsdException w:name="Colorful List Accent 6" w:semiHidden="0" w:uiPriority="72" w:unhideWhenUsed="0"/>
-    <w:lsdException w:name="Colorful Grid Accent 6" w:semiHidden="0" w:uiPriority="73" w:unhideWhenUsed="0"/>
-    <w:lsdException w:name="Subtle Emphasis" w:semiHidden="0" w:uiPriority="19" w:unhideWhenUsed="0" w:qFormat="1"/>
-    <w:lsdException w:name="Intense Emphasis" w:semiHidden="0" w:uiPriority="21" w:unhideWhenUsed="0" w:qFormat="1"/>
-    <w:lsdException w:name="Subtle Reference" w:semiHidden="0" w:uiPriority="31" w:unhideWhenUsed="0" w:qFormat="1"/>
-    <w:lsdException w:name="Intense Reference" w:semiHidden="0" w:uiPriority="32" w:unhideWhenUsed="0" w:qFormat="1"/>
-    <w:lsdException w:name="Book Title" w:semiHidden="0" w:uiPriority="33" w:unhideWhenUsed="0" w:qFormat="1"/>
-    <w:lsdException w:name="Bibliography" w:uiPriority="37"/>
-    <w:lsdException w:name="TOC Heading" w:uiPriority="39" w:qFormat="1"/>
-  </w:latentStyles>
-  <w:style w:type="paragraph" w:default="1" w:styleId="Normal">
-    <w:name w:val="Normal"/>
-    <w:qFormat/>
-  </w:style>
-  <w:style w:type="character" w:default="1" w:styleId="DefaultParagraphFont">
-    <w:name w:val="Default Paragraph Font"/>
-    <w:uiPriority w:val="1"/>
-    <w:semiHidden/>
-    <w:unhideWhenUsed/>
-  </w:style>
-  <w:style w:type="table" w:default="1" w:styleId="TableNormal">
-    <w:name w:val="Normal Table"/>
-    <w:uiPriority w:val="99"/>
-    <w:semiHidden/>
-    <w:unhideWhenUsed/>
-    <w:tblPr>
-      <w:tblInd w:w="0" w:type="dxa"/>
-      <w:tblCellMar>
-        <w:top w:w="0" w:type="dxa"/>
-        <w:left w:w="108" w:type="dxa"/>
-        <w:bottom w:w="0" w:type="dxa"/>
-        <w:right w:w="108" w:type="dxa"/>
-      </w:tblCellMar>
-    </w:tblPr>
-  </w:style>
-  <w:style w:type="numbering" w:default="1" w:styleId="NoList">
-    <w:name w:val="No List"/>
-    <w:uiPriority w:val="99"/>
-    <w:semiHidden/>
-    <w:unhideWhenUsed/>
-  </w:style>
-  <w:style w:type="paragraph" w:customStyle="1" w:styleId="15FE0C7C23F44B59B97E3EE731F42710">
-    <w:name w:val="15FE0C7C23F44B59B97E3EE731F42710"/>
-    <w:rsid w:val="00F33B66"/>
-  </w:style>
-  <w:style w:type="paragraph" w:customStyle="1" w:styleId="D82D6BAD1A8B4D98BAADA824D03006CA">
-    <w:name w:val="D82D6BAD1A8B4D98BAADA824D03006CA"/>
-    <w:rsid w:val="00F33B66"/>
-  </w:style>
-  <w:style w:type="paragraph" w:customStyle="1" w:styleId="AB9B700E5A3A474EB1116CEFF63350CF">
-    <w:name w:val="AB9B700E5A3A474EB1116CEFF63350CF"/>
-    <w:rsid w:val="00F33B66"/>
-  </w:style>
-  <w:style w:type="paragraph" w:customStyle="1" w:styleId="008F9269EAAF429DBDBDD539BCA2790C">
-    <w:name w:val="008F9269EAAF429DBDBDD539BCA2790C"/>
-    <w:rsid w:val="00F33B66"/>
-  </w:style>
-  <w:style w:type="paragraph" w:customStyle="1" w:styleId="0932F866F6BE435DAF26E2853488F380">
-    <w:name w:val="0932F866F6BE435DAF26E2853488F380"/>
-    <w:rsid w:val="00F33B66"/>
-  </w:style>
-  <w:style w:type="paragraph" w:customStyle="1" w:styleId="0A6CD3CA1F7142D2816FFF116FD8E470">
-    <w:name w:val="0A6CD3CA1F7142D2816FFF116FD8E470"/>
-    <w:rsid w:val="00F33B66"/>
-  </w:style>
-  <w:style w:type="character" w:styleId="PlaceholderText">
-    <w:name w:val="Placeholder Text"/>
-    <w:basedOn w:val="DefaultParagraphFont"/>
-    <w:uiPriority w:val="99"/>
-    <w:semiHidden/>
-    <w:rsid w:val="003E44D1"/>
-    <w:rPr>
-      <w:color w:val="808080"/>
-    </w:rPr>
-  </w:style>
-</w:styles>
-</file>
-
-<file path=word/glossary/stylesWithEffects.xml><?xml version="1.0" encoding="utf-8"?>
-<w:styles xmlns:wpc="http://schemas.microsoft.com/office/word/2010/wordprocessingCanvas" xmlns:mc="http://schemas.openxmlformats.org/markup-compatibility/2006" xmlns:o="urn:schemas-microsoft-com:office:office" xmlns:r="http://schemas.openxmlformats.org/officeDocument/2006/relationships" xmlns:m="http://schemas.openxmlformats.org/officeDocument/2006/math" xmlns:v="urn:schemas-microsoft-com:vml" xmlns:wp14="http://schemas.microsoft.com/office/word/2010/wordprocessingDrawing" xmlns:wp="http://schemas.openxmlformats.org/drawingml/2006/wordprocessingDrawing" xmlns:w10="urn:schemas-microsoft-com:office:word" xmlns:w="http://schemas.openxmlformats.org/wordprocessingml/2006/main" xmlns:w14="http://schemas.microsoft.com/office/word/2010/wordml" xmlns:wpg="http://schemas.microsoft.com/office/word/2010/wordprocessingGroup" xmlns:wpi="http://schemas.microsoft.com/office/word/2010/wordprocessingInk" xmlns:wne="http://schemas.microsoft.com/office/word/2006/wordml" xmlns:wps="http://schemas.microsoft.com/office/word/2010/wordprocessingShape" mc:Ignorable="w14 wp14">
-  <w:docDefaults>
-    <w:rPrDefault>
-      <w:rPr>
-        <w:rFonts w:asciiTheme="minorHAnsi" w:eastAsiaTheme="minorEastAsia" w:hAnsiTheme="minorHAnsi" w:cstheme="minorBidi"/>
-        <w:sz w:val="22"/>
-        <w:szCs w:val="22"/>
-        <w:lang w:val="en-US" w:eastAsia="en-US" w:bidi="ar-SA"/>
-      </w:rPr>
-    </w:rPrDefault>
-    <w:pPrDefault>
-      <w:pPr>
-        <w:spacing w:after="200" w:line="276" w:lineRule="auto"/>
-      </w:pPr>
-    </w:pPrDefault>
-  </w:docDefaults>
-  <w:latentStyles w:defLockedState="0" w:defUIPriority="99" w:defSemiHidden="1" w:defUnhideWhenUsed="1" w:defQFormat="0" w:count="267">
-    <w:lsdException w:name="Normal" w:semiHidden="0" w:uiPriority="0" w:unhideWhenUsed="0" w:qFormat="1"/>
-    <w:lsdException w:name="heading 1" w:semiHidden="0" w:uiPriority="9" w:unhideWhenUsed="0" w:qFormat="1"/>
-    <w:lsdException w:name="heading 2" w:uiPriority="9" w:qFormat="1"/>
-    <w:lsdException w:name="heading 3" w:uiPriority="9" w:qFormat="1"/>
-    <w:lsdException w:name="heading 4" w:uiPriority="9" w:qFormat="1"/>
-    <w:lsdException w:name="heading 5" w:uiPriority="9" w:qFormat="1"/>
-    <w:lsdException w:name="heading 6" w:uiPriority="9" w:qFormat="1"/>
-    <w:lsdException w:name="heading 7" w:uiPriority="9" w:qFormat="1"/>
-    <w:lsdException w:name="heading 8" w:uiPriority="9" w:qFormat="1"/>
-    <w:lsdException w:name="heading 9" w:uiPriority="9" w:qFormat="1"/>
-    <w:lsdException w:name="toc 1" w:uiPriority="39"/>
-    <w:lsdException w:name="toc 2" w:uiPriority="39"/>
-    <w:lsdException w:name="toc 3" w:uiPriority="39"/>
-    <w:lsdException w:name="toc 4" w:uiPriority="39"/>
-    <w:lsdException w:name="toc 5" w:uiPriority="39"/>
-    <w:lsdException w:name="toc 6" w:uiPriority="39"/>
-    <w:lsdException w:name="toc 7" w:uiPriority="39"/>
-    <w:lsdException w:name="toc 8" w:uiPriority="39"/>
-    <w:lsdException w:name="toc 9" w:uiPriority="39"/>
-    <w:lsdException w:name="caption" w:uiPriority="35" w:qFormat="1"/>
-    <w:lsdException w:name="Title" w:semiHidden="0" w:uiPriority="10" w:unhideWhenUsed="0" w:qFormat="1"/>
-    <w:lsdException w:name="Default Paragraph Font" w:uiPriority="1"/>
-    <w:lsdException w:name="Subtitle" w:semiHidden="0" w:uiPriority="11" w:unhideWhenUsed="0" w:qFormat="1"/>
-    <w:lsdException w:name="Strong" w:semiHidden="0" w:uiPriority="22" w:unhideWhenUsed="0" w:qFormat="1"/>
-    <w:lsdException w:name="Emphasis" w:semiHidden="0" w:uiPriority="20" w:unhideWhenUsed="0" w:qFormat="1"/>
-    <w:lsdException w:name="Table Grid" w:semiHidden="0" w:uiPriority="59" w:unhideWhenUsed="0"/>
-    <w:lsdException w:name="Placeholder Text" w:unhideWhenUsed="0"/>
-    <w:lsdException w:name="No Spacing" w:semiHidden="0" w:uiPriority="1" w:unhideWhenUsed="0" w:qFormat="1"/>
-    <w:lsdException w:name="Light Shading" w:semiHidden="0" w:uiPriority="60" w:unhideWhenUsed="0"/>
-    <w:lsdException w:name="Light List" w:semiHidden="0" w:uiPriority="61" w:unhideWhenUsed="0"/>
-    <w:lsdException w:name="Light Grid" w:semiHidden="0" w:uiPriority="62" w:unhideWhenUsed="0"/>
-    <w:lsdException w:name="Medium Shading 1" w:semiHidden="0" w:uiPriority="63" w:unhideWhenUsed="0"/>
-    <w:lsdException w:name="Medium Shading 2" w:semiHidden="0" w:uiPriority="64" w:unhideWhenUsed="0"/>
-    <w:lsdException w:name="Medium List 1" w:semiHidden="0" w:uiPriority="65" w:unhideWhenUsed="0"/>
-    <w:lsdException w:name="Medium List 2" w:semiHidden="0" w:uiPriority="66" w:unhideWhenUsed="0"/>
-    <w:lsdException w:name="Medium Grid 1" w:semiHidden="0" w:uiPriority="67" w:unhideWhenUsed="0"/>
-    <w:lsdException w:name="Medium Grid 2" w:semiHidden="0" w:uiPriority="68" w:unhideWhenUsed="0"/>
-    <w:lsdException w:name="Medium Grid 3" w:semiHidden="0" w:uiPriority="69" w:unhideWhenUsed="0"/>
-    <w:lsdException w:name="Dark List" w:semiHidden="0" w:uiPriority="70" w:unhideWhenUsed="0"/>
-    <w:lsdException w:name="Colorful Shading" w:semiHidden="0" w:uiPriority="71" w:unhideWhenUsed="0"/>
-    <w:lsdException w:name="Colorful List" w:semiHidden="0" w:uiPriority="72" w:unhideWhenUsed="0"/>
-    <w:lsdException w:name="Colorful Grid" w:semiHidden="0" w:uiPriority="73" w:unhideWhenUsed="0"/>
-    <w:lsdException w:name="Light Shading Accent 1" w:semiHidden="0" w:uiPriority="60" w:unhideWhenUsed="0"/>
-    <w:lsdException w:name="Light List Accent 1" w:semiHidden="0" w:uiPriority="61" w:unhideWhenUsed="0"/>
-    <w:lsdException w:name="Light Grid Accent 1" w:semiHidden="0" w:uiPriority="62" w:unhideWhenUsed="0"/>
-    <w:lsdException w:name="Medium Shading 1 Accent 1" w:semiHidden="0" w:uiPriority="63" w:unhideWhenUsed="0"/>
-    <w:lsdException w:name="Medium Shading 2 Accent 1" w:semiHidden="0" w:uiPriority="64" w:unhideWhenUsed="0"/>
-    <w:lsdException w:name="Medium List 1 Accent 1" w:semiHidden="0" w:uiPriority="65" w:unhideWhenUsed="0"/>
-    <w:lsdException w:name="Revision" w:unhideWhenUsed="0"/>
-    <w:lsdException w:name="List Paragraph" w:semiHidden="0" w:uiPriority="34" w:unhideWhenUsed="0" w:qFormat="1"/>
-    <w:lsdException w:name="Quote" w:semiHidden="0" w:uiPriority="29" w:unhideWhenUsed="0" w:qFormat="1"/>
-    <w:lsdException w:name="Intense Quote" w:semiHidden="0" w:uiPriority="30" w:unhideWhenUsed="0" w:qFormat="1"/>
-    <w:lsdException w:name="Medium List 2 Accent 1" w:semiHidden="0" w:uiPriority="66" w:unhideWhenUsed="0"/>
-    <w:lsdException w:name="Medium Grid 1 Accent 1" w:semiHidden="0" w:uiPriority="67" w:unhideWhenUsed="0"/>
-    <w:lsdException w:name="Medium Grid 2 Accent 1" w:semiHidden="0" w:uiPriority="68" w:unhideWhenUsed="0"/>
-    <w:lsdException w:name="Medium Grid 3 Accent 1" w:semiHidden="0" w:uiPriority="69" w:unhideWhenUsed="0"/>
-    <w:lsdException w:name="Dark List Accent 1" w:semiHidden="0" w:uiPriority="70" w:unhideWhenUsed="0"/>
-    <w:lsdException w:name="Colorful Shading Accent 1" w:semiHidden="0" w:uiPriority="71" w:unhideWhenUsed="0"/>
-    <w:lsdException w:name="Colorful List Accent 1" w:semiHidden="0" w:uiPriority="72" w:unhideWhenUsed="0"/>
-    <w:lsdException w:name="Colorful Grid Accent 1" w:semiHidden="0" w:uiPriority="73" w:unhideWhenUsed="0"/>
-    <w:lsdException w:name="Light Shading Accent 2" w:semiHidden="0" w:uiPriority="60" w:unhideWhenUsed="0"/>
-    <w:lsdException w:name="Light List Accent 2" w:semiHidden="0" w:uiPriority="61" w:unhideWhenUsed="0"/>
-    <w:lsdException w:name="Light Grid Accent 2" w:semiHidden="0" w:uiPriority="62" w:unhideWhenUsed="0"/>
-    <w:lsdException w:name="Medium Shading 1 Accent 2" w:semiHidden="0" w:uiPriority="63" w:unhideWhenUsed="0"/>
-    <w:lsdException w:name="Medium Shading 2 Accent 2" w:semiHidden="0" w:uiPriority="64" w:unhideWhenUsed="0"/>
-    <w:lsdException w:name="Medium List 1 Accent 2" w:semiHidden="0" w:uiPriority="65" w:unhideWhenUsed="0"/>
-    <w:lsdException w:name="Medium List 2 Accent 2" w:semiHidden="0" w:uiPriority="66" w:unhideWhenUsed="0"/>
-    <w:lsdException w:name="Medium Grid 1 Accent 2" w:semiHidden="0" w:uiPriority="67" w:unhideWhenUsed="0"/>
-    <w:lsdException w:name="Medium Grid 2 Accent 2" w:semiHidden="0" w:uiPriority="68" w:unhideWhenUsed="0"/>
-    <w:lsdException w:name="Medium Grid 3 Accent 2" w:semiHidden="0" w:uiPriority="69" w:unhideWhenUsed="0"/>
-    <w:lsdException w:name="Dark List Accent 2" w:semiHidden="0" w:uiPriority="70" w:unhideWhenUsed="0"/>
-    <w:lsdException w:name="Colorful Shading Accent 2" w:semiHidden="0" w:uiPriority="71" w:unhideWhenUsed="0"/>
-    <w:lsdException w:name="Colorful List Accent 2" w:semiHidden="0" w:uiPriority="72" w:unhideWhenUsed="0"/>
-    <w:lsdException w:name="Colorful Grid Accent 2" w:semiHidden="0" w:uiPriority="73" w:unhideWhenUsed="0"/>
-    <w:lsdException w:name="Light Shading Accent 3" w:semiHidden="0" w:uiPriority="60" w:unhideWhenUsed="0"/>
-    <w:lsdException w:name="Light List Accent 3" w:semiHidden="0" w:uiPriority="61" w:unhideWhenUsed="0"/>
-    <w:lsdException w:name="Light Grid Accent 3" w:semiHidden="0" w:uiPriority="62" w:unhideWhenUsed="0"/>
-    <w:lsdException w:name="Medium Shading 1 Accent 3" w:semiHidden="0" w:uiPriority="63" w:unhideWhenUsed="0"/>
-    <w:lsdException w:name="Medium Shading 2 Accent 3" w:semiHidden="0" w:uiPriority="64" w:unhideWhenUsed="0"/>
-    <w:lsdException w:name="Medium List 1 Accent 3" w:semiHidden="0" w:uiPriority="65" w:unhideWhenUsed="0"/>
-    <w:lsdException w:name="Medium List 2 Accent 3" w:semiHidden="0" w:uiPriority="66" w:unhideWhenUsed="0"/>
-    <w:lsdException w:name="Medium Grid 1 Accent 3" w:semiHidden="0" w:uiPriority="67" w:unhideWhenUsed="0"/>
-    <w:lsdException w:name="Medium Grid 2 Accent 3" w:semiHidden="0" w:uiPriority="68" w:unhideWhenUsed="0"/>
-    <w:lsdException w:name="Medium Grid 3 Accent 3" w:semiHidden="0" w:uiPriority="69" w:unhideWhenUsed="0"/>
-    <w:lsdException w:name="Dark List Accent 3" w:semiHidden="0" w:uiPriority="70" w:unhideWhenUsed="0"/>
-    <w:lsdException w:name="Colorful Shading Accent 3" w:semiHidden="0" w:uiPriority="71" w:unhideWhenUsed="0"/>
-    <w:lsdException w:name="Colorful List Accent 3" w:semiHidden="0" w:uiPriority="72" w:unhideWhenUsed="0"/>
-    <w:lsdException w:name="Colorful Grid Accent 3" w:semiHidden="0" w:uiPriority="73" w:unhideWhenUsed="0"/>
-    <w:lsdException w:name="Light Shading Accent 4" w:semiHidden="0" w:uiPriority="60" w:unhideWhenUsed="0"/>
-    <w:lsdException w:name="Light List Accent 4" w:semiHidden="0" w:uiPriority="61" w:unhideWhenUsed="0"/>
-    <w:lsdException w:name="Light Grid Accent 4" w:semiHidden="0" w:uiPriority="62" w:unhideWhenUsed="0"/>
-    <w:lsdException w:name="Medium Shading 1 Accent 4" w:semiHidden="0" w:uiPriority="63" w:unhideWhenUsed="0"/>
-    <w:lsdException w:name="Medium Shading 2 Accent 4" w:semiHidden="0" w:uiPriority="64" w:unhideWhenUsed="0"/>
-    <w:lsdException w:name="Medium List 1 Accent 4" w:semiHidden="0" w:uiPriority="65" w:unhideWhenUsed="0"/>
-    <w:lsdException w:name="Medium List 2 Accent 4" w:semiHidden="0" w:uiPriority="66" w:unhideWhenUsed="0"/>
-    <w:lsdException w:name="Medium Grid 1 Accent 4" w:semiHidden="0" w:uiPriority="67" w:unhideWhenUsed="0"/>
-    <w:lsdException w:name="Medium Grid 2 Accent 4" w:semiHidden="0" w:uiPriority="68" w:unhideWhenUsed="0"/>
-    <w:lsdException w:name="Medium Grid 3 Accent 4" w:semiHidden="0" w:uiPriority="69" w:unhideWhenUsed="0"/>
-    <w:lsdException w:name="Dark List Accent 4" w:semiHidden="0" w:uiPriority="70" w:unhideWhenUsed="0"/>
-    <w:lsdException w:name="Colorful Shading Accent 4" w:semiHidden="0" w:uiPriority="71" w:unhideWhenUsed="0"/>
-    <w:lsdException w:name="Colorful List Accent 4" w:semiHidden="0" w:uiPriority="72" w:unhideWhenUsed="0"/>
-    <w:lsdException w:name="Colorful Grid Accent 4" w:semiHidden="0" w:uiPriority="73" w:unhideWhenUsed="0"/>
-    <w:lsdException w:name="Light Shading Accent 5" w:semiHidden="0" w:uiPriority="60" w:unhideWhenUsed="0"/>
-    <w:lsdException w:name="Light List Accent 5" w:semiHidden="0" w:uiPriority="61" w:unhideWhenUsed="0"/>
-    <w:lsdException w:name="Light Grid Accent 5" w:semiHidden="0" w:uiPriority="62" w:unhideWhenUsed="0"/>
-    <w:lsdException w:name="Medium Shading 1 Accent 5" w:semiHidden="0" w:uiPriority="63" w:unhideWhenUsed="0"/>
-    <w:lsdException w:name="Medium Shading 2 Accent 5" w:semiHidden="0" w:uiPriority="64" w:unhideWhenUsed="0"/>
-    <w:lsdException w:name="Medium List 1 Accent 5" w:semiHidden="0" w:uiPriority="65" w:unhideWhenUsed="0"/>
-    <w:lsdException w:name="Medium List 2 Accent 5" w:semiHidden="0" w:uiPriority="66" w:unhideWhenUsed="0"/>
-    <w:lsdException w:name="Medium Grid 1 Accent 5" w:semiHidden="0" w:uiPriority="67" w:unhideWhenUsed="0"/>
-    <w:lsdException w:name="Medium Grid 2 Accent 5" w:semiHidden="0" w:uiPriority="68" w:unhideWhenUsed="0"/>
-    <w:lsdException w:name="Medium Grid 3 Accent 5" w:semiHidden="0" w:uiPriority="69" w:unhideWhenUsed="0"/>
-    <w:lsdException w:name="Dark List Accent 5" w:semiHidden="0" w:uiPriority="70" w:unhideWhenUsed="0"/>
-    <w:lsdException w:name="Colorful Shading Accent 5" w:semiHidden="0" w:uiPriority="71" w:unhideWhenUsed="0"/>
-    <w:lsdException w:name="Colorful List Accent 5" w:semiHidden="0" w:uiPriority="72" w:unhideWhenUsed="0"/>
-    <w:lsdException w:name="Colorful Grid Accent 5" w:semiHidden="0" w:uiPriority="73" w:unhideWhenUsed="0"/>
-    <w:lsdException w:name="Light Shading Accent 6" w:semiHidden="0" w:uiPriority="60" w:unhideWhenUsed="0"/>
-    <w:lsdException w:name="Light List Accent 6" w:semiHidden="0" w:uiPriority="61" w:unhideWhenUsed="0"/>
-    <w:lsdException w:name="Light Grid Accent 6" w:semiHidden="0" w:uiPriority="62" w:unhideWhenUsed="0"/>
-    <w:lsdException w:name="Medium Shading 1 Accent 6" w:semiHidden="0" w:uiPriority="63" w:unhideWhenUsed="0"/>
-    <w:lsdException w:name="Medium Shading 2 Accent 6" w:semiHidden="0" w:uiPriority="64" w:unhideWhenUsed="0"/>
-    <w:lsdException w:name="Medium List 1 Accent 6" w:semiHidden="0" w:uiPriority="65" w:unhideWhenUsed="0"/>
-    <w:lsdException w:name="Medium List 2 Accent 6" w:semiHidden="0" w:uiPriority="66" w:unhideWhenUsed="0"/>
-    <w:lsdException w:name="Medium Grid 1 Accent 6" w:semiHidden="0" w:uiPriority="67" w:unhideWhenUsed="0"/>
-    <w:lsdException w:name="Medium Grid 2 Accent 6" w:semiHidden="0" w:uiPriority="68" w:unhideWhenUsed="0"/>
-    <w:lsdException w:name="Medium Grid 3 Accent 6" w:semiHidden="0" w:uiPriority="69" w:unhideWhenUsed="0"/>
-    <w:lsdException w:name="Dark List Accent 6" w:semiHidden="0" w:uiPriority="70" w:unhideWhenUsed="0"/>
-    <w:lsdException w:name="Colorful Shading Accent 6" w:semiHidden="0" w:uiPriority="71" w:unhideWhenUsed="0"/>
-    <w:lsdException w:name="Colorful List Accent 6" w:semiHidden="0" w:uiPriority="72" w:unhideWhenUsed="0"/>
-    <w:lsdException w:name="Colorful Grid Accent 6" w:semiHidden="0" w:uiPriority="73" w:unhideWhenUsed="0"/>
-    <w:lsdException w:name="Subtle Emphasis" w:semiHidden="0" w:uiPriority="19" w:unhideWhenUsed="0" w:qFormat="1"/>
-    <w:lsdException w:name="Intense Emphasis" w:semiHidden="0" w:uiPriority="21" w:unhideWhenUsed="0" w:qFormat="1"/>
-    <w:lsdException w:name="Subtle Reference" w:semiHidden="0" w:uiPriority="31" w:unhideWhenUsed="0" w:qFormat="1"/>
-    <w:lsdException w:name="Intense Reference" w:semiHidden="0" w:uiPriority="32" w:unhideWhenUsed="0" w:qFormat="1"/>
-    <w:lsdException w:name="Book Title" w:semiHidden="0" w:uiPriority="33" w:unhideWhenUsed="0" w:qFormat="1"/>
-    <w:lsdException w:name="Bibliography" w:uiPriority="37"/>
-    <w:lsdException w:name="TOC Heading" w:uiPriority="39" w:qFormat="1"/>
-  </w:latentStyles>
-  <w:style w:type="paragraph" w:default="1" w:styleId="Normal">
-    <w:name w:val="Normal"/>
-    <w:qFormat/>
-  </w:style>
-  <w:style w:type="character" w:default="1" w:styleId="DefaultParagraphFont">
-    <w:name w:val="Default Paragraph Font"/>
-    <w:uiPriority w:val="1"/>
-    <w:semiHidden/>
-    <w:unhideWhenUsed/>
-  </w:style>
-  <w:style w:type="table" w:default="1" w:styleId="TableNormal">
-    <w:name w:val="Normal Table"/>
-    <w:uiPriority w:val="99"/>
-    <w:semiHidden/>
-    <w:unhideWhenUsed/>
-    <w:tblPr>
-      <w:tblInd w:w="0" w:type="dxa"/>
-      <w:tblCellMar>
-        <w:top w:w="0" w:type="dxa"/>
-        <w:left w:w="108" w:type="dxa"/>
-        <w:bottom w:w="0" w:type="dxa"/>
-        <w:right w:w="108" w:type="dxa"/>
-      </w:tblCellMar>
-    </w:tblPr>
-  </w:style>
-  <w:style w:type="numbering" w:default="1" w:styleId="NoList">
-    <w:name w:val="No List"/>
-    <w:uiPriority w:val="99"/>
-    <w:semiHidden/>
-    <w:unhideWhenUsed/>
-  </w:style>
-  <w:style w:type="paragraph" w:customStyle="1" w:styleId="15FE0C7C23F44B59B97E3EE731F42710">
-    <w:name w:val="15FE0C7C23F44B59B97E3EE731F42710"/>
-    <w:rsid w:val="00F33B66"/>
-  </w:style>
-  <w:style w:type="paragraph" w:customStyle="1" w:styleId="D82D6BAD1A8B4D98BAADA824D03006CA">
-    <w:name w:val="D82D6BAD1A8B4D98BAADA824D03006CA"/>
-    <w:rsid w:val="00F33B66"/>
-  </w:style>
-  <w:style w:type="paragraph" w:customStyle="1" w:styleId="AB9B700E5A3A474EB1116CEFF63350CF">
-    <w:name w:val="AB9B700E5A3A474EB1116CEFF63350CF"/>
-    <w:rsid w:val="00F33B66"/>
-  </w:style>
-  <w:style w:type="paragraph" w:customStyle="1" w:styleId="008F9269EAAF429DBDBDD539BCA2790C">
-    <w:name w:val="008F9269EAAF429DBDBDD539BCA2790C"/>
-    <w:rsid w:val="00F33B66"/>
-  </w:style>
-  <w:style w:type="paragraph" w:customStyle="1" w:styleId="0932F866F6BE435DAF26E2853488F380">
-    <w:name w:val="0932F866F6BE435DAF26E2853488F380"/>
-    <w:rsid w:val="00F33B66"/>
-  </w:style>
-  <w:style w:type="paragraph" w:customStyle="1" w:styleId="0A6CD3CA1F7142D2816FFF116FD8E470">
-    <w:name w:val="0A6CD3CA1F7142D2816FFF116FD8E470"/>
-    <w:rsid w:val="00F33B66"/>
-  </w:style>
-  <w:style w:type="character" w:styleId="PlaceholderText">
-    <w:name w:val="Placeholder Text"/>
-    <w:basedOn w:val="DefaultParagraphFont"/>
-    <w:uiPriority w:val="99"/>
-    <w:semiHidden/>
-    <w:rsid w:val="003E44D1"/>
-    <w:rPr>
-      <w:color w:val="808080"/>
-    </w:rPr>
-  </w:style>
-</w:styles>
-</file>
-
-<file path=word/glossary/webSettings.xml><?xml version="1.0" encoding="utf-8"?>
-<w:webSettings xmlns:mc="http://schemas.openxmlformats.org/markup-compatibility/2006" xmlns:r="http://schemas.openxmlformats.org/officeDocument/2006/relationships" xmlns:w="http://schemas.openxmlformats.org/wordprocessingml/2006/main" xmlns:w14="http://schemas.microsoft.com/office/word/2010/wordml" mc:Ignorable="w14">
-  <w:optimizeForBrowser/>
-  <w:allowPNG/>
-</w:webSettings>
 </file>
 
 <file path=word/theme/theme1.xml><?xml version="1.0" encoding="utf-8"?>
@@ -19559,7 +17203,7 @@
   <a:extraClrSchemeLst/>
   <a:extLst>
     <a:ext uri="{05A4C25C-085E-4340-85A3-A5531E510DB2}">
-      <thm15:themeFamily xmlns:thm15="http://schemas.microsoft.com/office/thememl/2012/main" xmlns="" name="Office Theme" id="{62F939B6-93AF-4DB8-9C6B-D6C7DFDC589F}" vid="{4A3C46E8-61CC-4603-A589-7422A47A8E4A}"/>
+      <thm15:themeFamily xmlns:thm15="http://schemas.microsoft.com/office/thememl/2012/main" name="Office Theme" id="{62F939B6-93AF-4DB8-9C6B-D6C7DFDC589F}" vid="{4A3C46E8-61CC-4603-A589-7422A47A8E4A}"/>
     </a:ext>
   </a:extLst>
 </a:theme>
@@ -19589,7 +17233,7 @@
 </file>
 
 <file path=customXml/itemProps2.xml><?xml version="1.0" encoding="utf-8"?>
-<ds:datastoreItem xmlns:ds="http://schemas.openxmlformats.org/officeDocument/2006/customXml" ds:itemID="{5B5B0C59-E289-4599-9A6C-9D7C96952277}">
+<ds:datastoreItem xmlns:ds="http://schemas.openxmlformats.org/officeDocument/2006/customXml" ds:itemID="{FAFB48AF-D81A-44F6-8C4E-4BB1855336B8}">
   <ds:schemaRefs>
     <ds:schemaRef ds:uri="http://schemas.openxmlformats.org/officeDocument/2006/bibliography"/>
   </ds:schemaRefs>

</xml_diff>

<commit_message>
Final version of Project Plan Document added to Deliveries
</commit_message>
<xml_diff>
--- a/Project Plan.docx
+++ b/Project Plan.docx
@@ -40,7 +40,7 @@
               <w:noProof/>
             </w:rPr>
             <w:drawing>
-              <wp:inline distT="0" distB="0" distL="0" distR="0" wp14:anchorId="238479E9" wp14:editId="2C459C6A">
+              <wp:inline distT="0" distB="0" distL="0" distR="0" wp14:anchorId="4A720C22" wp14:editId="14484534">
                 <wp:extent cx="1828800" cy="1828800"/>
                 <wp:effectExtent l="0" t="0" r="0" b="0"/>
                 <wp:docPr id="7" name="Picture 7"/>
@@ -80,7 +80,7 @@
             <mc:AlternateContent>
               <mc:Choice Requires="wps">
                 <w:drawing>
-                  <wp:anchor distT="0" distB="0" distL="114300" distR="114300" simplePos="0" relativeHeight="251659264" behindDoc="0" locked="0" layoutInCell="0" allowOverlap="1" wp14:anchorId="058E4DE7" wp14:editId="3F4F3DA8">
+                  <wp:anchor distT="0" distB="0" distL="114300" distR="114300" simplePos="0" relativeHeight="251659264" behindDoc="0" locked="0" layoutInCell="0" allowOverlap="1" wp14:anchorId="33938EFE" wp14:editId="3EE17B78">
                     <wp:simplePos x="0" y="0"/>
                     <wp:positionH relativeFrom="page">
                       <wp:align>center</wp:align>
@@ -141,7 +141,7 @@
               </mc:Choice>
               <mc:Fallback>
                 <w:pict>
-                  <v:rect w14:anchorId="16302C5A" id="Rectangle 2" o:spid="_x0000_s1026" style="position:absolute;margin-left:0;margin-top:0;width:642.6pt;height:64.4pt;z-index:251659264;visibility:visible;mso-wrap-style:square;mso-width-percent:1050;mso-height-percent:900;mso-wrap-distance-left:9pt;mso-wrap-distance-top:0;mso-wrap-distance-right:9pt;mso-wrap-distance-bottom:0;mso-position-horizontal:center;mso-position-horizontal-relative:page;mso-position-vertical:bottom;mso-position-vertical-relative:page;mso-width-percent:1050;mso-height-percent:900;mso-width-relative:page;mso-height-relative:top-margin-area;v-text-anchor:top" o:gfxdata="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" o:allowincell="f" fillcolor="#9cc2e5 [1940]" strokecolor="#5b9bd5 [3204]">
+                  <v:rect w14:anchorId="2529D6B8" id="Rectangle 2" o:spid="_x0000_s1026" style="position:absolute;margin-left:0;margin-top:0;width:642.6pt;height:64.4pt;z-index:251659264;visibility:visible;mso-wrap-style:square;mso-width-percent:1050;mso-height-percent:900;mso-wrap-distance-left:9pt;mso-wrap-distance-top:0;mso-wrap-distance-right:9pt;mso-wrap-distance-bottom:0;mso-position-horizontal:center;mso-position-horizontal-relative:page;mso-position-vertical:bottom;mso-position-vertical-relative:page;mso-width-percent:1050;mso-height-percent:900;mso-width-relative:page;mso-height-relative:top-margin-area;v-text-anchor:top" o:gfxdata="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" o:allowincell="f" fillcolor="#9cc2e5 [1940]" strokecolor="#5b9bd5 [3204]">
                     <w10:wrap anchorx="page" anchory="page"/>
                   </v:rect>
                 </w:pict>
@@ -155,7 +155,7 @@
             <mc:AlternateContent>
               <mc:Choice Requires="wps">
                 <w:drawing>
-                  <wp:anchor distT="0" distB="0" distL="114300" distR="114300" simplePos="0" relativeHeight="251662336" behindDoc="0" locked="0" layoutInCell="0" allowOverlap="1" wp14:anchorId="5DFD2C59" wp14:editId="549B35C3">
+                  <wp:anchor distT="0" distB="0" distL="114300" distR="114300" simplePos="0" relativeHeight="251662336" behindDoc="0" locked="0" layoutInCell="0" allowOverlap="1" wp14:anchorId="6B4A7239" wp14:editId="220CE76D">
                     <wp:simplePos x="0" y="0"/>
                     <wp:positionH relativeFrom="leftMargin">
                       <wp:align>center</wp:align>
@@ -213,7 +213,7 @@
               </mc:Choice>
               <mc:Fallback>
                 <w:pict>
-                  <v:rect w14:anchorId="48865C9D" id="Rectangle 5" o:spid="_x0000_s1026" style="position:absolute;margin-left:0;margin-top:0;width:7.15pt;height:831.2pt;z-index:251662336;visibility:visible;mso-wrap-style:square;mso-width-percent:0;mso-height-percent:1050;mso-wrap-distance-left:9pt;mso-wrap-distance-top:0;mso-wrap-distance-right:9pt;mso-wrap-distance-bottom:0;mso-position-horizontal:center;mso-position-horizontal-relative:left-margin-area;mso-position-vertical:center;mso-position-vertical-relative:page;mso-width-percent:0;mso-height-percent:1050;mso-width-relative:page;mso-height-relative:page;v-text-anchor:top" o:gfxdata="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" o:allowincell="f" strokecolor="#5b9bd5 [3204]">
+                  <v:rect w14:anchorId="0E739E97" id="Rectangle 5" o:spid="_x0000_s1026" style="position:absolute;margin-left:0;margin-top:0;width:7.15pt;height:831.2pt;z-index:251662336;visibility:visible;mso-wrap-style:square;mso-width-percent:0;mso-height-percent:1050;mso-wrap-distance-left:9pt;mso-wrap-distance-top:0;mso-wrap-distance-right:9pt;mso-wrap-distance-bottom:0;mso-position-horizontal:center;mso-position-horizontal-relative:left-margin-area;mso-position-vertical:center;mso-position-vertical-relative:page;mso-width-percent:0;mso-height-percent:1050;mso-width-relative:page;mso-height-relative:page;v-text-anchor:top" o:gfxdata="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" o:allowincell="f" strokecolor="#5b9bd5 [3204]">
                     <w10:wrap anchorx="margin" anchory="page"/>
                   </v:rect>
                 </w:pict>
@@ -227,7 +227,7 @@
             <mc:AlternateContent>
               <mc:Choice Requires="wps">
                 <w:drawing>
-                  <wp:anchor distT="0" distB="0" distL="114300" distR="114300" simplePos="0" relativeHeight="251661312" behindDoc="0" locked="0" layoutInCell="0" allowOverlap="1" wp14:anchorId="616A551A" wp14:editId="474FA96D">
+                  <wp:anchor distT="0" distB="0" distL="114300" distR="114300" simplePos="0" relativeHeight="251661312" behindDoc="0" locked="0" layoutInCell="0" allowOverlap="1" wp14:anchorId="6416F7AB" wp14:editId="6028485D">
                     <wp:simplePos x="0" y="0"/>
                     <wp:positionH relativeFrom="rightMargin">
                       <wp:align>center</wp:align>
@@ -285,7 +285,7 @@
               </mc:Choice>
               <mc:Fallback>
                 <w:pict>
-                  <v:rect w14:anchorId="4DDE4BFE" id="Rectangle 4" o:spid="_x0000_s1026" style="position:absolute;margin-left:0;margin-top:0;width:7.15pt;height:831.2pt;z-index:251661312;visibility:visible;mso-wrap-style:square;mso-width-percent:0;mso-height-percent:1050;mso-wrap-distance-left:9pt;mso-wrap-distance-top:0;mso-wrap-distance-right:9pt;mso-wrap-distance-bottom:0;mso-position-horizontal:center;mso-position-horizontal-relative:right-margin-area;mso-position-vertical:center;mso-position-vertical-relative:page;mso-width-percent:0;mso-height-percent:1050;mso-width-relative:page;mso-height-relative:page;v-text-anchor:top" o:gfxdata="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" o:allowincell="f" strokecolor="#5b9bd5 [3204]">
+                  <v:rect w14:anchorId="6322E573" id="Rectangle 4" o:spid="_x0000_s1026" style="position:absolute;margin-left:0;margin-top:0;width:7.15pt;height:831.2pt;z-index:251661312;visibility:visible;mso-wrap-style:square;mso-width-percent:0;mso-height-percent:1050;mso-wrap-distance-left:9pt;mso-wrap-distance-top:0;mso-wrap-distance-right:9pt;mso-wrap-distance-bottom:0;mso-position-horizontal:center;mso-position-horizontal-relative:right-margin-area;mso-position-vertical:center;mso-position-vertical-relative:page;mso-width-percent:0;mso-height-percent:1050;mso-width-relative:page;mso-height-relative:page;v-text-anchor:top" o:gfxdata="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" o:allowincell="f" strokecolor="#5b9bd5 [3204]">
                     <w10:wrap anchorx="margin" anchory="page"/>
                   </v:rect>
                 </w:pict>
@@ -299,7 +299,7 @@
             <mc:AlternateContent>
               <mc:Choice Requires="wps">
                 <w:drawing>
-                  <wp:anchor distT="0" distB="0" distL="114300" distR="114300" simplePos="0" relativeHeight="251660288" behindDoc="0" locked="0" layoutInCell="0" allowOverlap="1" wp14:anchorId="5623926A" wp14:editId="2DB4C1DA">
+                  <wp:anchor distT="0" distB="0" distL="114300" distR="114300" simplePos="0" relativeHeight="251660288" behindDoc="0" locked="0" layoutInCell="0" allowOverlap="1" wp14:anchorId="046D118C" wp14:editId="6746E1B4">
                     <wp:simplePos x="0" y="0"/>
                     <wp:positionH relativeFrom="page">
                       <wp:align>center</wp:align>
@@ -360,7 +360,7 @@
               </mc:Choice>
               <mc:Fallback>
                 <w:pict>
-                  <v:rect w14:anchorId="2BCF31C5" id="Rectangle 3" o:spid="_x0000_s1026" style="position:absolute;margin-left:0;margin-top:0;width:642.6pt;height:64.8pt;z-index:251660288;visibility:visible;mso-wrap-style:square;mso-width-percent:1050;mso-height-percent:900;mso-wrap-distance-left:9pt;mso-wrap-distance-top:0;mso-wrap-distance-right:9pt;mso-wrap-distance-bottom:0;mso-position-horizontal:center;mso-position-horizontal-relative:page;mso-position-vertical:top;mso-position-vertical-relative:top-margin-area;mso-width-percent:1050;mso-height-percent:900;mso-width-relative:page;mso-height-relative:top-margin-area;v-text-anchor:top" o:gfxdata="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" o:allowincell="f" fillcolor="#9cc2e5 [1940]" strokecolor="#5b9bd5 [3204]">
+                  <v:rect w14:anchorId="7C49D7B4" id="Rectangle 3" o:spid="_x0000_s1026" style="position:absolute;margin-left:0;margin-top:0;width:642.6pt;height:64.8pt;z-index:251660288;visibility:visible;mso-wrap-style:square;mso-width-percent:1050;mso-height-percent:900;mso-wrap-distance-left:9pt;mso-wrap-distance-top:0;mso-wrap-distance-right:9pt;mso-wrap-distance-bottom:0;mso-position-horizontal:center;mso-position-horizontal-relative:page;mso-position-vertical:top;mso-position-vertical-relative:top-margin-area;mso-width-percent:1050;mso-height-percent:900;mso-width-relative:page;mso-height-relative:top-margin-area;v-text-anchor:top" o:gfxdata="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" o:allowincell="f" fillcolor="#9cc2e5 [1940]" strokecolor="#5b9bd5 [3204]">
                     <w10:wrap anchorx="page" anchory="margin"/>
                   </v:rect>
                 </w:pict>
@@ -379,7 +379,6 @@
             <w:dataBinding w:prefixMappings="xmlns:ns0='http://schemas.openxmlformats.org/package/2006/metadata/core-properties' xmlns:ns1='http://purl.org/dc/elements/1.1/'" w:xpath="/ns0:coreProperties[1]/ns1:title[1]" w:storeItemID="{6C3C8BC8-F283-45AE-878A-BAB7291924A1}"/>
             <w:text/>
           </w:sdtPr>
-          <w:sdtEndPr/>
           <w:sdtContent>
             <w:p>
               <w:pPr>
@@ -398,7 +397,23 @@
                   <w:sz w:val="56"/>
                   <w:szCs w:val="56"/>
                 </w:rPr>
-                <w:t>Software Engineering 2 “myTaxiService”</w:t>
+                <w:t>Software Engineering 2 “</w:t>
+              </w:r>
+              <w:proofErr w:type="spellStart"/>
+              <w:r>
+                <w:rPr>
+                  <w:sz w:val="56"/>
+                  <w:szCs w:val="56"/>
+                </w:rPr>
+                <w:t>myTaxiService</w:t>
+              </w:r>
+              <w:proofErr w:type="spellEnd"/>
+              <w:r>
+                <w:rPr>
+                  <w:sz w:val="56"/>
+                  <w:szCs w:val="56"/>
+                </w:rPr>
+                <w:t>”</w:t>
               </w:r>
             </w:p>
           </w:sdtContent>
@@ -424,7 +439,6 @@
               <w:dataBinding w:prefixMappings="xmlns:ns0='http://schemas.openxmlformats.org/package/2006/metadata/core-properties' xmlns:ns1='http://purl.org/dc/elements/1.1/'" w:xpath="/ns0:coreProperties[1]/ns1:subject[1]" w:storeItemID="{6C3C8BC8-F283-45AE-878A-BAB7291924A1}"/>
               <w:text/>
             </w:sdtPr>
-            <w:sdtEndPr/>
             <w:sdtContent>
               <w:r>
                 <w:rPr>
@@ -438,17 +452,10 @@
                   <w:sz w:val="32"/>
                   <w:szCs w:val="32"/>
                 </w:rPr>
-                <w:t>0</w:t>
+                <w:t>1.0</w:t>
               </w:r>
             </w:sdtContent>
           </w:sdt>
-          <w:r>
-            <w:rPr>
-              <w:sz w:val="32"/>
-              <w:szCs w:val="32"/>
-            </w:rPr>
-            <w:t>.2</w:t>
-          </w:r>
         </w:p>
         <w:sdt>
           <w:sdtPr>
@@ -459,14 +466,13 @@
             <w:alias w:val="Date"/>
             <w:id w:val="14700083"/>
             <w:dataBinding w:prefixMappings="xmlns:ns0='http://schemas.microsoft.com/office/2006/coverPageProps'" w:xpath="/ns0:CoverPageProperties[1]/ns0:PublishDate[1]" w:storeItemID="{55AF091B-3C7A-41E3-B477-F2FDAA23CFDA}"/>
-            <w:date w:fullDate="2016-01-23T00:00:00Z">
+            <w:date w:fullDate="2016-02-01T00:00:00Z">
               <w:dateFormat w:val="M/d/yyyy"/>
               <w:lid w:val="en-US"/>
               <w:storeMappedDataAs w:val="dateTime"/>
               <w:calendar w:val="gregorian"/>
             </w:date>
           </w:sdtPr>
-          <w:sdtEndPr/>
           <w:sdtContent>
             <w:p>
               <w:pPr>
@@ -484,14 +490,7 @@
                   <w:sz w:val="28"/>
                   <w:szCs w:val="28"/>
                 </w:rPr>
-                <w:t>1/23</w:t>
-              </w:r>
-              <w:r>
-                <w:rPr>
-                  <w:sz w:val="28"/>
-                  <w:szCs w:val="28"/>
-                </w:rPr>
-                <w:t>/2016</w:t>
+                <w:t>2/1/2016</w:t>
               </w:r>
             </w:p>
           </w:sdtContent>
@@ -507,7 +506,6 @@
             <w:dataBinding w:prefixMappings="xmlns:ns0='http://schemas.openxmlformats.org/officeDocument/2006/extended-properties'" w:xpath="/ns0:Properties[1]/ns0:Company[1]" w:storeItemID="{6668398D-A668-4E3E-A5EB-62B293D839F1}"/>
             <w:text/>
           </w:sdtPr>
-          <w:sdtEndPr/>
           <w:sdtContent>
             <w:p>
               <w:pPr>
@@ -518,12 +516,21 @@
                   <w:szCs w:val="28"/>
                 </w:rPr>
               </w:pPr>
+              <w:proofErr w:type="spellStart"/>
               <w:r>
                 <w:rPr>
                   <w:sz w:val="28"/>
                   <w:szCs w:val="28"/>
                 </w:rPr>
-                <w:t>Politecnico di Milano A.A. 2015-2016</w:t>
+                <w:t>Politecnico</w:t>
+              </w:r>
+              <w:proofErr w:type="spellEnd"/>
+              <w:r>
+                <w:rPr>
+                  <w:sz w:val="28"/>
+                  <w:szCs w:val="28"/>
+                </w:rPr>
+                <w:t xml:space="preserve"> di Milano A.A. 2015-2016</w:t>
               </w:r>
             </w:p>
           </w:sdtContent>
@@ -539,7 +546,6 @@
             <w:dataBinding w:prefixMappings="xmlns:ns0='http://schemas.openxmlformats.org/package/2006/metadata/core-properties' xmlns:ns1='http://purl.org/dc/elements/1.1/'" w:xpath="/ns0:coreProperties[1]/ns1:creator[1]" w:storeItemID="{6C3C8BC8-F283-45AE-878A-BAB7291924A1}"/>
             <w:text/>
           </w:sdtPr>
-          <w:sdtEndPr/>
           <w:sdtContent>
             <w:p>
               <w:pPr>
@@ -550,12 +556,53 @@
                   <w:szCs w:val="28"/>
                 </w:rPr>
               </w:pPr>
+              <w:proofErr w:type="spellStart"/>
               <w:r>
                 <w:rPr>
                   <w:sz w:val="28"/>
                   <w:szCs w:val="28"/>
                 </w:rPr>
-                <w:t>Milica Jovanovic (mat. 835953);Pavle Vidanovic (mat. 854472)</w:t>
+                <w:t>Milica</w:t>
+              </w:r>
+              <w:proofErr w:type="spellEnd"/>
+              <w:r>
+                <w:rPr>
+                  <w:sz w:val="28"/>
+                  <w:szCs w:val="28"/>
+                </w:rPr>
+                <w:t xml:space="preserve"> </w:t>
+              </w:r>
+              <w:proofErr w:type="spellStart"/>
+              <w:r>
+                <w:rPr>
+                  <w:sz w:val="28"/>
+                  <w:szCs w:val="28"/>
+                </w:rPr>
+                <w:t>Jovanovic</w:t>
+              </w:r>
+              <w:proofErr w:type="spellEnd"/>
+              <w:r>
+                <w:rPr>
+                  <w:sz w:val="28"/>
+                  <w:szCs w:val="28"/>
+                </w:rPr>
+                <w:t xml:space="preserve"> (mat. 835953)</w:t>
+              </w:r>
+              <w:proofErr w:type="gramStart"/>
+              <w:r>
+                <w:rPr>
+                  <w:sz w:val="28"/>
+                  <w:szCs w:val="28"/>
+                </w:rPr>
+                <w:t>;Pavle</w:t>
+              </w:r>
+              <w:proofErr w:type="gramEnd"/>
+              <w:r>
+                <w:rPr>
+                  <w:sz w:val="28"/>
+                  <w:szCs w:val="28"/>
+                </w:rPr>
+                <w:t xml:space="preserve"> Vidanovic (mat. 854472)</w:t>
               </w:r>
             </w:p>
           </w:sdtContent>
@@ -626,7 +673,7 @@
           <w:r>
             <w:fldChar w:fldCharType="separate"/>
           </w:r>
-          <w:hyperlink w:anchor="_Toc441348336" w:history="1">
+          <w:hyperlink w:anchor="_Toc442108102" w:history="1">
             <w:r>
               <w:rPr>
                 <w:rStyle w:val="Hyperlink"/>
@@ -669,7 +716,7 @@
                 <w:noProof/>
                 <w:webHidden/>
               </w:rPr>
-              <w:instrText xml:space="preserve"> PAGEREF _Toc441348336 \h </w:instrText>
+              <w:instrText xml:space="preserve"> PAGEREF _Toc442108102 \h </w:instrText>
             </w:r>
             <w:r>
               <w:rPr>
@@ -714,7 +761,7 @@
               <w:sz w:val="22"/>
             </w:rPr>
           </w:pPr>
-          <w:hyperlink w:anchor="_Toc441348337" w:history="1">
+          <w:hyperlink w:anchor="_Toc442108103" w:history="1">
             <w:r>
               <w:rPr>
                 <w:rStyle w:val="Hyperlink"/>
@@ -763,7 +810,7 @@
                 <w:noProof/>
                 <w:webHidden/>
               </w:rPr>
-              <w:instrText xml:space="preserve"> PAGEREF _Toc441348337 \h </w:instrText>
+              <w:instrText xml:space="preserve"> PAGEREF _Toc442108103 \h </w:instrText>
             </w:r>
             <w:r>
               <w:rPr>
@@ -808,7 +855,7 @@
               <w:sz w:val="22"/>
             </w:rPr>
           </w:pPr>
-          <w:hyperlink w:anchor="_Toc441348338" w:history="1">
+          <w:hyperlink w:anchor="_Toc442108104" w:history="1">
             <w:r>
               <w:rPr>
                 <w:rStyle w:val="Hyperlink"/>
@@ -857,7 +904,7 @@
                 <w:noProof/>
                 <w:webHidden/>
               </w:rPr>
-              <w:instrText xml:space="preserve"> PAGEREF _Toc441348338 \h </w:instrText>
+              <w:instrText xml:space="preserve"> PAGEREF _Toc442108104 \h </w:instrText>
             </w:r>
             <w:r>
               <w:rPr>
@@ -902,7 +949,7 @@
               <w:sz w:val="22"/>
             </w:rPr>
           </w:pPr>
-          <w:hyperlink w:anchor="_Toc441348339" w:history="1">
+          <w:hyperlink w:anchor="_Toc442108105" w:history="1">
             <w:r>
               <w:rPr>
                 <w:rStyle w:val="Hyperlink"/>
@@ -951,7 +998,7 @@
                 <w:noProof/>
                 <w:webHidden/>
               </w:rPr>
-              <w:instrText xml:space="preserve"> PAGEREF _Toc441348339 \h </w:instrText>
+              <w:instrText xml:space="preserve"> PAGEREF _Toc442108105 \h </w:instrText>
             </w:r>
             <w:r>
               <w:rPr>
@@ -971,7 +1018,7 @@
                 <w:noProof/>
                 <w:webHidden/>
               </w:rPr>
-              <w:t>2</w:t>
+              <w:t>3</w:t>
             </w:r>
             <w:r>
               <w:rPr>
@@ -996,7 +1043,7 @@
               <w:sz w:val="22"/>
             </w:rPr>
           </w:pPr>
-          <w:hyperlink w:anchor="_Toc441348340" w:history="1">
+          <w:hyperlink w:anchor="_Toc442108106" w:history="1">
             <w:r>
               <w:rPr>
                 <w:rStyle w:val="Hyperlink"/>
@@ -1045,7 +1092,7 @@
                 <w:noProof/>
                 <w:webHidden/>
               </w:rPr>
-              <w:instrText xml:space="preserve"> PAGEREF _Toc441348340 \h </w:instrText>
+              <w:instrText xml:space="preserve"> PAGEREF _Toc442108106 \h </w:instrText>
             </w:r>
             <w:r>
               <w:rPr>
@@ -1090,7 +1137,7 @@
               <w:sz w:val="22"/>
             </w:rPr>
           </w:pPr>
-          <w:hyperlink w:anchor="_Toc441348341" w:history="1">
+          <w:hyperlink w:anchor="_Toc442108107" w:history="1">
             <w:r>
               <w:rPr>
                 <w:rStyle w:val="Hyperlink"/>
@@ -1139,7 +1186,7 @@
                 <w:noProof/>
                 <w:webHidden/>
               </w:rPr>
-              <w:instrText xml:space="preserve"> PAGEREF _Toc441348341 \h </w:instrText>
+              <w:instrText xml:space="preserve"> PAGEREF _Toc442108107 \h </w:instrText>
             </w:r>
             <w:r>
               <w:rPr>
@@ -1184,7 +1231,7 @@
               <w:sz w:val="22"/>
             </w:rPr>
           </w:pPr>
-          <w:hyperlink w:anchor="_Toc441348342" w:history="1">
+          <w:hyperlink w:anchor="_Toc442108108" w:history="1">
             <w:r>
               <w:rPr>
                 <w:rStyle w:val="Hyperlink"/>
@@ -1227,7 +1274,7 @@
                 <w:noProof/>
                 <w:webHidden/>
               </w:rPr>
-              <w:instrText xml:space="preserve"> PAGEREF _Toc441348342 \h </w:instrText>
+              <w:instrText xml:space="preserve"> PAGEREF _Toc442108108 \h </w:instrText>
             </w:r>
             <w:r>
               <w:rPr>
@@ -1272,7 +1319,7 @@
               <w:sz w:val="22"/>
             </w:rPr>
           </w:pPr>
-          <w:hyperlink w:anchor="_Toc441348343" w:history="1">
+          <w:hyperlink w:anchor="_Toc442108109" w:history="1">
             <w:r>
               <w:rPr>
                 <w:rStyle w:val="Hyperlink"/>
@@ -1321,7 +1368,7 @@
                 <w:noProof/>
                 <w:webHidden/>
               </w:rPr>
-              <w:instrText xml:space="preserve"> PAGEREF _Toc441348343 \h </w:instrText>
+              <w:instrText xml:space="preserve"> PAGEREF _Toc442108109 \h </w:instrText>
             </w:r>
             <w:r>
               <w:rPr>
@@ -1366,7 +1413,7 @@
               <w:sz w:val="22"/>
             </w:rPr>
           </w:pPr>
-          <w:hyperlink w:anchor="_Toc441348344" w:history="1">
+          <w:hyperlink w:anchor="_Toc442108110" w:history="1">
             <w:r>
               <w:rPr>
                 <w:rStyle w:val="Hyperlink"/>
@@ -1415,7 +1462,7 @@
                 <w:noProof/>
                 <w:webHidden/>
               </w:rPr>
-              <w:instrText xml:space="preserve"> PAGEREF _Toc441348344 \h </w:instrText>
+              <w:instrText xml:space="preserve"> PAGEREF _Toc442108110 \h </w:instrText>
             </w:r>
             <w:r>
               <w:rPr>
@@ -1460,7 +1507,7 @@
               <w:sz w:val="22"/>
             </w:rPr>
           </w:pPr>
-          <w:hyperlink w:anchor="_Toc441348345" w:history="1">
+          <w:hyperlink w:anchor="_Toc442108111" w:history="1">
             <w:r>
               <w:rPr>
                 <w:rStyle w:val="Hyperlink"/>
@@ -1503,7 +1550,7 @@
                 <w:noProof/>
                 <w:webHidden/>
               </w:rPr>
-              <w:instrText xml:space="preserve"> PAGEREF _Toc441348345 \h </w:instrText>
+              <w:instrText xml:space="preserve"> PAGEREF _Toc442108111 \h </w:instrText>
             </w:r>
             <w:r>
               <w:rPr>
@@ -1548,7 +1595,7 @@
               <w:sz w:val="22"/>
             </w:rPr>
           </w:pPr>
-          <w:hyperlink w:anchor="_Toc441348346" w:history="1">
+          <w:hyperlink w:anchor="_Toc442108112" w:history="1">
             <w:r>
               <w:rPr>
                 <w:rStyle w:val="Hyperlink"/>
@@ -1591,7 +1638,7 @@
                 <w:noProof/>
                 <w:webHidden/>
               </w:rPr>
-              <w:instrText xml:space="preserve"> PAGEREF _Toc441348346 \h </w:instrText>
+              <w:instrText xml:space="preserve"> PAGEREF _Toc442108112 \h </w:instrText>
             </w:r>
             <w:r>
               <w:rPr>
@@ -1636,7 +1683,7 @@
               <w:sz w:val="22"/>
             </w:rPr>
           </w:pPr>
-          <w:hyperlink w:anchor="_Toc441348347" w:history="1">
+          <w:hyperlink w:anchor="_Toc442108113" w:history="1">
             <w:r>
               <w:rPr>
                 <w:rStyle w:val="Hyperlink"/>
@@ -1679,7 +1726,7 @@
                 <w:noProof/>
                 <w:webHidden/>
               </w:rPr>
-              <w:instrText xml:space="preserve"> PAGEREF _Toc441348347 \h </w:instrText>
+              <w:instrText xml:space="preserve"> PAGEREF _Toc442108113 \h </w:instrText>
             </w:r>
             <w:r>
               <w:rPr>
@@ -1724,7 +1771,7 @@
               <w:sz w:val="22"/>
             </w:rPr>
           </w:pPr>
-          <w:hyperlink w:anchor="_Toc441348348" w:history="1">
+          <w:hyperlink w:anchor="_Toc442108114" w:history="1">
             <w:r>
               <w:rPr>
                 <w:rStyle w:val="Hyperlink"/>
@@ -1767,7 +1814,7 @@
                 <w:noProof/>
                 <w:webHidden/>
               </w:rPr>
-              <w:instrText xml:space="preserve"> PAGEREF _Toc441348348 \h </w:instrText>
+              <w:instrText xml:space="preserve"> PAGEREF _Toc442108114 \h </w:instrText>
             </w:r>
             <w:r>
               <w:rPr>
@@ -1812,7 +1859,7 @@
               <w:sz w:val="22"/>
             </w:rPr>
           </w:pPr>
-          <w:hyperlink w:anchor="_Toc441348349" w:history="1">
+          <w:hyperlink w:anchor="_Toc442108115" w:history="1">
             <w:r>
               <w:rPr>
                 <w:rStyle w:val="Hyperlink"/>
@@ -1855,7 +1902,7 @@
                 <w:noProof/>
                 <w:webHidden/>
               </w:rPr>
-              <w:instrText xml:space="preserve"> PAGEREF _Toc441348349 \h </w:instrText>
+              <w:instrText xml:space="preserve"> PAGEREF _Toc442108115 \h </w:instrText>
             </w:r>
             <w:r>
               <w:rPr>
@@ -1900,7 +1947,7 @@
               <w:sz w:val="22"/>
             </w:rPr>
           </w:pPr>
-          <w:hyperlink w:anchor="_Toc441348350" w:history="1">
+          <w:hyperlink w:anchor="_Toc442108116" w:history="1">
             <w:r>
               <w:rPr>
                 <w:rStyle w:val="Hyperlink"/>
@@ -1943,7 +1990,7 @@
                 <w:noProof/>
                 <w:webHidden/>
               </w:rPr>
-              <w:instrText xml:space="preserve"> PAGEREF _Toc441348350 \h </w:instrText>
+              <w:instrText xml:space="preserve"> PAGEREF _Toc442108116 \h </w:instrText>
             </w:r>
             <w:r>
               <w:rPr>
@@ -1988,7 +2035,7 @@
               <w:sz w:val="22"/>
             </w:rPr>
           </w:pPr>
-          <w:hyperlink w:anchor="_Toc441348351" w:history="1">
+          <w:hyperlink w:anchor="_Toc442108117" w:history="1">
             <w:r>
               <w:rPr>
                 <w:rStyle w:val="Hyperlink"/>
@@ -2031,7 +2078,7 @@
                 <w:noProof/>
                 <w:webHidden/>
               </w:rPr>
-              <w:instrText xml:space="preserve"> PAGEREF _Toc441348351 \h </w:instrText>
+              <w:instrText xml:space="preserve"> PAGEREF _Toc442108117 \h </w:instrText>
             </w:r>
             <w:r>
               <w:rPr>
@@ -2076,7 +2123,7 @@
               <w:sz w:val="22"/>
             </w:rPr>
           </w:pPr>
-          <w:hyperlink w:anchor="_Toc441348352" w:history="1">
+          <w:hyperlink w:anchor="_Toc442108118" w:history="1">
             <w:r>
               <w:rPr>
                 <w:rStyle w:val="Hyperlink"/>
@@ -2125,7 +2172,7 @@
                 <w:noProof/>
                 <w:webHidden/>
               </w:rPr>
-              <w:instrText xml:space="preserve"> PAGEREF _Toc441348352 \h </w:instrText>
+              <w:instrText xml:space="preserve"> PAGEREF _Toc442108118 \h </w:instrText>
             </w:r>
             <w:r>
               <w:rPr>
@@ -2170,7 +2217,7 @@
               <w:sz w:val="22"/>
             </w:rPr>
           </w:pPr>
-          <w:hyperlink w:anchor="_Toc441348353" w:history="1">
+          <w:hyperlink w:anchor="_Toc442108119" w:history="1">
             <w:r>
               <w:rPr>
                 <w:rStyle w:val="Hyperlink"/>
@@ -2219,7 +2266,7 @@
                 <w:noProof/>
                 <w:webHidden/>
               </w:rPr>
-              <w:instrText xml:space="preserve"> PAGEREF _Toc441348353 \h </w:instrText>
+              <w:instrText xml:space="preserve"> PAGEREF _Toc442108119 \h </w:instrText>
             </w:r>
             <w:r>
               <w:rPr>
@@ -2264,7 +2311,7 @@
               <w:sz w:val="22"/>
             </w:rPr>
           </w:pPr>
-          <w:hyperlink w:anchor="_Toc441348354" w:history="1">
+          <w:hyperlink w:anchor="_Toc442108120" w:history="1">
             <w:r>
               <w:rPr>
                 <w:rStyle w:val="Hyperlink"/>
@@ -2313,7 +2360,7 @@
                 <w:noProof/>
                 <w:webHidden/>
               </w:rPr>
-              <w:instrText xml:space="preserve"> PAGEREF _Toc441348354 \h </w:instrText>
+              <w:instrText xml:space="preserve"> PAGEREF _Toc442108120 \h </w:instrText>
             </w:r>
             <w:r>
               <w:rPr>
@@ -2358,7 +2405,7 @@
               <w:sz w:val="22"/>
             </w:rPr>
           </w:pPr>
-          <w:hyperlink w:anchor="_Toc441348355" w:history="1">
+          <w:hyperlink w:anchor="_Toc442108121" w:history="1">
             <w:r>
               <w:rPr>
                 <w:rStyle w:val="Hyperlink"/>
@@ -2407,7 +2454,7 @@
                 <w:noProof/>
                 <w:webHidden/>
               </w:rPr>
-              <w:instrText xml:space="preserve"> PAGEREF _Toc441348355 \h </w:instrText>
+              <w:instrText xml:space="preserve"> PAGEREF _Toc442108121 \h </w:instrText>
             </w:r>
             <w:r>
               <w:rPr>
@@ -2452,7 +2499,7 @@
               <w:sz w:val="22"/>
             </w:rPr>
           </w:pPr>
-          <w:hyperlink w:anchor="_Toc441348356" w:history="1">
+          <w:hyperlink w:anchor="_Toc442108122" w:history="1">
             <w:r>
               <w:rPr>
                 <w:rStyle w:val="Hyperlink"/>
@@ -2501,7 +2548,7 @@
                 <w:noProof/>
                 <w:webHidden/>
               </w:rPr>
-              <w:instrText xml:space="preserve"> PAGEREF _Toc441348356 \h </w:instrText>
+              <w:instrText xml:space="preserve"> PAGEREF _Toc442108122 \h </w:instrText>
             </w:r>
             <w:r>
               <w:rPr>
@@ -2546,7 +2593,7 @@
               <w:sz w:val="22"/>
             </w:rPr>
           </w:pPr>
-          <w:hyperlink w:anchor="_Toc441348357" w:history="1">
+          <w:hyperlink w:anchor="_Toc442108123" w:history="1">
             <w:r>
               <w:rPr>
                 <w:rStyle w:val="Hyperlink"/>
@@ -2589,7 +2636,7 @@
                 <w:noProof/>
                 <w:webHidden/>
               </w:rPr>
-              <w:instrText xml:space="preserve"> PAGEREF _Toc441348357 \h </w:instrText>
+              <w:instrText xml:space="preserve"> PAGEREF _Toc442108123 \h </w:instrText>
             </w:r>
             <w:r>
               <w:rPr>
@@ -2634,7 +2681,7 @@
               <w:sz w:val="22"/>
             </w:rPr>
           </w:pPr>
-          <w:hyperlink w:anchor="_Toc441348358" w:history="1">
+          <w:hyperlink w:anchor="_Toc442108124" w:history="1">
             <w:r>
               <w:rPr>
                 <w:rStyle w:val="Hyperlink"/>
@@ -2677,7 +2724,7 @@
                 <w:noProof/>
                 <w:webHidden/>
               </w:rPr>
-              <w:instrText xml:space="preserve"> PAGEREF _Toc441348358 \h </w:instrText>
+              <w:instrText xml:space="preserve"> PAGEREF _Toc442108124 \h </w:instrText>
             </w:r>
             <w:r>
               <w:rPr>
@@ -2722,7 +2769,7 @@
               <w:sz w:val="22"/>
             </w:rPr>
           </w:pPr>
-          <w:hyperlink w:anchor="_Toc441348359" w:history="1">
+          <w:hyperlink w:anchor="_Toc442108125" w:history="1">
             <w:r>
               <w:rPr>
                 <w:rStyle w:val="Hyperlink"/>
@@ -2765,7 +2812,7 @@
                 <w:noProof/>
                 <w:webHidden/>
               </w:rPr>
-              <w:instrText xml:space="preserve"> PAGEREF _Toc441348359 \h </w:instrText>
+              <w:instrText xml:space="preserve"> PAGEREF _Toc442108125 \h </w:instrText>
             </w:r>
             <w:r>
               <w:rPr>
@@ -2785,7 +2832,7 @@
                 <w:noProof/>
                 <w:webHidden/>
               </w:rPr>
-              <w:t>9</w:t>
+              <w:t>10</w:t>
             </w:r>
             <w:r>
               <w:rPr>
@@ -2810,7 +2857,7 @@
               <w:sz w:val="22"/>
             </w:rPr>
           </w:pPr>
-          <w:hyperlink w:anchor="_Toc441348360" w:history="1">
+          <w:hyperlink w:anchor="_Toc442108126" w:history="1">
             <w:r>
               <w:rPr>
                 <w:rStyle w:val="Hyperlink"/>
@@ -2853,7 +2900,7 @@
                 <w:noProof/>
                 <w:webHidden/>
               </w:rPr>
-              <w:instrText xml:space="preserve"> PAGEREF _Toc441348360 \h </w:instrText>
+              <w:instrText xml:space="preserve"> PAGEREF _Toc442108126 \h </w:instrText>
             </w:r>
             <w:r>
               <w:rPr>
@@ -2873,7 +2920,7 @@
                 <w:noProof/>
                 <w:webHidden/>
               </w:rPr>
-              <w:t>9</w:t>
+              <w:t>10</w:t>
             </w:r>
             <w:r>
               <w:rPr>
@@ -2922,7 +2969,7 @@
       <w:pPr>
         <w:pStyle w:val="Heading1"/>
       </w:pPr>
-      <w:bookmarkStart w:id="0" w:name="_Toc441348336"/>
+      <w:bookmarkStart w:id="0" w:name="_Toc442108102"/>
       <w:r>
         <w:lastRenderedPageBreak/>
         <w:t>Introduction</w:t>
@@ -2934,7 +2981,7 @@
         <w:pStyle w:val="Heading2"/>
         <w:ind w:left="720" w:hanging="720"/>
       </w:pPr>
-      <w:bookmarkStart w:id="1" w:name="_Toc441348337"/>
+      <w:bookmarkStart w:id="1" w:name="_Toc442108103"/>
       <w:r>
         <w:t>Revision History</w:t>
       </w:r>
@@ -3074,9 +3121,19 @@
               <w:ind w:left="0" w:firstLine="0"/>
               <w:cnfStyle w:val="000000100000" w:firstRow="0" w:lastRow="0" w:firstColumn="0" w:lastColumn="0" w:oddVBand="0" w:evenVBand="0" w:oddHBand="1" w:evenHBand="0" w:firstRowFirstColumn="0" w:firstRowLastColumn="0" w:lastRowFirstColumn="0" w:lastRowLastColumn="0"/>
             </w:pPr>
-            <w:r>
-              <w:t>Milica Jovanovic</w:t>
-            </w:r>
+            <w:proofErr w:type="spellStart"/>
+            <w:r>
+              <w:t>Milica</w:t>
+            </w:r>
+            <w:proofErr w:type="spellEnd"/>
+            <w:r>
+              <w:t xml:space="preserve"> </w:t>
+            </w:r>
+            <w:proofErr w:type="spellStart"/>
+            <w:r>
+              <w:t>Jovanovic</w:t>
+            </w:r>
+            <w:proofErr w:type="spellEnd"/>
           </w:p>
         </w:tc>
         <w:tc>
@@ -3149,9 +3206,19 @@
               <w:ind w:left="0" w:firstLine="0"/>
               <w:cnfStyle w:val="000000010000" w:firstRow="0" w:lastRow="0" w:firstColumn="0" w:lastColumn="0" w:oddVBand="0" w:evenVBand="0" w:oddHBand="0" w:evenHBand="1" w:firstRowFirstColumn="0" w:firstRowLastColumn="0" w:lastRowFirstColumn="0" w:lastRowLastColumn="0"/>
             </w:pPr>
-            <w:r>
-              <w:t>Milica Jovanovic</w:t>
-            </w:r>
+            <w:proofErr w:type="spellStart"/>
+            <w:r>
+              <w:t>Milica</w:t>
+            </w:r>
+            <w:proofErr w:type="spellEnd"/>
+            <w:r>
+              <w:t xml:space="preserve"> </w:t>
+            </w:r>
+            <w:proofErr w:type="spellStart"/>
+            <w:r>
+              <w:t>Jovanovic</w:t>
+            </w:r>
+            <w:proofErr w:type="spellEnd"/>
           </w:p>
         </w:tc>
         <w:tc>
@@ -3166,6 +3233,91 @@
             </w:pPr>
             <w:r>
               <w:t>Project Plan Version 0.2</w:t>
+            </w:r>
+          </w:p>
+        </w:tc>
+      </w:tr>
+      <w:tr>
+        <w:trPr>
+          <w:cnfStyle w:val="000000100000" w:firstRow="0" w:lastRow="0" w:firstColumn="0" w:lastColumn="0" w:oddVBand="0" w:evenVBand="0" w:oddHBand="1" w:evenHBand="0" w:firstRowFirstColumn="0" w:firstRowLastColumn="0" w:lastRowFirstColumn="0" w:lastRowLastColumn="0"/>
+        </w:trPr>
+        <w:tc>
+          <w:tcPr>
+            <w:cnfStyle w:val="001000000000" w:firstRow="0" w:lastRow="0" w:firstColumn="1" w:lastColumn="0" w:oddVBand="0" w:evenVBand="0" w:oddHBand="0" w:evenHBand="0" w:firstRowFirstColumn="0" w:firstRowLastColumn="0" w:lastRowFirstColumn="0" w:lastRowLastColumn="0"/>
+            <w:tcW w:w="2215" w:type="dxa"/>
+          </w:tcPr>
+          <w:p>
+            <w:pPr>
+              <w:spacing w:after="0"/>
+              <w:ind w:left="0" w:firstLine="0"/>
+            </w:pPr>
+            <w:r>
+              <w:t>1.0</w:t>
+            </w:r>
+          </w:p>
+        </w:tc>
+        <w:tc>
+          <w:tcPr>
+            <w:tcW w:w="2215" w:type="dxa"/>
+          </w:tcPr>
+          <w:p>
+            <w:pPr>
+              <w:spacing w:after="0"/>
+              <w:ind w:left="0" w:firstLine="0"/>
+              <w:cnfStyle w:val="000000100000" w:firstRow="0" w:lastRow="0" w:firstColumn="0" w:lastColumn="0" w:oddVBand="0" w:evenVBand="0" w:oddHBand="1" w:evenHBand="0" w:firstRowFirstColumn="0" w:firstRowLastColumn="0" w:lastRowFirstColumn="0" w:lastRowLastColumn="0"/>
+            </w:pPr>
+            <w:r>
+              <w:t>02/01/2016</w:t>
+            </w:r>
+          </w:p>
+        </w:tc>
+        <w:tc>
+          <w:tcPr>
+            <w:tcW w:w="2216" w:type="dxa"/>
+          </w:tcPr>
+          <w:p>
+            <w:pPr>
+              <w:spacing w:after="0"/>
+              <w:ind w:left="0" w:firstLine="0"/>
+              <w:cnfStyle w:val="000000100000" w:firstRow="0" w:lastRow="0" w:firstColumn="0" w:lastColumn="0" w:oddVBand="0" w:evenVBand="0" w:oddHBand="1" w:evenHBand="0" w:firstRowFirstColumn="0" w:firstRowLastColumn="0" w:lastRowFirstColumn="0" w:lastRowLastColumn="0"/>
+            </w:pPr>
+            <w:r>
+              <w:t>Pavle Vidanovic</w:t>
+            </w:r>
+          </w:p>
+          <w:p>
+            <w:pPr>
+              <w:spacing w:after="0"/>
+              <w:ind w:left="0" w:firstLine="0"/>
+              <w:cnfStyle w:val="000000100000" w:firstRow="0" w:lastRow="0" w:firstColumn="0" w:lastColumn="0" w:oddVBand="0" w:evenVBand="0" w:oddHBand="1" w:evenHBand="0" w:firstRowFirstColumn="0" w:firstRowLastColumn="0" w:lastRowFirstColumn="0" w:lastRowLastColumn="0"/>
+            </w:pPr>
+            <w:proofErr w:type="spellStart"/>
+            <w:r>
+              <w:t>Milica</w:t>
+            </w:r>
+            <w:proofErr w:type="spellEnd"/>
+            <w:r>
+              <w:t xml:space="preserve"> </w:t>
+            </w:r>
+            <w:proofErr w:type="spellStart"/>
+            <w:r>
+              <w:t>Jovanovic</w:t>
+            </w:r>
+            <w:proofErr w:type="spellEnd"/>
+          </w:p>
+        </w:tc>
+        <w:tc>
+          <w:tcPr>
+            <w:tcW w:w="2216" w:type="dxa"/>
+          </w:tcPr>
+          <w:p>
+            <w:pPr>
+              <w:spacing w:after="0"/>
+              <w:ind w:left="0" w:firstLine="0"/>
+              <w:cnfStyle w:val="000000100000" w:firstRow="0" w:lastRow="0" w:firstColumn="0" w:lastColumn="0" w:oddVBand="0" w:evenVBand="0" w:oddHBand="1" w:evenHBand="0" w:firstRowFirstColumn="0" w:firstRowLastColumn="0" w:lastRowFirstColumn="0" w:lastRowLastColumn="0"/>
+            </w:pPr>
+            <w:r>
+              <w:t>Project Plan Version 1.0</w:t>
             </w:r>
           </w:p>
         </w:tc>
@@ -3177,7 +3329,7 @@
         <w:spacing w:before="240"/>
         <w:ind w:left="709" w:hanging="709"/>
       </w:pPr>
-      <w:bookmarkStart w:id="2" w:name="_Toc441348338"/>
+      <w:bookmarkStart w:id="2" w:name="_Toc442108104"/>
       <w:r>
         <w:t>Purpose</w:t>
       </w:r>
@@ -3209,13 +3361,41 @@
         <w:rPr>
           <w:color w:val="auto"/>
         </w:rPr>
-        <w:t xml:space="preserve">The aim of this project is to develop and implement myTaxiService, </w:t>
-      </w:r>
+        <w:t xml:space="preserve">The aim of this project is to develop and implement </w:t>
+      </w:r>
+      <w:proofErr w:type="spellStart"/>
       <w:r>
         <w:rPr>
           <w:color w:val="auto"/>
         </w:rPr>
-        <w:t xml:space="preserve">an application similar to Uber, </w:t>
+        <w:t>myTaxiService</w:t>
+      </w:r>
+      <w:proofErr w:type="spellEnd"/>
+      <w:r>
+        <w:rPr>
+          <w:color w:val="auto"/>
+        </w:rPr>
+        <w:t xml:space="preserve">, </w:t>
+      </w:r>
+      <w:r>
+        <w:rPr>
+          <w:color w:val="auto"/>
+        </w:rPr>
+        <w:t xml:space="preserve">an application similar to </w:t>
+      </w:r>
+      <w:proofErr w:type="spellStart"/>
+      <w:r>
+        <w:rPr>
+          <w:color w:val="auto"/>
+        </w:rPr>
+        <w:t>Uber</w:t>
+      </w:r>
+      <w:proofErr w:type="spellEnd"/>
+      <w:r>
+        <w:rPr>
+          <w:color w:val="auto"/>
+        </w:rPr>
+        <w:t xml:space="preserve">, </w:t>
       </w:r>
       <w:r>
         <w:rPr>
@@ -3236,7 +3416,21 @@
         <w:rPr>
           <w:color w:val="auto"/>
         </w:rPr>
-        <w:t>The developed system should allow new users to register. Users, once logged in, should be able to:</w:t>
+        <w:t xml:space="preserve">The developed system should allow new users to register. Users, once logged in, should be able </w:t>
+      </w:r>
+      <w:proofErr w:type="gramStart"/>
+      <w:r>
+        <w:rPr>
+          <w:color w:val="auto"/>
+        </w:rPr>
+        <w:t>to</w:t>
+      </w:r>
+      <w:proofErr w:type="gramEnd"/>
+      <w:r>
+        <w:rPr>
+          <w:color w:val="auto"/>
+        </w:rPr>
+        <w:t>:</w:t>
       </w:r>
     </w:p>
     <w:p>
@@ -3620,8 +3814,9 @@
         <w:pStyle w:val="Heading2"/>
         <w:ind w:left="720" w:hanging="720"/>
       </w:pPr>
-      <w:bookmarkStart w:id="3" w:name="_Toc441348339"/>
-      <w:r>
+      <w:bookmarkStart w:id="3" w:name="_Toc442108105"/>
+      <w:r>
+        <w:lastRenderedPageBreak/>
         <w:t>Definitions and Abbreviations</w:t>
       </w:r>
       <w:bookmarkEnd w:id="3"/>
@@ -3697,7 +3892,6 @@
               <w:rPr>
                 <w:i/>
               </w:rPr>
-              <w:lastRenderedPageBreak/>
               <w:t>FP</w:t>
             </w:r>
           </w:p>
@@ -4190,7 +4384,7 @@
         <w:spacing w:before="240"/>
         <w:ind w:left="709" w:hanging="709"/>
       </w:pPr>
-      <w:bookmarkStart w:id="4" w:name="_Toc441348340"/>
+      <w:bookmarkStart w:id="4" w:name="_Toc442108106"/>
       <w:r>
         <w:t>Reference Documents</w:t>
       </w:r>
@@ -4209,7 +4403,15 @@
         <w:t>RASD -</w:t>
       </w:r>
       <w:r>
-        <w:t xml:space="preserve"> RASD myTaxiService - final v2.0</w:t>
+        <w:t xml:space="preserve"> RASD </w:t>
+      </w:r>
+      <w:proofErr w:type="spellStart"/>
+      <w:r>
+        <w:t>myTaxiService</w:t>
+      </w:r>
+      <w:proofErr w:type="spellEnd"/>
+      <w:r>
+        <w:t xml:space="preserve"> - final v2.0</w:t>
       </w:r>
     </w:p>
     <w:p>
@@ -4225,7 +4427,15 @@
         <w:t xml:space="preserve">DD - </w:t>
       </w:r>
       <w:r>
-        <w:t>DD myTaxiService - final</w:t>
+        <w:t xml:space="preserve">DD </w:t>
+      </w:r>
+      <w:proofErr w:type="spellStart"/>
+      <w:r>
+        <w:t>myTaxiService</w:t>
+      </w:r>
+      <w:proofErr w:type="spellEnd"/>
+      <w:r>
+        <w:t xml:space="preserve"> - final</w:t>
       </w:r>
     </w:p>
     <w:p>
@@ -4259,13 +4469,13 @@
         <w:pStyle w:val="Heading2"/>
         <w:ind w:left="709" w:hanging="709"/>
         <w:rPr>
-          <w:color w:val="FF0000"/>
+          <w:color w:val="000000" w:themeColor="text1"/>
         </w:rPr>
       </w:pPr>
-      <w:bookmarkStart w:id="5" w:name="_Toc441348341"/>
+      <w:bookmarkStart w:id="5" w:name="_Toc442108107"/>
       <w:r>
         <w:rPr>
-          <w:color w:val="FF0000"/>
+          <w:color w:val="000000" w:themeColor="text1"/>
         </w:rPr>
         <w:t>Document Overview</w:t>
       </w:r>
@@ -4275,24 +4485,24 @@
       <w:pPr>
         <w:ind w:left="0" w:firstLine="709"/>
         <w:rPr>
-          <w:color w:val="FF0000"/>
+          <w:color w:val="000000" w:themeColor="text1"/>
         </w:rPr>
       </w:pPr>
       <w:r>
         <w:rPr>
-          <w:color w:val="FF0000"/>
+          <w:color w:val="000000" w:themeColor="text1"/>
         </w:rPr>
         <w:t xml:space="preserve">The document is essentially structured in </w:t>
       </w:r>
       <w:r>
         <w:rPr>
-          <w:color w:val="FF0000"/>
+          <w:color w:val="000000" w:themeColor="text1"/>
         </w:rPr>
         <w:t>six</w:t>
       </w:r>
       <w:r>
         <w:rPr>
-          <w:color w:val="FF0000"/>
+          <w:color w:val="000000" w:themeColor="text1"/>
         </w:rPr>
         <w:t xml:space="preserve"> parts:</w:t>
       </w:r>
@@ -4306,26 +4516,20 @@
         </w:numPr>
         <w:ind w:left="1418"/>
         <w:rPr>
-          <w:color w:val="FF0000"/>
+          <w:color w:val="000000" w:themeColor="text1"/>
         </w:rPr>
       </w:pPr>
       <w:r>
         <w:rPr>
-          <w:color w:val="FF0000"/>
+          <w:color w:val="000000" w:themeColor="text1"/>
         </w:rPr>
-        <w:t>Chapter 1: Introduction, gi</w:t>
+        <w:t>Chapter 1: Introduction</w:t>
       </w:r>
       <w:r>
         <w:rPr>
-          <w:color w:val="FF0000"/>
+          <w:color w:val="000000" w:themeColor="text1"/>
         </w:rPr>
-        <w:t xml:space="preserve">ves </w:t>
-      </w:r>
-      <w:r>
-        <w:rPr>
-          <w:color w:val="FF0000"/>
-        </w:rPr>
-        <w:t>description of document and some basic information about the software</w:t>
+        <w:t>, basic overview of software to be developed, revision histories and abbreviations and reference documents</w:t>
       </w:r>
     </w:p>
     <w:p>
@@ -4337,62 +4541,26 @@
         </w:numPr>
         <w:ind w:left="1418"/>
         <w:rPr>
-          <w:color w:val="FF0000"/>
+          <w:color w:val="000000" w:themeColor="text1"/>
         </w:rPr>
       </w:pPr>
       <w:r>
         <w:rPr>
-          <w:color w:val="FF0000"/>
+          <w:color w:val="000000" w:themeColor="text1"/>
         </w:rPr>
         <w:t xml:space="preserve">Chapter 2: </w:t>
       </w:r>
       <w:r>
         <w:rPr>
-          <w:color w:val="FF0000"/>
+          <w:color w:val="000000" w:themeColor="text1"/>
         </w:rPr>
-        <w:t>Integration Strategy</w:t>
+        <w:t>Functional Points</w:t>
       </w:r>
       <w:r>
         <w:rPr>
-          <w:color w:val="FF0000"/>
+          <w:color w:val="000000" w:themeColor="text1"/>
         </w:rPr>
-        <w:t xml:space="preserve">, gives an overview </w:t>
-      </w:r>
-      <w:r>
-        <w:rPr>
-          <w:color w:val="FF0000"/>
-        </w:rPr>
-        <w:t xml:space="preserve"> of </w:t>
-      </w:r>
-      <w:r>
-        <w:rPr>
-          <w:color w:val="FF0000"/>
-        </w:rPr>
-        <w:t>entry criteria for the integrating components and how</w:t>
-      </w:r>
-      <w:r>
-        <w:rPr>
-          <w:color w:val="FF0000"/>
-        </w:rPr>
-        <w:t xml:space="preserve"> the elements will be integrated</w:t>
-      </w:r>
-      <w:r>
-        <w:rPr>
-          <w:color w:val="FF0000"/>
-        </w:rPr>
-        <w:t xml:space="preserve"> as well as used testing strategy </w:t>
-      </w:r>
-      <w:r>
-        <w:rPr>
-          <w:color w:val="FF0000"/>
-        </w:rPr>
-        <w:t xml:space="preserve">and  </w:t>
-      </w:r>
-      <w:r>
-        <w:rPr>
-          <w:color w:val="FF0000"/>
-        </w:rPr>
-        <w:t>sequences of component/function integration</w:t>
+        <w:t>, calculation of the main functional points by categories and SLOC estimation</w:t>
       </w:r>
     </w:p>
     <w:p>
@@ -4404,32 +4572,26 @@
         </w:numPr>
         <w:ind w:left="1418"/>
         <w:rPr>
-          <w:color w:val="FF0000"/>
+          <w:color w:val="000000" w:themeColor="text1"/>
         </w:rPr>
       </w:pPr>
       <w:r>
         <w:rPr>
-          <w:color w:val="FF0000"/>
+          <w:color w:val="000000" w:themeColor="text1"/>
         </w:rPr>
         <w:t xml:space="preserve">Chapter 3: </w:t>
       </w:r>
       <w:r>
         <w:rPr>
-          <w:color w:val="FF0000"/>
+          <w:color w:val="000000" w:themeColor="text1"/>
         </w:rPr>
-        <w:t>Individual Steps and Test Description</w:t>
+        <w:t>Effort Estimation COCOMO II</w:t>
       </w:r>
       <w:r>
         <w:rPr>
-          <w:color w:val="FF0000"/>
+          <w:color w:val="000000" w:themeColor="text1"/>
         </w:rPr>
-        <w:t xml:space="preserve">, description of </w:t>
-      </w:r>
-      <w:r>
-        <w:rPr>
-          <w:color w:val="FF0000"/>
-        </w:rPr>
-        <w:t>type of tests for verifying  elements defined in one step, verifying the results are as expected</w:t>
+        <w:t>, definition of Scale and Cost drivers, calculation of effort, schedule and staff number</w:t>
       </w:r>
     </w:p>
     <w:p>
@@ -4441,32 +4603,20 @@
         </w:numPr>
         <w:ind w:left="1418"/>
         <w:rPr>
-          <w:color w:val="FF0000"/>
+          <w:color w:val="000000" w:themeColor="text1"/>
         </w:rPr>
       </w:pPr>
       <w:r>
         <w:rPr>
-          <w:color w:val="FF0000"/>
+          <w:color w:val="000000" w:themeColor="text1"/>
         </w:rPr>
-        <w:t>Chapter 4: Tool and Test Equipment Required</w:t>
+        <w:t xml:space="preserve">Chapter 4: </w:t>
       </w:r>
       <w:r>
         <w:rPr>
-          <w:color w:val="FF0000"/>
+          <w:color w:val="000000" w:themeColor="text1"/>
         </w:rPr>
-        <w:t xml:space="preserve">, </w:t>
-      </w:r>
-      <w:r>
-        <w:rPr>
-          <w:color w:val="FF0000"/>
-        </w:rPr>
-        <w:t xml:space="preserve">overview on </w:t>
-      </w:r>
-      <w:r>
-        <w:rPr>
-          <w:color w:val="FF0000"/>
-        </w:rPr>
-        <w:t>tools and equipment used to support integration test</w:t>
+        <w:t>Task Allocation</w:t>
       </w:r>
     </w:p>
     <w:p>
@@ -4478,38 +4628,26 @@
         </w:numPr>
         <w:ind w:left="1418"/>
         <w:rPr>
-          <w:color w:val="FF0000"/>
+          <w:color w:val="000000" w:themeColor="text1"/>
         </w:rPr>
       </w:pPr>
       <w:r>
         <w:rPr>
-          <w:color w:val="FF0000"/>
+          <w:color w:val="000000" w:themeColor="text1"/>
         </w:rPr>
         <w:t>Chapter 5</w:t>
       </w:r>
       <w:r>
         <w:rPr>
-          <w:color w:val="FF0000"/>
+          <w:color w:val="000000" w:themeColor="text1"/>
         </w:rPr>
         <w:t xml:space="preserve">: </w:t>
       </w:r>
       <w:r>
         <w:rPr>
-          <w:color w:val="FF0000"/>
+          <w:color w:val="000000" w:themeColor="text1"/>
         </w:rPr>
-        <w:t>Program Stubs and Test Data Required</w:t>
-      </w:r>
-      <w:r>
-        <w:rPr>
-          <w:color w:val="FF0000"/>
-        </w:rPr>
-        <w:t xml:space="preserve">, </w:t>
-      </w:r>
-      <w:r>
-        <w:rPr>
-          <w:color w:val="FF0000"/>
-        </w:rPr>
-        <w:t>gives an overview of how the requirements defined in RASD map into the design elements defined in DD.</w:t>
+        <w:t>Resources Allocation</w:t>
       </w:r>
     </w:p>
     <w:p>
@@ -4525,20 +4663,44 @@
       </w:pPr>
       <w:r>
         <w:rPr>
-          <w:color w:val="FF0000"/>
+          <w:color w:val="000000" w:themeColor="text1"/>
         </w:rPr>
-        <w:t>Chapter 6: References</w:t>
-      </w:r>
-      <w:r>
-        <w:br w:type="page"/>
+        <w:t>C</w:t>
+      </w:r>
+      <w:r>
+        <w:rPr>
+          <w:color w:val="000000" w:themeColor="text1"/>
+        </w:rPr>
+        <w:t>hapter 6: Risk Management, list of main possible risks and mitigation techniques</w:t>
       </w:r>
     </w:p>
     <w:p>
       <w:pPr>
+        <w:pStyle w:val="ListParagraph"/>
+        <w:numPr>
+          <w:ilvl w:val="0"/>
+          <w:numId w:val="4"/>
+        </w:numPr>
+        <w:spacing w:after="160" w:line="259" w:lineRule="auto"/>
+        <w:ind w:left="1440" w:right="0"/>
+        <w:jc w:val="left"/>
+      </w:pPr>
+      <w:r>
+        <w:rPr>
+          <w:color w:val="000000" w:themeColor="text1"/>
+        </w:rPr>
+        <w:t>Chapter 7: References</w:t>
+      </w:r>
+      <w:r>
+        <w:br w:type="page"/>
+      </w:r>
+    </w:p>
+    <w:p>
+      <w:pPr>
         <w:pStyle w:val="Heading1"/>
         <w:spacing w:after="0"/>
       </w:pPr>
-      <w:bookmarkStart w:id="6" w:name="_Toc441348342"/>
+      <w:bookmarkStart w:id="6" w:name="_Toc442108108"/>
       <w:r>
         <w:lastRenderedPageBreak/>
         <w:t>Function Points</w:t>
@@ -4550,7 +4712,7 @@
         <w:pStyle w:val="Heading2"/>
         <w:ind w:left="720" w:hanging="720"/>
       </w:pPr>
-      <w:bookmarkStart w:id="7" w:name="_Toc441348343"/>
+      <w:bookmarkStart w:id="7" w:name="_Toc442108109"/>
       <w:r>
         <w:t>Brief Introduction</w:t>
       </w:r>
@@ -4793,12 +4955,14 @@
                 <w:sz w:val="22"/>
               </w:rPr>
             </w:pPr>
+            <w:proofErr w:type="spellStart"/>
             <w:r>
               <w:rPr>
                 <w:sz w:val="22"/>
               </w:rPr>
               <w:t>N.Inputs</w:t>
             </w:r>
+            <w:proofErr w:type="spellEnd"/>
           </w:p>
         </w:tc>
         <w:tc>
@@ -4913,12 +5077,14 @@
                 <w:sz w:val="22"/>
               </w:rPr>
             </w:pPr>
+            <w:proofErr w:type="spellStart"/>
             <w:r>
               <w:rPr>
                 <w:sz w:val="22"/>
               </w:rPr>
               <w:t>N.Outputs</w:t>
             </w:r>
+            <w:proofErr w:type="spellEnd"/>
           </w:p>
         </w:tc>
         <w:tc>
@@ -5030,12 +5196,14 @@
                 <w:sz w:val="22"/>
               </w:rPr>
             </w:pPr>
+            <w:proofErr w:type="spellStart"/>
             <w:r>
               <w:rPr>
                 <w:sz w:val="22"/>
               </w:rPr>
               <w:t>N.Inquiry</w:t>
             </w:r>
+            <w:proofErr w:type="spellEnd"/>
           </w:p>
         </w:tc>
         <w:tc>
@@ -5675,7 +5843,7 @@
         <w:pStyle w:val="Heading2"/>
         <w:ind w:left="720" w:hanging="720"/>
       </w:pPr>
-      <w:bookmarkStart w:id="8" w:name="_Toc441348344"/>
+      <w:bookmarkStart w:id="8" w:name="_Toc442108110"/>
       <w:r>
         <w:t>FP Estimation</w:t>
       </w:r>
@@ -5686,7 +5854,7 @@
         <w:pStyle w:val="Heading3"/>
         <w:spacing w:after="240" w:line="240" w:lineRule="auto"/>
       </w:pPr>
-      <w:bookmarkStart w:id="9" w:name="_Toc441348345"/>
+      <w:bookmarkStart w:id="9" w:name="_Toc442108111"/>
       <w:r>
         <w:t>Internal Logic Files</w:t>
       </w:r>
@@ -5697,7 +5865,15 @@
         <w:ind w:left="720" w:firstLine="0"/>
       </w:pPr>
       <w:r>
-        <w:t>The myTaxiService system stores information about:</w:t>
+        <w:t xml:space="preserve">The </w:t>
+      </w:r>
+      <w:proofErr w:type="spellStart"/>
+      <w:r>
+        <w:t>myTaxiService</w:t>
+      </w:r>
+      <w:proofErr w:type="spellEnd"/>
+      <w:r>
+        <w:t xml:space="preserve"> system stores information about:</w:t>
       </w:r>
     </w:p>
     <w:p>
@@ -5801,7 +5977,15 @@
         <w:ind w:left="0" w:firstLine="720"/>
       </w:pPr>
       <w:r>
-        <w:t>System stores information about users using myTaxiService system. It stores id, name, surname, phon</w:t>
+        <w:t xml:space="preserve">System stores information about users using </w:t>
+      </w:r>
+      <w:proofErr w:type="spellStart"/>
+      <w:r>
+        <w:t>myTaxiService</w:t>
+      </w:r>
+      <w:proofErr w:type="spellEnd"/>
+      <w:r>
+        <w:t xml:space="preserve"> system. It stores id, name, surname, phon</w:t>
       </w:r>
       <w:r>
         <w:t xml:space="preserve">e, email, password, image path. Considering the fields stored about the user we will assume its complexity is </w:t>
@@ -6492,7 +6676,7 @@
         <w:pStyle w:val="Heading3"/>
         <w:spacing w:after="240" w:line="240" w:lineRule="auto"/>
       </w:pPr>
-      <w:bookmarkStart w:id="10" w:name="_Toc441348346"/>
+      <w:bookmarkStart w:id="10" w:name="_Toc442108112"/>
       <w:r>
         <w:t xml:space="preserve">External </w:t>
       </w:r>
@@ -6508,11 +6692,50 @@
       <w:pPr>
         <w:ind w:left="0" w:firstLine="720"/>
       </w:pPr>
-      <w:r>
-        <w:t>myTaxiService system user three external APIs: GoogleMaps API, GooglePlaces API and Gmail API. Invoking GoogleMaps API happens often</w:t>
-      </w:r>
-      <w:r>
-        <w:t>, at least once when user requests a taxi, or when checking on the map if there are taxi vehicles available near him. Google Places API is invoked when user request or reserve a taxi; when he specify his origin or destination address. Thus Google Places API is invoked often. Gmail API is invoked only once per user, when he creates account for myTaxiService.</w:t>
+      <w:proofErr w:type="spellStart"/>
+      <w:proofErr w:type="gramStart"/>
+      <w:r>
+        <w:t>myTaxiService</w:t>
+      </w:r>
+      <w:proofErr w:type="spellEnd"/>
+      <w:proofErr w:type="gramEnd"/>
+      <w:r>
+        <w:t xml:space="preserve"> system user three external APIs: </w:t>
+      </w:r>
+      <w:proofErr w:type="spellStart"/>
+      <w:r>
+        <w:t>GoogleMaps</w:t>
+      </w:r>
+      <w:proofErr w:type="spellEnd"/>
+      <w:r>
+        <w:t xml:space="preserve"> API, </w:t>
+      </w:r>
+      <w:proofErr w:type="spellStart"/>
+      <w:r>
+        <w:t>GooglePlaces</w:t>
+      </w:r>
+      <w:proofErr w:type="spellEnd"/>
+      <w:r>
+        <w:t xml:space="preserve"> API and Gmail API. Invoking </w:t>
+      </w:r>
+      <w:proofErr w:type="spellStart"/>
+      <w:r>
+        <w:t>GoogleMaps</w:t>
+      </w:r>
+      <w:proofErr w:type="spellEnd"/>
+      <w:r>
+        <w:t xml:space="preserve"> API happens often</w:t>
+      </w:r>
+      <w:r>
+        <w:t xml:space="preserve">, at least once when user requests a taxi, or when checking on the map if there are taxi vehicles available near him. Google Places API is invoked when user request or reserve a taxi; when he specify his origin or destination address. Thus Google Places API is invoked often. Gmail API is invoked only once per user, when he creates account for </w:t>
+      </w:r>
+      <w:proofErr w:type="spellStart"/>
+      <w:r>
+        <w:t>myTaxiService</w:t>
+      </w:r>
+      <w:proofErr w:type="spellEnd"/>
+      <w:r>
+        <w:t>.</w:t>
       </w:r>
     </w:p>
     <w:tbl>
@@ -6850,7 +7073,7 @@
         <w:pStyle w:val="Heading3"/>
         <w:spacing w:after="240"/>
       </w:pPr>
-      <w:bookmarkStart w:id="11" w:name="_Toc441348347"/>
+      <w:bookmarkStart w:id="11" w:name="_Toc442108113"/>
       <w:r>
         <w:t>External Inputs</w:t>
       </w:r>
@@ -7043,8 +7266,13 @@
               <w:ind w:left="0" w:firstLine="0"/>
               <w:cnfStyle w:val="000000100000" w:firstRow="0" w:lastRow="0" w:firstColumn="0" w:lastColumn="0" w:oddVBand="0" w:evenVBand="0" w:oddHBand="1" w:evenHBand="0" w:firstRowFirstColumn="0" w:firstRowLastColumn="0" w:lastRowFirstColumn="0" w:lastRowLastColumn="0"/>
             </w:pPr>
-            <w:r>
-              <w:t>signUp()</w:t>
+            <w:proofErr w:type="spellStart"/>
+            <w:r>
+              <w:t>signUp</w:t>
+            </w:r>
+            <w:proofErr w:type="spellEnd"/>
+            <w:r>
+              <w:t>()</w:t>
             </w:r>
           </w:p>
           <w:p>
@@ -7053,8 +7281,13 @@
               <w:ind w:left="0" w:firstLine="0"/>
               <w:cnfStyle w:val="000000100000" w:firstRow="0" w:lastRow="0" w:firstColumn="0" w:lastColumn="0" w:oddVBand="0" w:evenVBand="0" w:oddHBand="1" w:evenHBand="0" w:firstRowFirstColumn="0" w:firstRowLastColumn="0" w:lastRowFirstColumn="0" w:lastRowLastColumn="0"/>
             </w:pPr>
-            <w:r>
-              <w:t>signIn()</w:t>
+            <w:proofErr w:type="spellStart"/>
+            <w:r>
+              <w:t>signIn</w:t>
+            </w:r>
+            <w:proofErr w:type="spellEnd"/>
+            <w:r>
+              <w:t>()</w:t>
             </w:r>
           </w:p>
         </w:tc>
@@ -7183,8 +7416,13 @@
               <w:ind w:left="0" w:firstLine="0"/>
               <w:cnfStyle w:val="000000000000" w:firstRow="0" w:lastRow="0" w:firstColumn="0" w:lastColumn="0" w:oddVBand="0" w:evenVBand="0" w:oddHBand="0" w:evenHBand="0" w:firstRowFirstColumn="0" w:firstRowLastColumn="0" w:lastRowFirstColumn="0" w:lastRowLastColumn="0"/>
             </w:pPr>
-            <w:r>
-              <w:t>manageProfile()</w:t>
+            <w:proofErr w:type="spellStart"/>
+            <w:r>
+              <w:t>manageProfile</w:t>
+            </w:r>
+            <w:proofErr w:type="spellEnd"/>
+            <w:r>
+              <w:t>()</w:t>
             </w:r>
           </w:p>
           <w:p>
@@ -7193,8 +7431,13 @@
               <w:ind w:left="0" w:firstLine="0"/>
               <w:cnfStyle w:val="000000000000" w:firstRow="0" w:lastRow="0" w:firstColumn="0" w:lastColumn="0" w:oddVBand="0" w:evenVBand="0" w:oddHBand="0" w:evenHBand="0" w:firstRowFirstColumn="0" w:firstRowLastColumn="0" w:lastRowFirstColumn="0" w:lastRowLastColumn="0"/>
             </w:pPr>
-            <w:r>
-              <w:t>cancelRide()</w:t>
+            <w:proofErr w:type="spellStart"/>
+            <w:r>
+              <w:t>cancelRide</w:t>
+            </w:r>
+            <w:proofErr w:type="spellEnd"/>
+            <w:r>
+              <w:t>()</w:t>
             </w:r>
           </w:p>
         </w:tc>
@@ -7339,8 +7582,13 @@
               <w:ind w:left="0" w:firstLine="0"/>
               <w:cnfStyle w:val="000000100000" w:firstRow="0" w:lastRow="0" w:firstColumn="0" w:lastColumn="0" w:oddVBand="0" w:evenVBand="0" w:oddHBand="1" w:evenHBand="0" w:firstRowFirstColumn="0" w:firstRowLastColumn="0" w:lastRowFirstColumn="0" w:lastRowLastColumn="0"/>
             </w:pPr>
-            <w:r>
-              <w:t>setAvailable()</w:t>
+            <w:proofErr w:type="spellStart"/>
+            <w:r>
+              <w:t>setAvailable</w:t>
+            </w:r>
+            <w:proofErr w:type="spellEnd"/>
+            <w:r>
+              <w:t>()</w:t>
             </w:r>
           </w:p>
           <w:p>
@@ -7349,8 +7597,13 @@
               <w:ind w:left="0" w:firstLine="0"/>
               <w:cnfStyle w:val="000000100000" w:firstRow="0" w:lastRow="0" w:firstColumn="0" w:lastColumn="0" w:oddVBand="0" w:evenVBand="0" w:oddHBand="1" w:evenHBand="0" w:firstRowFirstColumn="0" w:firstRowLastColumn="0" w:lastRowFirstColumn="0" w:lastRowLastColumn="0"/>
             </w:pPr>
-            <w:r>
-              <w:t>manageProfile()</w:t>
+            <w:proofErr w:type="spellStart"/>
+            <w:r>
+              <w:t>manageProfile</w:t>
+            </w:r>
+            <w:proofErr w:type="spellEnd"/>
+            <w:r>
+              <w:t>()</w:t>
             </w:r>
           </w:p>
           <w:p>
@@ -7369,8 +7622,13 @@
               <w:ind w:left="0" w:firstLine="0"/>
               <w:cnfStyle w:val="000000100000" w:firstRow="0" w:lastRow="0" w:firstColumn="0" w:lastColumn="0" w:oddVBand="0" w:evenVBand="0" w:oddHBand="1" w:evenHBand="0" w:firstRowFirstColumn="0" w:firstRowLastColumn="0" w:lastRowFirstColumn="0" w:lastRowLastColumn="0"/>
             </w:pPr>
-            <w:r>
-              <w:t>cancelRide()</w:t>
+            <w:proofErr w:type="spellStart"/>
+            <w:r>
+              <w:t>cancelRide</w:t>
+            </w:r>
+            <w:proofErr w:type="spellEnd"/>
+            <w:r>
+              <w:t>()</w:t>
             </w:r>
           </w:p>
         </w:tc>
@@ -7536,8 +7794,13 @@
               <w:ind w:left="0" w:firstLine="0"/>
               <w:cnfStyle w:val="000000000000" w:firstRow="0" w:lastRow="0" w:firstColumn="0" w:lastColumn="0" w:oddVBand="0" w:evenVBand="0" w:oddHBand="0" w:evenHBand="0" w:firstRowFirstColumn="0" w:firstRowLastColumn="0" w:lastRowFirstColumn="0" w:lastRowLastColumn="0"/>
             </w:pPr>
-            <w:r>
-              <w:t>banUser()</w:t>
+            <w:proofErr w:type="spellStart"/>
+            <w:r>
+              <w:t>banUser</w:t>
+            </w:r>
+            <w:proofErr w:type="spellEnd"/>
+            <w:r>
+              <w:t>()</w:t>
             </w:r>
           </w:p>
           <w:p>
@@ -7546,8 +7809,13 @@
               <w:ind w:left="0" w:firstLine="0"/>
               <w:cnfStyle w:val="000000000000" w:firstRow="0" w:lastRow="0" w:firstColumn="0" w:lastColumn="0" w:oddVBand="0" w:evenVBand="0" w:oddHBand="0" w:evenHBand="0" w:firstRowFirstColumn="0" w:firstRowLastColumn="0" w:lastRowFirstColumn="0" w:lastRowLastColumn="0"/>
             </w:pPr>
-            <w:r>
-              <w:t>signIn()</w:t>
+            <w:proofErr w:type="spellStart"/>
+            <w:r>
+              <w:t>signIn</w:t>
+            </w:r>
+            <w:proofErr w:type="spellEnd"/>
+            <w:r>
+              <w:t>()</w:t>
             </w:r>
           </w:p>
         </w:tc>
@@ -7688,7 +7956,7 @@
         <w:pStyle w:val="Heading3"/>
         <w:spacing w:after="240"/>
       </w:pPr>
-      <w:bookmarkStart w:id="12" w:name="_Toc441348348"/>
+      <w:bookmarkStart w:id="12" w:name="_Toc442108114"/>
       <w:r>
         <w:t>External Inquiries</w:t>
       </w:r>
@@ -7711,7 +7979,35 @@
         <w:rPr>
           <w:color w:val="auto"/>
         </w:rPr>
-        <w:t>Confirm or Decline Ride is considered to be of average weight because it involves the Scheduler activity and driver activity and is responsible for notifying the driver about a received request for a ride; thus the back end logic behind this function is quite complex. Check rides is average weight operation taking into consideration the possible size of previously driven rides or current or future rides of a taxi drive; i.e the number of rows in a DB could be high. View reports operation is considered as simple query to the DB which shows the admin user the list of all active reports; i.e this operation is simple so we have accepted low weight for it.</w:t>
+        <w:t xml:space="preserve">Confirm or Decline Ride is considered to be of average weight because it involves the Scheduler activity and driver activity and is responsible for notifying the driver about a received request for a ride; thus the back end logic behind this function is quite complex. Check rides is average weight operation taking into consideration the possible size of previously driven rides or current or future rides of a taxi drive; </w:t>
+      </w:r>
+      <w:proofErr w:type="spellStart"/>
+      <w:r>
+        <w:rPr>
+          <w:color w:val="auto"/>
+        </w:rPr>
+        <w:t>i.e</w:t>
+      </w:r>
+      <w:proofErr w:type="spellEnd"/>
+      <w:r>
+        <w:rPr>
+          <w:color w:val="auto"/>
+        </w:rPr>
+        <w:t xml:space="preserve"> the number of rows in a DB could be high. View reports operation is considered as simple query to the DB which shows the admin user the list of all active reports; </w:t>
+      </w:r>
+      <w:proofErr w:type="spellStart"/>
+      <w:r>
+        <w:rPr>
+          <w:color w:val="auto"/>
+        </w:rPr>
+        <w:t>i.e</w:t>
+      </w:r>
+      <w:proofErr w:type="spellEnd"/>
+      <w:r>
+        <w:rPr>
+          <w:color w:val="auto"/>
+        </w:rPr>
+        <w:t xml:space="preserve"> this operation is simple so we have accepted low weight for it.</w:t>
       </w:r>
     </w:p>
     <w:tbl>
@@ -7888,8 +8184,13 @@
               <w:ind w:left="0" w:firstLine="0"/>
               <w:cnfStyle w:val="000000100000" w:firstRow="0" w:lastRow="0" w:firstColumn="0" w:lastColumn="0" w:oddVBand="0" w:evenVBand="0" w:oddHBand="1" w:evenHBand="0" w:firstRowFirstColumn="0" w:firstRowLastColumn="0" w:lastRowFirstColumn="0" w:lastRowLastColumn="0"/>
             </w:pPr>
-            <w:r>
-              <w:t>makeRequest()</w:t>
+            <w:proofErr w:type="spellStart"/>
+            <w:r>
+              <w:t>makeRequest</w:t>
+            </w:r>
+            <w:proofErr w:type="spellEnd"/>
+            <w:r>
+              <w:t>()</w:t>
             </w:r>
           </w:p>
           <w:p>
@@ -7898,8 +8199,13 @@
               <w:ind w:left="0" w:firstLine="0"/>
               <w:cnfStyle w:val="000000100000" w:firstRow="0" w:lastRow="0" w:firstColumn="0" w:lastColumn="0" w:oddVBand="0" w:evenVBand="0" w:oddHBand="1" w:evenHBand="0" w:firstRowFirstColumn="0" w:firstRowLastColumn="0" w:lastRowFirstColumn="0" w:lastRowLastColumn="0"/>
             </w:pPr>
-            <w:r>
-              <w:t>makeReservation()</w:t>
+            <w:proofErr w:type="spellStart"/>
+            <w:r>
+              <w:t>makeReservation</w:t>
+            </w:r>
+            <w:proofErr w:type="spellEnd"/>
+            <w:r>
+              <w:t>()</w:t>
             </w:r>
           </w:p>
           <w:p>
@@ -7908,8 +8214,13 @@
               <w:ind w:left="0" w:firstLine="0"/>
               <w:cnfStyle w:val="000000100000" w:firstRow="0" w:lastRow="0" w:firstColumn="0" w:lastColumn="0" w:oddVBand="0" w:evenVBand="0" w:oddHBand="1" w:evenHBand="0" w:firstRowFirstColumn="0" w:firstRowLastColumn="0" w:lastRowFirstColumn="0" w:lastRowLastColumn="0"/>
             </w:pPr>
-            <w:r>
-              <w:t>checkTaxisAvailable()</w:t>
+            <w:proofErr w:type="spellStart"/>
+            <w:r>
+              <w:t>checkTaxisAvailable</w:t>
+            </w:r>
+            <w:proofErr w:type="spellEnd"/>
+            <w:r>
+              <w:t>()</w:t>
             </w:r>
           </w:p>
           <w:p>
@@ -7918,8 +8229,13 @@
               <w:ind w:left="0" w:firstLine="0"/>
               <w:cnfStyle w:val="000000100000" w:firstRow="0" w:lastRow="0" w:firstColumn="0" w:lastColumn="0" w:oddVBand="0" w:evenVBand="0" w:oddHBand="1" w:evenHBand="0" w:firstRowFirstColumn="0" w:firstRowLastColumn="0" w:lastRowFirstColumn="0" w:lastRowLastColumn="0"/>
             </w:pPr>
-            <w:r>
-              <w:t>checkReservation()</w:t>
+            <w:proofErr w:type="spellStart"/>
+            <w:r>
+              <w:t>checkReservation</w:t>
+            </w:r>
+            <w:proofErr w:type="spellEnd"/>
+            <w:r>
+              <w:t>()</w:t>
             </w:r>
           </w:p>
         </w:tc>
@@ -8079,8 +8395,13 @@
               <w:ind w:left="0" w:firstLine="0"/>
               <w:cnfStyle w:val="000000000000" w:firstRow="0" w:lastRow="0" w:firstColumn="0" w:lastColumn="0" w:oddVBand="0" w:evenVBand="0" w:oddHBand="0" w:evenHBand="0" w:firstRowFirstColumn="0" w:firstRowLastColumn="0" w:lastRowFirstColumn="0" w:lastRowLastColumn="0"/>
             </w:pPr>
-            <w:r>
-              <w:t>confirmDeclineRide()</w:t>
+            <w:proofErr w:type="spellStart"/>
+            <w:r>
+              <w:t>confirmDeclineRide</w:t>
+            </w:r>
+            <w:proofErr w:type="spellEnd"/>
+            <w:r>
+              <w:t>()</w:t>
             </w:r>
           </w:p>
           <w:p>
@@ -8089,8 +8410,13 @@
               <w:ind w:left="0" w:firstLine="0"/>
               <w:cnfStyle w:val="000000000000" w:firstRow="0" w:lastRow="0" w:firstColumn="0" w:lastColumn="0" w:oddVBand="0" w:evenVBand="0" w:oddHBand="0" w:evenHBand="0" w:firstRowFirstColumn="0" w:firstRowLastColumn="0" w:lastRowFirstColumn="0" w:lastRowLastColumn="0"/>
             </w:pPr>
-            <w:r>
-              <w:t>checkRides()</w:t>
+            <w:proofErr w:type="spellStart"/>
+            <w:r>
+              <w:t>checkRides</w:t>
+            </w:r>
+            <w:proofErr w:type="spellEnd"/>
+            <w:r>
+              <w:t>()</w:t>
             </w:r>
           </w:p>
         </w:tc>
@@ -8215,8 +8541,13 @@
               <w:ind w:left="0" w:firstLine="0"/>
               <w:cnfStyle w:val="000000100000" w:firstRow="0" w:lastRow="0" w:firstColumn="0" w:lastColumn="0" w:oddVBand="0" w:evenVBand="0" w:oddHBand="1" w:evenHBand="0" w:firstRowFirstColumn="0" w:firstRowLastColumn="0" w:lastRowFirstColumn="0" w:lastRowLastColumn="0"/>
             </w:pPr>
-            <w:r>
-              <w:t>viewReports()</w:t>
+            <w:proofErr w:type="spellStart"/>
+            <w:r>
+              <w:t>viewReports</w:t>
+            </w:r>
+            <w:proofErr w:type="spellEnd"/>
+            <w:r>
+              <w:t>()</w:t>
             </w:r>
           </w:p>
         </w:tc>
@@ -8332,7 +8663,7 @@
         <w:pStyle w:val="Heading3"/>
         <w:spacing w:after="240"/>
       </w:pPr>
-      <w:bookmarkStart w:id="13" w:name="_Toc441348349"/>
+      <w:bookmarkStart w:id="13" w:name="_Toc442108115"/>
       <w:r>
         <w:t>External Outputs</w:t>
       </w:r>
@@ -8342,16 +8673,114 @@
       <w:pPr>
         <w:ind w:left="0" w:firstLine="720"/>
       </w:pPr>
-      <w:r>
-        <w:t xml:space="preserve">myTaxiService system does not have external outputs, it might be added later on as further improvement. For example: notification to the user if the taxi vehicle will arrive in 2 min, or receiving notification about special offers for particular dates or hours of ride. </w:t>
+      <w:proofErr w:type="spellStart"/>
+      <w:proofErr w:type="gramStart"/>
+      <w:r>
+        <w:t>myTaxiService</w:t>
+      </w:r>
+      <w:proofErr w:type="spellEnd"/>
+      <w:proofErr w:type="gramEnd"/>
+      <w:r>
+        <w:t xml:space="preserve"> system </w:t>
+      </w:r>
+      <w:r>
+        <w:t xml:space="preserve">has three external outputs: </w:t>
       </w:r>
     </w:p>
     <w:p>
       <w:pPr>
+        <w:pStyle w:val="ListParagraph"/>
+        <w:numPr>
+          <w:ilvl w:val="1"/>
+          <w:numId w:val="22"/>
+        </w:numPr>
+        <w:ind w:left="1440"/>
+      </w:pPr>
+      <w:r>
+        <w:t>Notification is sent when user requests a taxi and system finds available taxi in the queue; message is sent to driver</w:t>
+      </w:r>
+    </w:p>
+    <w:p>
+      <w:pPr>
+        <w:pStyle w:val="ListParagraph"/>
+        <w:numPr>
+          <w:ilvl w:val="1"/>
+          <w:numId w:val="22"/>
+        </w:numPr>
+        <w:ind w:left="1440"/>
+      </w:pPr>
+      <w:r>
+        <w:t>Acknowledgement is sent back to user when taxi driver accepts ride</w:t>
+      </w:r>
+    </w:p>
+    <w:p>
+      <w:pPr>
+        <w:pStyle w:val="ListParagraph"/>
+        <w:numPr>
+          <w:ilvl w:val="1"/>
+          <w:numId w:val="22"/>
+        </w:numPr>
+        <w:ind w:left="1440"/>
+      </w:pPr>
+      <w:r>
+        <w:t xml:space="preserve">Notification is sent to the user after successful reservation </w:t>
+      </w:r>
+    </w:p>
+    <w:p>
+      <w:pPr>
+        <w:ind w:left="0" w:firstLine="720"/>
+      </w:pPr>
+      <w:r>
+        <w:t xml:space="preserve">All three outputs are considered to be </w:t>
+      </w:r>
+      <w:r>
+        <w:rPr>
+          <w:color w:val="auto"/>
+        </w:rPr>
+        <w:t>high weight operation</w:t>
+      </w:r>
+      <w:r>
+        <w:rPr>
+          <w:color w:val="auto"/>
+        </w:rPr>
+        <w:t xml:space="preserve">s because they involve interaction of multiple software components of </w:t>
+      </w:r>
+      <w:proofErr w:type="spellStart"/>
+      <w:r>
+        <w:rPr>
+          <w:color w:val="auto"/>
+        </w:rPr>
+        <w:t>myTaxiService</w:t>
+      </w:r>
+      <w:proofErr w:type="spellEnd"/>
+      <w:r>
+        <w:rPr>
+          <w:color w:val="auto"/>
+        </w:rPr>
+        <w:t xml:space="preserve"> system.</w:t>
+      </w:r>
+      <w:r>
+        <w:rPr>
+          <w:color w:val="auto"/>
+        </w:rPr>
+        <w:t xml:space="preserve"> Estimation of external output is </w:t>
+      </w:r>
+      <m:oMath>
+        <m:r>
+          <w:rPr>
+            <w:rFonts w:ascii="Cambria Math" w:hAnsi="Cambria Math"/>
+            <w:color w:val="auto"/>
+          </w:rPr>
+          <m:t>3*7=21 FP</m:t>
+        </m:r>
+      </m:oMath>
+    </w:p>
+    <w:p>
+      <w:pPr>
         <w:pStyle w:val="Heading3"/>
         <w:spacing w:after="240"/>
       </w:pPr>
-      <w:bookmarkStart w:id="14" w:name="_Toc441348350"/>
+      <w:bookmarkStart w:id="14" w:name="_Toc442108116"/>
       <w:r>
         <w:t>Resuming</w:t>
       </w:r>
@@ -8365,10 +8794,13 @@
         <w:t xml:space="preserve">Taking into consideration of estimation of FP the total estimation is </w:t>
       </w:r>
       <w:r>
-        <w:t xml:space="preserve">152 FPs. Obtained value of total FP is used to get estimation of number of lines of code. Using the proposed equation we get </w:t>
-      </w:r>
-      <w:r>
-        <w:t>7600</w:t>
+        <w:t>173</w:t>
+      </w:r>
+      <w:r>
+        <w:t xml:space="preserve"> FPs. Obtained value of total FP is used to get estimation of number of lines of code. Using the proposed equation we get </w:t>
+      </w:r>
+      <w:r>
+        <w:t>8650</w:t>
       </w:r>
       <w:r>
         <w:t xml:space="preserve"> SLOC.</w:t>
@@ -8379,6 +8811,7 @@
         <w:ind w:left="0" w:firstLine="0"/>
       </w:pPr>
       <w:r>
+        <w:lastRenderedPageBreak/>
         <w:t>The following table resumes our estimations:</w:t>
       </w:r>
     </w:p>
@@ -8649,7 +9082,6 @@
               <w:ind w:left="0" w:firstLine="0"/>
             </w:pPr>
             <w:r>
-              <w:lastRenderedPageBreak/>
               <w:t>EIQ</w:t>
             </w:r>
           </w:p>
@@ -8752,7 +9184,7 @@
               <w:cnfStyle w:val="000000100000" w:firstRow="0" w:lastRow="0" w:firstColumn="0" w:lastColumn="0" w:oddVBand="0" w:evenVBand="0" w:oddHBand="1" w:evenHBand="0" w:firstRowFirstColumn="0" w:firstRowLastColumn="0" w:lastRowFirstColumn="0" w:lastRowLastColumn="0"/>
             </w:pPr>
             <w:r>
-              <w:t>0</w:t>
+              <w:t>21</w:t>
             </w:r>
           </w:p>
         </w:tc>
@@ -8819,7 +9251,13 @@
               <w:rPr>
                 <w:b/>
               </w:rPr>
-              <w:t>152</w:t>
+              <w:t>1</w:t>
+            </w:r>
+            <w:r>
+              <w:rPr>
+                <w:b/>
+              </w:rPr>
+              <w:t>73</w:t>
             </w:r>
           </w:p>
         </w:tc>
@@ -8841,7 +9279,7 @@
       <w:pPr>
         <w:pStyle w:val="Heading1"/>
       </w:pPr>
-      <w:bookmarkStart w:id="15" w:name="_Toc441348351"/>
+      <w:bookmarkStart w:id="15" w:name="_Toc442108117"/>
       <w:r>
         <w:t>Effort Estimation COCOMO II</w:t>
       </w:r>
@@ -8851,7 +9289,7 @@
       <w:pPr>
         <w:pStyle w:val="Heading2"/>
       </w:pPr>
-      <w:bookmarkStart w:id="16" w:name="_Toc441348352"/>
+      <w:bookmarkStart w:id="16" w:name="_Toc442108118"/>
       <w:r>
         <w:t>Brief Introduction</w:t>
       </w:r>
@@ -9045,14 +9483,9 @@
     </w:tbl>
     <w:p>
       <w:pPr>
-        <w:ind w:left="0" w:firstLine="0"/>
-      </w:pPr>
-    </w:p>
-    <w:p>
-      <w:pPr>
         <w:pStyle w:val="Heading2"/>
       </w:pPr>
-      <w:bookmarkStart w:id="17" w:name="_Toc441348353"/>
+      <w:bookmarkStart w:id="17" w:name="_Toc442108119"/>
       <w:r>
         <w:t>Scale Drivers</w:t>
       </w:r>
@@ -9083,7 +9516,23 @@
         <w:t>PREC</w:t>
       </w:r>
       <w:r>
-        <w:t xml:space="preserve"> Precedentedness reflects the previous experience of the organization with this type of project. Very low means no previous experience, Extra high means that the organization is completely familiar with this application domain. </w:t>
+        <w:t xml:space="preserve"> </w:t>
+      </w:r>
+      <w:proofErr w:type="spellStart"/>
+      <w:r>
+        <w:t>Precedentedness</w:t>
+      </w:r>
+      <w:proofErr w:type="spellEnd"/>
+      <w:r>
+        <w:t xml:space="preserve"> reflects the previous experience of the organization with this type of project. Very low means no previous experience, </w:t>
+      </w:r>
+      <w:proofErr w:type="gramStart"/>
+      <w:r>
+        <w:t>Extra</w:t>
+      </w:r>
+      <w:proofErr w:type="gramEnd"/>
+      <w:r>
+        <w:t xml:space="preserve"> high means that the organization is completely familiar with this application domain. </w:t>
       </w:r>
       <w:r>
         <w:rPr>
@@ -9190,7 +9639,15 @@
         <w:t>out. Very low means little a</w:t>
       </w:r>
       <w:r>
-        <w:t>nalysis, Extra high means a com</w:t>
+        <w:t xml:space="preserve">nalysis, </w:t>
+      </w:r>
+      <w:proofErr w:type="gramStart"/>
+      <w:r>
+        <w:t>Extra</w:t>
+      </w:r>
+      <w:proofErr w:type="gramEnd"/>
+      <w:r>
+        <w:t xml:space="preserve"> high means a com</w:t>
       </w:r>
       <w:r>
         <w:t>plete a thorough risk analysis.</w:t>
@@ -9241,9 +9698,11 @@
         </w:rPr>
         <w:t xml:space="preserve">TEAM </w:t>
       </w:r>
+      <w:proofErr w:type="spellStart"/>
       <w:r>
         <w:t>Team</w:t>
       </w:r>
+      <w:proofErr w:type="spellEnd"/>
       <w:r>
         <w:t xml:space="preserve"> cohesion refl</w:t>
       </w:r>
@@ -9674,6 +10133,7 @@
               <w:ind w:left="0" w:firstLine="0"/>
             </w:pPr>
             <w:r>
+              <w:lastRenderedPageBreak/>
               <w:t>RESL</w:t>
             </w:r>
           </w:p>
@@ -10021,7 +10481,6 @@
         <w:jc w:val="center"/>
       </w:pPr>
       <w:r>
-        <w:lastRenderedPageBreak/>
         <w:t>Table 8. Scale drivers factors</w:t>
       </w:r>
     </w:p>
@@ -10045,7 +10504,7 @@
       <w:pPr>
         <w:pStyle w:val="Heading2"/>
       </w:pPr>
-      <w:bookmarkStart w:id="18" w:name="_Toc441348354"/>
+      <w:bookmarkStart w:id="18" w:name="_Toc442108120"/>
       <w:r>
         <w:t>Cost Drivers</w:t>
       </w:r>
@@ -11277,7 +11736,7 @@
         <w:pStyle w:val="Heading2"/>
         <w:spacing w:before="240"/>
       </w:pPr>
-      <w:bookmarkStart w:id="19" w:name="_Toc441348355"/>
+      <w:bookmarkStart w:id="19" w:name="_Toc442108121"/>
       <w:r>
         <w:t>Effort Equation</w:t>
       </w:r>
@@ -11412,7 +11871,7 @@
         <w:rPr>
           <w:b/>
         </w:rPr>
-        <w:t>7.6</w:t>
+        <w:t>8.6</w:t>
       </w:r>
     </w:p>
     <w:p>
@@ -11456,7 +11915,13 @@
                 <w:rPr>
                   <w:rFonts w:ascii="Cambria Math" w:hAnsi="Cambria Math"/>
                 </w:rPr>
-                <m:t>7.6</m:t>
+                <m:t>8</m:t>
+              </m:r>
+              <m:r>
+                <w:rPr>
+                  <w:rFonts w:ascii="Cambria Math" w:hAnsi="Cambria Math"/>
+                </w:rPr>
+                <m:t>.6</m:t>
               </m:r>
             </m:e>
             <m:sup>
@@ -11481,7 +11946,7 @@
             <w:rPr>
               <w:rFonts w:ascii="Cambria Math" w:hAnsi="Cambria Math"/>
             </w:rPr>
-            <m:t>19.82</m:t>
+            <m:t>22.71</m:t>
           </m:r>
           <m:r>
             <m:rPr>
@@ -11499,7 +11964,7 @@
       <w:pPr>
         <w:pStyle w:val="Heading2"/>
       </w:pPr>
-      <w:bookmarkStart w:id="20" w:name="_Toc441348356"/>
+      <w:bookmarkStart w:id="20" w:name="_Toc442108122"/>
       <w:r>
         <w:t>Schedule Estimation</w:t>
       </w:r>
@@ -11559,6 +12024,7 @@
         <w:ind w:left="0" w:firstLine="720"/>
       </w:pPr>
       <w:r>
+        <w:lastRenderedPageBreak/>
         <w:t>Where:</w:t>
       </w:r>
     </w:p>
@@ -11606,7 +12072,6 @@
         <w:ind w:left="0" w:firstLine="720"/>
       </w:pPr>
       <w:r>
-        <w:lastRenderedPageBreak/>
         <w:t>Taking into consideration the calculated parameters, the duration of project should be:</w:t>
       </w:r>
     </w:p>
@@ -11636,7 +12101,7 @@
                 <w:rPr>
                   <w:rFonts w:ascii="Cambria Math" w:hAnsi="Cambria Math"/>
                 </w:rPr>
-                <m:t>19.82</m:t>
+                <m:t>22.71</m:t>
               </m:r>
             </m:e>
             <m:sup>
@@ -11661,7 +12126,25 @@
             <w:rPr>
               <w:rFonts w:ascii="Cambria Math" w:hAnsi="Cambria Math"/>
             </w:rPr>
-            <m:t>9.5 Months</m:t>
+            <m:t>9</m:t>
+          </m:r>
+          <m:r>
+            <m:rPr>
+              <m:sty m:val="bi"/>
+            </m:rPr>
+            <w:rPr>
+              <w:rFonts w:ascii="Cambria Math" w:hAnsi="Cambria Math"/>
+            </w:rPr>
+            <m:t>.92</m:t>
+          </m:r>
+          <m:r>
+            <m:rPr>
+              <m:sty m:val="bi"/>
+            </m:rPr>
+            <w:rPr>
+              <w:rFonts w:ascii="Cambria Math" w:hAnsi="Cambria Math"/>
+            </w:rPr>
+            <m:t xml:space="preserve"> Months</m:t>
           </m:r>
         </m:oMath>
       </m:oMathPara>
@@ -11739,7 +12222,25 @@
             <w:rPr>
               <w:rFonts w:ascii="Cambria Math" w:hAnsi="Cambria Math"/>
             </w:rPr>
-            <m:t>2.086 People</m:t>
+            <m:t>2.</m:t>
+          </m:r>
+          <m:r>
+            <m:rPr>
+              <m:sty m:val="bi"/>
+            </m:rPr>
+            <w:rPr>
+              <w:rFonts w:ascii="Cambria Math" w:hAnsi="Cambria Math"/>
+            </w:rPr>
+            <m:t>29</m:t>
+          </m:r>
+          <m:r>
+            <m:rPr>
+              <m:sty m:val="bi"/>
+            </m:rPr>
+            <w:rPr>
+              <w:rFonts w:ascii="Cambria Math" w:hAnsi="Cambria Math"/>
+            </w:rPr>
+            <m:t xml:space="preserve"> People</m:t>
           </m:r>
         </m:oMath>
       </m:oMathPara>
@@ -11749,14 +12250,25 @@
         <w:ind w:left="0" w:firstLine="720"/>
       </w:pPr>
       <w:r>
-        <w:t>This result, since we are actually a team of two persons, is coherent with the reality of the development environment.</w:t>
+        <w:t>This result</w:t>
+      </w:r>
+      <w:r>
+        <w:t xml:space="preserve"> shows that ideal number for this project would be three persons, but </w:t>
+      </w:r>
+      <w:proofErr w:type="gramStart"/>
+      <w:r>
+        <w:t>It</w:t>
+      </w:r>
+      <w:proofErr w:type="gramEnd"/>
+      <w:r>
+        <w:t xml:space="preserve"> would be possible for two persons to finish this project with more effort.</w:t>
       </w:r>
     </w:p>
     <w:p>
       <w:pPr>
         <w:pStyle w:val="Heading1"/>
       </w:pPr>
-      <w:bookmarkStart w:id="21" w:name="_Toc441348357"/>
+      <w:bookmarkStart w:id="21" w:name="_Toc442108123"/>
       <w:r>
         <w:t>Task Allocation</w:t>
       </w:r>
@@ -11764,11 +12276,92 @@
     </w:p>
     <w:p>
       <w:pPr>
-        <w:ind w:left="-1080" w:firstLine="0"/>
+        <w:ind w:left="-180" w:firstLine="0"/>
         <w:jc w:val="center"/>
       </w:pPr>
-      <w:bookmarkStart w:id="22" w:name="_GoBack"/>
+      <w:r>
+        <w:rPr>
+          <w:noProof/>
+        </w:rPr>
+        <w:drawing>
+          <wp:inline distT="0" distB="0" distL="0" distR="0">
+            <wp:extent cx="6029608" cy="1057275"/>
+            <wp:effectExtent l="0" t="0" r="9525" b="0"/>
+            <wp:docPr id="2" name="Picture 2" descr="C:\Users\pavle\AppData\Local\Microsoft\Windows\INetCache\Content.Word\ProjectPlan1.gif"/>
+            <wp:cNvGraphicFramePr>
+              <a:graphicFrameLocks xmlns:a="http://schemas.openxmlformats.org/drawingml/2006/main" noChangeAspect="1"/>
+            </wp:cNvGraphicFramePr>
+            <a:graphic xmlns:a="http://schemas.openxmlformats.org/drawingml/2006/main">
+              <a:graphicData uri="http://schemas.openxmlformats.org/drawingml/2006/picture">
+                <pic:pic xmlns:pic="http://schemas.openxmlformats.org/drawingml/2006/picture">
+                  <pic:nvPicPr>
+                    <pic:cNvPr id="0" name="Picture 5" descr="C:\Users\pavle\AppData\Local\Microsoft\Windows\INetCache\Content.Word\ProjectPlan1.gif"/>
+                    <pic:cNvPicPr>
+                      <a:picLocks noChangeAspect="1" noChangeArrowheads="1"/>
+                    </pic:cNvPicPr>
+                  </pic:nvPicPr>
+                  <pic:blipFill>
+                    <a:blip r:embed="rId13">
+                      <a:extLst>
+                        <a:ext uri="{28A0092B-C50C-407E-A947-70E740481C1C}">
+                          <a14:useLocalDpi xmlns:a14="http://schemas.microsoft.com/office/drawing/2010/main" val="0"/>
+                        </a:ext>
+                      </a:extLst>
+                    </a:blip>
+                    <a:srcRect/>
+                    <a:stretch>
+                      <a:fillRect/>
+                    </a:stretch>
+                  </pic:blipFill>
+                  <pic:spPr bwMode="auto">
+                    <a:xfrm>
+                      <a:off x="0" y="0"/>
+                      <a:ext cx="6080923" cy="1066273"/>
+                    </a:xfrm>
+                    <a:prstGeom prst="rect">
+                      <a:avLst/>
+                    </a:prstGeom>
+                    <a:noFill/>
+                    <a:ln>
+                      <a:noFill/>
+                    </a:ln>
+                  </pic:spPr>
+                </pic:pic>
+              </a:graphicData>
+            </a:graphic>
+          </wp:inline>
+        </w:drawing>
+      </w:r>
+    </w:p>
+    <w:p>
+      <w:pPr>
+        <w:ind w:left="-180" w:firstLine="0"/>
+        <w:jc w:val="center"/>
+      </w:pPr>
+    </w:p>
+    <w:p>
+      <w:pPr>
+        <w:ind w:left="24"/>
+        <w:jc w:val="center"/>
+      </w:pPr>
+      <w:r>
+        <w:t>Figure 1. Task allocation Gantt chart</w:t>
+      </w:r>
+    </w:p>
+    <w:p>
+      <w:pPr>
+        <w:pStyle w:val="Heading1"/>
+      </w:pPr>
+      <w:bookmarkStart w:id="22" w:name="_Toc442108124"/>
+      <w:r>
+        <w:t>Resources Allocation</w:t>
+      </w:r>
       <w:bookmarkEnd w:id="22"/>
+    </w:p>
+    <w:p>
+      <w:pPr>
+        <w:ind w:left="0" w:firstLine="0"/>
+      </w:pPr>
       <w:r>
         <w:pict>
           <v:shapetype id="_x0000_t75" coordsize="21600,21600" o:spt="75" o:preferrelative="t" path="m@4@5l@4@11@9@11@9@5xe" filled="f" stroked="f">
@@ -11790,36 +12383,58 @@
             <v:path o:extrusionok="f" gradientshapeok="t" o:connecttype="rect"/>
             <o:lock v:ext="edit" aspectratio="t"/>
           </v:shapetype>
-          <v:shape id="_x0000_i1025" type="#_x0000_t75" style="width:505.5pt;height:105pt">
-            <v:imagedata r:id="rId13" o:title="Task Allocation1 (2)"/>
+          <v:shape id="_x0000_i1025" type="#_x0000_t75" style="width:460.8pt;height:131.35pt">
+            <v:imagedata r:id="rId14" o:title="ResourceAllocationMilica"/>
           </v:shape>
         </w:pict>
       </w:r>
     </w:p>
     <w:p>
       <w:pPr>
-        <w:pStyle w:val="Heading1"/>
-      </w:pPr>
-      <w:bookmarkStart w:id="23" w:name="_Toc441348358"/>
-      <w:r>
-        <w:t>Resources Allocation</w:t>
-      </w:r>
-      <w:bookmarkEnd w:id="23"/>
+        <w:ind w:left="0" w:firstLine="0"/>
+        <w:jc w:val="center"/>
+      </w:pPr>
+      <w:r>
+        <w:t xml:space="preserve">Figure 2. Resource allocation for </w:t>
+      </w:r>
+      <w:proofErr w:type="spellStart"/>
+      <w:r>
+        <w:t>Milica</w:t>
+      </w:r>
+      <w:proofErr w:type="spellEnd"/>
     </w:p>
     <w:p>
       <w:pPr>
         <w:ind w:left="0" w:firstLine="0"/>
-      </w:pPr>
+        <w:jc w:val="center"/>
+      </w:pPr>
+      <w:r>
+        <w:lastRenderedPageBreak/>
+        <w:pict>
+          <v:shape id="_x0000_i1026" type="#_x0000_t75" style="width:431.4pt;height:123.25pt">
+            <v:imagedata r:id="rId15" o:title="ResourceAllocationPavle"/>
+          </v:shape>
+        </w:pict>
+      </w:r>
     </w:p>
     <w:p>
       <w:pPr>
+        <w:ind w:left="0" w:firstLine="0"/>
+        <w:jc w:val="center"/>
+      </w:pPr>
+      <w:r>
+        <w:t>Figure 3. Resource allocation for Pavle</w:t>
+      </w:r>
+    </w:p>
+    <w:p>
+      <w:pPr>
         <w:pStyle w:val="Heading1"/>
       </w:pPr>
-      <w:bookmarkStart w:id="24" w:name="_Toc441348359"/>
+      <w:bookmarkStart w:id="23" w:name="_Toc442108125"/>
       <w:r>
         <w:t>Risk Management</w:t>
       </w:r>
-      <w:bookmarkEnd w:id="24"/>
+      <w:bookmarkEnd w:id="23"/>
     </w:p>
     <w:tbl>
       <w:tblPr>
@@ -12379,27 +12994,141 @@
           <w:color w:val="000000" w:themeColor="text1"/>
         </w:rPr>
       </w:pPr>
-      <w:bookmarkStart w:id="25" w:name="_Toc441348360"/>
+      <w:bookmarkStart w:id="24" w:name="_Toc442108126"/>
       <w:r>
         <w:rPr>
           <w:color w:val="000000" w:themeColor="text1"/>
         </w:rPr>
         <w:t>References</w:t>
       </w:r>
-      <w:bookmarkEnd w:id="25"/>
+      <w:bookmarkEnd w:id="24"/>
     </w:p>
     <w:p>
       <w:pPr>
-        <w:ind w:left="0" w:firstLine="0"/>
+        <w:pStyle w:val="ListParagraph"/>
+        <w:numPr>
+          <w:ilvl w:val="0"/>
+          <w:numId w:val="23"/>
+        </w:numPr>
         <w:rPr>
           <w:color w:val="000000" w:themeColor="text1"/>
         </w:rPr>
       </w:pPr>
+      <w:r>
+        <w:rPr>
+          <w:color w:val="000000" w:themeColor="text1"/>
+        </w:rPr>
+        <w:t>Introduction To Function Point Analysis</w:t>
+      </w:r>
+      <w:r>
+        <w:rPr>
+          <w:color w:val="000000" w:themeColor="text1"/>
+        </w:rPr>
+        <w:t xml:space="preserve"> - </w:t>
+      </w:r>
+      <w:hyperlink r:id="rId16" w:history="1">
+        <w:r>
+          <w:rPr>
+            <w:rStyle w:val="Hyperlink"/>
+          </w:rPr>
+          <w:t>http://www.softwaremetrics.com/fpafund.htm</w:t>
+        </w:r>
+      </w:hyperlink>
+    </w:p>
+    <w:p>
+      <w:pPr>
+        <w:pStyle w:val="ListParagraph"/>
+        <w:numPr>
+          <w:ilvl w:val="0"/>
+          <w:numId w:val="23"/>
+        </w:numPr>
+        <w:rPr>
+          <w:color w:val="000000" w:themeColor="text1"/>
+        </w:rPr>
+      </w:pPr>
+      <w:r>
+        <w:rPr>
+          <w:color w:val="000000" w:themeColor="text1"/>
+        </w:rPr>
+        <w:t>Overview of COCOMO</w:t>
+      </w:r>
+      <w:r>
+        <w:rPr>
+          <w:color w:val="000000" w:themeColor="text1"/>
+        </w:rPr>
+        <w:t xml:space="preserve"> - </w:t>
+      </w:r>
+      <w:hyperlink r:id="rId17" w:history="1">
+        <w:r>
+          <w:rPr>
+            <w:rStyle w:val="Hyperlink"/>
+          </w:rPr>
+          <w:t>http://www.softstarsystems.com/overview.htm</w:t>
+        </w:r>
+      </w:hyperlink>
+    </w:p>
+    <w:p>
+      <w:pPr>
+        <w:pStyle w:val="ListParagraph"/>
+        <w:numPr>
+          <w:ilvl w:val="0"/>
+          <w:numId w:val="23"/>
+        </w:numPr>
+        <w:rPr>
+          <w:color w:val="000000" w:themeColor="text1"/>
+        </w:rPr>
+      </w:pPr>
+      <w:r>
+        <w:rPr>
+          <w:color w:val="000000" w:themeColor="text1"/>
+        </w:rPr>
+        <w:t>Risk management</w:t>
+      </w:r>
+      <w:r>
+        <w:rPr>
+          <w:color w:val="000000" w:themeColor="text1"/>
+        </w:rPr>
+        <w:t xml:space="preserve"> - </w:t>
+      </w:r>
+      <w:hyperlink r:id="rId18" w:history="1">
+        <w:r>
+          <w:rPr>
+            <w:rStyle w:val="Hyperlink"/>
+          </w:rPr>
+          <w:t>https://en.wikipedia.org/wiki/Risk_management</w:t>
+        </w:r>
+      </w:hyperlink>
+    </w:p>
+    <w:p>
+      <w:pPr>
+        <w:pStyle w:val="ListParagraph"/>
+        <w:numPr>
+          <w:ilvl w:val="0"/>
+          <w:numId w:val="23"/>
+        </w:numPr>
+        <w:rPr>
+          <w:color w:val="000000" w:themeColor="text1"/>
+        </w:rPr>
+      </w:pPr>
+      <w:r>
+        <w:rPr>
+          <w:color w:val="000000" w:themeColor="text1"/>
+        </w:rPr>
+        <w:t>ISO/IEC 31010:2009 - R</w:t>
+      </w:r>
+      <w:bookmarkStart w:id="25" w:name="_GoBack"/>
+      <w:bookmarkEnd w:id="25"/>
+      <w:r>
+        <w:rPr>
+          <w:color w:val="000000" w:themeColor="text1"/>
+        </w:rPr>
+        <w:t>isk Management - Risk Assessment Techniques</w:t>
+      </w:r>
     </w:p>
     <w:sectPr>
-      <w:footerReference w:type="even" r:id="rId14"/>
-      <w:footerReference w:type="default" r:id="rId15"/>
-      <w:footerReference w:type="first" r:id="rId16"/>
+      <w:footerReference w:type="even" r:id="rId19"/>
+      <w:footerReference w:type="default" r:id="rId20"/>
+      <w:footerReference w:type="first" r:id="rId21"/>
       <w:pgSz w:w="12240" w:h="15840"/>
       <w:pgMar w:top="1134" w:right="1797" w:bottom="1080" w:left="1797" w:header="720" w:footer="751" w:gutter="0"/>
       <w:cols w:space="720"/>
@@ -12527,7 +13256,7 @@
       <w:rPr>
         <w:noProof/>
       </w:rPr>
-      <w:t>8</w:t>
+      <w:t>10</w:t>
     </w:r>
     <w:r>
       <w:fldChar w:fldCharType="end"/>
@@ -12876,6 +13605,119 @@
     </w:lvl>
   </w:abstractNum>
   <w:abstractNum w:abstractNumId="2">
+    <w:nsid w:val="07D81609"/>
+    <w:multiLevelType w:val="hybridMultilevel"/>
+    <w:tmpl w:val="DD3275BE"/>
+    <w:lvl w:ilvl="0" w:tplc="08090001">
+      <w:start w:val="1"/>
+      <w:numFmt w:val="bullet"/>
+      <w:lvlText w:val=""/>
+      <w:lvlJc w:val="left"/>
+      <w:pPr>
+        <w:ind w:left="2999" w:hanging="360"/>
+      </w:pPr>
+      <w:rPr>
+        <w:rFonts w:ascii="Symbol" w:hAnsi="Symbol" w:hint="default"/>
+      </w:rPr>
+    </w:lvl>
+    <w:lvl w:ilvl="1" w:tplc="08090001">
+      <w:start w:val="1"/>
+      <w:numFmt w:val="bullet"/>
+      <w:lvlText w:val=""/>
+      <w:lvlJc w:val="left"/>
+      <w:pPr>
+        <w:ind w:left="2200" w:hanging="360"/>
+      </w:pPr>
+      <w:rPr>
+        <w:rFonts w:ascii="Symbol" w:hAnsi="Symbol" w:hint="default"/>
+      </w:rPr>
+    </w:lvl>
+    <w:lvl w:ilvl="2" w:tplc="04090005" w:tentative="1">
+      <w:start w:val="1"/>
+      <w:numFmt w:val="bullet"/>
+      <w:lvlText w:val=""/>
+      <w:lvlJc w:val="left"/>
+      <w:pPr>
+        <w:ind w:left="2920" w:hanging="360"/>
+      </w:pPr>
+      <w:rPr>
+        <w:rFonts w:ascii="Wingdings" w:hAnsi="Wingdings" w:hint="default"/>
+      </w:rPr>
+    </w:lvl>
+    <w:lvl w:ilvl="3" w:tplc="04090001" w:tentative="1">
+      <w:start w:val="1"/>
+      <w:numFmt w:val="bullet"/>
+      <w:lvlText w:val=""/>
+      <w:lvlJc w:val="left"/>
+      <w:pPr>
+        <w:ind w:left="3640" w:hanging="360"/>
+      </w:pPr>
+      <w:rPr>
+        <w:rFonts w:ascii="Symbol" w:hAnsi="Symbol" w:hint="default"/>
+      </w:rPr>
+    </w:lvl>
+    <w:lvl w:ilvl="4" w:tplc="04090003" w:tentative="1">
+      <w:start w:val="1"/>
+      <w:numFmt w:val="bullet"/>
+      <w:lvlText w:val="o"/>
+      <w:lvlJc w:val="left"/>
+      <w:pPr>
+        <w:ind w:left="4360" w:hanging="360"/>
+      </w:pPr>
+      <w:rPr>
+        <w:rFonts w:ascii="Courier New" w:hAnsi="Courier New" w:cs="Courier New" w:hint="default"/>
+      </w:rPr>
+    </w:lvl>
+    <w:lvl w:ilvl="5" w:tplc="04090005" w:tentative="1">
+      <w:start w:val="1"/>
+      <w:numFmt w:val="bullet"/>
+      <w:lvlText w:val=""/>
+      <w:lvlJc w:val="left"/>
+      <w:pPr>
+        <w:ind w:left="5080" w:hanging="360"/>
+      </w:pPr>
+      <w:rPr>
+        <w:rFonts w:ascii="Wingdings" w:hAnsi="Wingdings" w:hint="default"/>
+      </w:rPr>
+    </w:lvl>
+    <w:lvl w:ilvl="6" w:tplc="04090001" w:tentative="1">
+      <w:start w:val="1"/>
+      <w:numFmt w:val="bullet"/>
+      <w:lvlText w:val=""/>
+      <w:lvlJc w:val="left"/>
+      <w:pPr>
+        <w:ind w:left="5800" w:hanging="360"/>
+      </w:pPr>
+      <w:rPr>
+        <w:rFonts w:ascii="Symbol" w:hAnsi="Symbol" w:hint="default"/>
+      </w:rPr>
+    </w:lvl>
+    <w:lvl w:ilvl="7" w:tplc="04090003" w:tentative="1">
+      <w:start w:val="1"/>
+      <w:numFmt w:val="bullet"/>
+      <w:lvlText w:val="o"/>
+      <w:lvlJc w:val="left"/>
+      <w:pPr>
+        <w:ind w:left="6520" w:hanging="360"/>
+      </w:pPr>
+      <w:rPr>
+        <w:rFonts w:ascii="Courier New" w:hAnsi="Courier New" w:cs="Courier New" w:hint="default"/>
+      </w:rPr>
+    </w:lvl>
+    <w:lvl w:ilvl="8" w:tplc="04090005" w:tentative="1">
+      <w:start w:val="1"/>
+      <w:numFmt w:val="bullet"/>
+      <w:lvlText w:val=""/>
+      <w:lvlJc w:val="left"/>
+      <w:pPr>
+        <w:ind w:left="7240" w:hanging="360"/>
+      </w:pPr>
+      <w:rPr>
+        <w:rFonts w:ascii="Wingdings" w:hAnsi="Wingdings" w:hint="default"/>
+      </w:rPr>
+    </w:lvl>
+  </w:abstractNum>
+  <w:abstractNum w:abstractNumId="3">
     <w:nsid w:val="09AB0567"/>
     <w:multiLevelType w:val="hybridMultilevel"/>
     <w:tmpl w:val="F6560D3C"/>
@@ -12988,7 +13830,7 @@
       </w:rPr>
     </w:lvl>
   </w:abstractNum>
-  <w:abstractNum w:abstractNumId="3">
+  <w:abstractNum w:abstractNumId="4">
     <w:nsid w:val="0F4743DE"/>
     <w:multiLevelType w:val="hybridMultilevel"/>
     <w:tmpl w:val="B802A318"/>
@@ -13101,7 +13943,120 @@
       </w:rPr>
     </w:lvl>
   </w:abstractNum>
-  <w:abstractNum w:abstractNumId="4">
+  <w:abstractNum w:abstractNumId="5">
+    <w:nsid w:val="16E16792"/>
+    <w:multiLevelType w:val="hybridMultilevel"/>
+    <w:tmpl w:val="374AA1E6"/>
+    <w:lvl w:ilvl="0" w:tplc="08090001">
+      <w:start w:val="1"/>
+      <w:numFmt w:val="bullet"/>
+      <w:lvlText w:val=""/>
+      <w:lvlJc w:val="left"/>
+      <w:pPr>
+        <w:ind w:left="720" w:hanging="360"/>
+      </w:pPr>
+      <w:rPr>
+        <w:rFonts w:ascii="Symbol" w:hAnsi="Symbol" w:hint="default"/>
+      </w:rPr>
+    </w:lvl>
+    <w:lvl w:ilvl="1" w:tplc="04090003" w:tentative="1">
+      <w:start w:val="1"/>
+      <w:numFmt w:val="bullet"/>
+      <w:lvlText w:val="o"/>
+      <w:lvlJc w:val="left"/>
+      <w:pPr>
+        <w:ind w:left="1440" w:hanging="360"/>
+      </w:pPr>
+      <w:rPr>
+        <w:rFonts w:ascii="Courier New" w:hAnsi="Courier New" w:cs="Courier New" w:hint="default"/>
+      </w:rPr>
+    </w:lvl>
+    <w:lvl w:ilvl="2" w:tplc="04090005" w:tentative="1">
+      <w:start w:val="1"/>
+      <w:numFmt w:val="bullet"/>
+      <w:lvlText w:val=""/>
+      <w:lvlJc w:val="left"/>
+      <w:pPr>
+        <w:ind w:left="2160" w:hanging="360"/>
+      </w:pPr>
+      <w:rPr>
+        <w:rFonts w:ascii="Wingdings" w:hAnsi="Wingdings" w:hint="default"/>
+      </w:rPr>
+    </w:lvl>
+    <w:lvl w:ilvl="3" w:tplc="04090001" w:tentative="1">
+      <w:start w:val="1"/>
+      <w:numFmt w:val="bullet"/>
+      <w:lvlText w:val=""/>
+      <w:lvlJc w:val="left"/>
+      <w:pPr>
+        <w:ind w:left="2880" w:hanging="360"/>
+      </w:pPr>
+      <w:rPr>
+        <w:rFonts w:ascii="Symbol" w:hAnsi="Symbol" w:hint="default"/>
+      </w:rPr>
+    </w:lvl>
+    <w:lvl w:ilvl="4" w:tplc="04090003" w:tentative="1">
+      <w:start w:val="1"/>
+      <w:numFmt w:val="bullet"/>
+      <w:lvlText w:val="o"/>
+      <w:lvlJc w:val="left"/>
+      <w:pPr>
+        <w:ind w:left="3600" w:hanging="360"/>
+      </w:pPr>
+      <w:rPr>
+        <w:rFonts w:ascii="Courier New" w:hAnsi="Courier New" w:cs="Courier New" w:hint="default"/>
+      </w:rPr>
+    </w:lvl>
+    <w:lvl w:ilvl="5" w:tplc="04090005" w:tentative="1">
+      <w:start w:val="1"/>
+      <w:numFmt w:val="bullet"/>
+      <w:lvlText w:val=""/>
+      <w:lvlJc w:val="left"/>
+      <w:pPr>
+        <w:ind w:left="4320" w:hanging="360"/>
+      </w:pPr>
+      <w:rPr>
+        <w:rFonts w:ascii="Wingdings" w:hAnsi="Wingdings" w:hint="default"/>
+      </w:rPr>
+    </w:lvl>
+    <w:lvl w:ilvl="6" w:tplc="04090001" w:tentative="1">
+      <w:start w:val="1"/>
+      <w:numFmt w:val="bullet"/>
+      <w:lvlText w:val=""/>
+      <w:lvlJc w:val="left"/>
+      <w:pPr>
+        <w:ind w:left="5040" w:hanging="360"/>
+      </w:pPr>
+      <w:rPr>
+        <w:rFonts w:ascii="Symbol" w:hAnsi="Symbol" w:hint="default"/>
+      </w:rPr>
+    </w:lvl>
+    <w:lvl w:ilvl="7" w:tplc="04090003" w:tentative="1">
+      <w:start w:val="1"/>
+      <w:numFmt w:val="bullet"/>
+      <w:lvlText w:val="o"/>
+      <w:lvlJc w:val="left"/>
+      <w:pPr>
+        <w:ind w:left="5760" w:hanging="360"/>
+      </w:pPr>
+      <w:rPr>
+        <w:rFonts w:ascii="Courier New" w:hAnsi="Courier New" w:cs="Courier New" w:hint="default"/>
+      </w:rPr>
+    </w:lvl>
+    <w:lvl w:ilvl="8" w:tplc="04090005" w:tentative="1">
+      <w:start w:val="1"/>
+      <w:numFmt w:val="bullet"/>
+      <w:lvlText w:val=""/>
+      <w:lvlJc w:val="left"/>
+      <w:pPr>
+        <w:ind w:left="6480" w:hanging="360"/>
+      </w:pPr>
+      <w:rPr>
+        <w:rFonts w:ascii="Wingdings" w:hAnsi="Wingdings" w:hint="default"/>
+      </w:rPr>
+    </w:lvl>
+  </w:abstractNum>
+  <w:abstractNum w:abstractNumId="6">
     <w:nsid w:val="218B118A"/>
     <w:multiLevelType w:val="hybridMultilevel"/>
     <w:tmpl w:val="307C5A34"/>
@@ -13214,7 +14169,7 @@
       </w:rPr>
     </w:lvl>
   </w:abstractNum>
-  <w:abstractNum w:abstractNumId="5">
+  <w:abstractNum w:abstractNumId="7">
     <w:nsid w:val="2FB620E8"/>
     <w:multiLevelType w:val="hybridMultilevel"/>
     <w:tmpl w:val="2E9459F8"/>
@@ -13327,7 +14282,7 @@
       </w:rPr>
     </w:lvl>
   </w:abstractNum>
-  <w:abstractNum w:abstractNumId="6">
+  <w:abstractNum w:abstractNumId="8">
     <w:nsid w:val="31BB232D"/>
     <w:multiLevelType w:val="hybridMultilevel"/>
     <w:tmpl w:val="6804EE6E"/>
@@ -13440,7 +14395,7 @@
       </w:rPr>
     </w:lvl>
   </w:abstractNum>
-  <w:abstractNum w:abstractNumId="7">
+  <w:abstractNum w:abstractNumId="9">
     <w:nsid w:val="3B1A133C"/>
     <w:multiLevelType w:val="hybridMultilevel"/>
     <w:tmpl w:val="31144C5A"/>
@@ -13553,7 +14508,7 @@
       </w:rPr>
     </w:lvl>
   </w:abstractNum>
-  <w:abstractNum w:abstractNumId="8">
+  <w:abstractNum w:abstractNumId="10">
     <w:nsid w:val="3C7E6F3D"/>
     <w:multiLevelType w:val="hybridMultilevel"/>
     <w:tmpl w:val="9A9A8A04"/>
@@ -13666,7 +14621,7 @@
       </w:rPr>
     </w:lvl>
   </w:abstractNum>
-  <w:abstractNum w:abstractNumId="9">
+  <w:abstractNum w:abstractNumId="11">
     <w:nsid w:val="459B15E0"/>
     <w:multiLevelType w:val="hybridMultilevel"/>
     <w:tmpl w:val="D3420148"/>
@@ -13779,7 +14734,7 @@
       </w:rPr>
     </w:lvl>
   </w:abstractNum>
-  <w:abstractNum w:abstractNumId="10">
+  <w:abstractNum w:abstractNumId="12">
     <w:nsid w:val="4AB2520B"/>
     <w:multiLevelType w:val="hybridMultilevel"/>
     <w:tmpl w:val="E50453F4"/>
@@ -13892,7 +14847,7 @@
       </w:rPr>
     </w:lvl>
   </w:abstractNum>
-  <w:abstractNum w:abstractNumId="11">
+  <w:abstractNum w:abstractNumId="13">
     <w:nsid w:val="53193889"/>
     <w:multiLevelType w:val="hybridMultilevel"/>
     <w:tmpl w:val="547ED09C"/>
@@ -14005,7 +14960,7 @@
       </w:rPr>
     </w:lvl>
   </w:abstractNum>
-  <w:abstractNum w:abstractNumId="12">
+  <w:abstractNum w:abstractNumId="14">
     <w:nsid w:val="556B344C"/>
     <w:multiLevelType w:val="hybridMultilevel"/>
     <w:tmpl w:val="F830FA12"/>
@@ -14118,7 +15073,7 @@
       </w:rPr>
     </w:lvl>
   </w:abstractNum>
-  <w:abstractNum w:abstractNumId="13">
+  <w:abstractNum w:abstractNumId="15">
     <w:nsid w:val="55C35DC9"/>
     <w:multiLevelType w:val="hybridMultilevel"/>
     <w:tmpl w:val="0AB079D2"/>
@@ -14231,7 +15186,7 @@
       </w:rPr>
     </w:lvl>
   </w:abstractNum>
-  <w:abstractNum w:abstractNumId="14">
+  <w:abstractNum w:abstractNumId="16">
     <w:nsid w:val="57F64FEC"/>
     <w:multiLevelType w:val="hybridMultilevel"/>
     <w:tmpl w:val="A1C2127C"/>
@@ -14344,7 +15299,7 @@
       </w:rPr>
     </w:lvl>
   </w:abstractNum>
-  <w:abstractNum w:abstractNumId="15">
+  <w:abstractNum w:abstractNumId="17">
     <w:nsid w:val="5F186E06"/>
     <w:multiLevelType w:val="hybridMultilevel"/>
     <w:tmpl w:val="756409A4"/>
@@ -14457,7 +15412,7 @@
       </w:rPr>
     </w:lvl>
   </w:abstractNum>
-  <w:abstractNum w:abstractNumId="16">
+  <w:abstractNum w:abstractNumId="18">
     <w:nsid w:val="6BE57CA1"/>
     <w:multiLevelType w:val="hybridMultilevel"/>
     <w:tmpl w:val="FAC86E92"/>
@@ -14570,7 +15525,7 @@
       </w:rPr>
     </w:lvl>
   </w:abstractNum>
-  <w:abstractNum w:abstractNumId="17">
+  <w:abstractNum w:abstractNumId="19">
     <w:nsid w:val="6E4049F2"/>
     <w:multiLevelType w:val="hybridMultilevel"/>
     <w:tmpl w:val="FFCA86BA"/>
@@ -14683,7 +15638,7 @@
       </w:rPr>
     </w:lvl>
   </w:abstractNum>
-  <w:abstractNum w:abstractNumId="18">
+  <w:abstractNum w:abstractNumId="20">
     <w:nsid w:val="6FD80DCA"/>
     <w:multiLevelType w:val="hybridMultilevel"/>
     <w:tmpl w:val="658E808C"/>
@@ -14796,7 +15751,7 @@
       </w:rPr>
     </w:lvl>
   </w:abstractNum>
-  <w:abstractNum w:abstractNumId="19">
+  <w:abstractNum w:abstractNumId="21">
     <w:nsid w:val="77817151"/>
     <w:multiLevelType w:val="hybridMultilevel"/>
     <w:tmpl w:val="CB2A9336"/>
@@ -14910,43 +15865,43 @@
     </w:lvl>
   </w:abstractNum>
   <w:num w:numId="1">
-    <w:abstractNumId w:val="14"/>
+    <w:abstractNumId w:val="16"/>
   </w:num>
   <w:num w:numId="2">
-    <w:abstractNumId w:val="6"/>
+    <w:abstractNumId w:val="8"/>
   </w:num>
   <w:num w:numId="3">
-    <w:abstractNumId w:val="5"/>
+    <w:abstractNumId w:val="7"/>
   </w:num>
   <w:num w:numId="4">
-    <w:abstractNumId w:val="13"/>
+    <w:abstractNumId w:val="15"/>
   </w:num>
   <w:num w:numId="5">
     <w:abstractNumId w:val="0"/>
   </w:num>
   <w:num w:numId="6">
-    <w:abstractNumId w:val="18"/>
+    <w:abstractNumId w:val="20"/>
   </w:num>
   <w:num w:numId="7">
-    <w:abstractNumId w:val="10"/>
+    <w:abstractNumId w:val="12"/>
   </w:num>
   <w:num w:numId="8">
-    <w:abstractNumId w:val="2"/>
+    <w:abstractNumId w:val="3"/>
   </w:num>
   <w:num w:numId="9">
-    <w:abstractNumId w:val="17"/>
+    <w:abstractNumId w:val="19"/>
   </w:num>
   <w:num w:numId="10">
-    <w:abstractNumId w:val="11"/>
+    <w:abstractNumId w:val="13"/>
   </w:num>
   <w:num w:numId="11">
     <w:abstractNumId w:val="1"/>
   </w:num>
   <w:num w:numId="12">
-    <w:abstractNumId w:val="8"/>
+    <w:abstractNumId w:val="10"/>
   </w:num>
   <w:num w:numId="13">
-    <w:abstractNumId w:val="3"/>
+    <w:abstractNumId w:val="4"/>
   </w:num>
   <w:num w:numId="14">
     <w:abstractNumId w:val="0"/>
@@ -14979,25 +15934,31 @@
     </w:lvlOverride>
   </w:num>
   <w:num w:numId="15">
-    <w:abstractNumId w:val="15"/>
+    <w:abstractNumId w:val="17"/>
   </w:num>
   <w:num w:numId="16">
-    <w:abstractNumId w:val="16"/>
+    <w:abstractNumId w:val="18"/>
   </w:num>
   <w:num w:numId="17">
-    <w:abstractNumId w:val="7"/>
+    <w:abstractNumId w:val="9"/>
   </w:num>
   <w:num w:numId="18">
-    <w:abstractNumId w:val="12"/>
+    <w:abstractNumId w:val="14"/>
   </w:num>
   <w:num w:numId="19">
-    <w:abstractNumId w:val="9"/>
+    <w:abstractNumId w:val="11"/>
   </w:num>
   <w:num w:numId="20">
-    <w:abstractNumId w:val="4"/>
+    <w:abstractNumId w:val="6"/>
   </w:num>
   <w:num w:numId="21">
-    <w:abstractNumId w:val="19"/>
+    <w:abstractNumId w:val="21"/>
+  </w:num>
+  <w:num w:numId="22">
+    <w:abstractNumId w:val="2"/>
+  </w:num>
+  <w:num w:numId="23">
+    <w:abstractNumId w:val="5"/>
   </w:num>
   <w:numIdMacAtCleanup w:val="16"/>
 </w:numbering>
@@ -15634,7 +16595,6 @@
   <w:style w:type="character" w:default="1" w:styleId="DefaultParagraphFont">
     <w:name w:val="Default Paragraph Font"/>
     <w:uiPriority w:val="1"/>
-    <w:semiHidden/>
     <w:unhideWhenUsed/>
   </w:style>
   <w:style w:type="table" w:default="1" w:styleId="TableNormal">
@@ -16948,6 +17908,558 @@
 </w:styles>
 </file>
 
+<file path=word/glossary/document.xml><?xml version="1.0" encoding="utf-8"?>
+<w:glossaryDocument xmlns:wpc="http://schemas.microsoft.com/office/word/2010/wordprocessingCanvas" xmlns:mc="http://schemas.openxmlformats.org/markup-compatibility/2006" xmlns:o="urn:schemas-microsoft-com:office:office" xmlns:r="http://schemas.openxmlformats.org/officeDocument/2006/relationships" xmlns:m="http://schemas.openxmlformats.org/officeDocument/2006/math" xmlns:v="urn:schemas-microsoft-com:vml" xmlns:wp14="http://schemas.microsoft.com/office/word/2010/wordprocessingDrawing" xmlns:wp="http://schemas.openxmlformats.org/drawingml/2006/wordprocessingDrawing" xmlns:w10="urn:schemas-microsoft-com:office:word" xmlns:w="http://schemas.openxmlformats.org/wordprocessingml/2006/main" xmlns:w14="http://schemas.microsoft.com/office/word/2010/wordml" xmlns:w15="http://schemas.microsoft.com/office/word/2012/wordml" xmlns:wpg="http://schemas.microsoft.com/office/word/2010/wordprocessingGroup" xmlns:wpi="http://schemas.microsoft.com/office/word/2010/wordprocessingInk" xmlns:wne="http://schemas.microsoft.com/office/word/2006/wordml" xmlns:wps="http://schemas.microsoft.com/office/word/2010/wordprocessingShape" mc:Ignorable="w14 w15 wp14"/>
+</file>
+
+<file path=word/glossary/fontTable.xml><?xml version="1.0" encoding="utf-8"?>
+<w:fonts xmlns:mc="http://schemas.openxmlformats.org/markup-compatibility/2006" xmlns:r="http://schemas.openxmlformats.org/officeDocument/2006/relationships" xmlns:w="http://schemas.openxmlformats.org/wordprocessingml/2006/main" xmlns:w14="http://schemas.microsoft.com/office/word/2010/wordml" xmlns:w15="http://schemas.microsoft.com/office/word/2012/wordml" mc:Ignorable="w14 w15">
+  <w:font w:name="Times New Roman">
+    <w:panose1 w:val="02020603050405020304"/>
+    <w:charset w:val="00"/>
+    <w:family w:val="roman"/>
+    <w:pitch w:val="variable"/>
+    <w:sig w:usb0="E0002EFF" w:usb1="C0007843" w:usb2="00000009" w:usb3="00000000" w:csb0="000001FF" w:csb1="00000000"/>
+  </w:font>
+  <w:font w:name="Symbol">
+    <w:panose1 w:val="05050102010706020507"/>
+    <w:charset w:val="02"/>
+    <w:family w:val="roman"/>
+    <w:pitch w:val="variable"/>
+    <w:sig w:usb0="00000000" w:usb1="10000000" w:usb2="00000000" w:usb3="00000000" w:csb0="80000000" w:csb1="00000000"/>
+  </w:font>
+  <w:font w:name="Courier New">
+    <w:panose1 w:val="02070309020205020404"/>
+    <w:charset w:val="00"/>
+    <w:family w:val="modern"/>
+    <w:pitch w:val="fixed"/>
+    <w:sig w:usb0="E0002EFF" w:usb1="C0007843" w:usb2="00000009" w:usb3="00000000" w:csb0="000001FF" w:csb1="00000000"/>
+  </w:font>
+  <w:font w:name="Wingdings">
+    <w:panose1 w:val="05000000000000000000"/>
+    <w:charset w:val="02"/>
+    <w:family w:val="auto"/>
+    <w:pitch w:val="variable"/>
+    <w:sig w:usb0="00000000" w:usb1="10000000" w:usb2="00000000" w:usb3="00000000" w:csb0="80000000" w:csb1="00000000"/>
+  </w:font>
+  <w:font w:name="Calibri">
+    <w:panose1 w:val="020F0502020204030204"/>
+    <w:charset w:val="00"/>
+    <w:family w:val="swiss"/>
+    <w:pitch w:val="variable"/>
+    <w:sig w:usb0="E00002FF" w:usb1="4000ACFF" w:usb2="00000001" w:usb3="00000000" w:csb0="0000019F" w:csb1="00000000"/>
+  </w:font>
+  <w:font w:name="Calibri Light">
+    <w:panose1 w:val="020F0302020204030204"/>
+    <w:charset w:val="00"/>
+    <w:family w:val="swiss"/>
+    <w:pitch w:val="variable"/>
+    <w:sig w:usb0="A00002EF" w:usb1="4000207B" w:usb2="00000000" w:usb3="00000000" w:csb0="0000019F" w:csb1="00000000"/>
+  </w:font>
+  <w:font w:name="Tahoma">
+    <w:panose1 w:val="020B0604030504040204"/>
+    <w:charset w:val="00"/>
+    <w:family w:val="swiss"/>
+    <w:pitch w:val="variable"/>
+    <w:sig w:usb0="E1002EFF" w:usb1="C000605B" w:usb2="00000029" w:usb3="00000000" w:csb0="000101FF" w:csb1="00000000"/>
+  </w:font>
+  <w:font w:name="Cambria">
+    <w:panose1 w:val="02040503050406030204"/>
+    <w:charset w:val="00"/>
+    <w:family w:val="roman"/>
+    <w:pitch w:val="variable"/>
+    <w:sig w:usb0="E00002FF" w:usb1="400004FF" w:usb2="00000000" w:usb3="00000000" w:csb0="0000019F" w:csb1="00000000"/>
+  </w:font>
+  <w:font w:name="Cambria Math">
+    <w:panose1 w:val="02040503050406030204"/>
+    <w:charset w:val="00"/>
+    <w:family w:val="roman"/>
+    <w:pitch w:val="variable"/>
+    <w:sig w:usb0="E00002FF" w:usb1="420024FF" w:usb2="00000000" w:usb3="00000000" w:csb0="0000019F" w:csb1="00000000"/>
+  </w:font>
+</w:fonts>
+</file>
+
+<file path=word/glossary/settings.xml><?xml version="1.0" encoding="utf-8"?>
+<w:settings xmlns:mc="http://schemas.openxmlformats.org/markup-compatibility/2006" xmlns:o="urn:schemas-microsoft-com:office:office" xmlns:r="http://schemas.openxmlformats.org/officeDocument/2006/relationships" xmlns:m="http://schemas.openxmlformats.org/officeDocument/2006/math" xmlns:v="urn:schemas-microsoft-com:vml" xmlns:w10="urn:schemas-microsoft-com:office:word" xmlns:w="http://schemas.openxmlformats.org/wordprocessingml/2006/main" xmlns:w14="http://schemas.microsoft.com/office/word/2010/wordml" xmlns:w15="http://schemas.microsoft.com/office/word/2012/wordml" xmlns:sl="http://schemas.openxmlformats.org/schemaLibrary/2006/main" mc:Ignorable="w14 w15">
+  <w:view w:val="normal"/>
+  <w:defaultTabStop w:val="720"/>
+  <w:characterSpacingControl w:val="doNotCompress"/>
+  <w:compat>
+    <w:useFELayout/>
+    <w:compatSetting w:name="compatibilityMode" w:uri="http://schemas.microsoft.com/office/word" w:val="15"/>
+    <w:compatSetting w:name="overrideTableStyleFontSizeAndJustification" w:uri="http://schemas.microsoft.com/office/word" w:val="1"/>
+    <w:compatSetting w:name="enableOpenTypeFeatures" w:uri="http://schemas.microsoft.com/office/word" w:val="1"/>
+    <w:compatSetting w:name="doNotFlipMirrorIndents" w:uri="http://schemas.microsoft.com/office/word" w:val="1"/>
+    <w:compatSetting w:name="differentiateMultirowTableHeaders" w:uri="http://schemas.microsoft.com/office/word" w:val="1"/>
+  </w:compat>
+  <w:rsids>
+    <w:rsidRoot w:val="00D476FA"/>
+    <w:rsid w:val="00692F62"/>
+    <w:rsid w:val="00D476FA"/>
+  </w:rsids>
+  <m:mathPr>
+    <m:mathFont m:val="Cambria Math"/>
+    <m:brkBin m:val="before"/>
+    <m:brkBinSub m:val="--"/>
+    <m:smallFrac m:val="0"/>
+    <m:dispDef/>
+    <m:lMargin m:val="0"/>
+    <m:rMargin m:val="0"/>
+    <m:defJc m:val="centerGroup"/>
+    <m:wrapIndent m:val="1440"/>
+    <m:intLim m:val="subSup"/>
+    <m:naryLim m:val="undOvr"/>
+  </m:mathPr>
+  <w:themeFontLang w:val="en-US"/>
+  <w:clrSchemeMapping w:bg1="light1" w:t1="dark1" w:bg2="light2" w:t2="dark2" w:accent1="accent1" w:accent2="accent2" w:accent3="accent3" w:accent4="accent4" w:accent5="accent5" w:accent6="accent6" w:hyperlink="hyperlink" w:followedHyperlink="followedHyperlink"/>
+  <w:decimalSymbol w:val="."/>
+  <w:listSeparator w:val=","/>
+  <w15:chartTrackingRefBased/>
+</w:settings>
+</file>
+
+<file path=word/glossary/styles.xml><?xml version="1.0" encoding="utf-8"?>
+<w:styles xmlns:mc="http://schemas.openxmlformats.org/markup-compatibility/2006" xmlns:r="http://schemas.openxmlformats.org/officeDocument/2006/relationships" xmlns:w="http://schemas.openxmlformats.org/wordprocessingml/2006/main" xmlns:w14="http://schemas.microsoft.com/office/word/2010/wordml" xmlns:w15="http://schemas.microsoft.com/office/word/2012/wordml" mc:Ignorable="w14 w15">
+  <w:docDefaults>
+    <w:rPrDefault>
+      <w:rPr>
+        <w:rFonts w:asciiTheme="minorHAnsi" w:eastAsiaTheme="minorEastAsia" w:hAnsiTheme="minorHAnsi" w:cstheme="minorBidi"/>
+        <w:sz w:val="22"/>
+        <w:szCs w:val="22"/>
+        <w:lang w:val="en-US" w:eastAsia="en-US" w:bidi="ar-SA"/>
+      </w:rPr>
+    </w:rPrDefault>
+    <w:pPrDefault>
+      <w:pPr>
+        <w:spacing w:after="160" w:line="259" w:lineRule="auto"/>
+      </w:pPr>
+    </w:pPrDefault>
+  </w:docDefaults>
+  <w:latentStyles w:defLockedState="0" w:defUIPriority="99" w:defSemiHidden="0" w:defUnhideWhenUsed="0" w:defQFormat="0" w:count="371">
+    <w:lsdException w:name="Normal" w:uiPriority="0" w:qFormat="1"/>
+    <w:lsdException w:name="heading 1" w:uiPriority="9" w:qFormat="1"/>
+    <w:lsdException w:name="heading 2" w:semiHidden="1" w:uiPriority="9" w:unhideWhenUsed="1" w:qFormat="1"/>
+    <w:lsdException w:name="heading 3" w:semiHidden="1" w:uiPriority="9" w:unhideWhenUsed="1" w:qFormat="1"/>
+    <w:lsdException w:name="heading 4" w:semiHidden="1" w:uiPriority="9" w:unhideWhenUsed="1" w:qFormat="1"/>
+    <w:lsdException w:name="heading 5" w:semiHidden="1" w:uiPriority="9" w:unhideWhenUsed="1" w:qFormat="1"/>
+    <w:lsdException w:name="heading 6" w:semiHidden="1" w:uiPriority="9" w:unhideWhenUsed="1" w:qFormat="1"/>
+    <w:lsdException w:name="heading 7" w:semiHidden="1" w:uiPriority="9" w:unhideWhenUsed="1" w:qFormat="1"/>
+    <w:lsdException w:name="heading 8" w:semiHidden="1" w:uiPriority="9" w:unhideWhenUsed="1" w:qFormat="1"/>
+    <w:lsdException w:name="heading 9" w:semiHidden="1" w:uiPriority="9" w:unhideWhenUsed="1" w:qFormat="1"/>
+    <w:lsdException w:name="index 1" w:semiHidden="1" w:unhideWhenUsed="1"/>
+    <w:lsdException w:name="index 2" w:semiHidden="1" w:unhideWhenUsed="1"/>
+    <w:lsdException w:name="index 3" w:semiHidden="1" w:unhideWhenUsed="1"/>
+    <w:lsdException w:name="index 4" w:semiHidden="1" w:unhideWhenUsed="1"/>
+    <w:lsdException w:name="index 5" w:semiHidden="1" w:unhideWhenUsed="1"/>
+    <w:lsdException w:name="index 6" w:semiHidden="1" w:unhideWhenUsed="1"/>
+    <w:lsdException w:name="index 7" w:semiHidden="1" w:unhideWhenUsed="1"/>
+    <w:lsdException w:name="index 8" w:semiHidden="1" w:unhideWhenUsed="1"/>
+    <w:lsdException w:name="index 9" w:semiHidden="1" w:unhideWhenUsed="1"/>
+    <w:lsdException w:name="toc 1" w:semiHidden="1" w:uiPriority="39" w:unhideWhenUsed="1"/>
+    <w:lsdException w:name="toc 2" w:semiHidden="1" w:uiPriority="39" w:unhideWhenUsed="1"/>
+    <w:lsdException w:name="toc 3" w:semiHidden="1" w:uiPriority="39" w:unhideWhenUsed="1"/>
+    <w:lsdException w:name="toc 4" w:semiHidden="1" w:uiPriority="39" w:unhideWhenUsed="1"/>
+    <w:lsdException w:name="toc 5" w:semiHidden="1" w:uiPriority="39" w:unhideWhenUsed="1"/>
+    <w:lsdException w:name="toc 6" w:semiHidden="1" w:uiPriority="39" w:unhideWhenUsed="1"/>
+    <w:lsdException w:name="toc 7" w:semiHidden="1" w:uiPriority="39" w:unhideWhenUsed="1"/>
+    <w:lsdException w:name="toc 8" w:semiHidden="1" w:uiPriority="39" w:unhideWhenUsed="1"/>
+    <w:lsdException w:name="toc 9" w:semiHidden="1" w:uiPriority="39" w:unhideWhenUsed="1"/>
+    <w:lsdException w:name="Normal Indent" w:semiHidden="1" w:unhideWhenUsed="1"/>
+    <w:lsdException w:name="footnote text" w:semiHidden="1" w:unhideWhenUsed="1"/>
+    <w:lsdException w:name="annotation text" w:semiHidden="1" w:unhideWhenUsed="1"/>
+    <w:lsdException w:name="header" w:semiHidden="1" w:unhideWhenUsed="1"/>
+    <w:lsdException w:name="footer" w:semiHidden="1" w:unhideWhenUsed="1"/>
+    <w:lsdException w:name="index heading" w:semiHidden="1" w:unhideWhenUsed="1"/>
+    <w:lsdException w:name="caption" w:semiHidden="1" w:uiPriority="35" w:unhideWhenUsed="1" w:qFormat="1"/>
+    <w:lsdException w:name="table of figures" w:semiHidden="1" w:unhideWhenUsed="1"/>
+    <w:lsdException w:name="envelope address" w:semiHidden="1" w:unhideWhenUsed="1"/>
+    <w:lsdException w:name="envelope return" w:semiHidden="1" w:unhideWhenUsed="1"/>
+    <w:lsdException w:name="footnote reference" w:semiHidden="1" w:unhideWhenUsed="1"/>
+    <w:lsdException w:name="annotation reference" w:semiHidden="1" w:unhideWhenUsed="1"/>
+    <w:lsdException w:name="line number" w:semiHidden="1" w:unhideWhenUsed="1"/>
+    <w:lsdException w:name="page number" w:semiHidden="1" w:unhideWhenUsed="1"/>
+    <w:lsdException w:name="endnote reference" w:semiHidden="1" w:unhideWhenUsed="1"/>
+    <w:lsdException w:name="endnote text" w:semiHidden="1" w:unhideWhenUsed="1"/>
+    <w:lsdException w:name="table of authorities" w:semiHidden="1" w:unhideWhenUsed="1"/>
+    <w:lsdException w:name="macro" w:semiHidden="1" w:unhideWhenUsed="1"/>
+    <w:lsdException w:name="toa heading" w:semiHidden="1" w:unhideWhenUsed="1"/>
+    <w:lsdException w:name="List" w:semiHidden="1" w:unhideWhenUsed="1"/>
+    <w:lsdException w:name="List Bullet" w:semiHidden="1" w:unhideWhenUsed="1"/>
+    <w:lsdException w:name="List Number" w:semiHidden="1" w:unhideWhenUsed="1"/>
+    <w:lsdException w:name="List 2" w:semiHidden="1" w:unhideWhenUsed="1"/>
+    <w:lsdException w:name="List 3" w:semiHidden="1" w:unhideWhenUsed="1"/>
+    <w:lsdException w:name="List 4" w:semiHidden="1" w:unhideWhenUsed="1"/>
+    <w:lsdException w:name="List 5" w:semiHidden="1" w:unhideWhenUsed="1"/>
+    <w:lsdException w:name="List Bullet 2" w:semiHidden="1" w:unhideWhenUsed="1"/>
+    <w:lsdException w:name="List Bullet 3" w:semiHidden="1" w:unhideWhenUsed="1"/>
+    <w:lsdException w:name="List Bullet 4" w:semiHidden="1" w:unhideWhenUsed="1"/>
+    <w:lsdException w:name="List Bullet 5" w:semiHidden="1" w:unhideWhenUsed="1"/>
+    <w:lsdException w:name="List Number 2" w:semiHidden="1" w:unhideWhenUsed="1"/>
+    <w:lsdException w:name="List Number 3" w:semiHidden="1" w:unhideWhenUsed="1"/>
+    <w:lsdException w:name="List Number 4" w:semiHidden="1" w:unhideWhenUsed="1"/>
+    <w:lsdException w:name="List Number 5" w:semiHidden="1" w:unhideWhenUsed="1"/>
+    <w:lsdException w:name="Title" w:uiPriority="10" w:qFormat="1"/>
+    <w:lsdException w:name="Closing" w:semiHidden="1" w:unhideWhenUsed="1"/>
+    <w:lsdException w:name="Signature" w:semiHidden="1" w:unhideWhenUsed="1"/>
+    <w:lsdException w:name="Default Paragraph Font" w:semiHidden="1" w:uiPriority="1" w:unhideWhenUsed="1"/>
+    <w:lsdException w:name="Body Text" w:semiHidden="1" w:unhideWhenUsed="1"/>
+    <w:lsdException w:name="Body Text Indent" w:semiHidden="1" w:unhideWhenUsed="1"/>
+    <w:lsdException w:name="List Continue" w:semiHidden="1" w:unhideWhenUsed="1"/>
+    <w:lsdException w:name="List Continue 2" w:semiHidden="1" w:unhideWhenUsed="1"/>
+    <w:lsdException w:name="List Continue 3" w:semiHidden="1" w:unhideWhenUsed="1"/>
+    <w:lsdException w:name="List Continue 4" w:semiHidden="1" w:unhideWhenUsed="1"/>
+    <w:lsdException w:name="List Continue 5" w:semiHidden="1" w:unhideWhenUsed="1"/>
+    <w:lsdException w:name="Message Header" w:semiHidden="1" w:unhideWhenUsed="1"/>
+    <w:lsdException w:name="Subtitle" w:uiPriority="11" w:qFormat="1"/>
+    <w:lsdException w:name="Salutation" w:semiHidden="1" w:unhideWhenUsed="1"/>
+    <w:lsdException w:name="Date" w:semiHidden="1" w:unhideWhenUsed="1"/>
+    <w:lsdException w:name="Body Text First Indent" w:semiHidden="1" w:unhideWhenUsed="1"/>
+    <w:lsdException w:name="Body Text First Indent 2" w:semiHidden="1" w:unhideWhenUsed="1"/>
+    <w:lsdException w:name="Note Heading" w:semiHidden="1" w:unhideWhenUsed="1"/>
+    <w:lsdException w:name="Body Text 2" w:semiHidden="1" w:unhideWhenUsed="1"/>
+    <w:lsdException w:name="Body Text 3" w:semiHidden="1" w:unhideWhenUsed="1"/>
+    <w:lsdException w:name="Body Text Indent 2" w:semiHidden="1" w:unhideWhenUsed="1"/>
+    <w:lsdException w:name="Body Text Indent 3" w:semiHidden="1" w:unhideWhenUsed="1"/>
+    <w:lsdException w:name="Block Text" w:semiHidden="1" w:unhideWhenUsed="1"/>
+    <w:lsdException w:name="Hyperlink" w:semiHidden="1" w:unhideWhenUsed="1"/>
+    <w:lsdException w:name="FollowedHyperlink" w:semiHidden="1" w:unhideWhenUsed="1"/>
+    <w:lsdException w:name="Strong" w:uiPriority="22" w:qFormat="1"/>
+    <w:lsdException w:name="Emphasis" w:uiPriority="20" w:qFormat="1"/>
+    <w:lsdException w:name="Document Map" w:semiHidden="1" w:unhideWhenUsed="1"/>
+    <w:lsdException w:name="Plain Text" w:semiHidden="1" w:unhideWhenUsed="1"/>
+    <w:lsdException w:name="E-mail Signature" w:semiHidden="1" w:unhideWhenUsed="1"/>
+    <w:lsdException w:name="HTML Top of Form" w:semiHidden="1" w:unhideWhenUsed="1"/>
+    <w:lsdException w:name="HTML Bottom of Form" w:semiHidden="1" w:unhideWhenUsed="1"/>
+    <w:lsdException w:name="Normal (Web)" w:semiHidden="1" w:unhideWhenUsed="1"/>
+    <w:lsdException w:name="HTML Acronym" w:semiHidden="1" w:unhideWhenUsed="1"/>
+    <w:lsdException w:name="HTML Address" w:semiHidden="1" w:unhideWhenUsed="1"/>
+    <w:lsdException w:name="HTML Cite" w:semiHidden="1" w:unhideWhenUsed="1"/>
+    <w:lsdException w:name="HTML Code" w:semiHidden="1" w:unhideWhenUsed="1"/>
+    <w:lsdException w:name="HTML Definition" w:semiHidden="1" w:unhideWhenUsed="1"/>
+    <w:lsdException w:name="HTML Keyboard" w:semiHidden="1" w:unhideWhenUsed="1"/>
+    <w:lsdException w:name="HTML Preformatted" w:semiHidden="1" w:unhideWhenUsed="1"/>
+    <w:lsdException w:name="HTML Sample" w:semiHidden="1" w:unhideWhenUsed="1"/>
+    <w:lsdException w:name="HTML Typewriter" w:semiHidden="1" w:unhideWhenUsed="1"/>
+    <w:lsdException w:name="HTML Variable" w:semiHidden="1" w:unhideWhenUsed="1"/>
+    <w:lsdException w:name="Normal Table" w:semiHidden="1" w:unhideWhenUsed="1"/>
+    <w:lsdException w:name="annotation subject" w:semiHidden="1" w:unhideWhenUsed="1"/>
+    <w:lsdException w:name="No List" w:semiHidden="1" w:unhideWhenUsed="1"/>
+    <w:lsdException w:name="Outline List 1" w:semiHidden="1" w:unhideWhenUsed="1"/>
+    <w:lsdException w:name="Outline List 2" w:semiHidden="1" w:unhideWhenUsed="1"/>
+    <w:lsdException w:name="Outline List 3" w:semiHidden="1" w:unhideWhenUsed="1"/>
+    <w:lsdException w:name="Table Simple 1" w:semiHidden="1" w:unhideWhenUsed="1"/>
+    <w:lsdException w:name="Table Simple 2" w:semiHidden="1" w:unhideWhenUsed="1"/>
+    <w:lsdException w:name="Table Simple 3" w:semiHidden="1" w:unhideWhenUsed="1"/>
+    <w:lsdException w:name="Table Classic 1" w:semiHidden="1" w:unhideWhenUsed="1"/>
+    <w:lsdException w:name="Table Classic 2" w:semiHidden="1" w:unhideWhenUsed="1"/>
+    <w:lsdException w:name="Table Classic 3" w:semiHidden="1" w:unhideWhenUsed="1"/>
+    <w:lsdException w:name="Table Classic 4" w:semiHidden="1" w:unhideWhenUsed="1"/>
+    <w:lsdException w:name="Table Colorful 1" w:semiHidden="1" w:unhideWhenUsed="1"/>
+    <w:lsdException w:name="Table Colorful 2" w:semiHidden="1" w:unhideWhenUsed="1"/>
+    <w:lsdException w:name="Table Colorful 3" w:semiHidden="1" w:unhideWhenUsed="1"/>
+    <w:lsdException w:name="Table Columns 1" w:semiHidden="1" w:unhideWhenUsed="1"/>
+    <w:lsdException w:name="Table Columns 2" w:semiHidden="1" w:unhideWhenUsed="1"/>
+    <w:lsdException w:name="Table Columns 3" w:semiHidden="1" w:unhideWhenUsed="1"/>
+    <w:lsdException w:name="Table Columns 4" w:semiHidden="1" w:unhideWhenUsed="1"/>
+    <w:lsdException w:name="Table Columns 5" w:semiHidden="1" w:unhideWhenUsed="1"/>
+    <w:lsdException w:name="Table Grid 1" w:semiHidden="1" w:unhideWhenUsed="1"/>
+    <w:lsdException w:name="Table Grid 2" w:semiHidden="1" w:unhideWhenUsed="1"/>
+    <w:lsdException w:name="Table Grid 3" w:semiHidden="1" w:unhideWhenUsed="1"/>
+    <w:lsdException w:name="Table Grid 4" w:semiHidden="1" w:unhideWhenUsed="1"/>
+    <w:lsdException w:name="Table Grid 5" w:semiHidden="1" w:unhideWhenUsed="1"/>
+    <w:lsdException w:name="Table Grid 6" w:semiHidden="1" w:unhideWhenUsed="1"/>
+    <w:lsdException w:name="Table Grid 7" w:semiHidden="1" w:unhideWhenUsed="1"/>
+    <w:lsdException w:name="Table Grid 8" w:semiHidden="1" w:unhideWhenUsed="1"/>
+    <w:lsdException w:name="Table List 1" w:semiHidden="1" w:unhideWhenUsed="1"/>
+    <w:lsdException w:name="Table List 2" w:semiHidden="1" w:unhideWhenUsed="1"/>
+    <w:lsdException w:name="Table List 3" w:semiHidden="1" w:unhideWhenUsed="1"/>
+    <w:lsdException w:name="Table List 4" w:semiHidden="1" w:unhideWhenUsed="1"/>
+    <w:lsdException w:name="Table List 5" w:semiHidden="1" w:unhideWhenUsed="1"/>
+    <w:lsdException w:name="Table List 6" w:semiHidden="1" w:unhideWhenUsed="1"/>
+    <w:lsdException w:name="Table List 7" w:semiHidden="1" w:unhideWhenUsed="1"/>
+    <w:lsdException w:name="Table List 8" w:semiHidden="1" w:unhideWhenUsed="1"/>
+    <w:lsdException w:name="Table 3D effects 1" w:semiHidden="1" w:unhideWhenUsed="1"/>
+    <w:lsdException w:name="Table 3D effects 2" w:semiHidden="1" w:unhideWhenUsed="1"/>
+    <w:lsdException w:name="Table 3D effects 3" w:semiHidden="1" w:unhideWhenUsed="1"/>
+    <w:lsdException w:name="Table Contemporary" w:semiHidden="1" w:unhideWhenUsed="1"/>
+    <w:lsdException w:name="Table Elegant" w:semiHidden="1" w:unhideWhenUsed="1"/>
+    <w:lsdException w:name="Table Professional" w:semiHidden="1" w:unhideWhenUsed="1"/>
+    <w:lsdException w:name="Table Subtle 1" w:semiHidden="1" w:unhideWhenUsed="1"/>
+    <w:lsdException w:name="Table Subtle 2" w:semiHidden="1" w:unhideWhenUsed="1"/>
+    <w:lsdException w:name="Table Web 1" w:semiHidden="1" w:unhideWhenUsed="1"/>
+    <w:lsdException w:name="Table Web 2" w:semiHidden="1" w:unhideWhenUsed="1"/>
+    <w:lsdException w:name="Table Web 3" w:semiHidden="1" w:unhideWhenUsed="1"/>
+    <w:lsdException w:name="Balloon Text" w:semiHidden="1" w:unhideWhenUsed="1"/>
+    <w:lsdException w:name="Table Grid" w:uiPriority="39"/>
+    <w:lsdException w:name="Table Theme" w:semiHidden="1" w:unhideWhenUsed="1"/>
+    <w:lsdException w:name="Placeholder Text" w:semiHidden="1"/>
+    <w:lsdException w:name="No Spacing" w:uiPriority="1" w:qFormat="1"/>
+    <w:lsdException w:name="Light Shading" w:uiPriority="60"/>
+    <w:lsdException w:name="Light List" w:uiPriority="61"/>
+    <w:lsdException w:name="Light Grid" w:uiPriority="62"/>
+    <w:lsdException w:name="Medium Shading 1" w:uiPriority="63"/>
+    <w:lsdException w:name="Medium Shading 2" w:uiPriority="64"/>
+    <w:lsdException w:name="Medium List 1" w:uiPriority="65"/>
+    <w:lsdException w:name="Medium List 2" w:uiPriority="66"/>
+    <w:lsdException w:name="Medium Grid 1" w:uiPriority="67"/>
+    <w:lsdException w:name="Medium Grid 2" w:uiPriority="68"/>
+    <w:lsdException w:name="Medium Grid 3" w:uiPriority="69"/>
+    <w:lsdException w:name="Dark List" w:uiPriority="70"/>
+    <w:lsdException w:name="Colorful Shading" w:uiPriority="71"/>
+    <w:lsdException w:name="Colorful List" w:uiPriority="72"/>
+    <w:lsdException w:name="Colorful Grid" w:uiPriority="73"/>
+    <w:lsdException w:name="Light Shading Accent 1" w:uiPriority="60"/>
+    <w:lsdException w:name="Light List Accent 1" w:uiPriority="61"/>
+    <w:lsdException w:name="Light Grid Accent 1" w:uiPriority="62"/>
+    <w:lsdException w:name="Medium Shading 1 Accent 1" w:uiPriority="63"/>
+    <w:lsdException w:name="Medium Shading 2 Accent 1" w:uiPriority="64"/>
+    <w:lsdException w:name="Medium List 1 Accent 1" w:uiPriority="65"/>
+    <w:lsdException w:name="Revision" w:semiHidden="1"/>
+    <w:lsdException w:name="List Paragraph" w:uiPriority="34" w:qFormat="1"/>
+    <w:lsdException w:name="Quote" w:uiPriority="29" w:qFormat="1"/>
+    <w:lsdException w:name="Intense Quote" w:uiPriority="30" w:qFormat="1"/>
+    <w:lsdException w:name="Medium List 2 Accent 1" w:uiPriority="66"/>
+    <w:lsdException w:name="Medium Grid 1 Accent 1" w:uiPriority="67"/>
+    <w:lsdException w:name="Medium Grid 2 Accent 1" w:uiPriority="68"/>
+    <w:lsdException w:name="Medium Grid 3 Accent 1" w:uiPriority="69"/>
+    <w:lsdException w:name="Dark List Accent 1" w:uiPriority="70"/>
+    <w:lsdException w:name="Colorful Shading Accent 1" w:uiPriority="71"/>
+    <w:lsdException w:name="Colorful List Accent 1" w:uiPriority="72"/>
+    <w:lsdException w:name="Colorful Grid Accent 1" w:uiPriority="73"/>
+    <w:lsdException w:name="Light Shading Accent 2" w:uiPriority="60"/>
+    <w:lsdException w:name="Light List Accent 2" w:uiPriority="61"/>
+    <w:lsdException w:name="Light Grid Accent 2" w:uiPriority="62"/>
+    <w:lsdException w:name="Medium Shading 1 Accent 2" w:uiPriority="63"/>
+    <w:lsdException w:name="Medium Shading 2 Accent 2" w:uiPriority="64"/>
+    <w:lsdException w:name="Medium List 1 Accent 2" w:uiPriority="65"/>
+    <w:lsdException w:name="Medium List 2 Accent 2" w:uiPriority="66"/>
+    <w:lsdException w:name="Medium Grid 1 Accent 2" w:uiPriority="67"/>
+    <w:lsdException w:name="Medium Grid 2 Accent 2" w:uiPriority="68"/>
+    <w:lsdException w:name="Medium Grid 3 Accent 2" w:uiPriority="69"/>
+    <w:lsdException w:name="Dark List Accent 2" w:uiPriority="70"/>
+    <w:lsdException w:name="Colorful Shading Accent 2" w:uiPriority="71"/>
+    <w:lsdException w:name="Colorful List Accent 2" w:uiPriority="72"/>
+    <w:lsdException w:name="Colorful Grid Accent 2" w:uiPriority="73"/>
+    <w:lsdException w:name="Light Shading Accent 3" w:uiPriority="60"/>
+    <w:lsdException w:name="Light List Accent 3" w:uiPriority="61"/>
+    <w:lsdException w:name="Light Grid Accent 3" w:uiPriority="62"/>
+    <w:lsdException w:name="Medium Shading 1 Accent 3" w:uiPriority="63"/>
+    <w:lsdException w:name="Medium Shading 2 Accent 3" w:uiPriority="64"/>
+    <w:lsdException w:name="Medium List 1 Accent 3" w:uiPriority="65"/>
+    <w:lsdException w:name="Medium List 2 Accent 3" w:uiPriority="66"/>
+    <w:lsdException w:name="Medium Grid 1 Accent 3" w:uiPriority="67"/>
+    <w:lsdException w:name="Medium Grid 2 Accent 3" w:uiPriority="68"/>
+    <w:lsdException w:name="Medium Grid 3 Accent 3" w:uiPriority="69"/>
+    <w:lsdException w:name="Dark List Accent 3" w:uiPriority="70"/>
+    <w:lsdException w:name="Colorful Shading Accent 3" w:uiPriority="71"/>
+    <w:lsdException w:name="Colorful List Accent 3" w:uiPriority="72"/>
+    <w:lsdException w:name="Colorful Grid Accent 3" w:uiPriority="73"/>
+    <w:lsdException w:name="Light Shading Accent 4" w:uiPriority="60"/>
+    <w:lsdException w:name="Light List Accent 4" w:uiPriority="61"/>
+    <w:lsdException w:name="Light Grid Accent 4" w:uiPriority="62"/>
+    <w:lsdException w:name="Medium Shading 1 Accent 4" w:uiPriority="63"/>
+    <w:lsdException w:name="Medium Shading 2 Accent 4" w:uiPriority="64"/>
+    <w:lsdException w:name="Medium List 1 Accent 4" w:uiPriority="65"/>
+    <w:lsdException w:name="Medium List 2 Accent 4" w:uiPriority="66"/>
+    <w:lsdException w:name="Medium Grid 1 Accent 4" w:uiPriority="67"/>
+    <w:lsdException w:name="Medium Grid 2 Accent 4" w:uiPriority="68"/>
+    <w:lsdException w:name="Medium Grid 3 Accent 4" w:uiPriority="69"/>
+    <w:lsdException w:name="Dark List Accent 4" w:uiPriority="70"/>
+    <w:lsdException w:name="Colorful Shading Accent 4" w:uiPriority="71"/>
+    <w:lsdException w:name="Colorful List Accent 4" w:uiPriority="72"/>
+    <w:lsdException w:name="Colorful Grid Accent 4" w:uiPriority="73"/>
+    <w:lsdException w:name="Light Shading Accent 5" w:uiPriority="60"/>
+    <w:lsdException w:name="Light List Accent 5" w:uiPriority="61"/>
+    <w:lsdException w:name="Light Grid Accent 5" w:uiPriority="62"/>
+    <w:lsdException w:name="Medium Shading 1 Accent 5" w:uiPriority="63"/>
+    <w:lsdException w:name="Medium Shading 2 Accent 5" w:uiPriority="64"/>
+    <w:lsdException w:name="Medium List 1 Accent 5" w:uiPriority="65"/>
+    <w:lsdException w:name="Medium List 2 Accent 5" w:uiPriority="66"/>
+    <w:lsdException w:name="Medium Grid 1 Accent 5" w:uiPriority="67"/>
+    <w:lsdException w:name="Medium Grid 2 Accent 5" w:uiPriority="68"/>
+    <w:lsdException w:name="Medium Grid 3 Accent 5" w:uiPriority="69"/>
+    <w:lsdException w:name="Dark List Accent 5" w:uiPriority="70"/>
+    <w:lsdException w:name="Colorful Shading Accent 5" w:uiPriority="71"/>
+    <w:lsdException w:name="Colorful List Accent 5" w:uiPriority="72"/>
+    <w:lsdException w:name="Colorful Grid Accent 5" w:uiPriority="73"/>
+    <w:lsdException w:name="Light Shading Accent 6" w:uiPriority="60"/>
+    <w:lsdException w:name="Light List Accent 6" w:uiPriority="61"/>
+    <w:lsdException w:name="Light Grid Accent 6" w:uiPriority="62"/>
+    <w:lsdException w:name="Medium Shading 1 Accent 6" w:uiPriority="63"/>
+    <w:lsdException w:name="Medium Shading 2 Accent 6" w:uiPriority="64"/>
+    <w:lsdException w:name="Medium List 1 Accent 6" w:uiPriority="65"/>
+    <w:lsdException w:name="Medium List 2 Accent 6" w:uiPriority="66"/>
+    <w:lsdException w:name="Medium Grid 1 Accent 6" w:uiPriority="67"/>
+    <w:lsdException w:name="Medium Grid 2 Accent 6" w:uiPriority="68"/>
+    <w:lsdException w:name="Medium Grid 3 Accent 6" w:uiPriority="69"/>
+    <w:lsdException w:name="Dark List Accent 6" w:uiPriority="70"/>
+    <w:lsdException w:name="Colorful Shading Accent 6" w:uiPriority="71"/>
+    <w:lsdException w:name="Colorful List Accent 6" w:uiPriority="72"/>
+    <w:lsdException w:name="Colorful Grid Accent 6" w:uiPriority="73"/>
+    <w:lsdException w:name="Subtle Emphasis" w:uiPriority="19" w:qFormat="1"/>
+    <w:lsdException w:name="Intense Emphasis" w:uiPriority="21" w:qFormat="1"/>
+    <w:lsdException w:name="Subtle Reference" w:uiPriority="31" w:qFormat="1"/>
+    <w:lsdException w:name="Intense Reference" w:uiPriority="32" w:qFormat="1"/>
+    <w:lsdException w:name="Book Title" w:uiPriority="33" w:qFormat="1"/>
+    <w:lsdException w:name="Bibliography" w:semiHidden="1" w:uiPriority="37" w:unhideWhenUsed="1"/>
+    <w:lsdException w:name="TOC Heading" w:semiHidden="1" w:uiPriority="39" w:unhideWhenUsed="1" w:qFormat="1"/>
+    <w:lsdException w:name="Plain Table 1" w:uiPriority="41"/>
+    <w:lsdException w:name="Plain Table 2" w:uiPriority="42"/>
+    <w:lsdException w:name="Plain Table 3" w:uiPriority="43"/>
+    <w:lsdException w:name="Plain Table 4" w:uiPriority="44"/>
+    <w:lsdException w:name="Plain Table 5" w:uiPriority="45"/>
+    <w:lsdException w:name="Grid Table Light" w:uiPriority="40"/>
+    <w:lsdException w:name="Grid Table 1 Light" w:uiPriority="46"/>
+    <w:lsdException w:name="Grid Table 2" w:uiPriority="47"/>
+    <w:lsdException w:name="Grid Table 3" w:uiPriority="48"/>
+    <w:lsdException w:name="Grid Table 4" w:uiPriority="49"/>
+    <w:lsdException w:name="Grid Table 5 Dark" w:uiPriority="50"/>
+    <w:lsdException w:name="Grid Table 6 Colorful" w:uiPriority="51"/>
+    <w:lsdException w:name="Grid Table 7 Colorful" w:uiPriority="52"/>
+    <w:lsdException w:name="Grid Table 1 Light Accent 1" w:uiPriority="46"/>
+    <w:lsdException w:name="Grid Table 2 Accent 1" w:uiPriority="47"/>
+    <w:lsdException w:name="Grid Table 3 Accent 1" w:uiPriority="48"/>
+    <w:lsdException w:name="Grid Table 4 Accent 1" w:uiPriority="49"/>
+    <w:lsdException w:name="Grid Table 5 Dark Accent 1" w:uiPriority="50"/>
+    <w:lsdException w:name="Grid Table 6 Colorful Accent 1" w:uiPriority="51"/>
+    <w:lsdException w:name="Grid Table 7 Colorful Accent 1" w:uiPriority="52"/>
+    <w:lsdException w:name="Grid Table 1 Light Accent 2" w:uiPriority="46"/>
+    <w:lsdException w:name="Grid Table 2 Accent 2" w:uiPriority="47"/>
+    <w:lsdException w:name="Grid Table 3 Accent 2" w:uiPriority="48"/>
+    <w:lsdException w:name="Grid Table 4 Accent 2" w:uiPriority="49"/>
+    <w:lsdException w:name="Grid Table 5 Dark Accent 2" w:uiPriority="50"/>
+    <w:lsdException w:name="Grid Table 6 Colorful Accent 2" w:uiPriority="51"/>
+    <w:lsdException w:name="Grid Table 7 Colorful Accent 2" w:uiPriority="52"/>
+    <w:lsdException w:name="Grid Table 1 Light Accent 3" w:uiPriority="46"/>
+    <w:lsdException w:name="Grid Table 2 Accent 3" w:uiPriority="47"/>
+    <w:lsdException w:name="Grid Table 3 Accent 3" w:uiPriority="48"/>
+    <w:lsdException w:name="Grid Table 4 Accent 3" w:uiPriority="49"/>
+    <w:lsdException w:name="Grid Table 5 Dark Accent 3" w:uiPriority="50"/>
+    <w:lsdException w:name="Grid Table 6 Colorful Accent 3" w:uiPriority="51"/>
+    <w:lsdException w:name="Grid Table 7 Colorful Accent 3" w:uiPriority="52"/>
+    <w:lsdException w:name="Grid Table 1 Light Accent 4" w:uiPriority="46"/>
+    <w:lsdException w:name="Grid Table 2 Accent 4" w:uiPriority="47"/>
+    <w:lsdException w:name="Grid Table 3 Accent 4" w:uiPriority="48"/>
+    <w:lsdException w:name="Grid Table 4 Accent 4" w:uiPriority="49"/>
+    <w:lsdException w:name="Grid Table 5 Dark Accent 4" w:uiPriority="50"/>
+    <w:lsdException w:name="Grid Table 6 Colorful Accent 4" w:uiPriority="51"/>
+    <w:lsdException w:name="Grid Table 7 Colorful Accent 4" w:uiPriority="52"/>
+    <w:lsdException w:name="Grid Table 1 Light Accent 5" w:uiPriority="46"/>
+    <w:lsdException w:name="Grid Table 2 Accent 5" w:uiPriority="47"/>
+    <w:lsdException w:name="Grid Table 3 Accent 5" w:uiPriority="48"/>
+    <w:lsdException w:name="Grid Table 4 Accent 5" w:uiPriority="49"/>
+    <w:lsdException w:name="Grid Table 5 Dark Accent 5" w:uiPriority="50"/>
+    <w:lsdException w:name="Grid Table 6 Colorful Accent 5" w:uiPriority="51"/>
+    <w:lsdException w:name="Grid Table 7 Colorful Accent 5" w:uiPriority="52"/>
+    <w:lsdException w:name="Grid Table 1 Light Accent 6" w:uiPriority="46"/>
+    <w:lsdException w:name="Grid Table 2 Accent 6" w:uiPriority="47"/>
+    <w:lsdException w:name="Grid Table 3 Accent 6" w:uiPriority="48"/>
+    <w:lsdException w:name="Grid Table 4 Accent 6" w:uiPriority="49"/>
+    <w:lsdException w:name="Grid Table 5 Dark Accent 6" w:uiPriority="50"/>
+    <w:lsdException w:name="Grid Table 6 Colorful Accent 6" w:uiPriority="51"/>
+    <w:lsdException w:name="Grid Table 7 Colorful Accent 6" w:uiPriority="52"/>
+    <w:lsdException w:name="List Table 1 Light" w:uiPriority="46"/>
+    <w:lsdException w:name="List Table 2" w:uiPriority="47"/>
+    <w:lsdException w:name="List Table 3" w:uiPriority="48"/>
+    <w:lsdException w:name="List Table 4" w:uiPriority="49"/>
+    <w:lsdException w:name="List Table 5 Dark" w:uiPriority="50"/>
+    <w:lsdException w:name="List Table 6 Colorful" w:uiPriority="51"/>
+    <w:lsdException w:name="List Table 7 Colorful" w:uiPriority="52"/>
+    <w:lsdException w:name="List Table 1 Light Accent 1" w:uiPriority="46"/>
+    <w:lsdException w:name="List Table 2 Accent 1" w:uiPriority="47"/>
+    <w:lsdException w:name="List Table 3 Accent 1" w:uiPriority="48"/>
+    <w:lsdException w:name="List Table 4 Accent 1" w:uiPriority="49"/>
+    <w:lsdException w:name="List Table 5 Dark Accent 1" w:uiPriority="50"/>
+    <w:lsdException w:name="List Table 6 Colorful Accent 1" w:uiPriority="51"/>
+    <w:lsdException w:name="List Table 7 Colorful Accent 1" w:uiPriority="52"/>
+    <w:lsdException w:name="List Table 1 Light Accent 2" w:uiPriority="46"/>
+    <w:lsdException w:name="List Table 2 Accent 2" w:uiPriority="47"/>
+    <w:lsdException w:name="List Table 3 Accent 2" w:uiPriority="48"/>
+    <w:lsdException w:name="List Table 4 Accent 2" w:uiPriority="49"/>
+    <w:lsdException w:name="List Table 5 Dark Accent 2" w:uiPriority="50"/>
+    <w:lsdException w:name="List Table 6 Colorful Accent 2" w:uiPriority="51"/>
+    <w:lsdException w:name="List Table 7 Colorful Accent 2" w:uiPriority="52"/>
+    <w:lsdException w:name="List Table 1 Light Accent 3" w:uiPriority="46"/>
+    <w:lsdException w:name="List Table 2 Accent 3" w:uiPriority="47"/>
+    <w:lsdException w:name="List Table 3 Accent 3" w:uiPriority="48"/>
+    <w:lsdException w:name="List Table 4 Accent 3" w:uiPriority="49"/>
+    <w:lsdException w:name="List Table 5 Dark Accent 3" w:uiPriority="50"/>
+    <w:lsdException w:name="List Table 6 Colorful Accent 3" w:uiPriority="51"/>
+    <w:lsdException w:name="List Table 7 Colorful Accent 3" w:uiPriority="52"/>
+    <w:lsdException w:name="List Table 1 Light Accent 4" w:uiPriority="46"/>
+    <w:lsdException w:name="List Table 2 Accent 4" w:uiPriority="47"/>
+    <w:lsdException w:name="List Table 3 Accent 4" w:uiPriority="48"/>
+    <w:lsdException w:name="List Table 4 Accent 4" w:uiPriority="49"/>
+    <w:lsdException w:name="List Table 5 Dark Accent 4" w:uiPriority="50"/>
+    <w:lsdException w:name="List Table 6 Colorful Accent 4" w:uiPriority="51"/>
+    <w:lsdException w:name="List Table 7 Colorful Accent 4" w:uiPriority="52"/>
+    <w:lsdException w:name="List Table 1 Light Accent 5" w:uiPriority="46"/>
+    <w:lsdException w:name="List Table 2 Accent 5" w:uiPriority="47"/>
+    <w:lsdException w:name="List Table 3 Accent 5" w:uiPriority="48"/>
+    <w:lsdException w:name="List Table 4 Accent 5" w:uiPriority="49"/>
+    <w:lsdException w:name="List Table 5 Dark Accent 5" w:uiPriority="50"/>
+    <w:lsdException w:name="List Table 6 Colorful Accent 5" w:uiPriority="51"/>
+    <w:lsdException w:name="List Table 7 Colorful Accent 5" w:uiPriority="52"/>
+    <w:lsdException w:name="List Table 1 Light Accent 6" w:uiPriority="46"/>
+    <w:lsdException w:name="List Table 2 Accent 6" w:uiPriority="47"/>
+    <w:lsdException w:name="List Table 3 Accent 6" w:uiPriority="48"/>
+    <w:lsdException w:name="List Table 4 Accent 6" w:uiPriority="49"/>
+    <w:lsdException w:name="List Table 5 Dark Accent 6" w:uiPriority="50"/>
+    <w:lsdException w:name="List Table 6 Colorful Accent 6" w:uiPriority="51"/>
+    <w:lsdException w:name="List Table 7 Colorful Accent 6" w:uiPriority="52"/>
+  </w:latentStyles>
+  <w:style w:type="paragraph" w:default="1" w:styleId="Normal">
+    <w:name w:val="Normal"/>
+    <w:qFormat/>
+  </w:style>
+  <w:style w:type="character" w:default="1" w:styleId="DefaultParagraphFont">
+    <w:name w:val="Default Paragraph Font"/>
+    <w:uiPriority w:val="1"/>
+    <w:semiHidden/>
+    <w:unhideWhenUsed/>
+  </w:style>
+  <w:style w:type="table" w:default="1" w:styleId="TableNormal">
+    <w:name w:val="Normal Table"/>
+    <w:uiPriority w:val="99"/>
+    <w:semiHidden/>
+    <w:unhideWhenUsed/>
+    <w:tblPr>
+      <w:tblInd w:w="0" w:type="dxa"/>
+      <w:tblCellMar>
+        <w:top w:w="0" w:type="dxa"/>
+        <w:left w:w="108" w:type="dxa"/>
+        <w:bottom w:w="0" w:type="dxa"/>
+        <w:right w:w="108" w:type="dxa"/>
+      </w:tblCellMar>
+    </w:tblPr>
+  </w:style>
+  <w:style w:type="numbering" w:default="1" w:styleId="NoList">
+    <w:name w:val="No List"/>
+    <w:uiPriority w:val="99"/>
+    <w:semiHidden/>
+    <w:unhideWhenUsed/>
+  </w:style>
+  <w:style w:type="character" w:styleId="PlaceholderText">
+    <w:name w:val="Placeholder Text"/>
+    <w:basedOn w:val="DefaultParagraphFont"/>
+    <w:uiPriority w:val="99"/>
+    <w:semiHidden/>
+    <w:rsid w:val="00D476FA"/>
+    <w:rPr>
+      <w:color w:val="808080"/>
+    </w:rPr>
+  </w:style>
+</w:styles>
+</file>
+
+<file path=word/glossary/webSettings.xml><?xml version="1.0" encoding="utf-8"?>
+<w:webSettings xmlns:mc="http://schemas.openxmlformats.org/markup-compatibility/2006" xmlns:r="http://schemas.openxmlformats.org/officeDocument/2006/relationships" xmlns:w="http://schemas.openxmlformats.org/wordprocessingml/2006/main" xmlns:w14="http://schemas.microsoft.com/office/word/2010/wordml" xmlns:w15="http://schemas.microsoft.com/office/word/2012/wordml" mc:Ignorable="w14 w15">
+  <w:optimizeForBrowser/>
+  <w:allowPNG/>
+</w:webSettings>
+</file>
+
 <file path=word/theme/theme1.xml><?xml version="1.0" encoding="utf-8"?>
 <a:theme xmlns:a="http://schemas.openxmlformats.org/drawingml/2006/main" name="Office Theme">
   <a:themeElements>
@@ -17211,7 +18723,7 @@
 
 <file path=customXml/item1.xml><?xml version="1.0" encoding="utf-8"?>
 <CoverPageProperties xmlns="http://schemas.microsoft.com/office/2006/coverPageProps">
-  <PublishDate>2016-01-23T00:00:00</PublishDate>
+  <PublishDate>2016-02-01T00:00:00</PublishDate>
   <Abstract/>
   <CompanyAddress/>
   <CompanyPhone/>
@@ -17233,7 +18745,7 @@
 </file>
 
 <file path=customXml/itemProps2.xml><?xml version="1.0" encoding="utf-8"?>
-<ds:datastoreItem xmlns:ds="http://schemas.openxmlformats.org/officeDocument/2006/customXml" ds:itemID="{FAFB48AF-D81A-44F6-8C4E-4BB1855336B8}">
+<ds:datastoreItem xmlns:ds="http://schemas.openxmlformats.org/officeDocument/2006/customXml" ds:itemID="{3F13EE19-83FB-4094-9BAF-360ED60D1DE4}">
   <ds:schemaRefs>
     <ds:schemaRef ds:uri="http://schemas.openxmlformats.org/officeDocument/2006/bibliography"/>
   </ds:schemaRefs>

</xml_diff>